<commit_message>
added screenshots for login
</commit_message>
<xml_diff>
--- a/docs/User Manual.docx
+++ b/docs/User Manual.docx
@@ -1,10 +1,11 @@
 
 <file path=word/document.xml><?xml version="1.0" encoding="utf-8"?>
-<w:document xmlns:wpc="http://schemas.microsoft.com/office/word/2010/wordprocessingCanvas" xmlns:mc="http://schemas.openxmlformats.org/markup-compatibility/2006" xmlns:o="urn:schemas-microsoft-com:office:office" xmlns:r="http://schemas.openxmlformats.org/officeDocument/2006/relationships" xmlns:m="http://schemas.openxmlformats.org/officeDocument/2006/math" xmlns:v="urn:schemas-microsoft-com:vml" xmlns:wp14="http://schemas.microsoft.com/office/word/2010/wordprocessingDrawing" xmlns:wp="http://schemas.openxmlformats.org/drawingml/2006/wordprocessingDrawing" xmlns:w10="urn:schemas-microsoft-com:office:word" xmlns:w="http://schemas.openxmlformats.org/wordprocessingml/2006/main" xmlns:w14="http://schemas.microsoft.com/office/word/2010/wordml" xmlns:w15="http://schemas.microsoft.com/office/word/2012/wordml" xmlns:wpg="http://schemas.microsoft.com/office/word/2010/wordprocessingGroup" xmlns:wpi="http://schemas.microsoft.com/office/word/2010/wordprocessingInk" xmlns:wne="http://schemas.microsoft.com/office/word/2006/wordml" xmlns:wps="http://schemas.microsoft.com/office/word/2010/wordprocessingShape" mc:Ignorable="w14 w15 wp14">
+<w:document xmlns:wpc="http://schemas.microsoft.com/office/word/2010/wordprocessingCanvas" xmlns:mc="http://schemas.openxmlformats.org/markup-compatibility/2006" xmlns:o="urn:schemas-microsoft-com:office:office" xmlns:r="http://schemas.openxmlformats.org/officeDocument/2006/relationships" xmlns:m="http://schemas.openxmlformats.org/officeDocument/2006/math" xmlns:v="urn:schemas-microsoft-com:vml" xmlns:wp14="http://schemas.microsoft.com/office/word/2010/wordprocessingDrawing" xmlns:wp="http://schemas.openxmlformats.org/drawingml/2006/wordprocessingDrawing" xmlns:w10="urn:schemas-microsoft-com:office:word" xmlns:w="http://schemas.openxmlformats.org/wordprocessingml/2006/main" xmlns:w14="http://schemas.microsoft.com/office/word/2010/wordml" xmlns:wpg="http://schemas.microsoft.com/office/word/2010/wordprocessingGroup" xmlns:wpi="http://schemas.microsoft.com/office/word/2010/wordprocessingInk" xmlns:wne="http://schemas.microsoft.com/office/word/2006/wordml" xmlns:wps="http://schemas.microsoft.com/office/word/2010/wordprocessingShape" mc:Ignorable="w14 wp14">
   <w:body>
     <w:sdt>
       <w:sdtPr>
         <w:rPr>
+          <w:rFonts w:eastAsiaTheme="minorHAnsi"/>
           <w:color w:val="5B9BD5" w:themeColor="accent1"/>
         </w:rPr>
         <w:id w:val="-761911984"/>
@@ -15,7 +16,6 @@
       </w:sdtPr>
       <w:sdtEndPr>
         <w:rPr>
-          <w:rFonts w:eastAsiaTheme="minorHAnsi"/>
           <w:color w:val="auto"/>
         </w:rPr>
       </w:sdtEndPr>
@@ -50,7 +50,7 @@
                         <pic:cNvPicPr/>
                       </pic:nvPicPr>
                       <pic:blipFill>
-                        <a:blip r:embed="rId9" cstate="print">
+                        <a:blip r:embed="rId10" cstate="print">
                           <a:duotone>
                             <a:schemeClr val="accent1">
                               <a:shade val="45000"/>
@@ -159,6 +159,7 @@
             <w:dataBinding w:prefixMappings="xmlns:ns0='http://purl.org/dc/elements/1.1/' xmlns:ns1='http://schemas.openxmlformats.org/package/2006/metadata/core-properties' " w:xpath="/ns1:coreProperties[1]/ns0:subject[1]" w:storeItemID="{6C3C8BC8-F283-45AE-878A-BAB7291924A1}"/>
             <w:text/>
           </w:sdtPr>
+          <w:sdtEndPr/>
           <w:sdtContent>
             <w:p>
               <w:pPr>
@@ -273,6 +274,7 @@
                                     <w:calendar w:val="gregorian"/>
                                   </w:date>
                                 </w:sdtPr>
+                                <w:sdtEndPr/>
                                 <w:sdtContent>
                                   <w:p>
                                     <w:pPr>
@@ -293,7 +295,7 @@
                                         <w:sz w:val="28"/>
                                         <w:szCs w:val="28"/>
                                       </w:rPr>
-                                      <w:t>2 april 2015</w:t>
+                                      <w:t>April 2, 2015</w:t>
                                     </w:r>
                                   </w:p>
                                 </w:sdtContent>
@@ -318,6 +320,7 @@
                                     <w:dataBinding w:prefixMappings="xmlns:ns0='http://schemas.openxmlformats.org/officeDocument/2006/extended-properties' " w:xpath="/ns0:Properties[1]/ns0:Company[1]" w:storeItemID="{6668398D-A668-4E3E-A5EB-62B293D839F1}"/>
                                     <w:text/>
                                   </w:sdtPr>
+                                  <w:sdtEndPr/>
                                   <w:sdtContent>
                                     <w:r>
                                       <w:rPr>
@@ -348,6 +351,7 @@
                                     <w:dataBinding w:prefixMappings="xmlns:ns0='http://schemas.microsoft.com/office/2006/coverPageProps' " w:xpath="/ns0:CoverPageProperties[1]/ns0:CompanyAddress[1]" w:storeItemID="{55AF091B-3C7A-41E3-B477-F2FDAA23CFDA}"/>
                                     <w:text/>
                                   </w:sdtPr>
+                                  <w:sdtEndPr/>
                                   <w:sdtContent>
                                     <w:r>
                                       <w:rPr>
@@ -380,7 +384,7 @@
               </mc:Choice>
               <mc:Fallback>
                 <w:pict>
-                  <v:shapetype w14:anchorId="2C40CC85" id="_x0000_t202" coordsize="21600,21600" o:spt="202" path="m,l,21600r21600,l21600,xe">
+                  <v:shapetype id="_x0000_t202" coordsize="21600,21600" o:spt="202" path="m,l,21600r21600,l21600,xe">
                     <v:stroke joinstyle="miter"/>
                     <v:path gradientshapeok="t" o:connecttype="rect"/>
                   </v:shapetype>
@@ -406,6 +410,7 @@
                               <w:calendar w:val="gregorian"/>
                             </w:date>
                           </w:sdtPr>
+                          <w:sdtEndPr/>
                           <w:sdtContent>
                             <w:p>
                               <w:pPr>
@@ -426,7 +431,7 @@
                                   <w:sz w:val="28"/>
                                   <w:szCs w:val="28"/>
                                 </w:rPr>
-                                <w:t>2 april 2015</w:t>
+                                <w:t>April 2, 2015</w:t>
                               </w:r>
                             </w:p>
                           </w:sdtContent>
@@ -451,6 +456,7 @@
                               <w:dataBinding w:prefixMappings="xmlns:ns0='http://schemas.openxmlformats.org/officeDocument/2006/extended-properties' " w:xpath="/ns0:Properties[1]/ns0:Company[1]" w:storeItemID="{6668398D-A668-4E3E-A5EB-62B293D839F1}"/>
                               <w:text/>
                             </w:sdtPr>
+                            <w:sdtEndPr/>
                             <w:sdtContent>
                               <w:r>
                                 <w:rPr>
@@ -481,6 +487,7 @@
                               <w:dataBinding w:prefixMappings="xmlns:ns0='http://schemas.microsoft.com/office/2006/coverPageProps' " w:xpath="/ns0:CoverPageProperties[1]/ns0:CompanyAddress[1]" w:storeItemID="{55AF091B-3C7A-41E3-B477-F2FDAA23CFDA}"/>
                               <w:text/>
                             </w:sdtPr>
+                            <w:sdtEndPr/>
                             <w:sdtContent>
                               <w:r>
                                 <w:rPr>
@@ -520,7 +527,7 @@
                         <pic:cNvPicPr/>
                       </pic:nvPicPr>
                       <pic:blipFill>
-                        <a:blip r:embed="rId10" cstate="print">
+                        <a:blip r:embed="rId11" cstate="print">
                           <a:duotone>
                             <a:schemeClr val="accent1">
                               <a:shade val="45000"/>
@@ -2203,10 +2210,7 @@
         <w:t xml:space="preserve"> Cookbook application.</w:t>
       </w:r>
       <w:r>
-        <w:t xml:space="preserve">  It is written for </w:t>
-      </w:r>
-      <w:r>
-        <w:t>any user intending to use this application. This document describes, in detail, all functionalities of the Cookbook application</w:t>
+        <w:t xml:space="preserve">  It is written for any user intending to use this application. This document describes, in detail, all functionalities of the Cookbook application</w:t>
       </w:r>
     </w:p>
     <w:p>
@@ -2225,10 +2229,7 @@
         <w:spacing w:line="276" w:lineRule="auto"/>
       </w:pPr>
       <w:r>
-        <w:t>This document describes all functionalities</w:t>
-      </w:r>
-      <w:r>
-        <w:t xml:space="preserve"> of the Cookbook application.  This application will allow users to register accounts and create cookbooks for storing collections of recipes.  The recipes are created by a particular user but can be viewed and shared by all users via the search functionality.</w:t>
+        <w:t>This document describes all functionalities of the Cookbook application.  This application will allow users to register accounts and create cookbooks for storing collections of recipes.  The recipes are created by a particular user but can be viewed and shared by all users via the search functionality.</w:t>
       </w:r>
     </w:p>
     <w:p>
@@ -2266,13 +2267,7 @@
         <w:t xml:space="preserve">This analysis documents contains </w:t>
       </w:r>
       <w:r>
-        <w:t xml:space="preserve">three sections: </w:t>
-      </w:r>
-      <w:r>
-        <w:t>General Functionality, For Registered Users, and Administrator Functions</w:t>
-      </w:r>
-      <w:r>
-        <w:t xml:space="preserve">.  </w:t>
+        <w:t xml:space="preserve">three sections: General Functionality, For Registered Users, and Administrator Functions.  </w:t>
       </w:r>
     </w:p>
     <w:p>
@@ -2288,7 +2283,15 @@
         <w:spacing w:line="276" w:lineRule="auto"/>
       </w:pPr>
       <w:r>
-        <w:t>The ‘General Functionality’ section contains all functionality the Cookbook application makes available to any user, whether registered, unregistered, or administrator, including registering an unregistered user and the search function. The ‘For Registered Users’ section contains all functionality available to registered users (members). This includes Login, Create Cookbook, Create Recipe, Create Ingredient, Add Ingredients to Recipe, Add Recipe to Cookbook, Modify Recipe, and Modify Ingredients. The ‘For Administrator Users’</w:t>
+        <w:t xml:space="preserve">The ‘General Functionality’ section contains all functionality the Cookbook application makes available to any user, whether registered, unregistered, or administrator, including registering an unregistered user and the search function. The ‘For Registered Users’ section contains all functionality available to registered users (members). This includes Login, Create Cookbook, Create Recipe, Create Ingredient, </w:t>
+      </w:r>
+      <w:proofErr w:type="gramStart"/>
+      <w:r>
+        <w:t>Add</w:t>
+      </w:r>
+      <w:proofErr w:type="gramEnd"/>
+      <w:r>
+        <w:t xml:space="preserve"> Ingredients to Recipe, Add Recipe to Cookbook, Modify Recipe, and Modify Ingredients. The ‘For Administrator Users’</w:t>
       </w:r>
       <w:r>
         <w:t xml:space="preserve"> section contains functionality only available to administrators. This includes Modify Recipe. </w:t>
@@ -2574,118 +2577,18 @@
     <w:p>
       <w:pPr>
         <w:pStyle w:val="ListParagraph"/>
-        <w:numPr>
-          <w:ilvl w:val="3"/>
-          <w:numId w:val="5"/>
-        </w:numPr>
         <w:spacing w:line="276" w:lineRule="auto"/>
-      </w:pPr>
-      <w:r>
-        <w:t>The user inputs the recipe or other keywords in the search bar</w:t>
-      </w:r>
-    </w:p>
-    <w:p>
-      <w:pPr>
-        <w:pStyle w:val="ListParagraph"/>
-        <w:numPr>
-          <w:ilvl w:val="3"/>
-          <w:numId w:val="5"/>
-        </w:numPr>
-        <w:spacing w:line="276" w:lineRule="auto"/>
-      </w:pPr>
-      <w:r>
-        <w:t>The system returns a list of search results that match keywords in the query</w:t>
-      </w:r>
-    </w:p>
-    <w:p>
-      <w:pPr>
-        <w:pStyle w:val="ListParagraph"/>
-        <w:numPr>
-          <w:ilvl w:val="3"/>
-          <w:numId w:val="5"/>
-        </w:numPr>
-        <w:spacing w:line="276" w:lineRule="auto"/>
-      </w:pPr>
-      <w:r>
-        <w:t>User interacts with search results, selecting those which best fit query</w:t>
-      </w:r>
-    </w:p>
-    <w:p>
-      <w:pPr>
-        <w:spacing w:line="276" w:lineRule="auto"/>
-      </w:pPr>
-      <w:r>
-        <w:t>Exceptions</w:t>
-      </w:r>
-    </w:p>
-    <w:p>
-      <w:pPr>
-        <w:spacing w:line="276" w:lineRule="auto"/>
-        <w:ind w:firstLine="360"/>
-      </w:pPr>
-      <w:r>
-        <w:t>No results found</w:t>
-      </w:r>
-    </w:p>
-    <w:p>
-      <w:pPr>
-        <w:spacing w:after="0" w:line="276" w:lineRule="auto"/>
-        <w:ind w:left="360" w:firstLine="360"/>
-        <w:contextualSpacing/>
-      </w:pPr>
-      <w:r>
-        <w:t xml:space="preserve">1.    </w:t>
-      </w:r>
-      <w:r>
-        <w:t>User attempts to search for recipes</w:t>
-      </w:r>
-    </w:p>
-    <w:p>
-      <w:pPr>
-        <w:spacing w:line="276" w:lineRule="auto"/>
-        <w:ind w:left="360" w:firstLine="360"/>
-      </w:pPr>
-      <w:r>
-        <w:t>2.    The system fails to make a match and notifies the user.</w:t>
-      </w:r>
-    </w:p>
-    <w:p>
-      <w:pPr>
-        <w:spacing w:line="276" w:lineRule="auto"/>
-        <w:ind w:firstLine="360"/>
-      </w:pPr>
-      <w:r>
-        <w:t>Search interrupted</w:t>
-      </w:r>
-    </w:p>
-    <w:p>
-      <w:pPr>
-        <w:pStyle w:val="ListParagraph"/>
-        <w:numPr>
-          <w:ilvl w:val="0"/>
-          <w:numId w:val="29"/>
-        </w:numPr>
-        <w:spacing w:line="276" w:lineRule="auto"/>
-      </w:pPr>
-      <w:r>
-        <w:t>User is in registered home screen.</w:t>
-      </w:r>
-    </w:p>
-    <w:p>
-      <w:pPr>
-        <w:spacing w:line="276" w:lineRule="auto"/>
-        <w:ind w:left="720"/>
+        <w:ind w:left="360"/>
       </w:pPr>
       <w:r>
         <w:rPr>
           <w:noProof/>
         </w:rPr>
-        <w:lastRenderedPageBreak/>
         <w:drawing>
-          <wp:inline distT="0" distB="0" distL="0" distR="0" wp14:anchorId="1016D3BA" wp14:editId="1BE60FA6">
-            <wp:extent cx="5943600" cy="2820534"/>
+          <wp:inline distT="0" distB="0" distL="0" distR="0" wp14:anchorId="7ED20A61" wp14:editId="288EF43D">
+            <wp:extent cx="5943600" cy="2820035"/>
             <wp:effectExtent l="0" t="0" r="0" b="0"/>
-            <wp:docPr id="4" name="Picture 4" descr="D:\Documents\GitHub\CEN4010-cookbook\app\img\Screenshots\Registered Home.JPG"/>
+            <wp:docPr id="18" name="Picture 18" descr="D:\Documents\GitHub\CEN4010-cookbook\app\img\Screenshots\Registered Home.JPG"/>
             <wp:cNvGraphicFramePr>
               <a:graphicFrameLocks xmlns:a="http://schemas.openxmlformats.org/drawingml/2006/main" noChangeAspect="1"/>
             </wp:cNvGraphicFramePr>
@@ -2699,7 +2602,1300 @@
                     </pic:cNvPicPr>
                   </pic:nvPicPr>
                   <pic:blipFill>
-                    <a:blip r:embed="rId11">
+                    <a:blip r:embed="rId12">
+                      <a:extLst>
+                        <a:ext uri="{28A0092B-C50C-407E-A947-70E740481C1C}">
+                          <a14:useLocalDpi xmlns:a14="http://schemas.microsoft.com/office/drawing/2010/main" val="0"/>
+                        </a:ext>
+                      </a:extLst>
+                    </a:blip>
+                    <a:srcRect/>
+                    <a:stretch>
+                      <a:fillRect/>
+                    </a:stretch>
+                  </pic:blipFill>
+                  <pic:spPr bwMode="auto">
+                    <a:xfrm>
+                      <a:off x="0" y="0"/>
+                      <a:ext cx="5943600" cy="2820035"/>
+                    </a:xfrm>
+                    <a:prstGeom prst="rect">
+                      <a:avLst/>
+                    </a:prstGeom>
+                    <a:noFill/>
+                    <a:ln>
+                      <a:noFill/>
+                    </a:ln>
+                  </pic:spPr>
+                </pic:pic>
+              </a:graphicData>
+            </a:graphic>
+          </wp:inline>
+        </w:drawing>
+      </w:r>
+    </w:p>
+    <w:p>
+      <w:pPr>
+        <w:pStyle w:val="ListParagraph"/>
+        <w:numPr>
+          <w:ilvl w:val="3"/>
+          <w:numId w:val="5"/>
+        </w:numPr>
+        <w:spacing w:line="276" w:lineRule="auto"/>
+      </w:pPr>
+      <w:r>
+        <w:t>The user inputs the recipe or other keywords in the search bar</w:t>
+      </w:r>
+    </w:p>
+    <w:p>
+      <w:pPr>
+        <w:pStyle w:val="ListParagraph"/>
+        <w:spacing w:line="276" w:lineRule="auto"/>
+        <w:ind w:left="360"/>
+      </w:pPr>
+      <w:r>
+        <w:rPr>
+          <w:noProof/>
+        </w:rPr>
+        <w:lastRenderedPageBreak/>
+        <w:drawing>
+          <wp:inline distT="0" distB="0" distL="0" distR="0" wp14:anchorId="06005E79" wp14:editId="17A82F76">
+            <wp:extent cx="5943600" cy="2811145"/>
+            <wp:effectExtent l="0" t="0" r="0" b="8255"/>
+            <wp:docPr id="19" name="Picture 19" descr="D:\Documents\GitHub\CEN4010-cookbook\app\img\Screenshots\Registered Home - search.JPG"/>
+            <wp:cNvGraphicFramePr>
+              <a:graphicFrameLocks xmlns:a="http://schemas.openxmlformats.org/drawingml/2006/main" noChangeAspect="1"/>
+            </wp:cNvGraphicFramePr>
+            <a:graphic xmlns:a="http://schemas.openxmlformats.org/drawingml/2006/main">
+              <a:graphicData uri="http://schemas.openxmlformats.org/drawingml/2006/picture">
+                <pic:pic xmlns:pic="http://schemas.openxmlformats.org/drawingml/2006/picture">
+                  <pic:nvPicPr>
+                    <pic:cNvPr id="0" name="Picture 7" descr="D:\Documents\GitHub\CEN4010-cookbook\app\img\Screenshots\Registered Home - search.JPG"/>
+                    <pic:cNvPicPr>
+                      <a:picLocks noChangeAspect="1" noChangeArrowheads="1"/>
+                    </pic:cNvPicPr>
+                  </pic:nvPicPr>
+                  <pic:blipFill>
+                    <a:blip r:embed="rId13">
+                      <a:extLst>
+                        <a:ext uri="{28A0092B-C50C-407E-A947-70E740481C1C}">
+                          <a14:useLocalDpi xmlns:a14="http://schemas.microsoft.com/office/drawing/2010/main" val="0"/>
+                        </a:ext>
+                      </a:extLst>
+                    </a:blip>
+                    <a:srcRect/>
+                    <a:stretch>
+                      <a:fillRect/>
+                    </a:stretch>
+                  </pic:blipFill>
+                  <pic:spPr bwMode="auto">
+                    <a:xfrm>
+                      <a:off x="0" y="0"/>
+                      <a:ext cx="5943600" cy="2811145"/>
+                    </a:xfrm>
+                    <a:prstGeom prst="rect">
+                      <a:avLst/>
+                    </a:prstGeom>
+                    <a:noFill/>
+                    <a:ln>
+                      <a:noFill/>
+                    </a:ln>
+                  </pic:spPr>
+                </pic:pic>
+              </a:graphicData>
+            </a:graphic>
+          </wp:inline>
+        </w:drawing>
+      </w:r>
+    </w:p>
+    <w:p>
+      <w:pPr>
+        <w:pStyle w:val="ListParagraph"/>
+        <w:numPr>
+          <w:ilvl w:val="3"/>
+          <w:numId w:val="5"/>
+        </w:numPr>
+        <w:spacing w:line="276" w:lineRule="auto"/>
+      </w:pPr>
+      <w:r>
+        <w:t>The system returns a list of search results that match keywords in the query</w:t>
+      </w:r>
+    </w:p>
+    <w:p>
+      <w:pPr>
+        <w:pStyle w:val="ListParagraph"/>
+        <w:spacing w:line="276" w:lineRule="auto"/>
+        <w:ind w:left="360"/>
+      </w:pPr>
+      <w:r>
+        <w:rPr>
+          <w:noProof/>
+        </w:rPr>
+        <w:drawing>
+          <wp:inline distT="0" distB="0" distL="0" distR="0" wp14:anchorId="5A882C32" wp14:editId="1C64E05C">
+            <wp:extent cx="5943600" cy="2816225"/>
+            <wp:effectExtent l="0" t="0" r="0" b="3175"/>
+            <wp:docPr id="20" name="Picture 20" descr="D:\Documents\GitHub\CEN4010-cookbook\app\img\Screenshots\Search result.JPG"/>
+            <wp:cNvGraphicFramePr>
+              <a:graphicFrameLocks xmlns:a="http://schemas.openxmlformats.org/drawingml/2006/main" noChangeAspect="1"/>
+            </wp:cNvGraphicFramePr>
+            <a:graphic xmlns:a="http://schemas.openxmlformats.org/drawingml/2006/main">
+              <a:graphicData uri="http://schemas.openxmlformats.org/drawingml/2006/picture">
+                <pic:pic xmlns:pic="http://schemas.openxmlformats.org/drawingml/2006/picture">
+                  <pic:nvPicPr>
+                    <pic:cNvPr id="0" name="Picture 8" descr="D:\Documents\GitHub\CEN4010-cookbook\app\img\Screenshots\Search result.JPG"/>
+                    <pic:cNvPicPr>
+                      <a:picLocks noChangeAspect="1" noChangeArrowheads="1"/>
+                    </pic:cNvPicPr>
+                  </pic:nvPicPr>
+                  <pic:blipFill>
+                    <a:blip r:embed="rId14">
+                      <a:extLst>
+                        <a:ext uri="{28A0092B-C50C-407E-A947-70E740481C1C}">
+                          <a14:useLocalDpi xmlns:a14="http://schemas.microsoft.com/office/drawing/2010/main" val="0"/>
+                        </a:ext>
+                      </a:extLst>
+                    </a:blip>
+                    <a:srcRect/>
+                    <a:stretch>
+                      <a:fillRect/>
+                    </a:stretch>
+                  </pic:blipFill>
+                  <pic:spPr bwMode="auto">
+                    <a:xfrm>
+                      <a:off x="0" y="0"/>
+                      <a:ext cx="5943600" cy="2816225"/>
+                    </a:xfrm>
+                    <a:prstGeom prst="rect">
+                      <a:avLst/>
+                    </a:prstGeom>
+                    <a:noFill/>
+                    <a:ln>
+                      <a:noFill/>
+                    </a:ln>
+                  </pic:spPr>
+                </pic:pic>
+              </a:graphicData>
+            </a:graphic>
+          </wp:inline>
+        </w:drawing>
+      </w:r>
+    </w:p>
+    <w:p>
+      <w:pPr>
+        <w:pStyle w:val="ListParagraph"/>
+        <w:numPr>
+          <w:ilvl w:val="3"/>
+          <w:numId w:val="5"/>
+        </w:numPr>
+        <w:spacing w:line="276" w:lineRule="auto"/>
+      </w:pPr>
+      <w:r>
+        <w:t>User interacts with search results, selecting those which best fit query</w:t>
+      </w:r>
+    </w:p>
+    <w:p>
+      <w:pPr>
+        <w:spacing w:line="276" w:lineRule="auto"/>
+      </w:pPr>
+      <w:r>
+        <w:t>Exceptions</w:t>
+      </w:r>
+    </w:p>
+    <w:p>
+      <w:pPr>
+        <w:spacing w:line="276" w:lineRule="auto"/>
+        <w:ind w:firstLine="360"/>
+      </w:pPr>
+      <w:r>
+        <w:t>No results found</w:t>
+      </w:r>
+    </w:p>
+    <w:p>
+      <w:pPr>
+        <w:pStyle w:val="ListParagraph"/>
+        <w:numPr>
+          <w:ilvl w:val="6"/>
+          <w:numId w:val="5"/>
+        </w:numPr>
+        <w:spacing w:after="0" w:line="276" w:lineRule="auto"/>
+      </w:pPr>
+      <w:r>
+        <w:t>User attempts to search for recipes</w:t>
+      </w:r>
+    </w:p>
+    <w:p>
+      <w:pPr>
+        <w:pStyle w:val="ListParagraph"/>
+        <w:spacing w:after="0" w:line="276" w:lineRule="auto"/>
+      </w:pPr>
+      <w:r>
+        <w:rPr>
+          <w:noProof/>
+        </w:rPr>
+        <w:lastRenderedPageBreak/>
+        <w:drawing>
+          <wp:inline distT="0" distB="0" distL="0" distR="0" wp14:anchorId="48098966" wp14:editId="3AB24511">
+            <wp:extent cx="5943600" cy="2811145"/>
+            <wp:effectExtent l="0" t="0" r="0" b="8255"/>
+            <wp:docPr id="21" name="Picture 21" descr="D:\Documents\GitHub\CEN4010-cookbook\app\img\Screenshots\Registered Home - search.JPG"/>
+            <wp:cNvGraphicFramePr>
+              <a:graphicFrameLocks xmlns:a="http://schemas.openxmlformats.org/drawingml/2006/main" noChangeAspect="1"/>
+            </wp:cNvGraphicFramePr>
+            <a:graphic xmlns:a="http://schemas.openxmlformats.org/drawingml/2006/main">
+              <a:graphicData uri="http://schemas.openxmlformats.org/drawingml/2006/picture">
+                <pic:pic xmlns:pic="http://schemas.openxmlformats.org/drawingml/2006/picture">
+                  <pic:nvPicPr>
+                    <pic:cNvPr id="0" name="Picture 7" descr="D:\Documents\GitHub\CEN4010-cookbook\app\img\Screenshots\Registered Home - search.JPG"/>
+                    <pic:cNvPicPr>
+                      <a:picLocks noChangeAspect="1" noChangeArrowheads="1"/>
+                    </pic:cNvPicPr>
+                  </pic:nvPicPr>
+                  <pic:blipFill>
+                    <a:blip r:embed="rId13">
+                      <a:extLst>
+                        <a:ext uri="{28A0092B-C50C-407E-A947-70E740481C1C}">
+                          <a14:useLocalDpi xmlns:a14="http://schemas.microsoft.com/office/drawing/2010/main" val="0"/>
+                        </a:ext>
+                      </a:extLst>
+                    </a:blip>
+                    <a:srcRect/>
+                    <a:stretch>
+                      <a:fillRect/>
+                    </a:stretch>
+                  </pic:blipFill>
+                  <pic:spPr bwMode="auto">
+                    <a:xfrm>
+                      <a:off x="0" y="0"/>
+                      <a:ext cx="5943600" cy="2811145"/>
+                    </a:xfrm>
+                    <a:prstGeom prst="rect">
+                      <a:avLst/>
+                    </a:prstGeom>
+                    <a:noFill/>
+                    <a:ln>
+                      <a:noFill/>
+                    </a:ln>
+                  </pic:spPr>
+                </pic:pic>
+              </a:graphicData>
+            </a:graphic>
+          </wp:inline>
+        </w:drawing>
+      </w:r>
+    </w:p>
+    <w:p>
+      <w:pPr>
+        <w:pStyle w:val="ListParagraph"/>
+        <w:numPr>
+          <w:ilvl w:val="6"/>
+          <w:numId w:val="5"/>
+        </w:numPr>
+        <w:spacing w:line="276" w:lineRule="auto"/>
+      </w:pPr>
+      <w:r>
+        <w:t>The system fails to make a match and notifies the user.</w:t>
+      </w:r>
+    </w:p>
+    <w:p>
+      <w:pPr>
+        <w:pStyle w:val="ListParagraph"/>
+        <w:spacing w:line="276" w:lineRule="auto"/>
+      </w:pPr>
+      <w:r>
+        <w:rPr>
+          <w:noProof/>
+        </w:rPr>
+        <w:drawing>
+          <wp:inline distT="0" distB="0" distL="0" distR="0" wp14:anchorId="0AD8C3A9" wp14:editId="16A81BDE">
+            <wp:extent cx="5943600" cy="3008630"/>
+            <wp:effectExtent l="0" t="0" r="0" b="1270"/>
+            <wp:docPr id="22" name="Picture 22"/>
+            <wp:cNvGraphicFramePr>
+              <a:graphicFrameLocks xmlns:a="http://schemas.openxmlformats.org/drawingml/2006/main" noChangeAspect="1"/>
+            </wp:cNvGraphicFramePr>
+            <a:graphic xmlns:a="http://schemas.openxmlformats.org/drawingml/2006/main">
+              <a:graphicData uri="http://schemas.openxmlformats.org/drawingml/2006/picture">
+                <pic:pic xmlns:pic="http://schemas.openxmlformats.org/drawingml/2006/picture">
+                  <pic:nvPicPr>
+                    <pic:cNvPr id="0" name="search_e1_02.PNG"/>
+                    <pic:cNvPicPr/>
+                  </pic:nvPicPr>
+                  <pic:blipFill>
+                    <a:blip r:embed="rId15">
+                      <a:extLst>
+                        <a:ext uri="{28A0092B-C50C-407E-A947-70E740481C1C}">
+                          <a14:useLocalDpi xmlns:a14="http://schemas.microsoft.com/office/drawing/2010/main" val="0"/>
+                        </a:ext>
+                      </a:extLst>
+                    </a:blip>
+                    <a:stretch>
+                      <a:fillRect/>
+                    </a:stretch>
+                  </pic:blipFill>
+                  <pic:spPr>
+                    <a:xfrm>
+                      <a:off x="0" y="0"/>
+                      <a:ext cx="5943600" cy="3008630"/>
+                    </a:xfrm>
+                    <a:prstGeom prst="rect">
+                      <a:avLst/>
+                    </a:prstGeom>
+                  </pic:spPr>
+                </pic:pic>
+              </a:graphicData>
+            </a:graphic>
+          </wp:inline>
+        </w:drawing>
+      </w:r>
+    </w:p>
+    <w:p>
+      <w:pPr>
+        <w:pStyle w:val="Heading1"/>
+        <w:spacing w:line="276" w:lineRule="auto"/>
+      </w:pPr>
+      <w:bookmarkStart w:id="7" w:name="_Toc415232782"/>
+      <w:r>
+        <w:t>For Registered Users</w:t>
+      </w:r>
+      <w:bookmarkEnd w:id="7"/>
+    </w:p>
+    <w:p>
+      <w:pPr>
+        <w:pStyle w:val="Heading2"/>
+        <w:spacing w:line="276" w:lineRule="auto"/>
+      </w:pPr>
+      <w:bookmarkStart w:id="8" w:name="_Toc415232783"/>
+      <w:r>
+        <w:t>Login</w:t>
+      </w:r>
+      <w:bookmarkEnd w:id="8"/>
+    </w:p>
+    <w:p>
+      <w:pPr>
+        <w:spacing w:line="276" w:lineRule="auto"/>
+      </w:pPr>
+      <w:r>
+        <w:t>Normal Course</w:t>
+      </w:r>
+    </w:p>
+    <w:p>
+      <w:pPr>
+        <w:numPr>
+          <w:ilvl w:val="0"/>
+          <w:numId w:val="6"/>
+        </w:numPr>
+        <w:spacing w:after="0" w:line="276" w:lineRule="auto"/>
+        <w:ind w:hanging="359"/>
+        <w:contextualSpacing/>
+      </w:pPr>
+      <w:r>
+        <w:t>User selects to “Login”</w:t>
+      </w:r>
+      <w:bookmarkStart w:id="9" w:name="_GoBack"/>
+      <w:bookmarkEnd w:id="9"/>
+    </w:p>
+    <w:p>
+      <w:pPr>
+        <w:spacing w:after="0" w:line="276" w:lineRule="auto"/>
+        <w:ind w:left="361"/>
+        <w:contextualSpacing/>
+      </w:pPr>
+      <w:r>
+        <w:rPr>
+          <w:noProof/>
+        </w:rPr>
+        <w:lastRenderedPageBreak/>
+        <w:drawing>
+          <wp:inline distT="0" distB="0" distL="0" distR="0" wp14:anchorId="7C6C89AB" wp14:editId="3AD9AE5F">
+            <wp:extent cx="5943600" cy="3601085"/>
+            <wp:effectExtent l="0" t="0" r="0" b="0"/>
+            <wp:docPr id="23" name="Picture 23"/>
+            <wp:cNvGraphicFramePr>
+              <a:graphicFrameLocks xmlns:a="http://schemas.openxmlformats.org/drawingml/2006/main" noChangeAspect="1"/>
+            </wp:cNvGraphicFramePr>
+            <a:graphic xmlns:a="http://schemas.openxmlformats.org/drawingml/2006/main">
+              <a:graphicData uri="http://schemas.openxmlformats.org/drawingml/2006/picture">
+                <pic:pic xmlns:pic="http://schemas.openxmlformats.org/drawingml/2006/picture">
+                  <pic:nvPicPr>
+                    <pic:cNvPr id="0" name="login_01.PNG"/>
+                    <pic:cNvPicPr/>
+                  </pic:nvPicPr>
+                  <pic:blipFill>
+                    <a:blip r:embed="rId16">
+                      <a:extLst>
+                        <a:ext uri="{28A0092B-C50C-407E-A947-70E740481C1C}">
+                          <a14:useLocalDpi xmlns:a14="http://schemas.microsoft.com/office/drawing/2010/main" val="0"/>
+                        </a:ext>
+                      </a:extLst>
+                    </a:blip>
+                    <a:stretch>
+                      <a:fillRect/>
+                    </a:stretch>
+                  </pic:blipFill>
+                  <pic:spPr>
+                    <a:xfrm>
+                      <a:off x="0" y="0"/>
+                      <a:ext cx="5943600" cy="3601085"/>
+                    </a:xfrm>
+                    <a:prstGeom prst="rect">
+                      <a:avLst/>
+                    </a:prstGeom>
+                  </pic:spPr>
+                </pic:pic>
+              </a:graphicData>
+            </a:graphic>
+          </wp:inline>
+        </w:drawing>
+      </w:r>
+    </w:p>
+    <w:p>
+      <w:pPr>
+        <w:numPr>
+          <w:ilvl w:val="0"/>
+          <w:numId w:val="6"/>
+        </w:numPr>
+        <w:spacing w:after="0" w:line="276" w:lineRule="auto"/>
+        <w:ind w:hanging="359"/>
+        <w:contextualSpacing/>
+      </w:pPr>
+      <w:r>
+        <w:t>User is presented with a login screen</w:t>
+      </w:r>
+    </w:p>
+    <w:p>
+      <w:pPr>
+        <w:spacing w:after="0" w:line="276" w:lineRule="auto"/>
+        <w:ind w:left="361"/>
+        <w:contextualSpacing/>
+      </w:pPr>
+      <w:r>
+        <w:rPr>
+          <w:noProof/>
+        </w:rPr>
+        <w:drawing>
+          <wp:inline distT="0" distB="0" distL="0" distR="0" wp14:anchorId="68A69385" wp14:editId="391210BE">
+            <wp:extent cx="5943600" cy="3515360"/>
+            <wp:effectExtent l="0" t="0" r="0" b="8890"/>
+            <wp:docPr id="15" name="Picture 15"/>
+            <wp:cNvGraphicFramePr>
+              <a:graphicFrameLocks xmlns:a="http://schemas.openxmlformats.org/drawingml/2006/main" noChangeAspect="1"/>
+            </wp:cNvGraphicFramePr>
+            <a:graphic xmlns:a="http://schemas.openxmlformats.org/drawingml/2006/main">
+              <a:graphicData uri="http://schemas.openxmlformats.org/drawingml/2006/picture">
+                <pic:pic xmlns:pic="http://schemas.openxmlformats.org/drawingml/2006/picture">
+                  <pic:nvPicPr>
+                    <pic:cNvPr id="0" name="login_02.PNG"/>
+                    <pic:cNvPicPr/>
+                  </pic:nvPicPr>
+                  <pic:blipFill>
+                    <a:blip r:embed="rId17">
+                      <a:extLst>
+                        <a:ext uri="{28A0092B-C50C-407E-A947-70E740481C1C}">
+                          <a14:useLocalDpi xmlns:a14="http://schemas.microsoft.com/office/drawing/2010/main" val="0"/>
+                        </a:ext>
+                      </a:extLst>
+                    </a:blip>
+                    <a:stretch>
+                      <a:fillRect/>
+                    </a:stretch>
+                  </pic:blipFill>
+                  <pic:spPr>
+                    <a:xfrm>
+                      <a:off x="0" y="0"/>
+                      <a:ext cx="5943600" cy="3515360"/>
+                    </a:xfrm>
+                    <a:prstGeom prst="rect">
+                      <a:avLst/>
+                    </a:prstGeom>
+                  </pic:spPr>
+                </pic:pic>
+              </a:graphicData>
+            </a:graphic>
+          </wp:inline>
+        </w:drawing>
+      </w:r>
+    </w:p>
+    <w:p>
+      <w:pPr>
+        <w:numPr>
+          <w:ilvl w:val="0"/>
+          <w:numId w:val="6"/>
+        </w:numPr>
+        <w:spacing w:after="0" w:line="276" w:lineRule="auto"/>
+        <w:ind w:hanging="359"/>
+        <w:contextualSpacing/>
+      </w:pPr>
+      <w:r>
+        <w:t>User enters their credentials</w:t>
+      </w:r>
+    </w:p>
+    <w:p>
+      <w:pPr>
+        <w:spacing w:after="0" w:line="276" w:lineRule="auto"/>
+        <w:ind w:left="361"/>
+        <w:contextualSpacing/>
+      </w:pPr>
+      <w:r>
+        <w:rPr>
+          <w:noProof/>
+        </w:rPr>
+        <w:lastRenderedPageBreak/>
+        <w:drawing>
+          <wp:inline distT="0" distB="0" distL="0" distR="0" wp14:anchorId="4A9E0B77" wp14:editId="64A2934A">
+            <wp:extent cx="5943600" cy="3403600"/>
+            <wp:effectExtent l="0" t="0" r="0" b="6350"/>
+            <wp:docPr id="16" name="Picture 16"/>
+            <wp:cNvGraphicFramePr>
+              <a:graphicFrameLocks xmlns:a="http://schemas.openxmlformats.org/drawingml/2006/main" noChangeAspect="1"/>
+            </wp:cNvGraphicFramePr>
+            <a:graphic xmlns:a="http://schemas.openxmlformats.org/drawingml/2006/main">
+              <a:graphicData uri="http://schemas.openxmlformats.org/drawingml/2006/picture">
+                <pic:pic xmlns:pic="http://schemas.openxmlformats.org/drawingml/2006/picture">
+                  <pic:nvPicPr>
+                    <pic:cNvPr id="0" name="login_03.PNG"/>
+                    <pic:cNvPicPr/>
+                  </pic:nvPicPr>
+                  <pic:blipFill>
+                    <a:blip r:embed="rId18">
+                      <a:extLst>
+                        <a:ext uri="{28A0092B-C50C-407E-A947-70E740481C1C}">
+                          <a14:useLocalDpi xmlns:a14="http://schemas.microsoft.com/office/drawing/2010/main" val="0"/>
+                        </a:ext>
+                      </a:extLst>
+                    </a:blip>
+                    <a:stretch>
+                      <a:fillRect/>
+                    </a:stretch>
+                  </pic:blipFill>
+                  <pic:spPr>
+                    <a:xfrm>
+                      <a:off x="0" y="0"/>
+                      <a:ext cx="5943600" cy="3403600"/>
+                    </a:xfrm>
+                    <a:prstGeom prst="rect">
+                      <a:avLst/>
+                    </a:prstGeom>
+                  </pic:spPr>
+                </pic:pic>
+              </a:graphicData>
+            </a:graphic>
+          </wp:inline>
+        </w:drawing>
+      </w:r>
+    </w:p>
+    <w:p>
+      <w:pPr>
+        <w:numPr>
+          <w:ilvl w:val="0"/>
+          <w:numId w:val="6"/>
+        </w:numPr>
+        <w:spacing w:after="0" w:line="276" w:lineRule="auto"/>
+        <w:ind w:hanging="359"/>
+        <w:contextualSpacing/>
+      </w:pPr>
+      <w:r>
+        <w:t>User selects login and the supplied credentials are verified</w:t>
+      </w:r>
+      <w:r>
+        <w:t xml:space="preserve">.  Upon success, the </w:t>
+      </w:r>
+      <w:r>
+        <w:t>user is presented their home</w:t>
+      </w:r>
+      <w:r>
+        <w:t xml:space="preserve"> </w:t>
+      </w:r>
+      <w:r>
+        <w:t>screen</w:t>
+      </w:r>
+      <w:r>
+        <w:t>.</w:t>
+      </w:r>
+    </w:p>
+    <w:p>
+      <w:pPr>
+        <w:spacing w:after="0" w:line="276" w:lineRule="auto"/>
+        <w:ind w:left="361"/>
+        <w:contextualSpacing/>
+      </w:pPr>
+      <w:r>
+        <w:rPr>
+          <w:noProof/>
+        </w:rPr>
+        <w:drawing>
+          <wp:inline distT="0" distB="0" distL="0" distR="0" wp14:anchorId="533537C6" wp14:editId="43ABC4BE">
+            <wp:extent cx="5943600" cy="3199130"/>
+            <wp:effectExtent l="0" t="0" r="0" b="1270"/>
+            <wp:docPr id="17" name="Picture 17"/>
+            <wp:cNvGraphicFramePr>
+              <a:graphicFrameLocks xmlns:a="http://schemas.openxmlformats.org/drawingml/2006/main" noChangeAspect="1"/>
+            </wp:cNvGraphicFramePr>
+            <a:graphic xmlns:a="http://schemas.openxmlformats.org/drawingml/2006/main">
+              <a:graphicData uri="http://schemas.openxmlformats.org/drawingml/2006/picture">
+                <pic:pic xmlns:pic="http://schemas.openxmlformats.org/drawingml/2006/picture">
+                  <pic:nvPicPr>
+                    <pic:cNvPr id="0" name="login_04.PNG"/>
+                    <pic:cNvPicPr/>
+                  </pic:nvPicPr>
+                  <pic:blipFill>
+                    <a:blip r:embed="rId19">
+                      <a:extLst>
+                        <a:ext uri="{28A0092B-C50C-407E-A947-70E740481C1C}">
+                          <a14:useLocalDpi xmlns:a14="http://schemas.microsoft.com/office/drawing/2010/main" val="0"/>
+                        </a:ext>
+                      </a:extLst>
+                    </a:blip>
+                    <a:stretch>
+                      <a:fillRect/>
+                    </a:stretch>
+                  </pic:blipFill>
+                  <pic:spPr>
+                    <a:xfrm>
+                      <a:off x="0" y="0"/>
+                      <a:ext cx="5943600" cy="3199130"/>
+                    </a:xfrm>
+                    <a:prstGeom prst="rect">
+                      <a:avLst/>
+                    </a:prstGeom>
+                  </pic:spPr>
+                </pic:pic>
+              </a:graphicData>
+            </a:graphic>
+          </wp:inline>
+        </w:drawing>
+      </w:r>
+    </w:p>
+    <w:p>
+      <w:pPr>
+        <w:spacing w:after="0" w:line="276" w:lineRule="auto"/>
+        <w:contextualSpacing/>
+      </w:pPr>
+    </w:p>
+    <w:p>
+      <w:pPr>
+        <w:spacing w:line="276" w:lineRule="auto"/>
+      </w:pPr>
+      <w:r>
+        <w:t>Exceptions</w:t>
+      </w:r>
+    </w:p>
+    <w:p>
+      <w:pPr>
+        <w:spacing w:line="276" w:lineRule="auto"/>
+        <w:ind w:firstLine="720"/>
+      </w:pPr>
+      <w:r>
+        <w:t>Cancel Login</w:t>
+      </w:r>
+    </w:p>
+    <w:p>
+      <w:pPr>
+        <w:numPr>
+          <w:ilvl w:val="0"/>
+          <w:numId w:val="7"/>
+        </w:numPr>
+        <w:spacing w:after="0" w:line="276" w:lineRule="auto"/>
+        <w:ind w:hanging="359"/>
+        <w:contextualSpacing/>
+      </w:pPr>
+      <w:r>
+        <w:t>The user selects cancel button at any time during the login process</w:t>
+      </w:r>
+    </w:p>
+    <w:p>
+      <w:pPr>
+        <w:spacing w:after="0" w:line="276" w:lineRule="auto"/>
+        <w:ind w:left="1079"/>
+        <w:contextualSpacing/>
+      </w:pPr>
+      <w:r>
+        <w:rPr>
+          <w:noProof/>
+        </w:rPr>
+        <w:lastRenderedPageBreak/>
+        <w:drawing>
+          <wp:inline distT="0" distB="0" distL="0" distR="0" wp14:anchorId="3E9C6E43" wp14:editId="07DD81EC">
+            <wp:extent cx="5943600" cy="3348355"/>
+            <wp:effectExtent l="0" t="0" r="0" b="4445"/>
+            <wp:docPr id="14" name="Picture 14"/>
+            <wp:cNvGraphicFramePr>
+              <a:graphicFrameLocks xmlns:a="http://schemas.openxmlformats.org/drawingml/2006/main" noChangeAspect="1"/>
+            </wp:cNvGraphicFramePr>
+            <a:graphic xmlns:a="http://schemas.openxmlformats.org/drawingml/2006/main">
+              <a:graphicData uri="http://schemas.openxmlformats.org/drawingml/2006/picture">
+                <pic:pic xmlns:pic="http://schemas.openxmlformats.org/drawingml/2006/picture">
+                  <pic:nvPicPr>
+                    <pic:cNvPr id="0" name="login_e1_01.PNG"/>
+                    <pic:cNvPicPr/>
+                  </pic:nvPicPr>
+                  <pic:blipFill>
+                    <a:blip r:embed="rId20">
+                      <a:extLst>
+                        <a:ext uri="{28A0092B-C50C-407E-A947-70E740481C1C}">
+                          <a14:useLocalDpi xmlns:a14="http://schemas.microsoft.com/office/drawing/2010/main" val="0"/>
+                        </a:ext>
+                      </a:extLst>
+                    </a:blip>
+                    <a:stretch>
+                      <a:fillRect/>
+                    </a:stretch>
+                  </pic:blipFill>
+                  <pic:spPr>
+                    <a:xfrm>
+                      <a:off x="0" y="0"/>
+                      <a:ext cx="5943600" cy="3348355"/>
+                    </a:xfrm>
+                    <a:prstGeom prst="rect">
+                      <a:avLst/>
+                    </a:prstGeom>
+                  </pic:spPr>
+                </pic:pic>
+              </a:graphicData>
+            </a:graphic>
+          </wp:inline>
+        </w:drawing>
+      </w:r>
+    </w:p>
+    <w:p>
+      <w:pPr>
+        <w:numPr>
+          <w:ilvl w:val="0"/>
+          <w:numId w:val="7"/>
+        </w:numPr>
+        <w:spacing w:after="0" w:line="276" w:lineRule="auto"/>
+        <w:ind w:hanging="359"/>
+        <w:contextualSpacing/>
+      </w:pPr>
+      <w:r>
+        <w:t>The system discards the temporary data and returns the user to the homepage</w:t>
+      </w:r>
+    </w:p>
+    <w:p>
+      <w:pPr>
+        <w:spacing w:after="0" w:line="276" w:lineRule="auto"/>
+        <w:contextualSpacing/>
+      </w:pPr>
+    </w:p>
+    <w:p>
+      <w:pPr>
+        <w:spacing w:after="0" w:line="276" w:lineRule="auto"/>
+        <w:ind w:left="576" w:firstLine="144"/>
+        <w:contextualSpacing/>
+      </w:pPr>
+      <w:r>
+        <w:t>Username Does not exist</w:t>
+      </w:r>
+    </w:p>
+    <w:p>
+      <w:pPr>
+        <w:numPr>
+          <w:ilvl w:val="0"/>
+          <w:numId w:val="8"/>
+        </w:numPr>
+        <w:spacing w:after="0" w:line="276" w:lineRule="auto"/>
+        <w:ind w:hanging="359"/>
+        <w:contextualSpacing/>
+      </w:pPr>
+      <w:r>
+        <w:t>The user tries to login with a username that does not exist in the system</w:t>
+      </w:r>
+    </w:p>
+    <w:p>
+      <w:pPr>
+        <w:spacing w:after="0" w:line="276" w:lineRule="auto"/>
+        <w:ind w:left="1079"/>
+        <w:contextualSpacing/>
+      </w:pPr>
+      <w:r>
+        <w:rPr>
+          <w:noProof/>
+        </w:rPr>
+        <w:drawing>
+          <wp:inline distT="0" distB="0" distL="0" distR="0" wp14:anchorId="3C34BE0B" wp14:editId="0A7C3CA3">
+            <wp:extent cx="5943600" cy="3304540"/>
+            <wp:effectExtent l="0" t="0" r="0" b="0"/>
+            <wp:docPr id="12" name="Picture 12"/>
+            <wp:cNvGraphicFramePr>
+              <a:graphicFrameLocks xmlns:a="http://schemas.openxmlformats.org/drawingml/2006/main" noChangeAspect="1"/>
+            </wp:cNvGraphicFramePr>
+            <a:graphic xmlns:a="http://schemas.openxmlformats.org/drawingml/2006/main">
+              <a:graphicData uri="http://schemas.openxmlformats.org/drawingml/2006/picture">
+                <pic:pic xmlns:pic="http://schemas.openxmlformats.org/drawingml/2006/picture">
+                  <pic:nvPicPr>
+                    <pic:cNvPr id="0" name="login_e2_01.PNG"/>
+                    <pic:cNvPicPr/>
+                  </pic:nvPicPr>
+                  <pic:blipFill>
+                    <a:blip r:embed="rId21">
+                      <a:extLst>
+                        <a:ext uri="{28A0092B-C50C-407E-A947-70E740481C1C}">
+                          <a14:useLocalDpi xmlns:a14="http://schemas.microsoft.com/office/drawing/2010/main" val="0"/>
+                        </a:ext>
+                      </a:extLst>
+                    </a:blip>
+                    <a:stretch>
+                      <a:fillRect/>
+                    </a:stretch>
+                  </pic:blipFill>
+                  <pic:spPr>
+                    <a:xfrm>
+                      <a:off x="0" y="0"/>
+                      <a:ext cx="5943600" cy="3304540"/>
+                    </a:xfrm>
+                    <a:prstGeom prst="rect">
+                      <a:avLst/>
+                    </a:prstGeom>
+                  </pic:spPr>
+                </pic:pic>
+              </a:graphicData>
+            </a:graphic>
+          </wp:inline>
+        </w:drawing>
+      </w:r>
+    </w:p>
+    <w:p>
+      <w:pPr>
+        <w:numPr>
+          <w:ilvl w:val="0"/>
+          <w:numId w:val="8"/>
+        </w:numPr>
+        <w:spacing w:after="0" w:line="276" w:lineRule="auto"/>
+        <w:ind w:hanging="359"/>
+        <w:contextualSpacing/>
+      </w:pPr>
+      <w:r>
+        <w:t>The system alerts the user and prompts if they want to change the username</w:t>
+      </w:r>
+    </w:p>
+    <w:p>
+      <w:pPr>
+        <w:spacing w:after="0" w:line="276" w:lineRule="auto"/>
+        <w:ind w:left="1079"/>
+        <w:contextualSpacing/>
+      </w:pPr>
+      <w:r>
+        <w:rPr>
+          <w:noProof/>
+        </w:rPr>
+        <w:lastRenderedPageBreak/>
+        <w:drawing>
+          <wp:inline distT="0" distB="0" distL="0" distR="0" wp14:anchorId="115008A7" wp14:editId="3B098A1C">
+            <wp:extent cx="5943600" cy="3685540"/>
+            <wp:effectExtent l="0" t="0" r="0" b="0"/>
+            <wp:docPr id="13" name="Picture 13"/>
+            <wp:cNvGraphicFramePr>
+              <a:graphicFrameLocks xmlns:a="http://schemas.openxmlformats.org/drawingml/2006/main" noChangeAspect="1"/>
+            </wp:cNvGraphicFramePr>
+            <a:graphic xmlns:a="http://schemas.openxmlformats.org/drawingml/2006/main">
+              <a:graphicData uri="http://schemas.openxmlformats.org/drawingml/2006/picture">
+                <pic:pic xmlns:pic="http://schemas.openxmlformats.org/drawingml/2006/picture">
+                  <pic:nvPicPr>
+                    <pic:cNvPr id="0" name="login_e2_02.PNG"/>
+                    <pic:cNvPicPr/>
+                  </pic:nvPicPr>
+                  <pic:blipFill>
+                    <a:blip r:embed="rId22">
+                      <a:extLst>
+                        <a:ext uri="{28A0092B-C50C-407E-A947-70E740481C1C}">
+                          <a14:useLocalDpi xmlns:a14="http://schemas.microsoft.com/office/drawing/2010/main" val="0"/>
+                        </a:ext>
+                      </a:extLst>
+                    </a:blip>
+                    <a:stretch>
+                      <a:fillRect/>
+                    </a:stretch>
+                  </pic:blipFill>
+                  <pic:spPr>
+                    <a:xfrm>
+                      <a:off x="0" y="0"/>
+                      <a:ext cx="5943600" cy="3685540"/>
+                    </a:xfrm>
+                    <a:prstGeom prst="rect">
+                      <a:avLst/>
+                    </a:prstGeom>
+                  </pic:spPr>
+                </pic:pic>
+              </a:graphicData>
+            </a:graphic>
+          </wp:inline>
+        </w:drawing>
+      </w:r>
+    </w:p>
+    <w:p>
+      <w:pPr>
+        <w:numPr>
+          <w:ilvl w:val="0"/>
+          <w:numId w:val="8"/>
+        </w:numPr>
+        <w:spacing w:after="0" w:line="276" w:lineRule="auto"/>
+        <w:ind w:hanging="359"/>
+        <w:contextualSpacing/>
+      </w:pPr>
+      <w:r>
+        <w:t xml:space="preserve">The user </w:t>
+      </w:r>
+      <w:r>
+        <w:t>registers that username</w:t>
+      </w:r>
+      <w:r>
+        <w:t xml:space="preserve"> or enters a new username</w:t>
+      </w:r>
+    </w:p>
+    <w:p>
+      <w:pPr>
+        <w:numPr>
+          <w:ilvl w:val="0"/>
+          <w:numId w:val="8"/>
+        </w:numPr>
+        <w:spacing w:after="0" w:line="276" w:lineRule="auto"/>
+        <w:ind w:hanging="359"/>
+        <w:contextualSpacing/>
+      </w:pPr>
+      <w:r>
+        <w:t>The system cancels the registration or continues the registration</w:t>
+      </w:r>
+    </w:p>
+    <w:p>
+      <w:pPr>
+        <w:spacing w:after="0" w:line="276" w:lineRule="auto"/>
+        <w:ind w:left="576" w:firstLine="144"/>
+        <w:contextualSpacing/>
+      </w:pPr>
+    </w:p>
+    <w:p>
+      <w:pPr>
+        <w:spacing w:after="0" w:line="276" w:lineRule="auto"/>
+        <w:ind w:left="576" w:firstLine="144"/>
+        <w:contextualSpacing/>
+      </w:pPr>
+      <w:r>
+        <w:t>Password does not match the username</w:t>
+      </w:r>
+    </w:p>
+    <w:p>
+      <w:pPr>
+        <w:numPr>
+          <w:ilvl w:val="0"/>
+          <w:numId w:val="9"/>
+        </w:numPr>
+        <w:spacing w:after="0" w:line="276" w:lineRule="auto"/>
+        <w:ind w:hanging="359"/>
+        <w:contextualSpacing/>
+      </w:pPr>
+      <w:r>
+        <w:t>The user tries to login with a password that does not match the username</w:t>
+      </w:r>
+    </w:p>
+    <w:p>
+      <w:pPr>
+        <w:numPr>
+          <w:ilvl w:val="0"/>
+          <w:numId w:val="9"/>
+        </w:numPr>
+        <w:spacing w:after="0" w:line="276" w:lineRule="auto"/>
+        <w:ind w:hanging="359"/>
+        <w:contextualSpacing/>
+      </w:pPr>
+      <w:r>
+        <w:t>The user is</w:t>
+      </w:r>
+      <w:r>
+        <w:t xml:space="preserve"> alerted to the error and</w:t>
+      </w:r>
+      <w:r>
+        <w:t xml:space="preserve"> prompted to re-</w:t>
+      </w:r>
+      <w:r>
+        <w:t>try</w:t>
+      </w:r>
+      <w:r>
+        <w:t xml:space="preserve"> </w:t>
+      </w:r>
+      <w:r>
+        <w:t xml:space="preserve">the </w:t>
+      </w:r>
+      <w:r>
+        <w:t>login.</w:t>
+      </w:r>
+    </w:p>
+    <w:p>
+      <w:pPr>
+        <w:spacing w:after="0" w:line="276" w:lineRule="auto"/>
+        <w:ind w:left="1079"/>
+        <w:contextualSpacing/>
+      </w:pPr>
+      <w:r>
+        <w:rPr>
+          <w:noProof/>
+        </w:rPr>
+        <w:drawing>
+          <wp:inline distT="0" distB="0" distL="0" distR="0" wp14:anchorId="0281E301" wp14:editId="3F84A7F4">
+            <wp:extent cx="5943600" cy="3199765"/>
+            <wp:effectExtent l="0" t="0" r="0" b="635"/>
+            <wp:docPr id="3" name="Picture 3"/>
+            <wp:cNvGraphicFramePr>
+              <a:graphicFrameLocks xmlns:a="http://schemas.openxmlformats.org/drawingml/2006/main" noChangeAspect="1"/>
+            </wp:cNvGraphicFramePr>
+            <a:graphic xmlns:a="http://schemas.openxmlformats.org/drawingml/2006/main">
+              <a:graphicData uri="http://schemas.openxmlformats.org/drawingml/2006/picture">
+                <pic:pic xmlns:pic="http://schemas.openxmlformats.org/drawingml/2006/picture">
+                  <pic:nvPicPr>
+                    <pic:cNvPr id="0" name="login_e3_01.PNG"/>
+                    <pic:cNvPicPr/>
+                  </pic:nvPicPr>
+                  <pic:blipFill>
+                    <a:blip r:embed="rId23">
+                      <a:extLst>
+                        <a:ext uri="{28A0092B-C50C-407E-A947-70E740481C1C}">
+                          <a14:useLocalDpi xmlns:a14="http://schemas.microsoft.com/office/drawing/2010/main" val="0"/>
+                        </a:ext>
+                      </a:extLst>
+                    </a:blip>
+                    <a:stretch>
+                      <a:fillRect/>
+                    </a:stretch>
+                  </pic:blipFill>
+                  <pic:spPr>
+                    <a:xfrm>
+                      <a:off x="0" y="0"/>
+                      <a:ext cx="5943600" cy="3199765"/>
+                    </a:xfrm>
+                    <a:prstGeom prst="rect">
+                      <a:avLst/>
+                    </a:prstGeom>
+                  </pic:spPr>
+                </pic:pic>
+              </a:graphicData>
+            </a:graphic>
+          </wp:inline>
+        </w:drawing>
+      </w:r>
+    </w:p>
+    <w:p>
+      <w:pPr>
+        <w:spacing w:after="0" w:line="276" w:lineRule="auto"/>
+        <w:contextualSpacing/>
+      </w:pPr>
+    </w:p>
+    <w:p>
+      <w:pPr>
+        <w:pStyle w:val="Heading2"/>
+        <w:spacing w:line="276" w:lineRule="auto"/>
+      </w:pPr>
+      <w:bookmarkStart w:id="10" w:name="_Toc415232784"/>
+      <w:r>
+        <w:t>Create Cookbook</w:t>
+      </w:r>
+      <w:bookmarkEnd w:id="10"/>
+    </w:p>
+    <w:p>
+      <w:pPr>
+        <w:spacing w:line="276" w:lineRule="auto"/>
+      </w:pPr>
+      <w:r>
+        <w:t>Normal Course</w:t>
+      </w:r>
+    </w:p>
+    <w:p>
+      <w:pPr>
+        <w:numPr>
+          <w:ilvl w:val="0"/>
+          <w:numId w:val="10"/>
+        </w:numPr>
+        <w:spacing w:after="0" w:line="276" w:lineRule="auto"/>
+        <w:ind w:hanging="359"/>
+        <w:contextualSpacing/>
+      </w:pPr>
+      <w:r>
+        <w:t>The system displays a register</w:t>
+      </w:r>
+      <w:r>
+        <w:t>ed users homepage</w:t>
+      </w:r>
+    </w:p>
+    <w:p>
+      <w:pPr>
+        <w:numPr>
+          <w:ilvl w:val="0"/>
+          <w:numId w:val="10"/>
+        </w:numPr>
+        <w:spacing w:after="0" w:line="276" w:lineRule="auto"/>
+        <w:ind w:hanging="359"/>
+        <w:contextualSpacing/>
+      </w:pPr>
+      <w:r>
+        <w:t>The user clicks the button to “Create a Cookbook”</w:t>
+      </w:r>
+    </w:p>
+    <w:p>
+      <w:pPr>
+        <w:numPr>
+          <w:ilvl w:val="0"/>
+          <w:numId w:val="10"/>
+        </w:numPr>
+        <w:spacing w:after="0" w:line="276" w:lineRule="auto"/>
+        <w:ind w:hanging="359"/>
+        <w:contextualSpacing/>
+      </w:pPr>
+      <w:r>
+        <w:t>The system displays a dialo</w:t>
+      </w:r>
+      <w:r>
+        <w:t>g box for the cookbooks name</w:t>
+      </w:r>
+      <w:r>
+        <w:t xml:space="preserve"> </w:t>
+      </w:r>
+    </w:p>
+    <w:p>
+      <w:pPr>
+        <w:numPr>
+          <w:ilvl w:val="0"/>
+          <w:numId w:val="10"/>
+        </w:numPr>
+        <w:spacing w:after="0" w:line="276" w:lineRule="auto"/>
+        <w:ind w:hanging="359"/>
+        <w:contextualSpacing/>
+      </w:pPr>
+      <w:r>
+        <w:t xml:space="preserve">The user inputs the name of the cookbook and clicks OK </w:t>
+      </w:r>
+    </w:p>
+    <w:p>
+      <w:pPr>
+        <w:numPr>
+          <w:ilvl w:val="0"/>
+          <w:numId w:val="10"/>
+        </w:numPr>
+        <w:spacing w:after="0" w:line="276" w:lineRule="auto"/>
+        <w:ind w:hanging="359"/>
+        <w:contextualSpacing/>
+      </w:pPr>
+      <w:r>
+        <w:t>The system creates a new cookbook object and displays it to the users home page</w:t>
+      </w:r>
+    </w:p>
+    <w:p>
+      <w:pPr>
+        <w:spacing w:after="0" w:line="276" w:lineRule="auto"/>
+        <w:contextualSpacing/>
+      </w:pPr>
+    </w:p>
+    <w:p>
+      <w:pPr>
+        <w:spacing w:line="276" w:lineRule="auto"/>
+      </w:pPr>
+      <w:r>
+        <w:t>Exceptions</w:t>
+      </w:r>
+    </w:p>
+    <w:p>
+      <w:pPr>
+        <w:spacing w:line="276" w:lineRule="auto"/>
+        <w:ind w:firstLine="720"/>
+      </w:pPr>
+      <w:r>
+        <w:t>Cancel Creation</w:t>
+      </w:r>
+    </w:p>
+    <w:p>
+      <w:pPr>
+        <w:numPr>
+          <w:ilvl w:val="0"/>
+          <w:numId w:val="11"/>
+        </w:numPr>
+        <w:spacing w:after="0" w:line="276" w:lineRule="auto"/>
+        <w:ind w:hanging="359"/>
+        <w:contextualSpacing/>
+      </w:pPr>
+      <w:r>
+        <w:t>The user selects cancel on the dialog box prompting for the cookbook name.</w:t>
+      </w:r>
+    </w:p>
+    <w:p>
+      <w:pPr>
+        <w:numPr>
+          <w:ilvl w:val="0"/>
+          <w:numId w:val="11"/>
+        </w:numPr>
+        <w:spacing w:after="0" w:line="276" w:lineRule="auto"/>
+        <w:ind w:hanging="359"/>
+        <w:contextualSpacing/>
+      </w:pPr>
+      <w:r>
+        <w:t>The user is returned to the user’s homepage and the cookbook is not created.</w:t>
+      </w:r>
+    </w:p>
+    <w:p>
+      <w:pPr>
+        <w:spacing w:line="276" w:lineRule="auto"/>
+      </w:pPr>
+    </w:p>
+    <w:p>
+      <w:pPr>
+        <w:pStyle w:val="Heading2"/>
+        <w:spacing w:line="276" w:lineRule="auto"/>
+      </w:pPr>
+      <w:bookmarkStart w:id="11" w:name="_Toc415232785"/>
+      <w:r>
+        <w:t>Create Recipe</w:t>
+      </w:r>
+      <w:bookmarkEnd w:id="11"/>
+    </w:p>
+    <w:p>
+      <w:pPr>
+        <w:spacing w:line="276" w:lineRule="auto"/>
+      </w:pPr>
+      <w:r>
+        <w:t>Normal Course</w:t>
+      </w:r>
+    </w:p>
+    <w:p>
+      <w:pPr>
+        <w:numPr>
+          <w:ilvl w:val="0"/>
+          <w:numId w:val="12"/>
+        </w:numPr>
+        <w:spacing w:after="0" w:line="276" w:lineRule="auto"/>
+        <w:ind w:hanging="359"/>
+        <w:contextualSpacing/>
+      </w:pPr>
+      <w:r>
+        <w:t>The system displays a register</w:t>
+      </w:r>
+      <w:r>
+        <w:t>ed users homepage</w:t>
+      </w:r>
+    </w:p>
+    <w:p>
+      <w:pPr>
+        <w:spacing w:after="0" w:line="276" w:lineRule="auto"/>
+        <w:ind w:firstLine="361"/>
+      </w:pPr>
+      <w:r>
+        <w:rPr>
+          <w:noProof/>
+        </w:rPr>
+        <w:drawing>
+          <wp:inline distT="0" distB="0" distL="0" distR="0" wp14:anchorId="1B50C269" wp14:editId="5FD848D0">
+            <wp:extent cx="5943600" cy="2820534"/>
+            <wp:effectExtent l="0" t="0" r="0" b="0"/>
+            <wp:docPr id="8" name="Picture 8" descr="D:\Documents\GitHub\CEN4010-cookbook\app\img\Screenshots\Registered Home.JPG"/>
+            <wp:cNvGraphicFramePr>
+              <a:graphicFrameLocks xmlns:a="http://schemas.openxmlformats.org/drawingml/2006/main" noChangeAspect="1"/>
+            </wp:cNvGraphicFramePr>
+            <a:graphic xmlns:a="http://schemas.openxmlformats.org/drawingml/2006/main">
+              <a:graphicData uri="http://schemas.openxmlformats.org/drawingml/2006/picture">
+                <pic:pic xmlns:pic="http://schemas.openxmlformats.org/drawingml/2006/picture">
+                  <pic:nvPicPr>
+                    <pic:cNvPr id="0" name="Picture 11" descr="D:\Documents\GitHub\CEN4010-cookbook\app\img\Screenshots\Registered Home.JPG"/>
+                    <pic:cNvPicPr>
+                      <a:picLocks noChangeAspect="1" noChangeArrowheads="1"/>
+                    </pic:cNvPicPr>
+                  </pic:nvPicPr>
+                  <pic:blipFill>
+                    <a:blip r:embed="rId12">
                       <a:extLst>
                         <a:ext uri="{28A0092B-C50C-407E-A947-70E740481C1C}">
                           <a14:useLocalDpi xmlns:a14="http://schemas.microsoft.com/office/drawing/2010/main" val="0"/>
@@ -2733,694 +3929,6 @@
     </w:p>
     <w:p>
       <w:pPr>
-        <w:pStyle w:val="ListParagraph"/>
-        <w:numPr>
-          <w:ilvl w:val="0"/>
-          <w:numId w:val="29"/>
-        </w:numPr>
-        <w:spacing w:line="276" w:lineRule="auto"/>
-      </w:pPr>
-      <w:r>
-        <w:t>User type</w:t>
-      </w:r>
-      <w:r>
-        <w:t>s a new query in the search bar</w:t>
-      </w:r>
-    </w:p>
-    <w:p>
-      <w:pPr>
-        <w:spacing w:line="276" w:lineRule="auto"/>
-        <w:ind w:left="720"/>
-      </w:pPr>
-      <w:r>
-        <w:rPr>
-          <w:noProof/>
-        </w:rPr>
-        <w:drawing>
-          <wp:inline distT="0" distB="0" distL="0" distR="0" wp14:anchorId="4965AF63" wp14:editId="20A3CCCB">
-            <wp:extent cx="5943600" cy="2811726"/>
-            <wp:effectExtent l="0" t="0" r="0" b="8255"/>
-            <wp:docPr id="5" name="Picture 5" descr="D:\Documents\GitHub\CEN4010-cookbook\app\img\Screenshots\Registered Home - search.JPG"/>
-            <wp:cNvGraphicFramePr>
-              <a:graphicFrameLocks xmlns:a="http://schemas.openxmlformats.org/drawingml/2006/main" noChangeAspect="1"/>
-            </wp:cNvGraphicFramePr>
-            <a:graphic xmlns:a="http://schemas.openxmlformats.org/drawingml/2006/main">
-              <a:graphicData uri="http://schemas.openxmlformats.org/drawingml/2006/picture">
-                <pic:pic xmlns:pic="http://schemas.openxmlformats.org/drawingml/2006/picture">
-                  <pic:nvPicPr>
-                    <pic:cNvPr id="0" name="Picture 7" descr="D:\Documents\GitHub\CEN4010-cookbook\app\img\Screenshots\Registered Home - search.JPG"/>
-                    <pic:cNvPicPr>
-                      <a:picLocks noChangeAspect="1" noChangeArrowheads="1"/>
-                    </pic:cNvPicPr>
-                  </pic:nvPicPr>
-                  <pic:blipFill>
-                    <a:blip r:embed="rId12">
-                      <a:extLst>
-                        <a:ext uri="{28A0092B-C50C-407E-A947-70E740481C1C}">
-                          <a14:useLocalDpi xmlns:a14="http://schemas.microsoft.com/office/drawing/2010/main" val="0"/>
-                        </a:ext>
-                      </a:extLst>
-                    </a:blip>
-                    <a:srcRect/>
-                    <a:stretch>
-                      <a:fillRect/>
-                    </a:stretch>
-                  </pic:blipFill>
-                  <pic:spPr bwMode="auto">
-                    <a:xfrm>
-                      <a:off x="0" y="0"/>
-                      <a:ext cx="5943600" cy="2811726"/>
-                    </a:xfrm>
-                    <a:prstGeom prst="rect">
-                      <a:avLst/>
-                    </a:prstGeom>
-                    <a:noFill/>
-                    <a:ln>
-                      <a:noFill/>
-                    </a:ln>
-                  </pic:spPr>
-                </pic:pic>
-              </a:graphicData>
-            </a:graphic>
-          </wp:inline>
-        </w:drawing>
-      </w:r>
-    </w:p>
-    <w:p>
-      <w:pPr>
-        <w:pStyle w:val="ListParagraph"/>
-        <w:numPr>
-          <w:ilvl w:val="0"/>
-          <w:numId w:val="29"/>
-        </w:numPr>
-        <w:spacing w:line="276" w:lineRule="auto"/>
-      </w:pPr>
-      <w:r>
-        <w:t xml:space="preserve">User </w:t>
-      </w:r>
-      <w:r>
-        <w:t>presses “Enter” and the system returns a result</w:t>
-      </w:r>
-    </w:p>
-    <w:p>
-      <w:pPr>
-        <w:spacing w:line="276" w:lineRule="auto"/>
-        <w:ind w:left="720"/>
-      </w:pPr>
-      <w:r>
-        <w:rPr>
-          <w:noProof/>
-        </w:rPr>
-        <w:lastRenderedPageBreak/>
-        <w:drawing>
-          <wp:inline distT="0" distB="0" distL="0" distR="0" wp14:anchorId="44318689" wp14:editId="3565846C">
-            <wp:extent cx="5943600" cy="2816366"/>
-            <wp:effectExtent l="0" t="0" r="0" b="3175"/>
-            <wp:docPr id="6" name="Picture 6" descr="D:\Documents\GitHub\CEN4010-cookbook\app\img\Screenshots\Search result.JPG"/>
-            <wp:cNvGraphicFramePr>
-              <a:graphicFrameLocks xmlns:a="http://schemas.openxmlformats.org/drawingml/2006/main" noChangeAspect="1"/>
-            </wp:cNvGraphicFramePr>
-            <a:graphic xmlns:a="http://schemas.openxmlformats.org/drawingml/2006/main">
-              <a:graphicData uri="http://schemas.openxmlformats.org/drawingml/2006/picture">
-                <pic:pic xmlns:pic="http://schemas.openxmlformats.org/drawingml/2006/picture">
-                  <pic:nvPicPr>
-                    <pic:cNvPr id="0" name="Picture 8" descr="D:\Documents\GitHub\CEN4010-cookbook\app\img\Screenshots\Search result.JPG"/>
-                    <pic:cNvPicPr>
-                      <a:picLocks noChangeAspect="1" noChangeArrowheads="1"/>
-                    </pic:cNvPicPr>
-                  </pic:nvPicPr>
-                  <pic:blipFill>
-                    <a:blip r:embed="rId13">
-                      <a:extLst>
-                        <a:ext uri="{28A0092B-C50C-407E-A947-70E740481C1C}">
-                          <a14:useLocalDpi xmlns:a14="http://schemas.microsoft.com/office/drawing/2010/main" val="0"/>
-                        </a:ext>
-                      </a:extLst>
-                    </a:blip>
-                    <a:srcRect/>
-                    <a:stretch>
-                      <a:fillRect/>
-                    </a:stretch>
-                  </pic:blipFill>
-                  <pic:spPr bwMode="auto">
-                    <a:xfrm>
-                      <a:off x="0" y="0"/>
-                      <a:ext cx="5943600" cy="2816366"/>
-                    </a:xfrm>
-                    <a:prstGeom prst="rect">
-                      <a:avLst/>
-                    </a:prstGeom>
-                    <a:noFill/>
-                    <a:ln>
-                      <a:noFill/>
-                    </a:ln>
-                  </pic:spPr>
-                </pic:pic>
-              </a:graphicData>
-            </a:graphic>
-          </wp:inline>
-        </w:drawing>
-      </w:r>
-    </w:p>
-    <w:p>
-      <w:pPr>
-        <w:pStyle w:val="Heading1"/>
-        <w:spacing w:line="276" w:lineRule="auto"/>
-      </w:pPr>
-      <w:bookmarkStart w:id="7" w:name="_Toc415232782"/>
-      <w:r>
-        <w:t>For Registered Users</w:t>
-      </w:r>
-      <w:bookmarkEnd w:id="7"/>
-    </w:p>
-    <w:p>
-      <w:pPr>
-        <w:pStyle w:val="Heading2"/>
-        <w:spacing w:line="276" w:lineRule="auto"/>
-      </w:pPr>
-      <w:bookmarkStart w:id="8" w:name="_Toc415232783"/>
-      <w:r>
-        <w:t>Login</w:t>
-      </w:r>
-      <w:bookmarkEnd w:id="8"/>
-    </w:p>
-    <w:p>
-      <w:pPr>
-        <w:spacing w:line="276" w:lineRule="auto"/>
-      </w:pPr>
-      <w:r>
-        <w:t>Normal Course</w:t>
-      </w:r>
-    </w:p>
-    <w:p>
-      <w:pPr>
-        <w:numPr>
-          <w:ilvl w:val="0"/>
-          <w:numId w:val="6"/>
-        </w:numPr>
-        <w:spacing w:after="0" w:line="276" w:lineRule="auto"/>
-        <w:ind w:hanging="359"/>
-        <w:contextualSpacing/>
-      </w:pPr>
-      <w:r>
-        <w:t>User selects to “Login”</w:t>
-      </w:r>
-    </w:p>
-    <w:p>
-      <w:pPr>
-        <w:numPr>
-          <w:ilvl w:val="0"/>
-          <w:numId w:val="6"/>
-        </w:numPr>
-        <w:spacing w:after="0" w:line="276" w:lineRule="auto"/>
-        <w:ind w:hanging="359"/>
-        <w:contextualSpacing/>
-      </w:pPr>
-      <w:r>
-        <w:t>User is presented with a login screen</w:t>
-      </w:r>
-    </w:p>
-    <w:p>
-      <w:pPr>
-        <w:numPr>
-          <w:ilvl w:val="0"/>
-          <w:numId w:val="6"/>
-        </w:numPr>
-        <w:spacing w:after="0" w:line="276" w:lineRule="auto"/>
-        <w:ind w:hanging="359"/>
-        <w:contextualSpacing/>
-      </w:pPr>
-      <w:r>
-        <w:t>User enters their credentials</w:t>
-      </w:r>
-    </w:p>
-    <w:p>
-      <w:pPr>
-        <w:numPr>
-          <w:ilvl w:val="0"/>
-          <w:numId w:val="6"/>
-        </w:numPr>
-        <w:spacing w:after="0" w:line="276" w:lineRule="auto"/>
-        <w:ind w:hanging="359"/>
-        <w:contextualSpacing/>
-      </w:pPr>
-      <w:r>
-        <w:t>User selects login and the supplied credentials are verified</w:t>
-      </w:r>
-    </w:p>
-    <w:p>
-      <w:pPr>
-        <w:spacing w:after="0" w:line="276" w:lineRule="auto"/>
-        <w:contextualSpacing/>
-      </w:pPr>
-    </w:p>
-    <w:p>
-      <w:pPr>
-        <w:spacing w:line="276" w:lineRule="auto"/>
-      </w:pPr>
-      <w:r>
-        <w:t>Exceptions</w:t>
-      </w:r>
-    </w:p>
-    <w:p>
-      <w:pPr>
-        <w:spacing w:line="276" w:lineRule="auto"/>
-        <w:ind w:firstLine="720"/>
-      </w:pPr>
-      <w:r>
-        <w:t>Cancel Login</w:t>
-      </w:r>
-    </w:p>
-    <w:p>
-      <w:pPr>
-        <w:numPr>
-          <w:ilvl w:val="0"/>
-          <w:numId w:val="7"/>
-        </w:numPr>
-        <w:spacing w:after="0" w:line="276" w:lineRule="auto"/>
-        <w:ind w:hanging="359"/>
-        <w:contextualSpacing/>
-      </w:pPr>
-      <w:r>
-        <w:t>The user selects cancel button at any time during the login process</w:t>
-      </w:r>
-    </w:p>
-    <w:p>
-      <w:pPr>
-        <w:numPr>
-          <w:ilvl w:val="0"/>
-          <w:numId w:val="7"/>
-        </w:numPr>
-        <w:spacing w:after="0" w:line="276" w:lineRule="auto"/>
-        <w:ind w:hanging="359"/>
-        <w:contextualSpacing/>
-      </w:pPr>
-      <w:r>
-        <w:t>The system discards the temporary data and returns the user to the homepage</w:t>
-      </w:r>
-    </w:p>
-    <w:p>
-      <w:pPr>
-        <w:spacing w:after="0" w:line="276" w:lineRule="auto"/>
-        <w:contextualSpacing/>
-      </w:pPr>
-    </w:p>
-    <w:p>
-      <w:pPr>
-        <w:spacing w:after="0" w:line="276" w:lineRule="auto"/>
-        <w:ind w:left="576" w:firstLine="144"/>
-        <w:contextualSpacing/>
-      </w:pPr>
-      <w:r>
-        <w:t>Username Does not exist</w:t>
-      </w:r>
-    </w:p>
-    <w:p>
-      <w:pPr>
-        <w:numPr>
-          <w:ilvl w:val="0"/>
-          <w:numId w:val="8"/>
-        </w:numPr>
-        <w:spacing w:after="0" w:line="276" w:lineRule="auto"/>
-        <w:ind w:hanging="359"/>
-        <w:contextualSpacing/>
-      </w:pPr>
-      <w:r>
-        <w:t>The user tries to login with a username that does not exist in the system</w:t>
-      </w:r>
-    </w:p>
-    <w:p>
-      <w:pPr>
-        <w:numPr>
-          <w:ilvl w:val="0"/>
-          <w:numId w:val="8"/>
-        </w:numPr>
-        <w:spacing w:after="0" w:line="276" w:lineRule="auto"/>
-        <w:ind w:hanging="359"/>
-        <w:contextualSpacing/>
-      </w:pPr>
-      <w:r>
-        <w:t>The system alerts the user and prompts if they want to change the username</w:t>
-      </w:r>
-    </w:p>
-    <w:p>
-      <w:pPr>
-        <w:numPr>
-          <w:ilvl w:val="0"/>
-          <w:numId w:val="8"/>
-        </w:numPr>
-        <w:spacing w:after="0" w:line="276" w:lineRule="auto"/>
-        <w:ind w:hanging="359"/>
-        <w:contextualSpacing/>
-      </w:pPr>
-      <w:r>
-        <w:t>The user cancels or enters a new username</w:t>
-      </w:r>
-    </w:p>
-    <w:p>
-      <w:pPr>
-        <w:numPr>
-          <w:ilvl w:val="0"/>
-          <w:numId w:val="8"/>
-        </w:numPr>
-        <w:spacing w:after="0" w:line="276" w:lineRule="auto"/>
-        <w:ind w:hanging="359"/>
-        <w:contextualSpacing/>
-      </w:pPr>
-      <w:r>
-        <w:t>The system cancels the registration or continues the registration</w:t>
-      </w:r>
-    </w:p>
-    <w:p>
-      <w:pPr>
-        <w:spacing w:after="0" w:line="276" w:lineRule="auto"/>
-        <w:ind w:left="576" w:firstLine="144"/>
-        <w:contextualSpacing/>
-      </w:pPr>
-    </w:p>
-    <w:p>
-      <w:pPr>
-        <w:spacing w:after="0" w:line="276" w:lineRule="auto"/>
-        <w:ind w:left="576" w:firstLine="144"/>
-        <w:contextualSpacing/>
-      </w:pPr>
-      <w:r>
-        <w:t>Password does not match the username</w:t>
-      </w:r>
-    </w:p>
-    <w:p>
-      <w:pPr>
-        <w:numPr>
-          <w:ilvl w:val="0"/>
-          <w:numId w:val="9"/>
-        </w:numPr>
-        <w:spacing w:after="0" w:line="276" w:lineRule="auto"/>
-        <w:ind w:hanging="359"/>
-        <w:contextualSpacing/>
-      </w:pPr>
-      <w:r>
-        <w:t>The user tries to login with a password that does not match the username</w:t>
-      </w:r>
-    </w:p>
-    <w:p>
-      <w:pPr>
-        <w:numPr>
-          <w:ilvl w:val="0"/>
-          <w:numId w:val="9"/>
-        </w:numPr>
-        <w:spacing w:after="0" w:line="276" w:lineRule="auto"/>
-        <w:ind w:hanging="359"/>
-        <w:contextualSpacing/>
-      </w:pPr>
-      <w:r>
-        <w:t>The user is prompted to re-enter the password</w:t>
-      </w:r>
-    </w:p>
-    <w:p>
-      <w:pPr>
-        <w:numPr>
-          <w:ilvl w:val="0"/>
-          <w:numId w:val="9"/>
-        </w:numPr>
-        <w:spacing w:after="0" w:line="276" w:lineRule="auto"/>
-        <w:ind w:hanging="359"/>
-        <w:contextualSpacing/>
-      </w:pPr>
-      <w:r>
-        <w:t>The user cancels or enters a new password</w:t>
-      </w:r>
-    </w:p>
-    <w:p>
-      <w:pPr>
-        <w:numPr>
-          <w:ilvl w:val="0"/>
-          <w:numId w:val="9"/>
-        </w:numPr>
-        <w:spacing w:after="0" w:line="276" w:lineRule="auto"/>
-        <w:ind w:hanging="359"/>
-        <w:contextualSpacing/>
-      </w:pPr>
-      <w:r>
-        <w:t>The system cancels the registration or continues the registration</w:t>
-      </w:r>
-    </w:p>
-    <w:p>
-      <w:pPr>
-        <w:spacing w:after="0" w:line="276" w:lineRule="auto"/>
-        <w:contextualSpacing/>
-      </w:pPr>
-    </w:p>
-    <w:p>
-      <w:pPr>
-        <w:pStyle w:val="Heading2"/>
-        <w:spacing w:line="276" w:lineRule="auto"/>
-      </w:pPr>
-      <w:bookmarkStart w:id="9" w:name="_Toc415232784"/>
-      <w:r>
-        <w:t>Create Cookbook</w:t>
-      </w:r>
-      <w:bookmarkEnd w:id="9"/>
-    </w:p>
-    <w:p>
-      <w:pPr>
-        <w:spacing w:line="276" w:lineRule="auto"/>
-      </w:pPr>
-      <w:r>
-        <w:t>Normal Course</w:t>
-      </w:r>
-    </w:p>
-    <w:p>
-      <w:pPr>
-        <w:numPr>
-          <w:ilvl w:val="0"/>
-          <w:numId w:val="10"/>
-        </w:numPr>
-        <w:spacing w:after="0" w:line="276" w:lineRule="auto"/>
-        <w:ind w:hanging="359"/>
-        <w:contextualSpacing/>
-      </w:pPr>
-      <w:r>
-        <w:t>The system displays a register</w:t>
-      </w:r>
-      <w:r>
-        <w:t>ed users homepage</w:t>
-      </w:r>
-    </w:p>
-    <w:p>
-      <w:pPr>
-        <w:numPr>
-          <w:ilvl w:val="0"/>
-          <w:numId w:val="10"/>
-        </w:numPr>
-        <w:spacing w:after="0" w:line="276" w:lineRule="auto"/>
-        <w:ind w:hanging="359"/>
-        <w:contextualSpacing/>
-      </w:pPr>
-      <w:r>
-        <w:t>The user clicks the button to “Create a Cookbook”</w:t>
-      </w:r>
-    </w:p>
-    <w:p>
-      <w:pPr>
-        <w:numPr>
-          <w:ilvl w:val="0"/>
-          <w:numId w:val="10"/>
-        </w:numPr>
-        <w:spacing w:after="0" w:line="276" w:lineRule="auto"/>
-        <w:ind w:hanging="359"/>
-        <w:contextualSpacing/>
-      </w:pPr>
-      <w:r>
-        <w:t>The system displays a dialo</w:t>
-      </w:r>
-      <w:r>
-        <w:t>g box for the cookbooks name</w:t>
-      </w:r>
-      <w:r>
-        <w:t xml:space="preserve"> </w:t>
-      </w:r>
-    </w:p>
-    <w:p>
-      <w:pPr>
-        <w:numPr>
-          <w:ilvl w:val="0"/>
-          <w:numId w:val="10"/>
-        </w:numPr>
-        <w:spacing w:after="0" w:line="276" w:lineRule="auto"/>
-        <w:ind w:hanging="359"/>
-        <w:contextualSpacing/>
-      </w:pPr>
-      <w:r>
-        <w:t xml:space="preserve">The user inputs the name of the cookbook and clicks OK </w:t>
-      </w:r>
-    </w:p>
-    <w:p>
-      <w:pPr>
-        <w:numPr>
-          <w:ilvl w:val="0"/>
-          <w:numId w:val="10"/>
-        </w:numPr>
-        <w:spacing w:after="0" w:line="276" w:lineRule="auto"/>
-        <w:ind w:hanging="359"/>
-        <w:contextualSpacing/>
-      </w:pPr>
-      <w:r>
-        <w:t>The system creates a new cookbook object and displays it to the users home page</w:t>
-      </w:r>
-    </w:p>
-    <w:p>
-      <w:pPr>
-        <w:spacing w:after="0" w:line="276" w:lineRule="auto"/>
-        <w:contextualSpacing/>
-      </w:pPr>
-    </w:p>
-    <w:p>
-      <w:pPr>
-        <w:spacing w:line="276" w:lineRule="auto"/>
-      </w:pPr>
-      <w:r>
-        <w:t>Exceptions</w:t>
-      </w:r>
-    </w:p>
-    <w:p>
-      <w:pPr>
-        <w:spacing w:line="276" w:lineRule="auto"/>
-        <w:ind w:firstLine="720"/>
-      </w:pPr>
-      <w:r>
-        <w:t>Cancel Creation</w:t>
-      </w:r>
-    </w:p>
-    <w:p>
-      <w:pPr>
-        <w:numPr>
-          <w:ilvl w:val="0"/>
-          <w:numId w:val="11"/>
-        </w:numPr>
-        <w:spacing w:after="0" w:line="276" w:lineRule="auto"/>
-        <w:ind w:hanging="359"/>
-        <w:contextualSpacing/>
-      </w:pPr>
-      <w:r>
-        <w:t>The user selects cancel on the dialog box prompting for the cookbook name.</w:t>
-      </w:r>
-    </w:p>
-    <w:p>
-      <w:pPr>
-        <w:numPr>
-          <w:ilvl w:val="0"/>
-          <w:numId w:val="11"/>
-        </w:numPr>
-        <w:spacing w:after="0" w:line="276" w:lineRule="auto"/>
-        <w:ind w:hanging="359"/>
-        <w:contextualSpacing/>
-      </w:pPr>
-      <w:r>
-        <w:t>The user is returned to the user’s homepage and the cookbook is not created.</w:t>
-      </w:r>
-    </w:p>
-    <w:p>
-      <w:pPr>
-        <w:spacing w:line="276" w:lineRule="auto"/>
-      </w:pPr>
-    </w:p>
-    <w:p>
-      <w:pPr>
-        <w:pStyle w:val="Heading2"/>
-        <w:spacing w:line="276" w:lineRule="auto"/>
-      </w:pPr>
-      <w:bookmarkStart w:id="10" w:name="_Toc415232785"/>
-      <w:r>
-        <w:t>Create Recipe</w:t>
-      </w:r>
-      <w:bookmarkEnd w:id="10"/>
-    </w:p>
-    <w:p>
-      <w:pPr>
-        <w:spacing w:line="276" w:lineRule="auto"/>
-      </w:pPr>
-      <w:r>
-        <w:t>Normal Course</w:t>
-      </w:r>
-    </w:p>
-    <w:p>
-      <w:pPr>
-        <w:numPr>
-          <w:ilvl w:val="0"/>
-          <w:numId w:val="12"/>
-        </w:numPr>
-        <w:spacing w:after="0" w:line="276" w:lineRule="auto"/>
-        <w:ind w:hanging="359"/>
-        <w:contextualSpacing/>
-      </w:pPr>
-      <w:r>
-        <w:t>The system displays a register</w:t>
-      </w:r>
-      <w:r>
-        <w:t>ed users homepage</w:t>
-      </w:r>
-    </w:p>
-    <w:p>
-      <w:pPr>
-        <w:spacing w:after="0" w:line="276" w:lineRule="auto"/>
-        <w:ind w:firstLine="361"/>
-      </w:pPr>
-      <w:r>
-        <w:rPr>
-          <w:noProof/>
-        </w:rPr>
-        <w:drawing>
-          <wp:inline distT="0" distB="0" distL="0" distR="0" wp14:anchorId="1B50C269" wp14:editId="5FD848D0">
-            <wp:extent cx="5943600" cy="2820534"/>
-            <wp:effectExtent l="0" t="0" r="0" b="0"/>
-            <wp:docPr id="8" name="Picture 8" descr="D:\Documents\GitHub\CEN4010-cookbook\app\img\Screenshots\Registered Home.JPG"/>
-            <wp:cNvGraphicFramePr>
-              <a:graphicFrameLocks xmlns:a="http://schemas.openxmlformats.org/drawingml/2006/main" noChangeAspect="1"/>
-            </wp:cNvGraphicFramePr>
-            <a:graphic xmlns:a="http://schemas.openxmlformats.org/drawingml/2006/main">
-              <a:graphicData uri="http://schemas.openxmlformats.org/drawingml/2006/picture">
-                <pic:pic xmlns:pic="http://schemas.openxmlformats.org/drawingml/2006/picture">
-                  <pic:nvPicPr>
-                    <pic:cNvPr id="0" name="Picture 11" descr="D:\Documents\GitHub\CEN4010-cookbook\app\img\Screenshots\Registered Home.JPG"/>
-                    <pic:cNvPicPr>
-                      <a:picLocks noChangeAspect="1" noChangeArrowheads="1"/>
-                    </pic:cNvPicPr>
-                  </pic:nvPicPr>
-                  <pic:blipFill>
-                    <a:blip r:embed="rId11">
-                      <a:extLst>
-                        <a:ext uri="{28A0092B-C50C-407E-A947-70E740481C1C}">
-                          <a14:useLocalDpi xmlns:a14="http://schemas.microsoft.com/office/drawing/2010/main" val="0"/>
-                        </a:ext>
-                      </a:extLst>
-                    </a:blip>
-                    <a:srcRect/>
-                    <a:stretch>
-                      <a:fillRect/>
-                    </a:stretch>
-                  </pic:blipFill>
-                  <pic:spPr bwMode="auto">
-                    <a:xfrm>
-                      <a:off x="0" y="0"/>
-                      <a:ext cx="5943600" cy="2820534"/>
-                    </a:xfrm>
-                    <a:prstGeom prst="rect">
-                      <a:avLst/>
-                    </a:prstGeom>
-                    <a:noFill/>
-                    <a:ln>
-                      <a:noFill/>
-                    </a:ln>
-                  </pic:spPr>
-                </pic:pic>
-              </a:graphicData>
-            </a:graphic>
-          </wp:inline>
-        </w:drawing>
-      </w:r>
-    </w:p>
-    <w:p>
-      <w:pPr>
         <w:numPr>
           <w:ilvl w:val="0"/>
           <w:numId w:val="12"/>
@@ -3461,7 +3969,7 @@
                     </pic:cNvPicPr>
                   </pic:nvPicPr>
                   <pic:blipFill>
-                    <a:blip r:embed="rId14">
+                    <a:blip r:embed="rId24">
                       <a:extLst>
                         <a:ext uri="{28A0092B-C50C-407E-A947-70E740481C1C}">
                           <a14:useLocalDpi xmlns:a14="http://schemas.microsoft.com/office/drawing/2010/main" val="0"/>
@@ -3534,7 +4042,7 @@
                     </pic:cNvPicPr>
                   </pic:nvPicPr>
                   <pic:blipFill>
-                    <a:blip r:embed="rId15">
+                    <a:blip r:embed="rId25">
                       <a:extLst>
                         <a:ext uri="{28A0092B-C50C-407E-A947-70E740481C1C}">
                           <a14:useLocalDpi xmlns:a14="http://schemas.microsoft.com/office/drawing/2010/main" val="0"/>
@@ -3653,8 +4161,6 @@
         <w:spacing w:after="0" w:line="276" w:lineRule="auto"/>
         <w:contextualSpacing/>
       </w:pPr>
-      <w:bookmarkStart w:id="11" w:name="_GoBack"/>
-      <w:bookmarkEnd w:id="11"/>
     </w:p>
     <w:p>
       <w:pPr>
@@ -4906,7 +5412,7 @@
 </file>
 
 <file path=word/endnotes.xml><?xml version="1.0" encoding="utf-8"?>
-<w:endnotes xmlns:wpc="http://schemas.microsoft.com/office/word/2010/wordprocessingCanvas" xmlns:mc="http://schemas.openxmlformats.org/markup-compatibility/2006" xmlns:o="urn:schemas-microsoft-com:office:office" xmlns:r="http://schemas.openxmlformats.org/officeDocument/2006/relationships" xmlns:m="http://schemas.openxmlformats.org/officeDocument/2006/math" xmlns:v="urn:schemas-microsoft-com:vml" xmlns:wp14="http://schemas.microsoft.com/office/word/2010/wordprocessingDrawing" xmlns:wp="http://schemas.openxmlformats.org/drawingml/2006/wordprocessingDrawing" xmlns:w10="urn:schemas-microsoft-com:office:word" xmlns:w="http://schemas.openxmlformats.org/wordprocessingml/2006/main" xmlns:w14="http://schemas.microsoft.com/office/word/2010/wordml" xmlns:w15="http://schemas.microsoft.com/office/word/2012/wordml" xmlns:wpg="http://schemas.microsoft.com/office/word/2010/wordprocessingGroup" xmlns:wpi="http://schemas.microsoft.com/office/word/2010/wordprocessingInk" xmlns:wne="http://schemas.microsoft.com/office/word/2006/wordml" xmlns:wps="http://schemas.microsoft.com/office/word/2010/wordprocessingShape" mc:Ignorable="w14 w15 wp14">
+<w:endnotes xmlns:wpc="http://schemas.microsoft.com/office/word/2010/wordprocessingCanvas" xmlns:mc="http://schemas.openxmlformats.org/markup-compatibility/2006" xmlns:o="urn:schemas-microsoft-com:office:office" xmlns:r="http://schemas.openxmlformats.org/officeDocument/2006/relationships" xmlns:m="http://schemas.openxmlformats.org/officeDocument/2006/math" xmlns:v="urn:schemas-microsoft-com:vml" xmlns:wp14="http://schemas.microsoft.com/office/word/2010/wordprocessingDrawing" xmlns:wp="http://schemas.openxmlformats.org/drawingml/2006/wordprocessingDrawing" xmlns:w10="urn:schemas-microsoft-com:office:word" xmlns:w="http://schemas.openxmlformats.org/wordprocessingml/2006/main" xmlns:w14="http://schemas.microsoft.com/office/word/2010/wordml" xmlns:wpg="http://schemas.microsoft.com/office/word/2010/wordprocessingGroup" xmlns:wpi="http://schemas.microsoft.com/office/word/2010/wordprocessingInk" xmlns:wne="http://schemas.microsoft.com/office/word/2006/wordml" xmlns:wps="http://schemas.microsoft.com/office/word/2010/wordprocessingShape" mc:Ignorable="w14 wp14">
   <w:endnote w:type="separator" w:id="-1">
     <w:p>
       <w:pPr>
@@ -4931,7 +5437,7 @@
 </file>
 
 <file path=word/footnotes.xml><?xml version="1.0" encoding="utf-8"?>
-<w:footnotes xmlns:wpc="http://schemas.microsoft.com/office/word/2010/wordprocessingCanvas" xmlns:mc="http://schemas.openxmlformats.org/markup-compatibility/2006" xmlns:o="urn:schemas-microsoft-com:office:office" xmlns:r="http://schemas.openxmlformats.org/officeDocument/2006/relationships" xmlns:m="http://schemas.openxmlformats.org/officeDocument/2006/math" xmlns:v="urn:schemas-microsoft-com:vml" xmlns:wp14="http://schemas.microsoft.com/office/word/2010/wordprocessingDrawing" xmlns:wp="http://schemas.openxmlformats.org/drawingml/2006/wordprocessingDrawing" xmlns:w10="urn:schemas-microsoft-com:office:word" xmlns:w="http://schemas.openxmlformats.org/wordprocessingml/2006/main" xmlns:w14="http://schemas.microsoft.com/office/word/2010/wordml" xmlns:w15="http://schemas.microsoft.com/office/word/2012/wordml" xmlns:wpg="http://schemas.microsoft.com/office/word/2010/wordprocessingGroup" xmlns:wpi="http://schemas.microsoft.com/office/word/2010/wordprocessingInk" xmlns:wne="http://schemas.microsoft.com/office/word/2006/wordml" xmlns:wps="http://schemas.microsoft.com/office/word/2010/wordprocessingShape" mc:Ignorable="w14 w15 wp14">
+<w:footnotes xmlns:wpc="http://schemas.microsoft.com/office/word/2010/wordprocessingCanvas" xmlns:mc="http://schemas.openxmlformats.org/markup-compatibility/2006" xmlns:o="urn:schemas-microsoft-com:office:office" xmlns:r="http://schemas.openxmlformats.org/officeDocument/2006/relationships" xmlns:m="http://schemas.openxmlformats.org/officeDocument/2006/math" xmlns:v="urn:schemas-microsoft-com:vml" xmlns:wp14="http://schemas.microsoft.com/office/word/2010/wordprocessingDrawing" xmlns:wp="http://schemas.openxmlformats.org/drawingml/2006/wordprocessingDrawing" xmlns:w10="urn:schemas-microsoft-com:office:word" xmlns:w="http://schemas.openxmlformats.org/wordprocessingml/2006/main" xmlns:w14="http://schemas.microsoft.com/office/word/2010/wordml" xmlns:wpg="http://schemas.microsoft.com/office/word/2010/wordprocessingGroup" xmlns:wpi="http://schemas.microsoft.com/office/word/2010/wordprocessingInk" xmlns:wne="http://schemas.microsoft.com/office/word/2006/wordml" xmlns:wps="http://schemas.microsoft.com/office/word/2010/wordprocessingShape" mc:Ignorable="w14 wp14">
   <w:footnote w:type="separator" w:id="-1">
     <w:p>
       <w:pPr>
@@ -4956,7 +5462,7 @@
 </file>
 
 <file path=word/numbering.xml><?xml version="1.0" encoding="utf-8"?>
-<w:numbering xmlns:wpc="http://schemas.microsoft.com/office/word/2010/wordprocessingCanvas" xmlns:mc="http://schemas.openxmlformats.org/markup-compatibility/2006" xmlns:o="urn:schemas-microsoft-com:office:office" xmlns:r="http://schemas.openxmlformats.org/officeDocument/2006/relationships" xmlns:m="http://schemas.openxmlformats.org/officeDocument/2006/math" xmlns:v="urn:schemas-microsoft-com:vml" xmlns:wp14="http://schemas.microsoft.com/office/word/2010/wordprocessingDrawing" xmlns:wp="http://schemas.openxmlformats.org/drawingml/2006/wordprocessingDrawing" xmlns:w10="urn:schemas-microsoft-com:office:word" xmlns:w="http://schemas.openxmlformats.org/wordprocessingml/2006/main" xmlns:w14="http://schemas.microsoft.com/office/word/2010/wordml" xmlns:w15="http://schemas.microsoft.com/office/word/2012/wordml" xmlns:wpg="http://schemas.microsoft.com/office/word/2010/wordprocessingGroup" xmlns:wpi="http://schemas.microsoft.com/office/word/2010/wordprocessingInk" xmlns:wne="http://schemas.microsoft.com/office/word/2006/wordml" xmlns:wps="http://schemas.microsoft.com/office/word/2010/wordprocessingShape" mc:Ignorable="w14 w15 wp14">
+<w:numbering xmlns:wpc="http://schemas.microsoft.com/office/word/2010/wordprocessingCanvas" xmlns:mc="http://schemas.openxmlformats.org/markup-compatibility/2006" xmlns:o="urn:schemas-microsoft-com:office:office" xmlns:r="http://schemas.openxmlformats.org/officeDocument/2006/relationships" xmlns:m="http://schemas.openxmlformats.org/officeDocument/2006/math" xmlns:v="urn:schemas-microsoft-com:vml" xmlns:wp14="http://schemas.microsoft.com/office/word/2010/wordprocessingDrawing" xmlns:wp="http://schemas.openxmlformats.org/drawingml/2006/wordprocessingDrawing" xmlns:w10="urn:schemas-microsoft-com:office:word" xmlns:w="http://schemas.openxmlformats.org/wordprocessingml/2006/main" xmlns:w14="http://schemas.microsoft.com/office/word/2010/wordml" xmlns:wpg="http://schemas.microsoft.com/office/word/2010/wordprocessingGroup" xmlns:wpi="http://schemas.microsoft.com/office/word/2010/wordprocessingInk" xmlns:wne="http://schemas.microsoft.com/office/word/2006/wordml" xmlns:wps="http://schemas.microsoft.com/office/word/2010/wordprocessingShape" mc:Ignorable="w14 wp14">
   <w:abstractNum w:abstractNumId="0">
     <w:nsid w:val="00171BE7"/>
     <w:multiLevelType w:val="multilevel"/>
@@ -8185,7 +8691,7 @@
 </file>
 
 <file path=word/styles.xml><?xml version="1.0" encoding="utf-8"?>
-<w:styles xmlns:mc="http://schemas.openxmlformats.org/markup-compatibility/2006" xmlns:r="http://schemas.openxmlformats.org/officeDocument/2006/relationships" xmlns:w="http://schemas.openxmlformats.org/wordprocessingml/2006/main" xmlns:w14="http://schemas.microsoft.com/office/word/2010/wordml" xmlns:w15="http://schemas.microsoft.com/office/word/2012/wordml" mc:Ignorable="w14 w15">
+<w:styles xmlns:mc="http://schemas.openxmlformats.org/markup-compatibility/2006" xmlns:r="http://schemas.openxmlformats.org/officeDocument/2006/relationships" xmlns:w="http://schemas.openxmlformats.org/wordprocessingml/2006/main" xmlns:w14="http://schemas.microsoft.com/office/word/2010/wordml" mc:Ignorable="w14">
   <w:docDefaults>
     <w:rPrDefault>
       <w:rPr>
@@ -8201,378 +8707,144 @@
       </w:pPr>
     </w:pPrDefault>
   </w:docDefaults>
-  <w:latentStyles w:defLockedState="0" w:defUIPriority="99" w:defSemiHidden="0" w:defUnhideWhenUsed="0" w:defQFormat="0" w:count="371">
-    <w:lsdException w:name="Normal" w:uiPriority="0" w:qFormat="1"/>
-    <w:lsdException w:name="heading 1" w:uiPriority="9" w:qFormat="1"/>
-    <w:lsdException w:name="heading 2" w:semiHidden="1" w:uiPriority="9" w:unhideWhenUsed="1" w:qFormat="1"/>
-    <w:lsdException w:name="heading 3" w:semiHidden="1" w:uiPriority="9" w:unhideWhenUsed="1" w:qFormat="1"/>
-    <w:lsdException w:name="heading 4" w:semiHidden="1" w:uiPriority="9" w:unhideWhenUsed="1" w:qFormat="1"/>
-    <w:lsdException w:name="heading 5" w:semiHidden="1" w:uiPriority="9" w:unhideWhenUsed="1" w:qFormat="1"/>
-    <w:lsdException w:name="heading 6" w:semiHidden="1" w:uiPriority="9" w:unhideWhenUsed="1" w:qFormat="1"/>
-    <w:lsdException w:name="heading 7" w:semiHidden="1" w:uiPriority="9" w:unhideWhenUsed="1" w:qFormat="1"/>
-    <w:lsdException w:name="heading 8" w:semiHidden="1" w:uiPriority="9" w:unhideWhenUsed="1" w:qFormat="1"/>
-    <w:lsdException w:name="heading 9" w:semiHidden="1" w:uiPriority="9" w:unhideWhenUsed="1" w:qFormat="1"/>
-    <w:lsdException w:name="index 1" w:semiHidden="1" w:unhideWhenUsed="1"/>
-    <w:lsdException w:name="index 2" w:semiHidden="1" w:unhideWhenUsed="1"/>
-    <w:lsdException w:name="index 3" w:semiHidden="1" w:unhideWhenUsed="1"/>
-    <w:lsdException w:name="index 4" w:semiHidden="1" w:unhideWhenUsed="1"/>
-    <w:lsdException w:name="index 5" w:semiHidden="1" w:unhideWhenUsed="1"/>
-    <w:lsdException w:name="index 6" w:semiHidden="1" w:unhideWhenUsed="1"/>
-    <w:lsdException w:name="index 7" w:semiHidden="1" w:unhideWhenUsed="1"/>
-    <w:lsdException w:name="index 8" w:semiHidden="1" w:unhideWhenUsed="1"/>
-    <w:lsdException w:name="index 9" w:semiHidden="1" w:unhideWhenUsed="1"/>
-    <w:lsdException w:name="toc 1" w:semiHidden="1" w:uiPriority="39" w:unhideWhenUsed="1"/>
-    <w:lsdException w:name="toc 2" w:semiHidden="1" w:uiPriority="39" w:unhideWhenUsed="1"/>
-    <w:lsdException w:name="toc 3" w:semiHidden="1" w:uiPriority="39" w:unhideWhenUsed="1"/>
-    <w:lsdException w:name="toc 4" w:semiHidden="1" w:uiPriority="39" w:unhideWhenUsed="1"/>
-    <w:lsdException w:name="toc 5" w:semiHidden="1" w:uiPriority="39" w:unhideWhenUsed="1"/>
-    <w:lsdException w:name="toc 6" w:semiHidden="1" w:uiPriority="39" w:unhideWhenUsed="1"/>
-    <w:lsdException w:name="toc 7" w:semiHidden="1" w:uiPriority="39" w:unhideWhenUsed="1"/>
-    <w:lsdException w:name="toc 8" w:semiHidden="1" w:uiPriority="39" w:unhideWhenUsed="1"/>
-    <w:lsdException w:name="toc 9" w:semiHidden="1" w:uiPriority="39" w:unhideWhenUsed="1"/>
-    <w:lsdException w:name="Normal Indent" w:semiHidden="1" w:unhideWhenUsed="1"/>
-    <w:lsdException w:name="footnote text" w:semiHidden="1" w:unhideWhenUsed="1"/>
-    <w:lsdException w:name="annotation text" w:semiHidden="1" w:unhideWhenUsed="1"/>
-    <w:lsdException w:name="header" w:semiHidden="1" w:unhideWhenUsed="1"/>
-    <w:lsdException w:name="footer" w:semiHidden="1" w:unhideWhenUsed="1"/>
-    <w:lsdException w:name="index heading" w:semiHidden="1" w:unhideWhenUsed="1"/>
-    <w:lsdException w:name="caption" w:semiHidden="1" w:uiPriority="35" w:unhideWhenUsed="1" w:qFormat="1"/>
-    <w:lsdException w:name="table of figures" w:semiHidden="1" w:unhideWhenUsed="1"/>
-    <w:lsdException w:name="envelope address" w:semiHidden="1" w:unhideWhenUsed="1"/>
-    <w:lsdException w:name="envelope return" w:semiHidden="1" w:unhideWhenUsed="1"/>
-    <w:lsdException w:name="footnote reference" w:semiHidden="1" w:unhideWhenUsed="1"/>
-    <w:lsdException w:name="annotation reference" w:semiHidden="1" w:unhideWhenUsed="1"/>
-    <w:lsdException w:name="line number" w:semiHidden="1" w:unhideWhenUsed="1"/>
-    <w:lsdException w:name="page number" w:semiHidden="1" w:unhideWhenUsed="1"/>
-    <w:lsdException w:name="endnote reference" w:semiHidden="1" w:unhideWhenUsed="1"/>
-    <w:lsdException w:name="endnote text" w:semiHidden="1" w:unhideWhenUsed="1"/>
-    <w:lsdException w:name="table of authorities" w:semiHidden="1" w:unhideWhenUsed="1"/>
-    <w:lsdException w:name="macro" w:semiHidden="1" w:unhideWhenUsed="1"/>
-    <w:lsdException w:name="toa heading" w:semiHidden="1" w:unhideWhenUsed="1"/>
-    <w:lsdException w:name="List" w:semiHidden="1" w:unhideWhenUsed="1"/>
-    <w:lsdException w:name="List Bullet" w:semiHidden="1" w:unhideWhenUsed="1"/>
-    <w:lsdException w:name="List Number" w:semiHidden="1" w:unhideWhenUsed="1"/>
-    <w:lsdException w:name="List 2" w:semiHidden="1" w:unhideWhenUsed="1"/>
-    <w:lsdException w:name="List 3" w:semiHidden="1" w:unhideWhenUsed="1"/>
-    <w:lsdException w:name="List 4" w:semiHidden="1" w:unhideWhenUsed="1"/>
-    <w:lsdException w:name="List 5" w:semiHidden="1" w:unhideWhenUsed="1"/>
-    <w:lsdException w:name="List Bullet 2" w:semiHidden="1" w:unhideWhenUsed="1"/>
-    <w:lsdException w:name="List Bullet 3" w:semiHidden="1" w:unhideWhenUsed="1"/>
-    <w:lsdException w:name="List Bullet 4" w:semiHidden="1" w:unhideWhenUsed="1"/>
-    <w:lsdException w:name="List Bullet 5" w:semiHidden="1" w:unhideWhenUsed="1"/>
-    <w:lsdException w:name="List Number 2" w:semiHidden="1" w:unhideWhenUsed="1"/>
-    <w:lsdException w:name="List Number 3" w:semiHidden="1" w:unhideWhenUsed="1"/>
-    <w:lsdException w:name="List Number 4" w:semiHidden="1" w:unhideWhenUsed="1"/>
-    <w:lsdException w:name="List Number 5" w:semiHidden="1" w:unhideWhenUsed="1"/>
-    <w:lsdException w:name="Title" w:uiPriority="10" w:qFormat="1"/>
-    <w:lsdException w:name="Closing" w:semiHidden="1" w:unhideWhenUsed="1"/>
-    <w:lsdException w:name="Signature" w:semiHidden="1" w:unhideWhenUsed="1"/>
-    <w:lsdException w:name="Default Paragraph Font" w:semiHidden="1" w:uiPriority="1" w:unhideWhenUsed="1"/>
-    <w:lsdException w:name="Body Text" w:semiHidden="1" w:unhideWhenUsed="1"/>
-    <w:lsdException w:name="Body Text Indent" w:semiHidden="1" w:unhideWhenUsed="1"/>
-    <w:lsdException w:name="List Continue" w:semiHidden="1" w:unhideWhenUsed="1"/>
-    <w:lsdException w:name="List Continue 2" w:semiHidden="1" w:unhideWhenUsed="1"/>
-    <w:lsdException w:name="List Continue 3" w:semiHidden="1" w:unhideWhenUsed="1"/>
-    <w:lsdException w:name="List Continue 4" w:semiHidden="1" w:unhideWhenUsed="1"/>
-    <w:lsdException w:name="List Continue 5" w:semiHidden="1" w:unhideWhenUsed="1"/>
-    <w:lsdException w:name="Message Header" w:semiHidden="1" w:unhideWhenUsed="1"/>
-    <w:lsdException w:name="Subtitle" w:uiPriority="11" w:qFormat="1"/>
-    <w:lsdException w:name="Salutation" w:semiHidden="1" w:unhideWhenUsed="1"/>
-    <w:lsdException w:name="Date" w:semiHidden="1" w:unhideWhenUsed="1"/>
-    <w:lsdException w:name="Body Text First Indent" w:semiHidden="1" w:unhideWhenUsed="1"/>
-    <w:lsdException w:name="Body Text First Indent 2" w:semiHidden="1" w:unhideWhenUsed="1"/>
-    <w:lsdException w:name="Note Heading" w:semiHidden="1" w:unhideWhenUsed="1"/>
-    <w:lsdException w:name="Body Text 2" w:semiHidden="1" w:unhideWhenUsed="1"/>
-    <w:lsdException w:name="Body Text 3" w:semiHidden="1" w:unhideWhenUsed="1"/>
-    <w:lsdException w:name="Body Text Indent 2" w:semiHidden="1" w:unhideWhenUsed="1"/>
-    <w:lsdException w:name="Body Text Indent 3" w:semiHidden="1" w:unhideWhenUsed="1"/>
-    <w:lsdException w:name="Block Text" w:semiHidden="1" w:unhideWhenUsed="1"/>
-    <w:lsdException w:name="Hyperlink" w:semiHidden="1" w:unhideWhenUsed="1"/>
-    <w:lsdException w:name="FollowedHyperlink" w:semiHidden="1" w:unhideWhenUsed="1"/>
-    <w:lsdException w:name="Strong" w:uiPriority="22" w:qFormat="1"/>
-    <w:lsdException w:name="Emphasis" w:uiPriority="20" w:qFormat="1"/>
-    <w:lsdException w:name="Document Map" w:semiHidden="1" w:unhideWhenUsed="1"/>
-    <w:lsdException w:name="Plain Text" w:semiHidden="1" w:unhideWhenUsed="1"/>
-    <w:lsdException w:name="E-mail Signature" w:semiHidden="1" w:unhideWhenUsed="1"/>
-    <w:lsdException w:name="HTML Top of Form" w:semiHidden="1" w:unhideWhenUsed="1"/>
-    <w:lsdException w:name="HTML Bottom of Form" w:semiHidden="1" w:unhideWhenUsed="1"/>
-    <w:lsdException w:name="Normal (Web)" w:semiHidden="1" w:unhideWhenUsed="1"/>
-    <w:lsdException w:name="HTML Acronym" w:semiHidden="1" w:unhideWhenUsed="1"/>
-    <w:lsdException w:name="HTML Address" w:semiHidden="1" w:unhideWhenUsed="1"/>
-    <w:lsdException w:name="HTML Cite" w:semiHidden="1" w:unhideWhenUsed="1"/>
-    <w:lsdException w:name="HTML Code" w:semiHidden="1" w:unhideWhenUsed="1"/>
-    <w:lsdException w:name="HTML Definition" w:semiHidden="1" w:unhideWhenUsed="1"/>
-    <w:lsdException w:name="HTML Keyboard" w:semiHidden="1" w:unhideWhenUsed="1"/>
-    <w:lsdException w:name="HTML Preformatted" w:semiHidden="1" w:unhideWhenUsed="1"/>
-    <w:lsdException w:name="HTML Sample" w:semiHidden="1" w:unhideWhenUsed="1"/>
-    <w:lsdException w:name="HTML Typewriter" w:semiHidden="1" w:unhideWhenUsed="1"/>
-    <w:lsdException w:name="HTML Variable" w:semiHidden="1" w:unhideWhenUsed="1"/>
-    <w:lsdException w:name="Normal Table" w:semiHidden="1" w:unhideWhenUsed="1"/>
-    <w:lsdException w:name="annotation subject" w:semiHidden="1" w:unhideWhenUsed="1"/>
-    <w:lsdException w:name="No List" w:semiHidden="1" w:unhideWhenUsed="1"/>
-    <w:lsdException w:name="Outline List 1" w:semiHidden="1" w:unhideWhenUsed="1"/>
-    <w:lsdException w:name="Outline List 2" w:semiHidden="1" w:unhideWhenUsed="1"/>
-    <w:lsdException w:name="Outline List 3" w:semiHidden="1" w:unhideWhenUsed="1"/>
-    <w:lsdException w:name="Table Simple 1" w:semiHidden="1" w:unhideWhenUsed="1"/>
-    <w:lsdException w:name="Table Simple 2" w:semiHidden="1" w:unhideWhenUsed="1"/>
-    <w:lsdException w:name="Table Simple 3" w:semiHidden="1" w:unhideWhenUsed="1"/>
-    <w:lsdException w:name="Table Classic 1" w:semiHidden="1" w:unhideWhenUsed="1"/>
-    <w:lsdException w:name="Table Classic 2" w:semiHidden="1" w:unhideWhenUsed="1"/>
-    <w:lsdException w:name="Table Classic 3" w:semiHidden="1" w:unhideWhenUsed="1"/>
-    <w:lsdException w:name="Table Classic 4" w:semiHidden="1" w:unhideWhenUsed="1"/>
-    <w:lsdException w:name="Table Colorful 1" w:semiHidden="1" w:unhideWhenUsed="1"/>
-    <w:lsdException w:name="Table Colorful 2" w:semiHidden="1" w:unhideWhenUsed="1"/>
-    <w:lsdException w:name="Table Colorful 3" w:semiHidden="1" w:unhideWhenUsed="1"/>
-    <w:lsdException w:name="Table Columns 1" w:semiHidden="1" w:unhideWhenUsed="1"/>
-    <w:lsdException w:name="Table Columns 2" w:semiHidden="1" w:unhideWhenUsed="1"/>
-    <w:lsdException w:name="Table Columns 3" w:semiHidden="1" w:unhideWhenUsed="1"/>
-    <w:lsdException w:name="Table Columns 4" w:semiHidden="1" w:unhideWhenUsed="1"/>
-    <w:lsdException w:name="Table Columns 5" w:semiHidden="1" w:unhideWhenUsed="1"/>
-    <w:lsdException w:name="Table Grid 1" w:semiHidden="1" w:unhideWhenUsed="1"/>
-    <w:lsdException w:name="Table Grid 2" w:semiHidden="1" w:unhideWhenUsed="1"/>
-    <w:lsdException w:name="Table Grid 3" w:semiHidden="1" w:unhideWhenUsed="1"/>
-    <w:lsdException w:name="Table Grid 4" w:semiHidden="1" w:unhideWhenUsed="1"/>
-    <w:lsdException w:name="Table Grid 5" w:semiHidden="1" w:unhideWhenUsed="1"/>
-    <w:lsdException w:name="Table Grid 6" w:semiHidden="1" w:unhideWhenUsed="1"/>
-    <w:lsdException w:name="Table Grid 7" w:semiHidden="1" w:unhideWhenUsed="1"/>
-    <w:lsdException w:name="Table Grid 8" w:semiHidden="1" w:unhideWhenUsed="1"/>
-    <w:lsdException w:name="Table List 1" w:semiHidden="1" w:unhideWhenUsed="1"/>
-    <w:lsdException w:name="Table List 2" w:semiHidden="1" w:unhideWhenUsed="1"/>
-    <w:lsdException w:name="Table List 3" w:semiHidden="1" w:unhideWhenUsed="1"/>
-    <w:lsdException w:name="Table List 4" w:semiHidden="1" w:unhideWhenUsed="1"/>
-    <w:lsdException w:name="Table List 5" w:semiHidden="1" w:unhideWhenUsed="1"/>
-    <w:lsdException w:name="Table List 6" w:semiHidden="1" w:unhideWhenUsed="1"/>
-    <w:lsdException w:name="Table List 7" w:semiHidden="1" w:unhideWhenUsed="1"/>
-    <w:lsdException w:name="Table List 8" w:semiHidden="1" w:unhideWhenUsed="1"/>
-    <w:lsdException w:name="Table 3D effects 1" w:semiHidden="1" w:unhideWhenUsed="1"/>
-    <w:lsdException w:name="Table 3D effects 2" w:semiHidden="1" w:unhideWhenUsed="1"/>
-    <w:lsdException w:name="Table 3D effects 3" w:semiHidden="1" w:unhideWhenUsed="1"/>
-    <w:lsdException w:name="Table Contemporary" w:semiHidden="1" w:unhideWhenUsed="1"/>
-    <w:lsdException w:name="Table Elegant" w:semiHidden="1" w:unhideWhenUsed="1"/>
-    <w:lsdException w:name="Table Professional" w:semiHidden="1" w:unhideWhenUsed="1"/>
-    <w:lsdException w:name="Table Subtle 1" w:semiHidden="1" w:unhideWhenUsed="1"/>
-    <w:lsdException w:name="Table Subtle 2" w:semiHidden="1" w:unhideWhenUsed="1"/>
-    <w:lsdException w:name="Table Web 1" w:semiHidden="1" w:unhideWhenUsed="1"/>
-    <w:lsdException w:name="Table Web 2" w:semiHidden="1" w:unhideWhenUsed="1"/>
-    <w:lsdException w:name="Table Web 3" w:semiHidden="1" w:unhideWhenUsed="1"/>
-    <w:lsdException w:name="Balloon Text" w:semiHidden="1" w:unhideWhenUsed="1"/>
-    <w:lsdException w:name="Table Grid" w:uiPriority="39"/>
-    <w:lsdException w:name="Table Theme" w:semiHidden="1" w:unhideWhenUsed="1"/>
-    <w:lsdException w:name="Placeholder Text" w:semiHidden="1"/>
-    <w:lsdException w:name="No Spacing" w:uiPriority="1" w:qFormat="1"/>
-    <w:lsdException w:name="Light Shading" w:uiPriority="60"/>
-    <w:lsdException w:name="Light List" w:uiPriority="61"/>
-    <w:lsdException w:name="Light Grid" w:uiPriority="62"/>
-    <w:lsdException w:name="Medium Shading 1" w:uiPriority="63"/>
-    <w:lsdException w:name="Medium Shading 2" w:uiPriority="64"/>
-    <w:lsdException w:name="Medium List 1" w:uiPriority="65"/>
-    <w:lsdException w:name="Medium List 2" w:uiPriority="66"/>
-    <w:lsdException w:name="Medium Grid 1" w:uiPriority="67"/>
-    <w:lsdException w:name="Medium Grid 2" w:uiPriority="68"/>
-    <w:lsdException w:name="Medium Grid 3" w:uiPriority="69"/>
-    <w:lsdException w:name="Dark List" w:uiPriority="70"/>
-    <w:lsdException w:name="Colorful Shading" w:uiPriority="71"/>
-    <w:lsdException w:name="Colorful List" w:uiPriority="72"/>
-    <w:lsdException w:name="Colorful Grid" w:uiPriority="73"/>
-    <w:lsdException w:name="Light Shading Accent 1" w:uiPriority="60"/>
-    <w:lsdException w:name="Light List Accent 1" w:uiPriority="61"/>
-    <w:lsdException w:name="Light Grid Accent 1" w:uiPriority="62"/>
-    <w:lsdException w:name="Medium Shading 1 Accent 1" w:uiPriority="63"/>
-    <w:lsdException w:name="Medium Shading 2 Accent 1" w:uiPriority="64"/>
-    <w:lsdException w:name="Medium List 1 Accent 1" w:uiPriority="65"/>
-    <w:lsdException w:name="Revision" w:semiHidden="1"/>
-    <w:lsdException w:name="List Paragraph" w:uiPriority="34" w:qFormat="1"/>
-    <w:lsdException w:name="Quote" w:uiPriority="29" w:qFormat="1"/>
-    <w:lsdException w:name="Intense Quote" w:uiPriority="30" w:qFormat="1"/>
-    <w:lsdException w:name="Medium List 2 Accent 1" w:uiPriority="66"/>
-    <w:lsdException w:name="Medium Grid 1 Accent 1" w:uiPriority="67"/>
-    <w:lsdException w:name="Medium Grid 2 Accent 1" w:uiPriority="68"/>
-    <w:lsdException w:name="Medium Grid 3 Accent 1" w:uiPriority="69"/>
-    <w:lsdException w:name="Dark List Accent 1" w:uiPriority="70"/>
-    <w:lsdException w:name="Colorful Shading Accent 1" w:uiPriority="71"/>
-    <w:lsdException w:name="Colorful List Accent 1" w:uiPriority="72"/>
-    <w:lsdException w:name="Colorful Grid Accent 1" w:uiPriority="73"/>
-    <w:lsdException w:name="Light Shading Accent 2" w:uiPriority="60"/>
-    <w:lsdException w:name="Light List Accent 2" w:uiPriority="61"/>
-    <w:lsdException w:name="Light Grid Accent 2" w:uiPriority="62"/>
-    <w:lsdException w:name="Medium Shading 1 Accent 2" w:uiPriority="63"/>
-    <w:lsdException w:name="Medium Shading 2 Accent 2" w:uiPriority="64"/>
-    <w:lsdException w:name="Medium List 1 Accent 2" w:uiPriority="65"/>
-    <w:lsdException w:name="Medium List 2 Accent 2" w:uiPriority="66"/>
-    <w:lsdException w:name="Medium Grid 1 Accent 2" w:uiPriority="67"/>
-    <w:lsdException w:name="Medium Grid 2 Accent 2" w:uiPriority="68"/>
-    <w:lsdException w:name="Medium Grid 3 Accent 2" w:uiPriority="69"/>
-    <w:lsdException w:name="Dark List Accent 2" w:uiPriority="70"/>
-    <w:lsdException w:name="Colorful Shading Accent 2" w:uiPriority="71"/>
-    <w:lsdException w:name="Colorful List Accent 2" w:uiPriority="72"/>
-    <w:lsdException w:name="Colorful Grid Accent 2" w:uiPriority="73"/>
-    <w:lsdException w:name="Light Shading Accent 3" w:uiPriority="60"/>
-    <w:lsdException w:name="Light List Accent 3" w:uiPriority="61"/>
-    <w:lsdException w:name="Light Grid Accent 3" w:uiPriority="62"/>
-    <w:lsdException w:name="Medium Shading 1 Accent 3" w:uiPriority="63"/>
-    <w:lsdException w:name="Medium Shading 2 Accent 3" w:uiPriority="64"/>
-    <w:lsdException w:name="Medium List 1 Accent 3" w:uiPriority="65"/>
-    <w:lsdException w:name="Medium List 2 Accent 3" w:uiPriority="66"/>
-    <w:lsdException w:name="Medium Grid 1 Accent 3" w:uiPriority="67"/>
-    <w:lsdException w:name="Medium Grid 2 Accent 3" w:uiPriority="68"/>
-    <w:lsdException w:name="Medium Grid 3 Accent 3" w:uiPriority="69"/>
-    <w:lsdException w:name="Dark List Accent 3" w:uiPriority="70"/>
-    <w:lsdException w:name="Colorful Shading Accent 3" w:uiPriority="71"/>
-    <w:lsdException w:name="Colorful List Accent 3" w:uiPriority="72"/>
-    <w:lsdException w:name="Colorful Grid Accent 3" w:uiPriority="73"/>
-    <w:lsdException w:name="Light Shading Accent 4" w:uiPriority="60"/>
-    <w:lsdException w:name="Light List Accent 4" w:uiPriority="61"/>
-    <w:lsdException w:name="Light Grid Accent 4" w:uiPriority="62"/>
-    <w:lsdException w:name="Medium Shading 1 Accent 4" w:uiPriority="63"/>
-    <w:lsdException w:name="Medium Shading 2 Accent 4" w:uiPriority="64"/>
-    <w:lsdException w:name="Medium List 1 Accent 4" w:uiPriority="65"/>
-    <w:lsdException w:name="Medium List 2 Accent 4" w:uiPriority="66"/>
-    <w:lsdException w:name="Medium Grid 1 Accent 4" w:uiPriority="67"/>
-    <w:lsdException w:name="Medium Grid 2 Accent 4" w:uiPriority="68"/>
-    <w:lsdException w:name="Medium Grid 3 Accent 4" w:uiPriority="69"/>
-    <w:lsdException w:name="Dark List Accent 4" w:uiPriority="70"/>
-    <w:lsdException w:name="Colorful Shading Accent 4" w:uiPriority="71"/>
-    <w:lsdException w:name="Colorful List Accent 4" w:uiPriority="72"/>
-    <w:lsdException w:name="Colorful Grid Accent 4" w:uiPriority="73"/>
-    <w:lsdException w:name="Light Shading Accent 5" w:uiPriority="60"/>
-    <w:lsdException w:name="Light List Accent 5" w:uiPriority="61"/>
-    <w:lsdException w:name="Light Grid Accent 5" w:uiPriority="62"/>
-    <w:lsdException w:name="Medium Shading 1 Accent 5" w:uiPriority="63"/>
-    <w:lsdException w:name="Medium Shading 2 Accent 5" w:uiPriority="64"/>
-    <w:lsdException w:name="Medium List 1 Accent 5" w:uiPriority="65"/>
-    <w:lsdException w:name="Medium List 2 Accent 5" w:uiPriority="66"/>
-    <w:lsdException w:name="Medium Grid 1 Accent 5" w:uiPriority="67"/>
-    <w:lsdException w:name="Medium Grid 2 Accent 5" w:uiPriority="68"/>
-    <w:lsdException w:name="Medium Grid 3 Accent 5" w:uiPriority="69"/>
-    <w:lsdException w:name="Dark List Accent 5" w:uiPriority="70"/>
-    <w:lsdException w:name="Colorful Shading Accent 5" w:uiPriority="71"/>
-    <w:lsdException w:name="Colorful List Accent 5" w:uiPriority="72"/>
-    <w:lsdException w:name="Colorful Grid Accent 5" w:uiPriority="73"/>
-    <w:lsdException w:name="Light Shading Accent 6" w:uiPriority="60"/>
-    <w:lsdException w:name="Light List Accent 6" w:uiPriority="61"/>
-    <w:lsdException w:name="Light Grid Accent 6" w:uiPriority="62"/>
-    <w:lsdException w:name="Medium Shading 1 Accent 6" w:uiPriority="63"/>
-    <w:lsdException w:name="Medium Shading 2 Accent 6" w:uiPriority="64"/>
-    <w:lsdException w:name="Medium List 1 Accent 6" w:uiPriority="65"/>
-    <w:lsdException w:name="Medium List 2 Accent 6" w:uiPriority="66"/>
-    <w:lsdException w:name="Medium Grid 1 Accent 6" w:uiPriority="67"/>
-    <w:lsdException w:name="Medium Grid 2 Accent 6" w:uiPriority="68"/>
-    <w:lsdException w:name="Medium Grid 3 Accent 6" w:uiPriority="69"/>
-    <w:lsdException w:name="Dark List Accent 6" w:uiPriority="70"/>
-    <w:lsdException w:name="Colorful Shading Accent 6" w:uiPriority="71"/>
-    <w:lsdException w:name="Colorful List Accent 6" w:uiPriority="72"/>
-    <w:lsdException w:name="Colorful Grid Accent 6" w:uiPriority="73"/>
-    <w:lsdException w:name="Subtle Emphasis" w:uiPriority="19" w:qFormat="1"/>
-    <w:lsdException w:name="Intense Emphasis" w:uiPriority="21" w:qFormat="1"/>
-    <w:lsdException w:name="Subtle Reference" w:uiPriority="31" w:qFormat="1"/>
-    <w:lsdException w:name="Intense Reference" w:uiPriority="32" w:qFormat="1"/>
-    <w:lsdException w:name="Book Title" w:uiPriority="33" w:qFormat="1"/>
-    <w:lsdException w:name="Bibliography" w:semiHidden="1" w:uiPriority="37" w:unhideWhenUsed="1"/>
-    <w:lsdException w:name="TOC Heading" w:semiHidden="1" w:uiPriority="39" w:unhideWhenUsed="1" w:qFormat="1"/>
-    <w:lsdException w:name="Plain Table 1" w:uiPriority="41"/>
-    <w:lsdException w:name="Plain Table 2" w:uiPriority="42"/>
-    <w:lsdException w:name="Plain Table 3" w:uiPriority="43"/>
-    <w:lsdException w:name="Plain Table 4" w:uiPriority="44"/>
-    <w:lsdException w:name="Plain Table 5" w:uiPriority="45"/>
-    <w:lsdException w:name="Grid Table Light" w:uiPriority="40"/>
-    <w:lsdException w:name="Grid Table 1 Light" w:uiPriority="46"/>
-    <w:lsdException w:name="Grid Table 2" w:uiPriority="47"/>
-    <w:lsdException w:name="Grid Table 3" w:uiPriority="48"/>
-    <w:lsdException w:name="Grid Table 4" w:uiPriority="49"/>
-    <w:lsdException w:name="Grid Table 5 Dark" w:uiPriority="50"/>
-    <w:lsdException w:name="Grid Table 6 Colorful" w:uiPriority="51"/>
-    <w:lsdException w:name="Grid Table 7 Colorful" w:uiPriority="52"/>
-    <w:lsdException w:name="Grid Table 1 Light Accent 1" w:uiPriority="46"/>
-    <w:lsdException w:name="Grid Table 2 Accent 1" w:uiPriority="47"/>
-    <w:lsdException w:name="Grid Table 3 Accent 1" w:uiPriority="48"/>
-    <w:lsdException w:name="Grid Table 4 Accent 1" w:uiPriority="49"/>
-    <w:lsdException w:name="Grid Table 5 Dark Accent 1" w:uiPriority="50"/>
-    <w:lsdException w:name="Grid Table 6 Colorful Accent 1" w:uiPriority="51"/>
-    <w:lsdException w:name="Grid Table 7 Colorful Accent 1" w:uiPriority="52"/>
-    <w:lsdException w:name="Grid Table 1 Light Accent 2" w:uiPriority="46"/>
-    <w:lsdException w:name="Grid Table 2 Accent 2" w:uiPriority="47"/>
-    <w:lsdException w:name="Grid Table 3 Accent 2" w:uiPriority="48"/>
-    <w:lsdException w:name="Grid Table 4 Accent 2" w:uiPriority="49"/>
-    <w:lsdException w:name="Grid Table 5 Dark Accent 2" w:uiPriority="50"/>
-    <w:lsdException w:name="Grid Table 6 Colorful Accent 2" w:uiPriority="51"/>
-    <w:lsdException w:name="Grid Table 7 Colorful Accent 2" w:uiPriority="52"/>
-    <w:lsdException w:name="Grid Table 1 Light Accent 3" w:uiPriority="46"/>
-    <w:lsdException w:name="Grid Table 2 Accent 3" w:uiPriority="47"/>
-    <w:lsdException w:name="Grid Table 3 Accent 3" w:uiPriority="48"/>
-    <w:lsdException w:name="Grid Table 4 Accent 3" w:uiPriority="49"/>
-    <w:lsdException w:name="Grid Table 5 Dark Accent 3" w:uiPriority="50"/>
-    <w:lsdException w:name="Grid Table 6 Colorful Accent 3" w:uiPriority="51"/>
-    <w:lsdException w:name="Grid Table 7 Colorful Accent 3" w:uiPriority="52"/>
-    <w:lsdException w:name="Grid Table 1 Light Accent 4" w:uiPriority="46"/>
-    <w:lsdException w:name="Grid Table 2 Accent 4" w:uiPriority="47"/>
-    <w:lsdException w:name="Grid Table 3 Accent 4" w:uiPriority="48"/>
-    <w:lsdException w:name="Grid Table 4 Accent 4" w:uiPriority="49"/>
-    <w:lsdException w:name="Grid Table 5 Dark Accent 4" w:uiPriority="50"/>
-    <w:lsdException w:name="Grid Table 6 Colorful Accent 4" w:uiPriority="51"/>
-    <w:lsdException w:name="Grid Table 7 Colorful Accent 4" w:uiPriority="52"/>
-    <w:lsdException w:name="Grid Table 1 Light Accent 5" w:uiPriority="46"/>
-    <w:lsdException w:name="Grid Table 2 Accent 5" w:uiPriority="47"/>
-    <w:lsdException w:name="Grid Table 3 Accent 5" w:uiPriority="48"/>
-    <w:lsdException w:name="Grid Table 4 Accent 5" w:uiPriority="49"/>
-    <w:lsdException w:name="Grid Table 5 Dark Accent 5" w:uiPriority="50"/>
-    <w:lsdException w:name="Grid Table 6 Colorful Accent 5" w:uiPriority="51"/>
-    <w:lsdException w:name="Grid Table 7 Colorful Accent 5" w:uiPriority="52"/>
-    <w:lsdException w:name="Grid Table 1 Light Accent 6" w:uiPriority="46"/>
-    <w:lsdException w:name="Grid Table 2 Accent 6" w:uiPriority="47"/>
-    <w:lsdException w:name="Grid Table 3 Accent 6" w:uiPriority="48"/>
-    <w:lsdException w:name="Grid Table 4 Accent 6" w:uiPriority="49"/>
-    <w:lsdException w:name="Grid Table 5 Dark Accent 6" w:uiPriority="50"/>
-    <w:lsdException w:name="Grid Table 6 Colorful Accent 6" w:uiPriority="51"/>
-    <w:lsdException w:name="Grid Table 7 Colorful Accent 6" w:uiPriority="52"/>
-    <w:lsdException w:name="List Table 1 Light" w:uiPriority="46"/>
-    <w:lsdException w:name="List Table 2" w:uiPriority="47"/>
-    <w:lsdException w:name="List Table 3" w:uiPriority="48"/>
-    <w:lsdException w:name="List Table 4" w:uiPriority="49"/>
-    <w:lsdException w:name="List Table 5 Dark" w:uiPriority="50"/>
-    <w:lsdException w:name="List Table 6 Colorful" w:uiPriority="51"/>
-    <w:lsdException w:name="List Table 7 Colorful" w:uiPriority="52"/>
-    <w:lsdException w:name="List Table 1 Light Accent 1" w:uiPriority="46"/>
-    <w:lsdException w:name="List Table 2 Accent 1" w:uiPriority="47"/>
-    <w:lsdException w:name="List Table 3 Accent 1" w:uiPriority="48"/>
-    <w:lsdException w:name="List Table 4 Accent 1" w:uiPriority="49"/>
-    <w:lsdException w:name="List Table 5 Dark Accent 1" w:uiPriority="50"/>
-    <w:lsdException w:name="List Table 6 Colorful Accent 1" w:uiPriority="51"/>
-    <w:lsdException w:name="List Table 7 Colorful Accent 1" w:uiPriority="52"/>
-    <w:lsdException w:name="List Table 1 Light Accent 2" w:uiPriority="46"/>
-    <w:lsdException w:name="List Table 2 Accent 2" w:uiPriority="47"/>
-    <w:lsdException w:name="List Table 3 Accent 2" w:uiPriority="48"/>
-    <w:lsdException w:name="List Table 4 Accent 2" w:uiPriority="49"/>
-    <w:lsdException w:name="List Table 5 Dark Accent 2" w:uiPriority="50"/>
-    <w:lsdException w:name="List Table 6 Colorful Accent 2" w:uiPriority="51"/>
-    <w:lsdException w:name="List Table 7 Colorful Accent 2" w:uiPriority="52"/>
-    <w:lsdException w:name="List Table 1 Light Accent 3" w:uiPriority="46"/>
-    <w:lsdException w:name="List Table 2 Accent 3" w:uiPriority="47"/>
-    <w:lsdException w:name="List Table 3 Accent 3" w:uiPriority="48"/>
-    <w:lsdException w:name="List Table 4 Accent 3" w:uiPriority="49"/>
-    <w:lsdException w:name="List Table 5 Dark Accent 3" w:uiPriority="50"/>
-    <w:lsdException w:name="List Table 6 Colorful Accent 3" w:uiPriority="51"/>
-    <w:lsdException w:name="List Table 7 Colorful Accent 3" w:uiPriority="52"/>
-    <w:lsdException w:name="List Table 1 Light Accent 4" w:uiPriority="46"/>
-    <w:lsdException w:name="List Table 2 Accent 4" w:uiPriority="47"/>
-    <w:lsdException w:name="List Table 3 Accent 4" w:uiPriority="48"/>
-    <w:lsdException w:name="List Table 4 Accent 4" w:uiPriority="49"/>
-    <w:lsdException w:name="List Table 5 Dark Accent 4" w:uiPriority="50"/>
-    <w:lsdException w:name="List Table 6 Colorful Accent 4" w:uiPriority="51"/>
-    <w:lsdException w:name="List Table 7 Colorful Accent 4" w:uiPriority="52"/>
-    <w:lsdException w:name="List Table 1 Light Accent 5" w:uiPriority="46"/>
-    <w:lsdException w:name="List Table 2 Accent 5" w:uiPriority="47"/>
-    <w:lsdException w:name="List Table 3 Accent 5" w:uiPriority="48"/>
-    <w:lsdException w:name="List Table 4 Accent 5" w:uiPriority="49"/>
-    <w:lsdException w:name="List Table 5 Dark Accent 5" w:uiPriority="50"/>
-    <w:lsdException w:name="List Table 6 Colorful Accent 5" w:uiPriority="51"/>
-    <w:lsdException w:name="List Table 7 Colorful Accent 5" w:uiPriority="52"/>
-    <w:lsdException w:name="List Table 1 Light Accent 6" w:uiPriority="46"/>
-    <w:lsdException w:name="List Table 2 Accent 6" w:uiPriority="47"/>
-    <w:lsdException w:name="List Table 3 Accent 6" w:uiPriority="48"/>
-    <w:lsdException w:name="List Table 4 Accent 6" w:uiPriority="49"/>
-    <w:lsdException w:name="List Table 5 Dark Accent 6" w:uiPriority="50"/>
-    <w:lsdException w:name="List Table 6 Colorful Accent 6" w:uiPriority="51"/>
-    <w:lsdException w:name="List Table 7 Colorful Accent 6" w:uiPriority="52"/>
+  <w:latentStyles w:defLockedState="0" w:defUIPriority="99" w:defSemiHidden="1" w:defUnhideWhenUsed="1" w:defQFormat="0" w:count="267">
+    <w:lsdException w:name="Normal" w:semiHidden="0" w:uiPriority="0" w:unhideWhenUsed="0" w:qFormat="1"/>
+    <w:lsdException w:name="heading 1" w:semiHidden="0" w:uiPriority="9" w:unhideWhenUsed="0" w:qFormat="1"/>
+    <w:lsdException w:name="heading 2" w:uiPriority="9" w:qFormat="1"/>
+    <w:lsdException w:name="heading 3" w:uiPriority="9" w:qFormat="1"/>
+    <w:lsdException w:name="heading 4" w:uiPriority="9" w:qFormat="1"/>
+    <w:lsdException w:name="heading 5" w:uiPriority="9" w:qFormat="1"/>
+    <w:lsdException w:name="heading 6" w:uiPriority="9" w:qFormat="1"/>
+    <w:lsdException w:name="heading 7" w:uiPriority="9" w:qFormat="1"/>
+    <w:lsdException w:name="heading 8" w:uiPriority="9" w:qFormat="1"/>
+    <w:lsdException w:name="heading 9" w:uiPriority="9" w:qFormat="1"/>
+    <w:lsdException w:name="toc 1" w:uiPriority="39"/>
+    <w:lsdException w:name="toc 2" w:uiPriority="39"/>
+    <w:lsdException w:name="toc 3" w:uiPriority="39"/>
+    <w:lsdException w:name="toc 4" w:uiPriority="39"/>
+    <w:lsdException w:name="toc 5" w:uiPriority="39"/>
+    <w:lsdException w:name="toc 6" w:uiPriority="39"/>
+    <w:lsdException w:name="toc 7" w:uiPriority="39"/>
+    <w:lsdException w:name="toc 8" w:uiPriority="39"/>
+    <w:lsdException w:name="toc 9" w:uiPriority="39"/>
+    <w:lsdException w:name="caption" w:uiPriority="35" w:qFormat="1"/>
+    <w:lsdException w:name="Title" w:semiHidden="0" w:uiPriority="10" w:unhideWhenUsed="0" w:qFormat="1"/>
+    <w:lsdException w:name="Default Paragraph Font" w:uiPriority="1"/>
+    <w:lsdException w:name="Subtitle" w:semiHidden="0" w:uiPriority="11" w:unhideWhenUsed="0" w:qFormat="1"/>
+    <w:lsdException w:name="Strong" w:semiHidden="0" w:uiPriority="22" w:unhideWhenUsed="0" w:qFormat="1"/>
+    <w:lsdException w:name="Emphasis" w:semiHidden="0" w:uiPriority="20" w:unhideWhenUsed="0" w:qFormat="1"/>
+    <w:lsdException w:name="Table Grid" w:semiHidden="0" w:uiPriority="39" w:unhideWhenUsed="0"/>
+    <w:lsdException w:name="Placeholder Text" w:unhideWhenUsed="0"/>
+    <w:lsdException w:name="No Spacing" w:semiHidden="0" w:uiPriority="1" w:unhideWhenUsed="0" w:qFormat="1"/>
+    <w:lsdException w:name="Light Shading" w:semiHidden="0" w:uiPriority="60" w:unhideWhenUsed="0"/>
+    <w:lsdException w:name="Light List" w:semiHidden="0" w:uiPriority="61" w:unhideWhenUsed="0"/>
+    <w:lsdException w:name="Light Grid" w:semiHidden="0" w:uiPriority="62" w:unhideWhenUsed="0"/>
+    <w:lsdException w:name="Medium Shading 1" w:semiHidden="0" w:uiPriority="63" w:unhideWhenUsed="0"/>
+    <w:lsdException w:name="Medium Shading 2" w:semiHidden="0" w:uiPriority="64" w:unhideWhenUsed="0"/>
+    <w:lsdException w:name="Medium List 1" w:semiHidden="0" w:uiPriority="65" w:unhideWhenUsed="0"/>
+    <w:lsdException w:name="Medium List 2" w:semiHidden="0" w:uiPriority="66" w:unhideWhenUsed="0"/>
+    <w:lsdException w:name="Medium Grid 1" w:semiHidden="0" w:uiPriority="67" w:unhideWhenUsed="0"/>
+    <w:lsdException w:name="Medium Grid 2" w:semiHidden="0" w:uiPriority="68" w:unhideWhenUsed="0"/>
+    <w:lsdException w:name="Medium Grid 3" w:semiHidden="0" w:uiPriority="69" w:unhideWhenUsed="0"/>
+    <w:lsdException w:name="Dark List" w:semiHidden="0" w:uiPriority="70" w:unhideWhenUsed="0"/>
+    <w:lsdException w:name="Colorful Shading" w:semiHidden="0" w:uiPriority="71" w:unhideWhenUsed="0"/>
+    <w:lsdException w:name="Colorful List" w:semiHidden="0" w:uiPriority="72" w:unhideWhenUsed="0"/>
+    <w:lsdException w:name="Colorful Grid" w:semiHidden="0" w:uiPriority="73" w:unhideWhenUsed="0"/>
+    <w:lsdException w:name="Light Shading Accent 1" w:semiHidden="0" w:uiPriority="60" w:unhideWhenUsed="0"/>
+    <w:lsdException w:name="Light List Accent 1" w:semiHidden="0" w:uiPriority="61" w:unhideWhenUsed="0"/>
+    <w:lsdException w:name="Light Grid Accent 1" w:semiHidden="0" w:uiPriority="62" w:unhideWhenUsed="0"/>
+    <w:lsdException w:name="Medium Shading 1 Accent 1" w:semiHidden="0" w:uiPriority="63" w:unhideWhenUsed="0"/>
+    <w:lsdException w:name="Medium Shading 2 Accent 1" w:semiHidden="0" w:uiPriority="64" w:unhideWhenUsed="0"/>
+    <w:lsdException w:name="Medium List 1 Accent 1" w:semiHidden="0" w:uiPriority="65" w:unhideWhenUsed="0"/>
+    <w:lsdException w:name="Revision" w:unhideWhenUsed="0"/>
+    <w:lsdException w:name="List Paragraph" w:semiHidden="0" w:uiPriority="34" w:unhideWhenUsed="0" w:qFormat="1"/>
+    <w:lsdException w:name="Quote" w:semiHidden="0" w:uiPriority="29" w:unhideWhenUsed="0" w:qFormat="1"/>
+    <w:lsdException w:name="Intense Quote" w:semiHidden="0" w:uiPriority="30" w:unhideWhenUsed="0" w:qFormat="1"/>
+    <w:lsdException w:name="Medium List 2 Accent 1" w:semiHidden="0" w:uiPriority="66" w:unhideWhenUsed="0"/>
+    <w:lsdException w:name="Medium Grid 1 Accent 1" w:semiHidden="0" w:uiPriority="67" w:unhideWhenUsed="0"/>
+    <w:lsdException w:name="Medium Grid 2 Accent 1" w:semiHidden="0" w:uiPriority="68" w:unhideWhenUsed="0"/>
+    <w:lsdException w:name="Medium Grid 3 Accent 1" w:semiHidden="0" w:uiPriority="69" w:unhideWhenUsed="0"/>
+    <w:lsdException w:name="Dark List Accent 1" w:semiHidden="0" w:uiPriority="70" w:unhideWhenUsed="0"/>
+    <w:lsdException w:name="Colorful Shading Accent 1" w:semiHidden="0" w:uiPriority="71" w:unhideWhenUsed="0"/>
+    <w:lsdException w:name="Colorful List Accent 1" w:semiHidden="0" w:uiPriority="72" w:unhideWhenUsed="0"/>
+    <w:lsdException w:name="Colorful Grid Accent 1" w:semiHidden="0" w:uiPriority="73" w:unhideWhenUsed="0"/>
+    <w:lsdException w:name="Light Shading Accent 2" w:semiHidden="0" w:uiPriority="60" w:unhideWhenUsed="0"/>
+    <w:lsdException w:name="Light List Accent 2" w:semiHidden="0" w:uiPriority="61" w:unhideWhenUsed="0"/>
+    <w:lsdException w:name="Light Grid Accent 2" w:semiHidden="0" w:uiPriority="62" w:unhideWhenUsed="0"/>
+    <w:lsdException w:name="Medium Shading 1 Accent 2" w:semiHidden="0" w:uiPriority="63" w:unhideWhenUsed="0"/>
+    <w:lsdException w:name="Medium Shading 2 Accent 2" w:semiHidden="0" w:uiPriority="64" w:unhideWhenUsed="0"/>
+    <w:lsdException w:name="Medium List 1 Accent 2" w:semiHidden="0" w:uiPriority="65" w:unhideWhenUsed="0"/>
+    <w:lsdException w:name="Medium List 2 Accent 2" w:semiHidden="0" w:uiPriority="66" w:unhideWhenUsed="0"/>
+    <w:lsdException w:name="Medium Grid 1 Accent 2" w:semiHidden="0" w:uiPriority="67" w:unhideWhenUsed="0"/>
+    <w:lsdException w:name="Medium Grid 2 Accent 2" w:semiHidden="0" w:uiPriority="68" w:unhideWhenUsed="0"/>
+    <w:lsdException w:name="Medium Grid 3 Accent 2" w:semiHidden="0" w:uiPriority="69" w:unhideWhenUsed="0"/>
+    <w:lsdException w:name="Dark List Accent 2" w:semiHidden="0" w:uiPriority="70" w:unhideWhenUsed="0"/>
+    <w:lsdException w:name="Colorful Shading Accent 2" w:semiHidden="0" w:uiPriority="71" w:unhideWhenUsed="0"/>
+    <w:lsdException w:name="Colorful List Accent 2" w:semiHidden="0" w:uiPriority="72" w:unhideWhenUsed="0"/>
+    <w:lsdException w:name="Colorful Grid Accent 2" w:semiHidden="0" w:uiPriority="73" w:unhideWhenUsed="0"/>
+    <w:lsdException w:name="Light Shading Accent 3" w:semiHidden="0" w:uiPriority="60" w:unhideWhenUsed="0"/>
+    <w:lsdException w:name="Light List Accent 3" w:semiHidden="0" w:uiPriority="61" w:unhideWhenUsed="0"/>
+    <w:lsdException w:name="Light Grid Accent 3" w:semiHidden="0" w:uiPriority="62" w:unhideWhenUsed="0"/>
+    <w:lsdException w:name="Medium Shading 1 Accent 3" w:semiHidden="0" w:uiPriority="63" w:unhideWhenUsed="0"/>
+    <w:lsdException w:name="Medium Shading 2 Accent 3" w:semiHidden="0" w:uiPriority="64" w:unhideWhenUsed="0"/>
+    <w:lsdException w:name="Medium List 1 Accent 3" w:semiHidden="0" w:uiPriority="65" w:unhideWhenUsed="0"/>
+    <w:lsdException w:name="Medium List 2 Accent 3" w:semiHidden="0" w:uiPriority="66" w:unhideWhenUsed="0"/>
+    <w:lsdException w:name="Medium Grid 1 Accent 3" w:semiHidden="0" w:uiPriority="67" w:unhideWhenUsed="0"/>
+    <w:lsdException w:name="Medium Grid 2 Accent 3" w:semiHidden="0" w:uiPriority="68" w:unhideWhenUsed="0"/>
+    <w:lsdException w:name="Medium Grid 3 Accent 3" w:semiHidden="0" w:uiPriority="69" w:unhideWhenUsed="0"/>
+    <w:lsdException w:name="Dark List Accent 3" w:semiHidden="0" w:uiPriority="70" w:unhideWhenUsed="0"/>
+    <w:lsdException w:name="Colorful Shading Accent 3" w:semiHidden="0" w:uiPriority="71" w:unhideWhenUsed="0"/>
+    <w:lsdException w:name="Colorful List Accent 3" w:semiHidden="0" w:uiPriority="72" w:unhideWhenUsed="0"/>
+    <w:lsdException w:name="Colorful Grid Accent 3" w:semiHidden="0" w:uiPriority="73" w:unhideWhenUsed="0"/>
+    <w:lsdException w:name="Light Shading Accent 4" w:semiHidden="0" w:uiPriority="60" w:unhideWhenUsed="0"/>
+    <w:lsdException w:name="Light List Accent 4" w:semiHidden="0" w:uiPriority="61" w:unhideWhenUsed="0"/>
+    <w:lsdException w:name="Light Grid Accent 4" w:semiHidden="0" w:uiPriority="62" w:unhideWhenUsed="0"/>
+    <w:lsdException w:name="Medium Shading 1 Accent 4" w:semiHidden="0" w:uiPriority="63" w:unhideWhenUsed="0"/>
+    <w:lsdException w:name="Medium Shading 2 Accent 4" w:semiHidden="0" w:uiPriority="64" w:unhideWhenUsed="0"/>
+    <w:lsdException w:name="Medium List 1 Accent 4" w:semiHidden="0" w:uiPriority="65" w:unhideWhenUsed="0"/>
+    <w:lsdException w:name="Medium List 2 Accent 4" w:semiHidden="0" w:uiPriority="66" w:unhideWhenUsed="0"/>
+    <w:lsdException w:name="Medium Grid 1 Accent 4" w:semiHidden="0" w:uiPriority="67" w:unhideWhenUsed="0"/>
+    <w:lsdException w:name="Medium Grid 2 Accent 4" w:semiHidden="0" w:uiPriority="68" w:unhideWhenUsed="0"/>
+    <w:lsdException w:name="Medium Grid 3 Accent 4" w:semiHidden="0" w:uiPriority="69" w:unhideWhenUsed="0"/>
+    <w:lsdException w:name="Dark List Accent 4" w:semiHidden="0" w:uiPriority="70" w:unhideWhenUsed="0"/>
+    <w:lsdException w:name="Colorful Shading Accent 4" w:semiHidden="0" w:uiPriority="71" w:unhideWhenUsed="0"/>
+    <w:lsdException w:name="Colorful List Accent 4" w:semiHidden="0" w:uiPriority="72" w:unhideWhenUsed="0"/>
+    <w:lsdException w:name="Colorful Grid Accent 4" w:semiHidden="0" w:uiPriority="73" w:unhideWhenUsed="0"/>
+    <w:lsdException w:name="Light Shading Accent 5" w:semiHidden="0" w:uiPriority="60" w:unhideWhenUsed="0"/>
+    <w:lsdException w:name="Light List Accent 5" w:semiHidden="0" w:uiPriority="61" w:unhideWhenUsed="0"/>
+    <w:lsdException w:name="Light Grid Accent 5" w:semiHidden="0" w:uiPriority="62" w:unhideWhenUsed="0"/>
+    <w:lsdException w:name="Medium Shading 1 Accent 5" w:semiHidden="0" w:uiPriority="63" w:unhideWhenUsed="0"/>
+    <w:lsdException w:name="Medium Shading 2 Accent 5" w:semiHidden="0" w:uiPriority="64" w:unhideWhenUsed="0"/>
+    <w:lsdException w:name="Medium List 1 Accent 5" w:semiHidden="0" w:uiPriority="65" w:unhideWhenUsed="0"/>
+    <w:lsdException w:name="Medium List 2 Accent 5" w:semiHidden="0" w:uiPriority="66" w:unhideWhenUsed="0"/>
+    <w:lsdException w:name="Medium Grid 1 Accent 5" w:semiHidden="0" w:uiPriority="67" w:unhideWhenUsed="0"/>
+    <w:lsdException w:name="Medium Grid 2 Accent 5" w:semiHidden="0" w:uiPriority="68" w:unhideWhenUsed="0"/>
+    <w:lsdException w:name="Medium Grid 3 Accent 5" w:semiHidden="0" w:uiPriority="69" w:unhideWhenUsed="0"/>
+    <w:lsdException w:name="Dark List Accent 5" w:semiHidden="0" w:uiPriority="70" w:unhideWhenUsed="0"/>
+    <w:lsdException w:name="Colorful Shading Accent 5" w:semiHidden="0" w:uiPriority="71" w:unhideWhenUsed="0"/>
+    <w:lsdException w:name="Colorful List Accent 5" w:semiHidden="0" w:uiPriority="72" w:unhideWhenUsed="0"/>
+    <w:lsdException w:name="Colorful Grid Accent 5" w:semiHidden="0" w:uiPriority="73" w:unhideWhenUsed="0"/>
+    <w:lsdException w:name="Light Shading Accent 6" w:semiHidden="0" w:uiPriority="60" w:unhideWhenUsed="0"/>
+    <w:lsdException w:name="Light List Accent 6" w:semiHidden="0" w:uiPriority="61" w:unhideWhenUsed="0"/>
+    <w:lsdException w:name="Light Grid Accent 6" w:semiHidden="0" w:uiPriority="62" w:unhideWhenUsed="0"/>
+    <w:lsdException w:name="Medium Shading 1 Accent 6" w:semiHidden="0" w:uiPriority="63" w:unhideWhenUsed="0"/>
+    <w:lsdException w:name="Medium Shading 2 Accent 6" w:semiHidden="0" w:uiPriority="64" w:unhideWhenUsed="0"/>
+    <w:lsdException w:name="Medium List 1 Accent 6" w:semiHidden="0" w:uiPriority="65" w:unhideWhenUsed="0"/>
+    <w:lsdException w:name="Medium List 2 Accent 6" w:semiHidden="0" w:uiPriority="66" w:unhideWhenUsed="0"/>
+    <w:lsdException w:name="Medium Grid 1 Accent 6" w:semiHidden="0" w:uiPriority="67" w:unhideWhenUsed="0"/>
+    <w:lsdException w:name="Medium Grid 2 Accent 6" w:semiHidden="0" w:uiPriority="68" w:unhideWhenUsed="0"/>
+    <w:lsdException w:name="Medium Grid 3 Accent 6" w:semiHidden="0" w:uiPriority="69" w:unhideWhenUsed="0"/>
+    <w:lsdException w:name="Dark List Accent 6" w:semiHidden="0" w:uiPriority="70" w:unhideWhenUsed="0"/>
+    <w:lsdException w:name="Colorful Shading Accent 6" w:semiHidden="0" w:uiPriority="71" w:unhideWhenUsed="0"/>
+    <w:lsdException w:name="Colorful List Accent 6" w:semiHidden="0" w:uiPriority="72" w:unhideWhenUsed="0"/>
+    <w:lsdException w:name="Colorful Grid Accent 6" w:semiHidden="0" w:uiPriority="73" w:unhideWhenUsed="0"/>
+    <w:lsdException w:name="Subtle Emphasis" w:semiHidden="0" w:uiPriority="19" w:unhideWhenUsed="0" w:qFormat="1"/>
+    <w:lsdException w:name="Intense Emphasis" w:semiHidden="0" w:uiPriority="21" w:unhideWhenUsed="0" w:qFormat="1"/>
+    <w:lsdException w:name="Subtle Reference" w:semiHidden="0" w:uiPriority="31" w:unhideWhenUsed="0" w:qFormat="1"/>
+    <w:lsdException w:name="Intense Reference" w:semiHidden="0" w:uiPriority="32" w:unhideWhenUsed="0" w:qFormat="1"/>
+    <w:lsdException w:name="Book Title" w:semiHidden="0" w:uiPriority="33" w:unhideWhenUsed="0" w:qFormat="1"/>
+    <w:lsdException w:name="Bibliography" w:uiPriority="37"/>
+    <w:lsdException w:name="TOC Heading" w:uiPriority="39" w:qFormat="1"/>
   </w:latentStyles>
   <w:style w:type="paragraph" w:default="1" w:styleId="Normal">
     <w:name w:val="Normal"/>
@@ -9091,11 +9363,747 @@
       <w:rFonts w:eastAsiaTheme="minorEastAsia"/>
     </w:rPr>
   </w:style>
+  <w:style w:type="paragraph" w:styleId="BalloonText">
+    <w:name w:val="Balloon Text"/>
+    <w:basedOn w:val="Normal"/>
+    <w:link w:val="BalloonTextChar"/>
+    <w:uiPriority w:val="99"/>
+    <w:semiHidden/>
+    <w:unhideWhenUsed/>
+    <w:rsid w:val="00216B3F"/>
+    <w:pPr>
+      <w:spacing w:after="0" w:line="240" w:lineRule="auto"/>
+    </w:pPr>
+    <w:rPr>
+      <w:rFonts w:ascii="Tahoma" w:hAnsi="Tahoma" w:cs="Tahoma"/>
+      <w:sz w:val="16"/>
+      <w:szCs w:val="16"/>
+    </w:rPr>
+  </w:style>
+  <w:style w:type="character" w:customStyle="1" w:styleId="BalloonTextChar">
+    <w:name w:val="Balloon Text Char"/>
+    <w:basedOn w:val="DefaultParagraphFont"/>
+    <w:link w:val="BalloonText"/>
+    <w:uiPriority w:val="99"/>
+    <w:semiHidden/>
+    <w:rsid w:val="00216B3F"/>
+    <w:rPr>
+      <w:rFonts w:ascii="Tahoma" w:hAnsi="Tahoma" w:cs="Tahoma"/>
+      <w:sz w:val="16"/>
+      <w:szCs w:val="16"/>
+    </w:rPr>
+  </w:style>
+</w:styles>
+</file>
+
+<file path=word/stylesWithEffects.xml><?xml version="1.0" encoding="utf-8"?>
+<w:styles xmlns:wpc="http://schemas.microsoft.com/office/word/2010/wordprocessingCanvas" xmlns:mc="http://schemas.openxmlformats.org/markup-compatibility/2006" xmlns:o="urn:schemas-microsoft-com:office:office" xmlns:r="http://schemas.openxmlformats.org/officeDocument/2006/relationships" xmlns:m="http://schemas.openxmlformats.org/officeDocument/2006/math" xmlns:v="urn:schemas-microsoft-com:vml" xmlns:wp14="http://schemas.microsoft.com/office/word/2010/wordprocessingDrawing" xmlns:wp="http://schemas.openxmlformats.org/drawingml/2006/wordprocessingDrawing" xmlns:w10="urn:schemas-microsoft-com:office:word" xmlns:w="http://schemas.openxmlformats.org/wordprocessingml/2006/main" xmlns:w14="http://schemas.microsoft.com/office/word/2010/wordml" xmlns:wpg="http://schemas.microsoft.com/office/word/2010/wordprocessingGroup" xmlns:wpi="http://schemas.microsoft.com/office/word/2010/wordprocessingInk" xmlns:wne="http://schemas.microsoft.com/office/word/2006/wordml" xmlns:wps="http://schemas.microsoft.com/office/word/2010/wordprocessingShape" mc:Ignorable="w14 wp14">
+  <w:docDefaults>
+    <w:rPrDefault>
+      <w:rPr>
+        <w:rFonts w:asciiTheme="minorHAnsi" w:eastAsiaTheme="minorHAnsi" w:hAnsiTheme="minorHAnsi" w:cstheme="minorBidi"/>
+        <w:sz w:val="22"/>
+        <w:szCs w:val="22"/>
+        <w:lang w:val="en-US" w:eastAsia="en-US" w:bidi="ar-SA"/>
+      </w:rPr>
+    </w:rPrDefault>
+    <w:pPrDefault>
+      <w:pPr>
+        <w:spacing w:after="160" w:line="259" w:lineRule="auto"/>
+      </w:pPr>
+    </w:pPrDefault>
+  </w:docDefaults>
+  <w:latentStyles w:defLockedState="0" w:defUIPriority="99" w:defSemiHidden="1" w:defUnhideWhenUsed="1" w:defQFormat="0" w:count="267">
+    <w:lsdException w:name="Normal" w:semiHidden="0" w:uiPriority="0" w:unhideWhenUsed="0" w:qFormat="1"/>
+    <w:lsdException w:name="heading 1" w:semiHidden="0" w:uiPriority="9" w:unhideWhenUsed="0" w:qFormat="1"/>
+    <w:lsdException w:name="heading 2" w:uiPriority="9" w:qFormat="1"/>
+    <w:lsdException w:name="heading 3" w:uiPriority="9" w:qFormat="1"/>
+    <w:lsdException w:name="heading 4" w:uiPriority="9" w:qFormat="1"/>
+    <w:lsdException w:name="heading 5" w:uiPriority="9" w:qFormat="1"/>
+    <w:lsdException w:name="heading 6" w:uiPriority="9" w:qFormat="1"/>
+    <w:lsdException w:name="heading 7" w:uiPriority="9" w:qFormat="1"/>
+    <w:lsdException w:name="heading 8" w:uiPriority="9" w:qFormat="1"/>
+    <w:lsdException w:name="heading 9" w:uiPriority="9" w:qFormat="1"/>
+    <w:lsdException w:name="toc 1" w:uiPriority="39"/>
+    <w:lsdException w:name="toc 2" w:uiPriority="39"/>
+    <w:lsdException w:name="toc 3" w:uiPriority="39"/>
+    <w:lsdException w:name="toc 4" w:uiPriority="39"/>
+    <w:lsdException w:name="toc 5" w:uiPriority="39"/>
+    <w:lsdException w:name="toc 6" w:uiPriority="39"/>
+    <w:lsdException w:name="toc 7" w:uiPriority="39"/>
+    <w:lsdException w:name="toc 8" w:uiPriority="39"/>
+    <w:lsdException w:name="toc 9" w:uiPriority="39"/>
+    <w:lsdException w:name="caption" w:uiPriority="35" w:qFormat="1"/>
+    <w:lsdException w:name="Title" w:semiHidden="0" w:uiPriority="10" w:unhideWhenUsed="0" w:qFormat="1"/>
+    <w:lsdException w:name="Default Paragraph Font" w:uiPriority="1"/>
+    <w:lsdException w:name="Subtitle" w:semiHidden="0" w:uiPriority="11" w:unhideWhenUsed="0" w:qFormat="1"/>
+    <w:lsdException w:name="Strong" w:semiHidden="0" w:uiPriority="22" w:unhideWhenUsed="0" w:qFormat="1"/>
+    <w:lsdException w:name="Emphasis" w:semiHidden="0" w:uiPriority="20" w:unhideWhenUsed="0" w:qFormat="1"/>
+    <w:lsdException w:name="Table Grid" w:semiHidden="0" w:uiPriority="39" w:unhideWhenUsed="0"/>
+    <w:lsdException w:name="Placeholder Text" w:unhideWhenUsed="0"/>
+    <w:lsdException w:name="No Spacing" w:semiHidden="0" w:uiPriority="1" w:unhideWhenUsed="0" w:qFormat="1"/>
+    <w:lsdException w:name="Light Shading" w:semiHidden="0" w:uiPriority="60" w:unhideWhenUsed="0"/>
+    <w:lsdException w:name="Light List" w:semiHidden="0" w:uiPriority="61" w:unhideWhenUsed="0"/>
+    <w:lsdException w:name="Light Grid" w:semiHidden="0" w:uiPriority="62" w:unhideWhenUsed="0"/>
+    <w:lsdException w:name="Medium Shading 1" w:semiHidden="0" w:uiPriority="63" w:unhideWhenUsed="0"/>
+    <w:lsdException w:name="Medium Shading 2" w:semiHidden="0" w:uiPriority="64" w:unhideWhenUsed="0"/>
+    <w:lsdException w:name="Medium List 1" w:semiHidden="0" w:uiPriority="65" w:unhideWhenUsed="0"/>
+    <w:lsdException w:name="Medium List 2" w:semiHidden="0" w:uiPriority="66" w:unhideWhenUsed="0"/>
+    <w:lsdException w:name="Medium Grid 1" w:semiHidden="0" w:uiPriority="67" w:unhideWhenUsed="0"/>
+    <w:lsdException w:name="Medium Grid 2" w:semiHidden="0" w:uiPriority="68" w:unhideWhenUsed="0"/>
+    <w:lsdException w:name="Medium Grid 3" w:semiHidden="0" w:uiPriority="69" w:unhideWhenUsed="0"/>
+    <w:lsdException w:name="Dark List" w:semiHidden="0" w:uiPriority="70" w:unhideWhenUsed="0"/>
+    <w:lsdException w:name="Colorful Shading" w:semiHidden="0" w:uiPriority="71" w:unhideWhenUsed="0"/>
+    <w:lsdException w:name="Colorful List" w:semiHidden="0" w:uiPriority="72" w:unhideWhenUsed="0"/>
+    <w:lsdException w:name="Colorful Grid" w:semiHidden="0" w:uiPriority="73" w:unhideWhenUsed="0"/>
+    <w:lsdException w:name="Light Shading Accent 1" w:semiHidden="0" w:uiPriority="60" w:unhideWhenUsed="0"/>
+    <w:lsdException w:name="Light List Accent 1" w:semiHidden="0" w:uiPriority="61" w:unhideWhenUsed="0"/>
+    <w:lsdException w:name="Light Grid Accent 1" w:semiHidden="0" w:uiPriority="62" w:unhideWhenUsed="0"/>
+    <w:lsdException w:name="Medium Shading 1 Accent 1" w:semiHidden="0" w:uiPriority="63" w:unhideWhenUsed="0"/>
+    <w:lsdException w:name="Medium Shading 2 Accent 1" w:semiHidden="0" w:uiPriority="64" w:unhideWhenUsed="0"/>
+    <w:lsdException w:name="Medium List 1 Accent 1" w:semiHidden="0" w:uiPriority="65" w:unhideWhenUsed="0"/>
+    <w:lsdException w:name="Revision" w:unhideWhenUsed="0"/>
+    <w:lsdException w:name="List Paragraph" w:semiHidden="0" w:uiPriority="34" w:unhideWhenUsed="0" w:qFormat="1"/>
+    <w:lsdException w:name="Quote" w:semiHidden="0" w:uiPriority="29" w:unhideWhenUsed="0" w:qFormat="1"/>
+    <w:lsdException w:name="Intense Quote" w:semiHidden="0" w:uiPriority="30" w:unhideWhenUsed="0" w:qFormat="1"/>
+    <w:lsdException w:name="Medium List 2 Accent 1" w:semiHidden="0" w:uiPriority="66" w:unhideWhenUsed="0"/>
+    <w:lsdException w:name="Medium Grid 1 Accent 1" w:semiHidden="0" w:uiPriority="67" w:unhideWhenUsed="0"/>
+    <w:lsdException w:name="Medium Grid 2 Accent 1" w:semiHidden="0" w:uiPriority="68" w:unhideWhenUsed="0"/>
+    <w:lsdException w:name="Medium Grid 3 Accent 1" w:semiHidden="0" w:uiPriority="69" w:unhideWhenUsed="0"/>
+    <w:lsdException w:name="Dark List Accent 1" w:semiHidden="0" w:uiPriority="70" w:unhideWhenUsed="0"/>
+    <w:lsdException w:name="Colorful Shading Accent 1" w:semiHidden="0" w:uiPriority="71" w:unhideWhenUsed="0"/>
+    <w:lsdException w:name="Colorful List Accent 1" w:semiHidden="0" w:uiPriority="72" w:unhideWhenUsed="0"/>
+    <w:lsdException w:name="Colorful Grid Accent 1" w:semiHidden="0" w:uiPriority="73" w:unhideWhenUsed="0"/>
+    <w:lsdException w:name="Light Shading Accent 2" w:semiHidden="0" w:uiPriority="60" w:unhideWhenUsed="0"/>
+    <w:lsdException w:name="Light List Accent 2" w:semiHidden="0" w:uiPriority="61" w:unhideWhenUsed="0"/>
+    <w:lsdException w:name="Light Grid Accent 2" w:semiHidden="0" w:uiPriority="62" w:unhideWhenUsed="0"/>
+    <w:lsdException w:name="Medium Shading 1 Accent 2" w:semiHidden="0" w:uiPriority="63" w:unhideWhenUsed="0"/>
+    <w:lsdException w:name="Medium Shading 2 Accent 2" w:semiHidden="0" w:uiPriority="64" w:unhideWhenUsed="0"/>
+    <w:lsdException w:name="Medium List 1 Accent 2" w:semiHidden="0" w:uiPriority="65" w:unhideWhenUsed="0"/>
+    <w:lsdException w:name="Medium List 2 Accent 2" w:semiHidden="0" w:uiPriority="66" w:unhideWhenUsed="0"/>
+    <w:lsdException w:name="Medium Grid 1 Accent 2" w:semiHidden="0" w:uiPriority="67" w:unhideWhenUsed="0"/>
+    <w:lsdException w:name="Medium Grid 2 Accent 2" w:semiHidden="0" w:uiPriority="68" w:unhideWhenUsed="0"/>
+    <w:lsdException w:name="Medium Grid 3 Accent 2" w:semiHidden="0" w:uiPriority="69" w:unhideWhenUsed="0"/>
+    <w:lsdException w:name="Dark List Accent 2" w:semiHidden="0" w:uiPriority="70" w:unhideWhenUsed="0"/>
+    <w:lsdException w:name="Colorful Shading Accent 2" w:semiHidden="0" w:uiPriority="71" w:unhideWhenUsed="0"/>
+    <w:lsdException w:name="Colorful List Accent 2" w:semiHidden="0" w:uiPriority="72" w:unhideWhenUsed="0"/>
+    <w:lsdException w:name="Colorful Grid Accent 2" w:semiHidden="0" w:uiPriority="73" w:unhideWhenUsed="0"/>
+    <w:lsdException w:name="Light Shading Accent 3" w:semiHidden="0" w:uiPriority="60" w:unhideWhenUsed="0"/>
+    <w:lsdException w:name="Light List Accent 3" w:semiHidden="0" w:uiPriority="61" w:unhideWhenUsed="0"/>
+    <w:lsdException w:name="Light Grid Accent 3" w:semiHidden="0" w:uiPriority="62" w:unhideWhenUsed="0"/>
+    <w:lsdException w:name="Medium Shading 1 Accent 3" w:semiHidden="0" w:uiPriority="63" w:unhideWhenUsed="0"/>
+    <w:lsdException w:name="Medium Shading 2 Accent 3" w:semiHidden="0" w:uiPriority="64" w:unhideWhenUsed="0"/>
+    <w:lsdException w:name="Medium List 1 Accent 3" w:semiHidden="0" w:uiPriority="65" w:unhideWhenUsed="0"/>
+    <w:lsdException w:name="Medium List 2 Accent 3" w:semiHidden="0" w:uiPriority="66" w:unhideWhenUsed="0"/>
+    <w:lsdException w:name="Medium Grid 1 Accent 3" w:semiHidden="0" w:uiPriority="67" w:unhideWhenUsed="0"/>
+    <w:lsdException w:name="Medium Grid 2 Accent 3" w:semiHidden="0" w:uiPriority="68" w:unhideWhenUsed="0"/>
+    <w:lsdException w:name="Medium Grid 3 Accent 3" w:semiHidden="0" w:uiPriority="69" w:unhideWhenUsed="0"/>
+    <w:lsdException w:name="Dark List Accent 3" w:semiHidden="0" w:uiPriority="70" w:unhideWhenUsed="0"/>
+    <w:lsdException w:name="Colorful Shading Accent 3" w:semiHidden="0" w:uiPriority="71" w:unhideWhenUsed="0"/>
+    <w:lsdException w:name="Colorful List Accent 3" w:semiHidden="0" w:uiPriority="72" w:unhideWhenUsed="0"/>
+    <w:lsdException w:name="Colorful Grid Accent 3" w:semiHidden="0" w:uiPriority="73" w:unhideWhenUsed="0"/>
+    <w:lsdException w:name="Light Shading Accent 4" w:semiHidden="0" w:uiPriority="60" w:unhideWhenUsed="0"/>
+    <w:lsdException w:name="Light List Accent 4" w:semiHidden="0" w:uiPriority="61" w:unhideWhenUsed="0"/>
+    <w:lsdException w:name="Light Grid Accent 4" w:semiHidden="0" w:uiPriority="62" w:unhideWhenUsed="0"/>
+    <w:lsdException w:name="Medium Shading 1 Accent 4" w:semiHidden="0" w:uiPriority="63" w:unhideWhenUsed="0"/>
+    <w:lsdException w:name="Medium Shading 2 Accent 4" w:semiHidden="0" w:uiPriority="64" w:unhideWhenUsed="0"/>
+    <w:lsdException w:name="Medium List 1 Accent 4" w:semiHidden="0" w:uiPriority="65" w:unhideWhenUsed="0"/>
+    <w:lsdException w:name="Medium List 2 Accent 4" w:semiHidden="0" w:uiPriority="66" w:unhideWhenUsed="0"/>
+    <w:lsdException w:name="Medium Grid 1 Accent 4" w:semiHidden="0" w:uiPriority="67" w:unhideWhenUsed="0"/>
+    <w:lsdException w:name="Medium Grid 2 Accent 4" w:semiHidden="0" w:uiPriority="68" w:unhideWhenUsed="0"/>
+    <w:lsdException w:name="Medium Grid 3 Accent 4" w:semiHidden="0" w:uiPriority="69" w:unhideWhenUsed="0"/>
+    <w:lsdException w:name="Dark List Accent 4" w:semiHidden="0" w:uiPriority="70" w:unhideWhenUsed="0"/>
+    <w:lsdException w:name="Colorful Shading Accent 4" w:semiHidden="0" w:uiPriority="71" w:unhideWhenUsed="0"/>
+    <w:lsdException w:name="Colorful List Accent 4" w:semiHidden="0" w:uiPriority="72" w:unhideWhenUsed="0"/>
+    <w:lsdException w:name="Colorful Grid Accent 4" w:semiHidden="0" w:uiPriority="73" w:unhideWhenUsed="0"/>
+    <w:lsdException w:name="Light Shading Accent 5" w:semiHidden="0" w:uiPriority="60" w:unhideWhenUsed="0"/>
+    <w:lsdException w:name="Light List Accent 5" w:semiHidden="0" w:uiPriority="61" w:unhideWhenUsed="0"/>
+    <w:lsdException w:name="Light Grid Accent 5" w:semiHidden="0" w:uiPriority="62" w:unhideWhenUsed="0"/>
+    <w:lsdException w:name="Medium Shading 1 Accent 5" w:semiHidden="0" w:uiPriority="63" w:unhideWhenUsed="0"/>
+    <w:lsdException w:name="Medium Shading 2 Accent 5" w:semiHidden="0" w:uiPriority="64" w:unhideWhenUsed="0"/>
+    <w:lsdException w:name="Medium List 1 Accent 5" w:semiHidden="0" w:uiPriority="65" w:unhideWhenUsed="0"/>
+    <w:lsdException w:name="Medium List 2 Accent 5" w:semiHidden="0" w:uiPriority="66" w:unhideWhenUsed="0"/>
+    <w:lsdException w:name="Medium Grid 1 Accent 5" w:semiHidden="0" w:uiPriority="67" w:unhideWhenUsed="0"/>
+    <w:lsdException w:name="Medium Grid 2 Accent 5" w:semiHidden="0" w:uiPriority="68" w:unhideWhenUsed="0"/>
+    <w:lsdException w:name="Medium Grid 3 Accent 5" w:semiHidden="0" w:uiPriority="69" w:unhideWhenUsed="0"/>
+    <w:lsdException w:name="Dark List Accent 5" w:semiHidden="0" w:uiPriority="70" w:unhideWhenUsed="0"/>
+    <w:lsdException w:name="Colorful Shading Accent 5" w:semiHidden="0" w:uiPriority="71" w:unhideWhenUsed="0"/>
+    <w:lsdException w:name="Colorful List Accent 5" w:semiHidden="0" w:uiPriority="72" w:unhideWhenUsed="0"/>
+    <w:lsdException w:name="Colorful Grid Accent 5" w:semiHidden="0" w:uiPriority="73" w:unhideWhenUsed="0"/>
+    <w:lsdException w:name="Light Shading Accent 6" w:semiHidden="0" w:uiPriority="60" w:unhideWhenUsed="0"/>
+    <w:lsdException w:name="Light List Accent 6" w:semiHidden="0" w:uiPriority="61" w:unhideWhenUsed="0"/>
+    <w:lsdException w:name="Light Grid Accent 6" w:semiHidden="0" w:uiPriority="62" w:unhideWhenUsed="0"/>
+    <w:lsdException w:name="Medium Shading 1 Accent 6" w:semiHidden="0" w:uiPriority="63" w:unhideWhenUsed="0"/>
+    <w:lsdException w:name="Medium Shading 2 Accent 6" w:semiHidden="0" w:uiPriority="64" w:unhideWhenUsed="0"/>
+    <w:lsdException w:name="Medium List 1 Accent 6" w:semiHidden="0" w:uiPriority="65" w:unhideWhenUsed="0"/>
+    <w:lsdException w:name="Medium List 2 Accent 6" w:semiHidden="0" w:uiPriority="66" w:unhideWhenUsed="0"/>
+    <w:lsdException w:name="Medium Grid 1 Accent 6" w:semiHidden="0" w:uiPriority="67" w:unhideWhenUsed="0"/>
+    <w:lsdException w:name="Medium Grid 2 Accent 6" w:semiHidden="0" w:uiPriority="68" w:unhideWhenUsed="0"/>
+    <w:lsdException w:name="Medium Grid 3 Accent 6" w:semiHidden="0" w:uiPriority="69" w:unhideWhenUsed="0"/>
+    <w:lsdException w:name="Dark List Accent 6" w:semiHidden="0" w:uiPriority="70" w:unhideWhenUsed="0"/>
+    <w:lsdException w:name="Colorful Shading Accent 6" w:semiHidden="0" w:uiPriority="71" w:unhideWhenUsed="0"/>
+    <w:lsdException w:name="Colorful List Accent 6" w:semiHidden="0" w:uiPriority="72" w:unhideWhenUsed="0"/>
+    <w:lsdException w:name="Colorful Grid Accent 6" w:semiHidden="0" w:uiPriority="73" w:unhideWhenUsed="0"/>
+    <w:lsdException w:name="Subtle Emphasis" w:semiHidden="0" w:uiPriority="19" w:unhideWhenUsed="0" w:qFormat="1"/>
+    <w:lsdException w:name="Intense Emphasis" w:semiHidden="0" w:uiPriority="21" w:unhideWhenUsed="0" w:qFormat="1"/>
+    <w:lsdException w:name="Subtle Reference" w:semiHidden="0" w:uiPriority="31" w:unhideWhenUsed="0" w:qFormat="1"/>
+    <w:lsdException w:name="Intense Reference" w:semiHidden="0" w:uiPriority="32" w:unhideWhenUsed="0" w:qFormat="1"/>
+    <w:lsdException w:name="Book Title" w:semiHidden="0" w:uiPriority="33" w:unhideWhenUsed="0" w:qFormat="1"/>
+    <w:lsdException w:name="Bibliography" w:uiPriority="37"/>
+    <w:lsdException w:name="TOC Heading" w:uiPriority="39" w:qFormat="1"/>
+  </w:latentStyles>
+  <w:style w:type="paragraph" w:default="1" w:styleId="Normal">
+    <w:name w:val="Normal"/>
+    <w:qFormat/>
+  </w:style>
+  <w:style w:type="paragraph" w:styleId="Heading1">
+    <w:name w:val="heading 1"/>
+    <w:basedOn w:val="Normal"/>
+    <w:next w:val="Normal"/>
+    <w:link w:val="Heading1Char"/>
+    <w:uiPriority w:val="9"/>
+    <w:qFormat/>
+    <w:rsid w:val="00A649DE"/>
+    <w:pPr>
+      <w:keepNext/>
+      <w:keepLines/>
+      <w:numPr>
+        <w:numId w:val="2"/>
+      </w:numPr>
+      <w:spacing w:before="240" w:after="0"/>
+      <w:outlineLvl w:val="0"/>
+    </w:pPr>
+    <w:rPr>
+      <w:rFonts w:asciiTheme="majorHAnsi" w:eastAsiaTheme="majorEastAsia" w:hAnsiTheme="majorHAnsi" w:cstheme="majorBidi"/>
+      <w:color w:val="2E74B5" w:themeColor="accent1" w:themeShade="BF"/>
+      <w:sz w:val="32"/>
+      <w:szCs w:val="32"/>
+    </w:rPr>
+  </w:style>
+  <w:style w:type="paragraph" w:styleId="Heading2">
+    <w:name w:val="heading 2"/>
+    <w:basedOn w:val="Normal"/>
+    <w:next w:val="Normal"/>
+    <w:link w:val="Heading2Char"/>
+    <w:uiPriority w:val="9"/>
+    <w:unhideWhenUsed/>
+    <w:qFormat/>
+    <w:rsid w:val="00A649DE"/>
+    <w:pPr>
+      <w:keepNext/>
+      <w:keepLines/>
+      <w:numPr>
+        <w:ilvl w:val="1"/>
+        <w:numId w:val="2"/>
+      </w:numPr>
+      <w:spacing w:before="40" w:after="0"/>
+      <w:outlineLvl w:val="1"/>
+    </w:pPr>
+    <w:rPr>
+      <w:rFonts w:asciiTheme="majorHAnsi" w:eastAsiaTheme="majorEastAsia" w:hAnsiTheme="majorHAnsi" w:cstheme="majorBidi"/>
+      <w:color w:val="2E74B5" w:themeColor="accent1" w:themeShade="BF"/>
+      <w:sz w:val="26"/>
+      <w:szCs w:val="26"/>
+    </w:rPr>
+  </w:style>
+  <w:style w:type="paragraph" w:styleId="Heading3">
+    <w:name w:val="heading 3"/>
+    <w:basedOn w:val="Normal"/>
+    <w:next w:val="Normal"/>
+    <w:link w:val="Heading3Char"/>
+    <w:uiPriority w:val="9"/>
+    <w:unhideWhenUsed/>
+    <w:qFormat/>
+    <w:rsid w:val="00A649DE"/>
+    <w:pPr>
+      <w:keepNext/>
+      <w:keepLines/>
+      <w:numPr>
+        <w:ilvl w:val="2"/>
+        <w:numId w:val="2"/>
+      </w:numPr>
+      <w:spacing w:before="40" w:after="0"/>
+      <w:outlineLvl w:val="2"/>
+    </w:pPr>
+    <w:rPr>
+      <w:rFonts w:asciiTheme="majorHAnsi" w:eastAsiaTheme="majorEastAsia" w:hAnsiTheme="majorHAnsi" w:cstheme="majorBidi"/>
+      <w:color w:val="1F4D78" w:themeColor="accent1" w:themeShade="7F"/>
+      <w:sz w:val="24"/>
+      <w:szCs w:val="24"/>
+    </w:rPr>
+  </w:style>
+  <w:style w:type="paragraph" w:styleId="Heading4">
+    <w:name w:val="heading 4"/>
+    <w:basedOn w:val="Normal"/>
+    <w:next w:val="Normal"/>
+    <w:link w:val="Heading4Char"/>
+    <w:uiPriority w:val="9"/>
+    <w:semiHidden/>
+    <w:unhideWhenUsed/>
+    <w:qFormat/>
+    <w:rsid w:val="00A649DE"/>
+    <w:pPr>
+      <w:keepNext/>
+      <w:keepLines/>
+      <w:numPr>
+        <w:ilvl w:val="3"/>
+        <w:numId w:val="2"/>
+      </w:numPr>
+      <w:spacing w:before="40" w:after="0"/>
+      <w:outlineLvl w:val="3"/>
+    </w:pPr>
+    <w:rPr>
+      <w:rFonts w:asciiTheme="majorHAnsi" w:eastAsiaTheme="majorEastAsia" w:hAnsiTheme="majorHAnsi" w:cstheme="majorBidi"/>
+      <w:i/>
+      <w:iCs/>
+      <w:color w:val="2E74B5" w:themeColor="accent1" w:themeShade="BF"/>
+    </w:rPr>
+  </w:style>
+  <w:style w:type="paragraph" w:styleId="Heading5">
+    <w:name w:val="heading 5"/>
+    <w:basedOn w:val="Normal"/>
+    <w:next w:val="Normal"/>
+    <w:link w:val="Heading5Char"/>
+    <w:uiPriority w:val="9"/>
+    <w:semiHidden/>
+    <w:unhideWhenUsed/>
+    <w:qFormat/>
+    <w:rsid w:val="00A649DE"/>
+    <w:pPr>
+      <w:keepNext/>
+      <w:keepLines/>
+      <w:numPr>
+        <w:ilvl w:val="4"/>
+        <w:numId w:val="2"/>
+      </w:numPr>
+      <w:spacing w:before="40" w:after="0"/>
+      <w:outlineLvl w:val="4"/>
+    </w:pPr>
+    <w:rPr>
+      <w:rFonts w:asciiTheme="majorHAnsi" w:eastAsiaTheme="majorEastAsia" w:hAnsiTheme="majorHAnsi" w:cstheme="majorBidi"/>
+      <w:color w:val="2E74B5" w:themeColor="accent1" w:themeShade="BF"/>
+    </w:rPr>
+  </w:style>
+  <w:style w:type="paragraph" w:styleId="Heading6">
+    <w:name w:val="heading 6"/>
+    <w:basedOn w:val="Normal"/>
+    <w:next w:val="Normal"/>
+    <w:link w:val="Heading6Char"/>
+    <w:uiPriority w:val="9"/>
+    <w:semiHidden/>
+    <w:unhideWhenUsed/>
+    <w:qFormat/>
+    <w:rsid w:val="00A649DE"/>
+    <w:pPr>
+      <w:keepNext/>
+      <w:keepLines/>
+      <w:numPr>
+        <w:ilvl w:val="5"/>
+        <w:numId w:val="2"/>
+      </w:numPr>
+      <w:spacing w:before="40" w:after="0"/>
+      <w:outlineLvl w:val="5"/>
+    </w:pPr>
+    <w:rPr>
+      <w:rFonts w:asciiTheme="majorHAnsi" w:eastAsiaTheme="majorEastAsia" w:hAnsiTheme="majorHAnsi" w:cstheme="majorBidi"/>
+      <w:color w:val="1F4D78" w:themeColor="accent1" w:themeShade="7F"/>
+    </w:rPr>
+  </w:style>
+  <w:style w:type="paragraph" w:styleId="Heading7">
+    <w:name w:val="heading 7"/>
+    <w:basedOn w:val="Normal"/>
+    <w:next w:val="Normal"/>
+    <w:link w:val="Heading7Char"/>
+    <w:uiPriority w:val="9"/>
+    <w:semiHidden/>
+    <w:unhideWhenUsed/>
+    <w:qFormat/>
+    <w:rsid w:val="00A649DE"/>
+    <w:pPr>
+      <w:keepNext/>
+      <w:keepLines/>
+      <w:numPr>
+        <w:ilvl w:val="6"/>
+        <w:numId w:val="2"/>
+      </w:numPr>
+      <w:spacing w:before="40" w:after="0"/>
+      <w:outlineLvl w:val="6"/>
+    </w:pPr>
+    <w:rPr>
+      <w:rFonts w:asciiTheme="majorHAnsi" w:eastAsiaTheme="majorEastAsia" w:hAnsiTheme="majorHAnsi" w:cstheme="majorBidi"/>
+      <w:i/>
+      <w:iCs/>
+      <w:color w:val="1F4D78" w:themeColor="accent1" w:themeShade="7F"/>
+    </w:rPr>
+  </w:style>
+  <w:style w:type="paragraph" w:styleId="Heading8">
+    <w:name w:val="heading 8"/>
+    <w:basedOn w:val="Normal"/>
+    <w:next w:val="Normal"/>
+    <w:link w:val="Heading8Char"/>
+    <w:uiPriority w:val="9"/>
+    <w:semiHidden/>
+    <w:unhideWhenUsed/>
+    <w:qFormat/>
+    <w:rsid w:val="00A649DE"/>
+    <w:pPr>
+      <w:keepNext/>
+      <w:keepLines/>
+      <w:numPr>
+        <w:ilvl w:val="7"/>
+        <w:numId w:val="2"/>
+      </w:numPr>
+      <w:spacing w:before="40" w:after="0"/>
+      <w:outlineLvl w:val="7"/>
+    </w:pPr>
+    <w:rPr>
+      <w:rFonts w:asciiTheme="majorHAnsi" w:eastAsiaTheme="majorEastAsia" w:hAnsiTheme="majorHAnsi" w:cstheme="majorBidi"/>
+      <w:color w:val="272727" w:themeColor="text1" w:themeTint="D8"/>
+      <w:sz w:val="21"/>
+      <w:szCs w:val="21"/>
+    </w:rPr>
+  </w:style>
+  <w:style w:type="paragraph" w:styleId="Heading9">
+    <w:name w:val="heading 9"/>
+    <w:basedOn w:val="Normal"/>
+    <w:next w:val="Normal"/>
+    <w:link w:val="Heading9Char"/>
+    <w:uiPriority w:val="9"/>
+    <w:semiHidden/>
+    <w:unhideWhenUsed/>
+    <w:qFormat/>
+    <w:rsid w:val="00A649DE"/>
+    <w:pPr>
+      <w:keepNext/>
+      <w:keepLines/>
+      <w:numPr>
+        <w:ilvl w:val="8"/>
+        <w:numId w:val="2"/>
+      </w:numPr>
+      <w:spacing w:before="40" w:after="0"/>
+      <w:outlineLvl w:val="8"/>
+    </w:pPr>
+    <w:rPr>
+      <w:rFonts w:asciiTheme="majorHAnsi" w:eastAsiaTheme="majorEastAsia" w:hAnsiTheme="majorHAnsi" w:cstheme="majorBidi"/>
+      <w:i/>
+      <w:iCs/>
+      <w:color w:val="272727" w:themeColor="text1" w:themeTint="D8"/>
+      <w:sz w:val="21"/>
+      <w:szCs w:val="21"/>
+    </w:rPr>
+  </w:style>
+  <w:style w:type="character" w:default="1" w:styleId="DefaultParagraphFont">
+    <w:name w:val="Default Paragraph Font"/>
+    <w:uiPriority w:val="1"/>
+    <w:semiHidden/>
+    <w:unhideWhenUsed/>
+  </w:style>
+  <w:style w:type="table" w:default="1" w:styleId="TableNormal">
+    <w:name w:val="Normal Table"/>
+    <w:uiPriority w:val="99"/>
+    <w:semiHidden/>
+    <w:unhideWhenUsed/>
+    <w:tblPr>
+      <w:tblInd w:w="0" w:type="dxa"/>
+      <w:tblCellMar>
+        <w:top w:w="0" w:type="dxa"/>
+        <w:left w:w="108" w:type="dxa"/>
+        <w:bottom w:w="0" w:type="dxa"/>
+        <w:right w:w="108" w:type="dxa"/>
+      </w:tblCellMar>
+    </w:tblPr>
+  </w:style>
+  <w:style w:type="numbering" w:default="1" w:styleId="NoList">
+    <w:name w:val="No List"/>
+    <w:uiPriority w:val="99"/>
+    <w:semiHidden/>
+    <w:unhideWhenUsed/>
+  </w:style>
+  <w:style w:type="paragraph" w:styleId="Header">
+    <w:name w:val="header"/>
+    <w:basedOn w:val="Normal"/>
+    <w:link w:val="HeaderChar"/>
+    <w:uiPriority w:val="99"/>
+    <w:unhideWhenUsed/>
+    <w:rsid w:val="00671F59"/>
+    <w:pPr>
+      <w:tabs>
+        <w:tab w:val="center" w:pos="4680"/>
+        <w:tab w:val="right" w:pos="9360"/>
+      </w:tabs>
+      <w:spacing w:after="0" w:line="240" w:lineRule="auto"/>
+    </w:pPr>
+  </w:style>
+  <w:style w:type="character" w:customStyle="1" w:styleId="HeaderChar">
+    <w:name w:val="Header Char"/>
+    <w:basedOn w:val="DefaultParagraphFont"/>
+    <w:link w:val="Header"/>
+    <w:uiPriority w:val="99"/>
+    <w:rsid w:val="00671F59"/>
+  </w:style>
+  <w:style w:type="paragraph" w:styleId="Footer">
+    <w:name w:val="footer"/>
+    <w:basedOn w:val="Normal"/>
+    <w:link w:val="FooterChar"/>
+    <w:uiPriority w:val="99"/>
+    <w:unhideWhenUsed/>
+    <w:rsid w:val="00671F59"/>
+    <w:pPr>
+      <w:tabs>
+        <w:tab w:val="center" w:pos="4680"/>
+        <w:tab w:val="right" w:pos="9360"/>
+      </w:tabs>
+      <w:spacing w:after="0" w:line="240" w:lineRule="auto"/>
+    </w:pPr>
+  </w:style>
+  <w:style w:type="character" w:customStyle="1" w:styleId="FooterChar">
+    <w:name w:val="Footer Char"/>
+    <w:basedOn w:val="DefaultParagraphFont"/>
+    <w:link w:val="Footer"/>
+    <w:uiPriority w:val="99"/>
+    <w:rsid w:val="00671F59"/>
+  </w:style>
+  <w:style w:type="paragraph" w:styleId="ListParagraph">
+    <w:name w:val="List Paragraph"/>
+    <w:basedOn w:val="Normal"/>
+    <w:uiPriority w:val="34"/>
+    <w:qFormat/>
+    <w:rsid w:val="00671F59"/>
+    <w:pPr>
+      <w:ind w:left="720"/>
+      <w:contextualSpacing/>
+    </w:pPr>
+  </w:style>
+  <w:style w:type="character" w:customStyle="1" w:styleId="Heading1Char">
+    <w:name w:val="Heading 1 Char"/>
+    <w:basedOn w:val="DefaultParagraphFont"/>
+    <w:link w:val="Heading1"/>
+    <w:uiPriority w:val="9"/>
+    <w:rsid w:val="00A649DE"/>
+    <w:rPr>
+      <w:rFonts w:asciiTheme="majorHAnsi" w:eastAsiaTheme="majorEastAsia" w:hAnsiTheme="majorHAnsi" w:cstheme="majorBidi"/>
+      <w:color w:val="2E74B5" w:themeColor="accent1" w:themeShade="BF"/>
+      <w:sz w:val="32"/>
+      <w:szCs w:val="32"/>
+    </w:rPr>
+  </w:style>
+  <w:style w:type="character" w:customStyle="1" w:styleId="Heading2Char">
+    <w:name w:val="Heading 2 Char"/>
+    <w:basedOn w:val="DefaultParagraphFont"/>
+    <w:link w:val="Heading2"/>
+    <w:uiPriority w:val="9"/>
+    <w:rsid w:val="00A649DE"/>
+    <w:rPr>
+      <w:rFonts w:asciiTheme="majorHAnsi" w:eastAsiaTheme="majorEastAsia" w:hAnsiTheme="majorHAnsi" w:cstheme="majorBidi"/>
+      <w:color w:val="2E74B5" w:themeColor="accent1" w:themeShade="BF"/>
+      <w:sz w:val="26"/>
+      <w:szCs w:val="26"/>
+    </w:rPr>
+  </w:style>
+  <w:style w:type="character" w:customStyle="1" w:styleId="Heading3Char">
+    <w:name w:val="Heading 3 Char"/>
+    <w:basedOn w:val="DefaultParagraphFont"/>
+    <w:link w:val="Heading3"/>
+    <w:uiPriority w:val="9"/>
+    <w:rsid w:val="00A649DE"/>
+    <w:rPr>
+      <w:rFonts w:asciiTheme="majorHAnsi" w:eastAsiaTheme="majorEastAsia" w:hAnsiTheme="majorHAnsi" w:cstheme="majorBidi"/>
+      <w:color w:val="1F4D78" w:themeColor="accent1" w:themeShade="7F"/>
+      <w:sz w:val="24"/>
+      <w:szCs w:val="24"/>
+    </w:rPr>
+  </w:style>
+  <w:style w:type="character" w:customStyle="1" w:styleId="Heading4Char">
+    <w:name w:val="Heading 4 Char"/>
+    <w:basedOn w:val="DefaultParagraphFont"/>
+    <w:link w:val="Heading4"/>
+    <w:uiPriority w:val="9"/>
+    <w:semiHidden/>
+    <w:rsid w:val="00A649DE"/>
+    <w:rPr>
+      <w:rFonts w:asciiTheme="majorHAnsi" w:eastAsiaTheme="majorEastAsia" w:hAnsiTheme="majorHAnsi" w:cstheme="majorBidi"/>
+      <w:i/>
+      <w:iCs/>
+      <w:color w:val="2E74B5" w:themeColor="accent1" w:themeShade="BF"/>
+    </w:rPr>
+  </w:style>
+  <w:style w:type="character" w:customStyle="1" w:styleId="Heading5Char">
+    <w:name w:val="Heading 5 Char"/>
+    <w:basedOn w:val="DefaultParagraphFont"/>
+    <w:link w:val="Heading5"/>
+    <w:uiPriority w:val="9"/>
+    <w:semiHidden/>
+    <w:rsid w:val="00A649DE"/>
+    <w:rPr>
+      <w:rFonts w:asciiTheme="majorHAnsi" w:eastAsiaTheme="majorEastAsia" w:hAnsiTheme="majorHAnsi" w:cstheme="majorBidi"/>
+      <w:color w:val="2E74B5" w:themeColor="accent1" w:themeShade="BF"/>
+    </w:rPr>
+  </w:style>
+  <w:style w:type="character" w:customStyle="1" w:styleId="Heading6Char">
+    <w:name w:val="Heading 6 Char"/>
+    <w:basedOn w:val="DefaultParagraphFont"/>
+    <w:link w:val="Heading6"/>
+    <w:uiPriority w:val="9"/>
+    <w:semiHidden/>
+    <w:rsid w:val="00A649DE"/>
+    <w:rPr>
+      <w:rFonts w:asciiTheme="majorHAnsi" w:eastAsiaTheme="majorEastAsia" w:hAnsiTheme="majorHAnsi" w:cstheme="majorBidi"/>
+      <w:color w:val="1F4D78" w:themeColor="accent1" w:themeShade="7F"/>
+    </w:rPr>
+  </w:style>
+  <w:style w:type="character" w:customStyle="1" w:styleId="Heading7Char">
+    <w:name w:val="Heading 7 Char"/>
+    <w:basedOn w:val="DefaultParagraphFont"/>
+    <w:link w:val="Heading7"/>
+    <w:uiPriority w:val="9"/>
+    <w:semiHidden/>
+    <w:rsid w:val="00A649DE"/>
+    <w:rPr>
+      <w:rFonts w:asciiTheme="majorHAnsi" w:eastAsiaTheme="majorEastAsia" w:hAnsiTheme="majorHAnsi" w:cstheme="majorBidi"/>
+      <w:i/>
+      <w:iCs/>
+      <w:color w:val="1F4D78" w:themeColor="accent1" w:themeShade="7F"/>
+    </w:rPr>
+  </w:style>
+  <w:style w:type="character" w:customStyle="1" w:styleId="Heading8Char">
+    <w:name w:val="Heading 8 Char"/>
+    <w:basedOn w:val="DefaultParagraphFont"/>
+    <w:link w:val="Heading8"/>
+    <w:uiPriority w:val="9"/>
+    <w:semiHidden/>
+    <w:rsid w:val="00A649DE"/>
+    <w:rPr>
+      <w:rFonts w:asciiTheme="majorHAnsi" w:eastAsiaTheme="majorEastAsia" w:hAnsiTheme="majorHAnsi" w:cstheme="majorBidi"/>
+      <w:color w:val="272727" w:themeColor="text1" w:themeTint="D8"/>
+      <w:sz w:val="21"/>
+      <w:szCs w:val="21"/>
+    </w:rPr>
+  </w:style>
+  <w:style w:type="character" w:customStyle="1" w:styleId="Heading9Char">
+    <w:name w:val="Heading 9 Char"/>
+    <w:basedOn w:val="DefaultParagraphFont"/>
+    <w:link w:val="Heading9"/>
+    <w:uiPriority w:val="9"/>
+    <w:semiHidden/>
+    <w:rsid w:val="00A649DE"/>
+    <w:rPr>
+      <w:rFonts w:asciiTheme="majorHAnsi" w:eastAsiaTheme="majorEastAsia" w:hAnsiTheme="majorHAnsi" w:cstheme="majorBidi"/>
+      <w:i/>
+      <w:iCs/>
+      <w:color w:val="272727" w:themeColor="text1" w:themeTint="D8"/>
+      <w:sz w:val="21"/>
+      <w:szCs w:val="21"/>
+    </w:rPr>
+  </w:style>
+  <w:style w:type="paragraph" w:styleId="TOCHeading">
+    <w:name w:val="TOC Heading"/>
+    <w:basedOn w:val="Heading1"/>
+    <w:next w:val="Normal"/>
+    <w:uiPriority w:val="39"/>
+    <w:unhideWhenUsed/>
+    <w:qFormat/>
+    <w:rsid w:val="00A649DE"/>
+    <w:pPr>
+      <w:numPr>
+        <w:numId w:val="0"/>
+      </w:numPr>
+      <w:outlineLvl w:val="9"/>
+    </w:pPr>
+  </w:style>
+  <w:style w:type="paragraph" w:styleId="TOC1">
+    <w:name w:val="toc 1"/>
+    <w:basedOn w:val="Normal"/>
+    <w:next w:val="Normal"/>
+    <w:autoRedefine/>
+    <w:uiPriority w:val="39"/>
+    <w:unhideWhenUsed/>
+    <w:rsid w:val="00A649DE"/>
+    <w:pPr>
+      <w:spacing w:after="100"/>
+    </w:pPr>
+  </w:style>
+  <w:style w:type="paragraph" w:styleId="TOC2">
+    <w:name w:val="toc 2"/>
+    <w:basedOn w:val="Normal"/>
+    <w:next w:val="Normal"/>
+    <w:autoRedefine/>
+    <w:uiPriority w:val="39"/>
+    <w:unhideWhenUsed/>
+    <w:rsid w:val="00A649DE"/>
+    <w:pPr>
+      <w:spacing w:after="100"/>
+      <w:ind w:left="220"/>
+    </w:pPr>
+  </w:style>
+  <w:style w:type="character" w:styleId="Hyperlink">
+    <w:name w:val="Hyperlink"/>
+    <w:basedOn w:val="DefaultParagraphFont"/>
+    <w:uiPriority w:val="99"/>
+    <w:unhideWhenUsed/>
+    <w:rsid w:val="00A649DE"/>
+    <w:rPr>
+      <w:color w:val="0563C1" w:themeColor="hyperlink"/>
+      <w:u w:val="single"/>
+    </w:rPr>
+  </w:style>
+  <w:style w:type="paragraph" w:styleId="NoSpacing">
+    <w:name w:val="No Spacing"/>
+    <w:link w:val="NoSpacingChar"/>
+    <w:uiPriority w:val="1"/>
+    <w:qFormat/>
+    <w:rsid w:val="00643EE2"/>
+    <w:pPr>
+      <w:spacing w:after="0" w:line="240" w:lineRule="auto"/>
+    </w:pPr>
+    <w:rPr>
+      <w:rFonts w:eastAsiaTheme="minorEastAsia"/>
+    </w:rPr>
+  </w:style>
+  <w:style w:type="character" w:customStyle="1" w:styleId="NoSpacingChar">
+    <w:name w:val="No Spacing Char"/>
+    <w:basedOn w:val="DefaultParagraphFont"/>
+    <w:link w:val="NoSpacing"/>
+    <w:uiPriority w:val="1"/>
+    <w:rsid w:val="00643EE2"/>
+    <w:rPr>
+      <w:rFonts w:eastAsiaTheme="minorEastAsia"/>
+    </w:rPr>
+  </w:style>
+  <w:style w:type="paragraph" w:styleId="BalloonText">
+    <w:name w:val="Balloon Text"/>
+    <w:basedOn w:val="Normal"/>
+    <w:link w:val="BalloonTextChar"/>
+    <w:uiPriority w:val="99"/>
+    <w:semiHidden/>
+    <w:unhideWhenUsed/>
+    <w:rsid w:val="00216B3F"/>
+    <w:pPr>
+      <w:spacing w:after="0" w:line="240" w:lineRule="auto"/>
+    </w:pPr>
+    <w:rPr>
+      <w:rFonts w:ascii="Tahoma" w:hAnsi="Tahoma" w:cs="Tahoma"/>
+      <w:sz w:val="16"/>
+      <w:szCs w:val="16"/>
+    </w:rPr>
+  </w:style>
+  <w:style w:type="character" w:customStyle="1" w:styleId="BalloonTextChar">
+    <w:name w:val="Balloon Text Char"/>
+    <w:basedOn w:val="DefaultParagraphFont"/>
+    <w:link w:val="BalloonText"/>
+    <w:uiPriority w:val="99"/>
+    <w:semiHidden/>
+    <w:rsid w:val="00216B3F"/>
+    <w:rPr>
+      <w:rFonts w:ascii="Tahoma" w:hAnsi="Tahoma" w:cs="Tahoma"/>
+      <w:sz w:val="16"/>
+      <w:szCs w:val="16"/>
+    </w:rPr>
+  </w:style>
 </w:styles>
 </file>
 
 <file path=word/glossary/document.xml><?xml version="1.0" encoding="utf-8"?>
-<w:glossaryDocument xmlns:wpc="http://schemas.microsoft.com/office/word/2010/wordprocessingCanvas" xmlns:mc="http://schemas.openxmlformats.org/markup-compatibility/2006" xmlns:o="urn:schemas-microsoft-com:office:office" xmlns:r="http://schemas.openxmlformats.org/officeDocument/2006/relationships" xmlns:m="http://schemas.openxmlformats.org/officeDocument/2006/math" xmlns:v="urn:schemas-microsoft-com:vml" xmlns:wp14="http://schemas.microsoft.com/office/word/2010/wordprocessingDrawing" xmlns:wp="http://schemas.openxmlformats.org/drawingml/2006/wordprocessingDrawing" xmlns:w10="urn:schemas-microsoft-com:office:word" xmlns:w="http://schemas.openxmlformats.org/wordprocessingml/2006/main" xmlns:w14="http://schemas.microsoft.com/office/word/2010/wordml" xmlns:w15="http://schemas.microsoft.com/office/word/2012/wordml" xmlns:wpg="http://schemas.microsoft.com/office/word/2010/wordprocessingGroup" xmlns:wpi="http://schemas.microsoft.com/office/word/2010/wordprocessingInk" xmlns:wne="http://schemas.microsoft.com/office/word/2006/wordml" xmlns:wps="http://schemas.microsoft.com/office/word/2010/wordprocessingShape" mc:Ignorable="w14 w15 wp14">
+<w:glossaryDocument xmlns:wpc="http://schemas.microsoft.com/office/word/2010/wordprocessingCanvas" xmlns:mc="http://schemas.openxmlformats.org/markup-compatibility/2006" xmlns:o="urn:schemas-microsoft-com:office:office" xmlns:r="http://schemas.openxmlformats.org/officeDocument/2006/relationships" xmlns:m="http://schemas.openxmlformats.org/officeDocument/2006/math" xmlns:v="urn:schemas-microsoft-com:vml" xmlns:wp14="http://schemas.microsoft.com/office/word/2010/wordprocessingDrawing" xmlns:wp="http://schemas.openxmlformats.org/drawingml/2006/wordprocessingDrawing" xmlns:w10="urn:schemas-microsoft-com:office:word" xmlns:w="http://schemas.openxmlformats.org/wordprocessingml/2006/main" xmlns:w14="http://schemas.microsoft.com/office/word/2010/wordml" xmlns:wpg="http://schemas.microsoft.com/office/word/2010/wordprocessingGroup" xmlns:wpi="http://schemas.microsoft.com/office/word/2010/wordprocessingInk" xmlns:wne="http://schemas.microsoft.com/office/word/2006/wordml" xmlns:wps="http://schemas.microsoft.com/office/word/2010/wordprocessingShape" mc:Ignorable="w14 wp14">
   <w:docParts>
     <w:docPart>
       <w:docPartPr>
@@ -9121,42 +10129,11 @@
             <w:rPr>
               <w:rFonts w:asciiTheme="majorHAnsi" w:eastAsiaTheme="majorEastAsia" w:hAnsiTheme="majorHAnsi" w:cstheme="majorBidi"/>
               <w:caps/>
-              <w:color w:val="5B9BD5" w:themeColor="accent1"/>
+              <w:color w:val="4F81BD" w:themeColor="accent1"/>
               <w:sz w:val="80"/>
               <w:szCs w:val="80"/>
             </w:rPr>
             <w:t>[Document title]</w:t>
-          </w:r>
-        </w:p>
-      </w:docPartBody>
-    </w:docPart>
-    <w:docPart>
-      <w:docPartPr>
-        <w:name w:val="37A668C4167D4979BEC9209BA4C67963"/>
-        <w:category>
-          <w:name w:val="General"/>
-          <w:gallery w:val="placeholder"/>
-        </w:category>
-        <w:types>
-          <w:type w:val="bbPlcHdr"/>
-        </w:types>
-        <w:behaviors>
-          <w:behavior w:val="content"/>
-        </w:behaviors>
-        <w:guid w:val="{18CA17A5-55DD-4EA2-A2A5-28C44592CAE6}"/>
-      </w:docPartPr>
-      <w:docPartBody>
-        <w:p>
-          <w:pPr>
-            <w:pStyle w:val="37A668C4167D4979BEC9209BA4C67963"/>
-          </w:pPr>
-          <w:r>
-            <w:rPr>
-              <w:color w:val="5B9BD5" w:themeColor="accent1"/>
-              <w:sz w:val="28"/>
-              <w:szCs w:val="28"/>
-            </w:rPr>
-            <w:t>[Document subtitle]</w:t>
           </w:r>
         </w:p>
       </w:docPartBody>
@@ -9166,7 +10143,7 @@
 </file>
 
 <file path=word/glossary/fontTable.xml><?xml version="1.0" encoding="utf-8"?>
-<w:fonts xmlns:mc="http://schemas.openxmlformats.org/markup-compatibility/2006" xmlns:r="http://schemas.openxmlformats.org/officeDocument/2006/relationships" xmlns:w="http://schemas.openxmlformats.org/wordprocessingml/2006/main" xmlns:w14="http://schemas.microsoft.com/office/word/2010/wordml" xmlns:w15="http://schemas.microsoft.com/office/word/2012/wordml" mc:Ignorable="w14 w15">
+<w:fonts xmlns:mc="http://schemas.openxmlformats.org/markup-compatibility/2006" xmlns:r="http://schemas.openxmlformats.org/officeDocument/2006/relationships" xmlns:w="http://schemas.openxmlformats.org/wordprocessingml/2006/main" xmlns:w14="http://schemas.microsoft.com/office/word/2010/wordml" mc:Ignorable="w14">
   <w:font w:name="Times New Roman">
     <w:panose1 w:val="02020603050405020304"/>
     <w:charset w:val="00"/>
@@ -9188,25 +10165,40 @@
     <w:pitch w:val="variable"/>
     <w:sig w:usb0="A00002EF" w:usb1="4000207B" w:usb2="00000000" w:usb3="00000000" w:csb0="0000019F" w:csb1="00000000"/>
   </w:font>
+  <w:font w:name="Tahoma">
+    <w:panose1 w:val="020B0604030504040204"/>
+    <w:charset w:val="00"/>
+    <w:family w:val="swiss"/>
+    <w:pitch w:val="variable"/>
+    <w:sig w:usb0="E1002EFF" w:usb1="C000605B" w:usb2="00000029" w:usb3="00000000" w:csb0="000101FF" w:csb1="00000000"/>
+  </w:font>
+  <w:font w:name="Cambria">
+    <w:panose1 w:val="02040503050406030204"/>
+    <w:charset w:val="00"/>
+    <w:family w:val="roman"/>
+    <w:pitch w:val="variable"/>
+    <w:sig w:usb0="E00002FF" w:usb1="400004FF" w:usb2="00000000" w:usb3="00000000" w:csb0="0000019F" w:csb1="00000000"/>
+  </w:font>
 </w:fonts>
 </file>
 
 <file path=word/glossary/settings.xml><?xml version="1.0" encoding="utf-8"?>
-<w:settings xmlns:mc="http://schemas.openxmlformats.org/markup-compatibility/2006" xmlns:o="urn:schemas-microsoft-com:office:office" xmlns:r="http://schemas.openxmlformats.org/officeDocument/2006/relationships" xmlns:m="http://schemas.openxmlformats.org/officeDocument/2006/math" xmlns:v="urn:schemas-microsoft-com:vml" xmlns:w10="urn:schemas-microsoft-com:office:word" xmlns:w="http://schemas.openxmlformats.org/wordprocessingml/2006/main" xmlns:w14="http://schemas.microsoft.com/office/word/2010/wordml" xmlns:w15="http://schemas.microsoft.com/office/word/2012/wordml" xmlns:sl="http://schemas.openxmlformats.org/schemaLibrary/2006/main" mc:Ignorable="w14 w15">
+<w:settings xmlns:mc="http://schemas.openxmlformats.org/markup-compatibility/2006" xmlns:o="urn:schemas-microsoft-com:office:office" xmlns:r="http://schemas.openxmlformats.org/officeDocument/2006/relationships" xmlns:m="http://schemas.openxmlformats.org/officeDocument/2006/math" xmlns:v="urn:schemas-microsoft-com:vml" xmlns:w10="urn:schemas-microsoft-com:office:word" xmlns:w="http://schemas.openxmlformats.org/wordprocessingml/2006/main" xmlns:w14="http://schemas.microsoft.com/office/word/2010/wordml" xmlns:sl="http://schemas.openxmlformats.org/schemaLibrary/2006/main" mc:Ignorable="w14">
   <w:view w:val="normal"/>
   <w:defaultTabStop w:val="720"/>
   <w:characterSpacingControl w:val="doNotCompress"/>
   <w:compat>
     <w:useFELayout/>
-    <w:compatSetting w:name="compatibilityMode" w:uri="http://schemas.microsoft.com/office/word" w:val="15"/>
+    <w:compatSetting w:name="compatibilityMode" w:uri="http://schemas.microsoft.com/office/word" w:val="14"/>
     <w:compatSetting w:name="overrideTableStyleFontSizeAndJustification" w:uri="http://schemas.microsoft.com/office/word" w:val="1"/>
     <w:compatSetting w:name="enableOpenTypeFeatures" w:uri="http://schemas.microsoft.com/office/word" w:val="1"/>
     <w:compatSetting w:name="doNotFlipMirrorIndents" w:uri="http://schemas.microsoft.com/office/word" w:val="1"/>
-    <w:compatSetting w:name="differentiateMultirowTableHeaders" w:uri="http://schemas.microsoft.com/office/word" w:val="1"/>
   </w:compat>
   <w:rsids>
     <w:rsidRoot w:val="008D1FAE"/>
+    <w:rsid w:val="003417C7"/>
     <w:rsid w:val="008D1FAE"/>
+    <w:rsid w:val="00DF3FD6"/>
   </w:rsids>
   <m:mathPr>
     <m:mathFont m:val="Cambria Math"/>
@@ -9225,12 +10217,11 @@
   <w:clrSchemeMapping w:bg1="light1" w:t1="dark1" w:bg2="light2" w:t2="dark2" w:accent1="accent1" w:accent2="accent2" w:accent3="accent3" w:accent4="accent4" w:accent5="accent5" w:accent6="accent6" w:hyperlink="hyperlink" w:followedHyperlink="followedHyperlink"/>
   <w:decimalSymbol w:val="."/>
   <w:listSeparator w:val=","/>
-  <w15:chartTrackingRefBased/>
 </w:settings>
 </file>
 
 <file path=word/glossary/styles.xml><?xml version="1.0" encoding="utf-8"?>
-<w:styles xmlns:mc="http://schemas.openxmlformats.org/markup-compatibility/2006" xmlns:r="http://schemas.openxmlformats.org/officeDocument/2006/relationships" xmlns:w="http://schemas.openxmlformats.org/wordprocessingml/2006/main" xmlns:w14="http://schemas.microsoft.com/office/word/2010/wordml" xmlns:w15="http://schemas.microsoft.com/office/word/2012/wordml" mc:Ignorable="w14 w15">
+<w:styles xmlns:mc="http://schemas.openxmlformats.org/markup-compatibility/2006" xmlns:r="http://schemas.openxmlformats.org/officeDocument/2006/relationships" xmlns:w="http://schemas.openxmlformats.org/wordprocessingml/2006/main" xmlns:w14="http://schemas.microsoft.com/office/word/2010/wordml" mc:Ignorable="w14">
   <w:docDefaults>
     <w:rPrDefault>
       <w:rPr>
@@ -9246,378 +10237,342 @@
       </w:pPr>
     </w:pPrDefault>
   </w:docDefaults>
-  <w:latentStyles w:defLockedState="0" w:defUIPriority="99" w:defSemiHidden="0" w:defUnhideWhenUsed="0" w:defQFormat="0" w:count="371">
-    <w:lsdException w:name="Normal" w:uiPriority="0" w:qFormat="1"/>
-    <w:lsdException w:name="heading 1" w:uiPriority="9" w:qFormat="1"/>
-    <w:lsdException w:name="heading 2" w:semiHidden="1" w:uiPriority="9" w:unhideWhenUsed="1" w:qFormat="1"/>
-    <w:lsdException w:name="heading 3" w:semiHidden="1" w:uiPriority="9" w:unhideWhenUsed="1" w:qFormat="1"/>
-    <w:lsdException w:name="heading 4" w:semiHidden="1" w:uiPriority="9" w:unhideWhenUsed="1" w:qFormat="1"/>
-    <w:lsdException w:name="heading 5" w:semiHidden="1" w:uiPriority="9" w:unhideWhenUsed="1" w:qFormat="1"/>
-    <w:lsdException w:name="heading 6" w:semiHidden="1" w:uiPriority="9" w:unhideWhenUsed="1" w:qFormat="1"/>
-    <w:lsdException w:name="heading 7" w:semiHidden="1" w:uiPriority="9" w:unhideWhenUsed="1" w:qFormat="1"/>
-    <w:lsdException w:name="heading 8" w:semiHidden="1" w:uiPriority="9" w:unhideWhenUsed="1" w:qFormat="1"/>
-    <w:lsdException w:name="heading 9" w:semiHidden="1" w:uiPriority="9" w:unhideWhenUsed="1" w:qFormat="1"/>
-    <w:lsdException w:name="index 1" w:semiHidden="1" w:unhideWhenUsed="1"/>
-    <w:lsdException w:name="index 2" w:semiHidden="1" w:unhideWhenUsed="1"/>
-    <w:lsdException w:name="index 3" w:semiHidden="1" w:unhideWhenUsed="1"/>
-    <w:lsdException w:name="index 4" w:semiHidden="1" w:unhideWhenUsed="1"/>
-    <w:lsdException w:name="index 5" w:semiHidden="1" w:unhideWhenUsed="1"/>
-    <w:lsdException w:name="index 6" w:semiHidden="1" w:unhideWhenUsed="1"/>
-    <w:lsdException w:name="index 7" w:semiHidden="1" w:unhideWhenUsed="1"/>
-    <w:lsdException w:name="index 8" w:semiHidden="1" w:unhideWhenUsed="1"/>
-    <w:lsdException w:name="index 9" w:semiHidden="1" w:unhideWhenUsed="1"/>
-    <w:lsdException w:name="toc 1" w:semiHidden="1" w:uiPriority="39" w:unhideWhenUsed="1"/>
-    <w:lsdException w:name="toc 2" w:semiHidden="1" w:uiPriority="39" w:unhideWhenUsed="1"/>
-    <w:lsdException w:name="toc 3" w:semiHidden="1" w:uiPriority="39" w:unhideWhenUsed="1"/>
-    <w:lsdException w:name="toc 4" w:semiHidden="1" w:uiPriority="39" w:unhideWhenUsed="1"/>
-    <w:lsdException w:name="toc 5" w:semiHidden="1" w:uiPriority="39" w:unhideWhenUsed="1"/>
-    <w:lsdException w:name="toc 6" w:semiHidden="1" w:uiPriority="39" w:unhideWhenUsed="1"/>
-    <w:lsdException w:name="toc 7" w:semiHidden="1" w:uiPriority="39" w:unhideWhenUsed="1"/>
-    <w:lsdException w:name="toc 8" w:semiHidden="1" w:uiPriority="39" w:unhideWhenUsed="1"/>
-    <w:lsdException w:name="toc 9" w:semiHidden="1" w:uiPriority="39" w:unhideWhenUsed="1"/>
-    <w:lsdException w:name="Normal Indent" w:semiHidden="1" w:unhideWhenUsed="1"/>
-    <w:lsdException w:name="footnote text" w:semiHidden="1" w:unhideWhenUsed="1"/>
-    <w:lsdException w:name="annotation text" w:semiHidden="1" w:unhideWhenUsed="1"/>
-    <w:lsdException w:name="header" w:semiHidden="1" w:unhideWhenUsed="1"/>
-    <w:lsdException w:name="footer" w:semiHidden="1" w:unhideWhenUsed="1"/>
-    <w:lsdException w:name="index heading" w:semiHidden="1" w:unhideWhenUsed="1"/>
-    <w:lsdException w:name="caption" w:semiHidden="1" w:uiPriority="35" w:unhideWhenUsed="1" w:qFormat="1"/>
-    <w:lsdException w:name="table of figures" w:semiHidden="1" w:unhideWhenUsed="1"/>
-    <w:lsdException w:name="envelope address" w:semiHidden="1" w:unhideWhenUsed="1"/>
-    <w:lsdException w:name="envelope return" w:semiHidden="1" w:unhideWhenUsed="1"/>
-    <w:lsdException w:name="footnote reference" w:semiHidden="1" w:unhideWhenUsed="1"/>
-    <w:lsdException w:name="annotation reference" w:semiHidden="1" w:unhideWhenUsed="1"/>
-    <w:lsdException w:name="line number" w:semiHidden="1" w:unhideWhenUsed="1"/>
-    <w:lsdException w:name="page number" w:semiHidden="1" w:unhideWhenUsed="1"/>
-    <w:lsdException w:name="endnote reference" w:semiHidden="1" w:unhideWhenUsed="1"/>
-    <w:lsdException w:name="endnote text" w:semiHidden="1" w:unhideWhenUsed="1"/>
-    <w:lsdException w:name="table of authorities" w:semiHidden="1" w:unhideWhenUsed="1"/>
-    <w:lsdException w:name="macro" w:semiHidden="1" w:unhideWhenUsed="1"/>
-    <w:lsdException w:name="toa heading" w:semiHidden="1" w:unhideWhenUsed="1"/>
-    <w:lsdException w:name="List" w:semiHidden="1" w:unhideWhenUsed="1"/>
-    <w:lsdException w:name="List Bullet" w:semiHidden="1" w:unhideWhenUsed="1"/>
-    <w:lsdException w:name="List Number" w:semiHidden="1" w:unhideWhenUsed="1"/>
-    <w:lsdException w:name="List 2" w:semiHidden="1" w:unhideWhenUsed="1"/>
-    <w:lsdException w:name="List 3" w:semiHidden="1" w:unhideWhenUsed="1"/>
-    <w:lsdException w:name="List 4" w:semiHidden="1" w:unhideWhenUsed="1"/>
-    <w:lsdException w:name="List 5" w:semiHidden="1" w:unhideWhenUsed="1"/>
-    <w:lsdException w:name="List Bullet 2" w:semiHidden="1" w:unhideWhenUsed="1"/>
-    <w:lsdException w:name="List Bullet 3" w:semiHidden="1" w:unhideWhenUsed="1"/>
-    <w:lsdException w:name="List Bullet 4" w:semiHidden="1" w:unhideWhenUsed="1"/>
-    <w:lsdException w:name="List Bullet 5" w:semiHidden="1" w:unhideWhenUsed="1"/>
-    <w:lsdException w:name="List Number 2" w:semiHidden="1" w:unhideWhenUsed="1"/>
-    <w:lsdException w:name="List Number 3" w:semiHidden="1" w:unhideWhenUsed="1"/>
-    <w:lsdException w:name="List Number 4" w:semiHidden="1" w:unhideWhenUsed="1"/>
-    <w:lsdException w:name="List Number 5" w:semiHidden="1" w:unhideWhenUsed="1"/>
-    <w:lsdException w:name="Title" w:uiPriority="10" w:qFormat="1"/>
-    <w:lsdException w:name="Closing" w:semiHidden="1" w:unhideWhenUsed="1"/>
-    <w:lsdException w:name="Signature" w:semiHidden="1" w:unhideWhenUsed="1"/>
-    <w:lsdException w:name="Default Paragraph Font" w:semiHidden="1" w:uiPriority="1" w:unhideWhenUsed="1"/>
-    <w:lsdException w:name="Body Text" w:semiHidden="1" w:unhideWhenUsed="1"/>
-    <w:lsdException w:name="Body Text Indent" w:semiHidden="1" w:unhideWhenUsed="1"/>
-    <w:lsdException w:name="List Continue" w:semiHidden="1" w:unhideWhenUsed="1"/>
-    <w:lsdException w:name="List Continue 2" w:semiHidden="1" w:unhideWhenUsed="1"/>
-    <w:lsdException w:name="List Continue 3" w:semiHidden="1" w:unhideWhenUsed="1"/>
-    <w:lsdException w:name="List Continue 4" w:semiHidden="1" w:unhideWhenUsed="1"/>
-    <w:lsdException w:name="List Continue 5" w:semiHidden="1" w:unhideWhenUsed="1"/>
-    <w:lsdException w:name="Message Header" w:semiHidden="1" w:unhideWhenUsed="1"/>
-    <w:lsdException w:name="Subtitle" w:uiPriority="11" w:qFormat="1"/>
-    <w:lsdException w:name="Salutation" w:semiHidden="1" w:unhideWhenUsed="1"/>
-    <w:lsdException w:name="Date" w:semiHidden="1" w:unhideWhenUsed="1"/>
-    <w:lsdException w:name="Body Text First Indent" w:semiHidden="1" w:unhideWhenUsed="1"/>
-    <w:lsdException w:name="Body Text First Indent 2" w:semiHidden="1" w:unhideWhenUsed="1"/>
-    <w:lsdException w:name="Note Heading" w:semiHidden="1" w:unhideWhenUsed="1"/>
-    <w:lsdException w:name="Body Text 2" w:semiHidden="1" w:unhideWhenUsed="1"/>
-    <w:lsdException w:name="Body Text 3" w:semiHidden="1" w:unhideWhenUsed="1"/>
-    <w:lsdException w:name="Body Text Indent 2" w:semiHidden="1" w:unhideWhenUsed="1"/>
-    <w:lsdException w:name="Body Text Indent 3" w:semiHidden="1" w:unhideWhenUsed="1"/>
-    <w:lsdException w:name="Block Text" w:semiHidden="1" w:unhideWhenUsed="1"/>
-    <w:lsdException w:name="Hyperlink" w:semiHidden="1" w:unhideWhenUsed="1"/>
-    <w:lsdException w:name="FollowedHyperlink" w:semiHidden="1" w:unhideWhenUsed="1"/>
-    <w:lsdException w:name="Strong" w:uiPriority="22" w:qFormat="1"/>
-    <w:lsdException w:name="Emphasis" w:uiPriority="20" w:qFormat="1"/>
-    <w:lsdException w:name="Document Map" w:semiHidden="1" w:unhideWhenUsed="1"/>
-    <w:lsdException w:name="Plain Text" w:semiHidden="1" w:unhideWhenUsed="1"/>
-    <w:lsdException w:name="E-mail Signature" w:semiHidden="1" w:unhideWhenUsed="1"/>
-    <w:lsdException w:name="HTML Top of Form" w:semiHidden="1" w:unhideWhenUsed="1"/>
-    <w:lsdException w:name="HTML Bottom of Form" w:semiHidden="1" w:unhideWhenUsed="1"/>
-    <w:lsdException w:name="Normal (Web)" w:semiHidden="1" w:unhideWhenUsed="1"/>
-    <w:lsdException w:name="HTML Acronym" w:semiHidden="1" w:unhideWhenUsed="1"/>
-    <w:lsdException w:name="HTML Address" w:semiHidden="1" w:unhideWhenUsed="1"/>
-    <w:lsdException w:name="HTML Cite" w:semiHidden="1" w:unhideWhenUsed="1"/>
-    <w:lsdException w:name="HTML Code" w:semiHidden="1" w:unhideWhenUsed="1"/>
-    <w:lsdException w:name="HTML Definition" w:semiHidden="1" w:unhideWhenUsed="1"/>
-    <w:lsdException w:name="HTML Keyboard" w:semiHidden="1" w:unhideWhenUsed="1"/>
-    <w:lsdException w:name="HTML Preformatted" w:semiHidden="1" w:unhideWhenUsed="1"/>
-    <w:lsdException w:name="HTML Sample" w:semiHidden="1" w:unhideWhenUsed="1"/>
-    <w:lsdException w:name="HTML Typewriter" w:semiHidden="1" w:unhideWhenUsed="1"/>
-    <w:lsdException w:name="HTML Variable" w:semiHidden="1" w:unhideWhenUsed="1"/>
-    <w:lsdException w:name="Normal Table" w:semiHidden="1" w:unhideWhenUsed="1"/>
-    <w:lsdException w:name="annotation subject" w:semiHidden="1" w:unhideWhenUsed="1"/>
-    <w:lsdException w:name="No List" w:semiHidden="1" w:unhideWhenUsed="1"/>
-    <w:lsdException w:name="Outline List 1" w:semiHidden="1" w:unhideWhenUsed="1"/>
-    <w:lsdException w:name="Outline List 2" w:semiHidden="1" w:unhideWhenUsed="1"/>
-    <w:lsdException w:name="Outline List 3" w:semiHidden="1" w:unhideWhenUsed="1"/>
-    <w:lsdException w:name="Table Simple 1" w:semiHidden="1" w:unhideWhenUsed="1"/>
-    <w:lsdException w:name="Table Simple 2" w:semiHidden="1" w:unhideWhenUsed="1"/>
-    <w:lsdException w:name="Table Simple 3" w:semiHidden="1" w:unhideWhenUsed="1"/>
-    <w:lsdException w:name="Table Classic 1" w:semiHidden="1" w:unhideWhenUsed="1"/>
-    <w:lsdException w:name="Table Classic 2" w:semiHidden="1" w:unhideWhenUsed="1"/>
-    <w:lsdException w:name="Table Classic 3" w:semiHidden="1" w:unhideWhenUsed="1"/>
-    <w:lsdException w:name="Table Classic 4" w:semiHidden="1" w:unhideWhenUsed="1"/>
-    <w:lsdException w:name="Table Colorful 1" w:semiHidden="1" w:unhideWhenUsed="1"/>
-    <w:lsdException w:name="Table Colorful 2" w:semiHidden="1" w:unhideWhenUsed="1"/>
-    <w:lsdException w:name="Table Colorful 3" w:semiHidden="1" w:unhideWhenUsed="1"/>
-    <w:lsdException w:name="Table Columns 1" w:semiHidden="1" w:unhideWhenUsed="1"/>
-    <w:lsdException w:name="Table Columns 2" w:semiHidden="1" w:unhideWhenUsed="1"/>
-    <w:lsdException w:name="Table Columns 3" w:semiHidden="1" w:unhideWhenUsed="1"/>
-    <w:lsdException w:name="Table Columns 4" w:semiHidden="1" w:unhideWhenUsed="1"/>
-    <w:lsdException w:name="Table Columns 5" w:semiHidden="1" w:unhideWhenUsed="1"/>
-    <w:lsdException w:name="Table Grid 1" w:semiHidden="1" w:unhideWhenUsed="1"/>
-    <w:lsdException w:name="Table Grid 2" w:semiHidden="1" w:unhideWhenUsed="1"/>
-    <w:lsdException w:name="Table Grid 3" w:semiHidden="1" w:unhideWhenUsed="1"/>
-    <w:lsdException w:name="Table Grid 4" w:semiHidden="1" w:unhideWhenUsed="1"/>
-    <w:lsdException w:name="Table Grid 5" w:semiHidden="1" w:unhideWhenUsed="1"/>
-    <w:lsdException w:name="Table Grid 6" w:semiHidden="1" w:unhideWhenUsed="1"/>
-    <w:lsdException w:name="Table Grid 7" w:semiHidden="1" w:unhideWhenUsed="1"/>
-    <w:lsdException w:name="Table Grid 8" w:semiHidden="1" w:unhideWhenUsed="1"/>
-    <w:lsdException w:name="Table List 1" w:semiHidden="1" w:unhideWhenUsed="1"/>
-    <w:lsdException w:name="Table List 2" w:semiHidden="1" w:unhideWhenUsed="1"/>
-    <w:lsdException w:name="Table List 3" w:semiHidden="1" w:unhideWhenUsed="1"/>
-    <w:lsdException w:name="Table List 4" w:semiHidden="1" w:unhideWhenUsed="1"/>
-    <w:lsdException w:name="Table List 5" w:semiHidden="1" w:unhideWhenUsed="1"/>
-    <w:lsdException w:name="Table List 6" w:semiHidden="1" w:unhideWhenUsed="1"/>
-    <w:lsdException w:name="Table List 7" w:semiHidden="1" w:unhideWhenUsed="1"/>
-    <w:lsdException w:name="Table List 8" w:semiHidden="1" w:unhideWhenUsed="1"/>
-    <w:lsdException w:name="Table 3D effects 1" w:semiHidden="1" w:unhideWhenUsed="1"/>
-    <w:lsdException w:name="Table 3D effects 2" w:semiHidden="1" w:unhideWhenUsed="1"/>
-    <w:lsdException w:name="Table 3D effects 3" w:semiHidden="1" w:unhideWhenUsed="1"/>
-    <w:lsdException w:name="Table Contemporary" w:semiHidden="1" w:unhideWhenUsed="1"/>
-    <w:lsdException w:name="Table Elegant" w:semiHidden="1" w:unhideWhenUsed="1"/>
-    <w:lsdException w:name="Table Professional" w:semiHidden="1" w:unhideWhenUsed="1"/>
-    <w:lsdException w:name="Table Subtle 1" w:semiHidden="1" w:unhideWhenUsed="1"/>
-    <w:lsdException w:name="Table Subtle 2" w:semiHidden="1" w:unhideWhenUsed="1"/>
-    <w:lsdException w:name="Table Web 1" w:semiHidden="1" w:unhideWhenUsed="1"/>
-    <w:lsdException w:name="Table Web 2" w:semiHidden="1" w:unhideWhenUsed="1"/>
-    <w:lsdException w:name="Table Web 3" w:semiHidden="1" w:unhideWhenUsed="1"/>
-    <w:lsdException w:name="Balloon Text" w:semiHidden="1" w:unhideWhenUsed="1"/>
-    <w:lsdException w:name="Table Grid" w:uiPriority="39"/>
-    <w:lsdException w:name="Table Theme" w:semiHidden="1" w:unhideWhenUsed="1"/>
-    <w:lsdException w:name="Placeholder Text" w:semiHidden="1"/>
-    <w:lsdException w:name="No Spacing" w:uiPriority="1" w:qFormat="1"/>
-    <w:lsdException w:name="Light Shading" w:uiPriority="60"/>
-    <w:lsdException w:name="Light List" w:uiPriority="61"/>
-    <w:lsdException w:name="Light Grid" w:uiPriority="62"/>
-    <w:lsdException w:name="Medium Shading 1" w:uiPriority="63"/>
-    <w:lsdException w:name="Medium Shading 2" w:uiPriority="64"/>
-    <w:lsdException w:name="Medium List 1" w:uiPriority="65"/>
-    <w:lsdException w:name="Medium List 2" w:uiPriority="66"/>
-    <w:lsdException w:name="Medium Grid 1" w:uiPriority="67"/>
-    <w:lsdException w:name="Medium Grid 2" w:uiPriority="68"/>
-    <w:lsdException w:name="Medium Grid 3" w:uiPriority="69"/>
-    <w:lsdException w:name="Dark List" w:uiPriority="70"/>
-    <w:lsdException w:name="Colorful Shading" w:uiPriority="71"/>
-    <w:lsdException w:name="Colorful List" w:uiPriority="72"/>
-    <w:lsdException w:name="Colorful Grid" w:uiPriority="73"/>
-    <w:lsdException w:name="Light Shading Accent 1" w:uiPriority="60"/>
-    <w:lsdException w:name="Light List Accent 1" w:uiPriority="61"/>
-    <w:lsdException w:name="Light Grid Accent 1" w:uiPriority="62"/>
-    <w:lsdException w:name="Medium Shading 1 Accent 1" w:uiPriority="63"/>
-    <w:lsdException w:name="Medium Shading 2 Accent 1" w:uiPriority="64"/>
-    <w:lsdException w:name="Medium List 1 Accent 1" w:uiPriority="65"/>
-    <w:lsdException w:name="Revision" w:semiHidden="1"/>
-    <w:lsdException w:name="List Paragraph" w:uiPriority="34" w:qFormat="1"/>
-    <w:lsdException w:name="Quote" w:uiPriority="29" w:qFormat="1"/>
-    <w:lsdException w:name="Intense Quote" w:uiPriority="30" w:qFormat="1"/>
-    <w:lsdException w:name="Medium List 2 Accent 1" w:uiPriority="66"/>
-    <w:lsdException w:name="Medium Grid 1 Accent 1" w:uiPriority="67"/>
-    <w:lsdException w:name="Medium Grid 2 Accent 1" w:uiPriority="68"/>
-    <w:lsdException w:name="Medium Grid 3 Accent 1" w:uiPriority="69"/>
-    <w:lsdException w:name="Dark List Accent 1" w:uiPriority="70"/>
-    <w:lsdException w:name="Colorful Shading Accent 1" w:uiPriority="71"/>
-    <w:lsdException w:name="Colorful List Accent 1" w:uiPriority="72"/>
-    <w:lsdException w:name="Colorful Grid Accent 1" w:uiPriority="73"/>
-    <w:lsdException w:name="Light Shading Accent 2" w:uiPriority="60"/>
-    <w:lsdException w:name="Light List Accent 2" w:uiPriority="61"/>
-    <w:lsdException w:name="Light Grid Accent 2" w:uiPriority="62"/>
-    <w:lsdException w:name="Medium Shading 1 Accent 2" w:uiPriority="63"/>
-    <w:lsdException w:name="Medium Shading 2 Accent 2" w:uiPriority="64"/>
-    <w:lsdException w:name="Medium List 1 Accent 2" w:uiPriority="65"/>
-    <w:lsdException w:name="Medium List 2 Accent 2" w:uiPriority="66"/>
-    <w:lsdException w:name="Medium Grid 1 Accent 2" w:uiPriority="67"/>
-    <w:lsdException w:name="Medium Grid 2 Accent 2" w:uiPriority="68"/>
-    <w:lsdException w:name="Medium Grid 3 Accent 2" w:uiPriority="69"/>
-    <w:lsdException w:name="Dark List Accent 2" w:uiPriority="70"/>
-    <w:lsdException w:name="Colorful Shading Accent 2" w:uiPriority="71"/>
-    <w:lsdException w:name="Colorful List Accent 2" w:uiPriority="72"/>
-    <w:lsdException w:name="Colorful Grid Accent 2" w:uiPriority="73"/>
-    <w:lsdException w:name="Light Shading Accent 3" w:uiPriority="60"/>
-    <w:lsdException w:name="Light List Accent 3" w:uiPriority="61"/>
-    <w:lsdException w:name="Light Grid Accent 3" w:uiPriority="62"/>
-    <w:lsdException w:name="Medium Shading 1 Accent 3" w:uiPriority="63"/>
-    <w:lsdException w:name="Medium Shading 2 Accent 3" w:uiPriority="64"/>
-    <w:lsdException w:name="Medium List 1 Accent 3" w:uiPriority="65"/>
-    <w:lsdException w:name="Medium List 2 Accent 3" w:uiPriority="66"/>
-    <w:lsdException w:name="Medium Grid 1 Accent 3" w:uiPriority="67"/>
-    <w:lsdException w:name="Medium Grid 2 Accent 3" w:uiPriority="68"/>
-    <w:lsdException w:name="Medium Grid 3 Accent 3" w:uiPriority="69"/>
-    <w:lsdException w:name="Dark List Accent 3" w:uiPriority="70"/>
-    <w:lsdException w:name="Colorful Shading Accent 3" w:uiPriority="71"/>
-    <w:lsdException w:name="Colorful List Accent 3" w:uiPriority="72"/>
-    <w:lsdException w:name="Colorful Grid Accent 3" w:uiPriority="73"/>
-    <w:lsdException w:name="Light Shading Accent 4" w:uiPriority="60"/>
-    <w:lsdException w:name="Light List Accent 4" w:uiPriority="61"/>
-    <w:lsdException w:name="Light Grid Accent 4" w:uiPriority="62"/>
-    <w:lsdException w:name="Medium Shading 1 Accent 4" w:uiPriority="63"/>
-    <w:lsdException w:name="Medium Shading 2 Accent 4" w:uiPriority="64"/>
-    <w:lsdException w:name="Medium List 1 Accent 4" w:uiPriority="65"/>
-    <w:lsdException w:name="Medium List 2 Accent 4" w:uiPriority="66"/>
-    <w:lsdException w:name="Medium Grid 1 Accent 4" w:uiPriority="67"/>
-    <w:lsdException w:name="Medium Grid 2 Accent 4" w:uiPriority="68"/>
-    <w:lsdException w:name="Medium Grid 3 Accent 4" w:uiPriority="69"/>
-    <w:lsdException w:name="Dark List Accent 4" w:uiPriority="70"/>
-    <w:lsdException w:name="Colorful Shading Accent 4" w:uiPriority="71"/>
-    <w:lsdException w:name="Colorful List Accent 4" w:uiPriority="72"/>
-    <w:lsdException w:name="Colorful Grid Accent 4" w:uiPriority="73"/>
-    <w:lsdException w:name="Light Shading Accent 5" w:uiPriority="60"/>
-    <w:lsdException w:name="Light List Accent 5" w:uiPriority="61"/>
-    <w:lsdException w:name="Light Grid Accent 5" w:uiPriority="62"/>
-    <w:lsdException w:name="Medium Shading 1 Accent 5" w:uiPriority="63"/>
-    <w:lsdException w:name="Medium Shading 2 Accent 5" w:uiPriority="64"/>
-    <w:lsdException w:name="Medium List 1 Accent 5" w:uiPriority="65"/>
-    <w:lsdException w:name="Medium List 2 Accent 5" w:uiPriority="66"/>
-    <w:lsdException w:name="Medium Grid 1 Accent 5" w:uiPriority="67"/>
-    <w:lsdException w:name="Medium Grid 2 Accent 5" w:uiPriority="68"/>
-    <w:lsdException w:name="Medium Grid 3 Accent 5" w:uiPriority="69"/>
-    <w:lsdException w:name="Dark List Accent 5" w:uiPriority="70"/>
-    <w:lsdException w:name="Colorful Shading Accent 5" w:uiPriority="71"/>
-    <w:lsdException w:name="Colorful List Accent 5" w:uiPriority="72"/>
-    <w:lsdException w:name="Colorful Grid Accent 5" w:uiPriority="73"/>
-    <w:lsdException w:name="Light Shading Accent 6" w:uiPriority="60"/>
-    <w:lsdException w:name="Light List Accent 6" w:uiPriority="61"/>
-    <w:lsdException w:name="Light Grid Accent 6" w:uiPriority="62"/>
-    <w:lsdException w:name="Medium Shading 1 Accent 6" w:uiPriority="63"/>
-    <w:lsdException w:name="Medium Shading 2 Accent 6" w:uiPriority="64"/>
-    <w:lsdException w:name="Medium List 1 Accent 6" w:uiPriority="65"/>
-    <w:lsdException w:name="Medium List 2 Accent 6" w:uiPriority="66"/>
-    <w:lsdException w:name="Medium Grid 1 Accent 6" w:uiPriority="67"/>
-    <w:lsdException w:name="Medium Grid 2 Accent 6" w:uiPriority="68"/>
-    <w:lsdException w:name="Medium Grid 3 Accent 6" w:uiPriority="69"/>
-    <w:lsdException w:name="Dark List Accent 6" w:uiPriority="70"/>
-    <w:lsdException w:name="Colorful Shading Accent 6" w:uiPriority="71"/>
-    <w:lsdException w:name="Colorful List Accent 6" w:uiPriority="72"/>
-    <w:lsdException w:name="Colorful Grid Accent 6" w:uiPriority="73"/>
-    <w:lsdException w:name="Subtle Emphasis" w:uiPriority="19" w:qFormat="1"/>
-    <w:lsdException w:name="Intense Emphasis" w:uiPriority="21" w:qFormat="1"/>
-    <w:lsdException w:name="Subtle Reference" w:uiPriority="31" w:qFormat="1"/>
-    <w:lsdException w:name="Intense Reference" w:uiPriority="32" w:qFormat="1"/>
-    <w:lsdException w:name="Book Title" w:uiPriority="33" w:qFormat="1"/>
-    <w:lsdException w:name="Bibliography" w:semiHidden="1" w:uiPriority="37" w:unhideWhenUsed="1"/>
-    <w:lsdException w:name="TOC Heading" w:semiHidden="1" w:uiPriority="39" w:unhideWhenUsed="1" w:qFormat="1"/>
-    <w:lsdException w:name="Plain Table 1" w:uiPriority="41"/>
-    <w:lsdException w:name="Plain Table 2" w:uiPriority="42"/>
-    <w:lsdException w:name="Plain Table 3" w:uiPriority="43"/>
-    <w:lsdException w:name="Plain Table 4" w:uiPriority="44"/>
-    <w:lsdException w:name="Plain Table 5" w:uiPriority="45"/>
-    <w:lsdException w:name="Grid Table Light" w:uiPriority="40"/>
-    <w:lsdException w:name="Grid Table 1 Light" w:uiPriority="46"/>
-    <w:lsdException w:name="Grid Table 2" w:uiPriority="47"/>
-    <w:lsdException w:name="Grid Table 3" w:uiPriority="48"/>
-    <w:lsdException w:name="Grid Table 4" w:uiPriority="49"/>
-    <w:lsdException w:name="Grid Table 5 Dark" w:uiPriority="50"/>
-    <w:lsdException w:name="Grid Table 6 Colorful" w:uiPriority="51"/>
-    <w:lsdException w:name="Grid Table 7 Colorful" w:uiPriority="52"/>
-    <w:lsdException w:name="Grid Table 1 Light Accent 1" w:uiPriority="46"/>
-    <w:lsdException w:name="Grid Table 2 Accent 1" w:uiPriority="47"/>
-    <w:lsdException w:name="Grid Table 3 Accent 1" w:uiPriority="48"/>
-    <w:lsdException w:name="Grid Table 4 Accent 1" w:uiPriority="49"/>
-    <w:lsdException w:name="Grid Table 5 Dark Accent 1" w:uiPriority="50"/>
-    <w:lsdException w:name="Grid Table 6 Colorful Accent 1" w:uiPriority="51"/>
-    <w:lsdException w:name="Grid Table 7 Colorful Accent 1" w:uiPriority="52"/>
-    <w:lsdException w:name="Grid Table 1 Light Accent 2" w:uiPriority="46"/>
-    <w:lsdException w:name="Grid Table 2 Accent 2" w:uiPriority="47"/>
-    <w:lsdException w:name="Grid Table 3 Accent 2" w:uiPriority="48"/>
-    <w:lsdException w:name="Grid Table 4 Accent 2" w:uiPriority="49"/>
-    <w:lsdException w:name="Grid Table 5 Dark Accent 2" w:uiPriority="50"/>
-    <w:lsdException w:name="Grid Table 6 Colorful Accent 2" w:uiPriority="51"/>
-    <w:lsdException w:name="Grid Table 7 Colorful Accent 2" w:uiPriority="52"/>
-    <w:lsdException w:name="Grid Table 1 Light Accent 3" w:uiPriority="46"/>
-    <w:lsdException w:name="Grid Table 2 Accent 3" w:uiPriority="47"/>
-    <w:lsdException w:name="Grid Table 3 Accent 3" w:uiPriority="48"/>
-    <w:lsdException w:name="Grid Table 4 Accent 3" w:uiPriority="49"/>
-    <w:lsdException w:name="Grid Table 5 Dark Accent 3" w:uiPriority="50"/>
-    <w:lsdException w:name="Grid Table 6 Colorful Accent 3" w:uiPriority="51"/>
-    <w:lsdException w:name="Grid Table 7 Colorful Accent 3" w:uiPriority="52"/>
-    <w:lsdException w:name="Grid Table 1 Light Accent 4" w:uiPriority="46"/>
-    <w:lsdException w:name="Grid Table 2 Accent 4" w:uiPriority="47"/>
-    <w:lsdException w:name="Grid Table 3 Accent 4" w:uiPriority="48"/>
-    <w:lsdException w:name="Grid Table 4 Accent 4" w:uiPriority="49"/>
-    <w:lsdException w:name="Grid Table 5 Dark Accent 4" w:uiPriority="50"/>
-    <w:lsdException w:name="Grid Table 6 Colorful Accent 4" w:uiPriority="51"/>
-    <w:lsdException w:name="Grid Table 7 Colorful Accent 4" w:uiPriority="52"/>
-    <w:lsdException w:name="Grid Table 1 Light Accent 5" w:uiPriority="46"/>
-    <w:lsdException w:name="Grid Table 2 Accent 5" w:uiPriority="47"/>
-    <w:lsdException w:name="Grid Table 3 Accent 5" w:uiPriority="48"/>
-    <w:lsdException w:name="Grid Table 4 Accent 5" w:uiPriority="49"/>
-    <w:lsdException w:name="Grid Table 5 Dark Accent 5" w:uiPriority="50"/>
-    <w:lsdException w:name="Grid Table 6 Colorful Accent 5" w:uiPriority="51"/>
-    <w:lsdException w:name="Grid Table 7 Colorful Accent 5" w:uiPriority="52"/>
-    <w:lsdException w:name="Grid Table 1 Light Accent 6" w:uiPriority="46"/>
-    <w:lsdException w:name="Grid Table 2 Accent 6" w:uiPriority="47"/>
-    <w:lsdException w:name="Grid Table 3 Accent 6" w:uiPriority="48"/>
-    <w:lsdException w:name="Grid Table 4 Accent 6" w:uiPriority="49"/>
-    <w:lsdException w:name="Grid Table 5 Dark Accent 6" w:uiPriority="50"/>
-    <w:lsdException w:name="Grid Table 6 Colorful Accent 6" w:uiPriority="51"/>
-    <w:lsdException w:name="Grid Table 7 Colorful Accent 6" w:uiPriority="52"/>
-    <w:lsdException w:name="List Table 1 Light" w:uiPriority="46"/>
-    <w:lsdException w:name="List Table 2" w:uiPriority="47"/>
-    <w:lsdException w:name="List Table 3" w:uiPriority="48"/>
-    <w:lsdException w:name="List Table 4" w:uiPriority="49"/>
-    <w:lsdException w:name="List Table 5 Dark" w:uiPriority="50"/>
-    <w:lsdException w:name="List Table 6 Colorful" w:uiPriority="51"/>
-    <w:lsdException w:name="List Table 7 Colorful" w:uiPriority="52"/>
-    <w:lsdException w:name="List Table 1 Light Accent 1" w:uiPriority="46"/>
-    <w:lsdException w:name="List Table 2 Accent 1" w:uiPriority="47"/>
-    <w:lsdException w:name="List Table 3 Accent 1" w:uiPriority="48"/>
-    <w:lsdException w:name="List Table 4 Accent 1" w:uiPriority="49"/>
-    <w:lsdException w:name="List Table 5 Dark Accent 1" w:uiPriority="50"/>
-    <w:lsdException w:name="List Table 6 Colorful Accent 1" w:uiPriority="51"/>
-    <w:lsdException w:name="List Table 7 Colorful Accent 1" w:uiPriority="52"/>
-    <w:lsdException w:name="List Table 1 Light Accent 2" w:uiPriority="46"/>
-    <w:lsdException w:name="List Table 2 Accent 2" w:uiPriority="47"/>
-    <w:lsdException w:name="List Table 3 Accent 2" w:uiPriority="48"/>
-    <w:lsdException w:name="List Table 4 Accent 2" w:uiPriority="49"/>
-    <w:lsdException w:name="List Table 5 Dark Accent 2" w:uiPriority="50"/>
-    <w:lsdException w:name="List Table 6 Colorful Accent 2" w:uiPriority="51"/>
-    <w:lsdException w:name="List Table 7 Colorful Accent 2" w:uiPriority="52"/>
-    <w:lsdException w:name="List Table 1 Light Accent 3" w:uiPriority="46"/>
-    <w:lsdException w:name="List Table 2 Accent 3" w:uiPriority="47"/>
-    <w:lsdException w:name="List Table 3 Accent 3" w:uiPriority="48"/>
-    <w:lsdException w:name="List Table 4 Accent 3" w:uiPriority="49"/>
-    <w:lsdException w:name="List Table 5 Dark Accent 3" w:uiPriority="50"/>
-    <w:lsdException w:name="List Table 6 Colorful Accent 3" w:uiPriority="51"/>
-    <w:lsdException w:name="List Table 7 Colorful Accent 3" w:uiPriority="52"/>
-    <w:lsdException w:name="List Table 1 Light Accent 4" w:uiPriority="46"/>
-    <w:lsdException w:name="List Table 2 Accent 4" w:uiPriority="47"/>
-    <w:lsdException w:name="List Table 3 Accent 4" w:uiPriority="48"/>
-    <w:lsdException w:name="List Table 4 Accent 4" w:uiPriority="49"/>
-    <w:lsdException w:name="List Table 5 Dark Accent 4" w:uiPriority="50"/>
-    <w:lsdException w:name="List Table 6 Colorful Accent 4" w:uiPriority="51"/>
-    <w:lsdException w:name="List Table 7 Colorful Accent 4" w:uiPriority="52"/>
-    <w:lsdException w:name="List Table 1 Light Accent 5" w:uiPriority="46"/>
-    <w:lsdException w:name="List Table 2 Accent 5" w:uiPriority="47"/>
-    <w:lsdException w:name="List Table 3 Accent 5" w:uiPriority="48"/>
-    <w:lsdException w:name="List Table 4 Accent 5" w:uiPriority="49"/>
-    <w:lsdException w:name="List Table 5 Dark Accent 5" w:uiPriority="50"/>
-    <w:lsdException w:name="List Table 6 Colorful Accent 5" w:uiPriority="51"/>
-    <w:lsdException w:name="List Table 7 Colorful Accent 5" w:uiPriority="52"/>
-    <w:lsdException w:name="List Table 1 Light Accent 6" w:uiPriority="46"/>
-    <w:lsdException w:name="List Table 2 Accent 6" w:uiPriority="47"/>
-    <w:lsdException w:name="List Table 3 Accent 6" w:uiPriority="48"/>
-    <w:lsdException w:name="List Table 4 Accent 6" w:uiPriority="49"/>
-    <w:lsdException w:name="List Table 5 Dark Accent 6" w:uiPriority="50"/>
-    <w:lsdException w:name="List Table 6 Colorful Accent 6" w:uiPriority="51"/>
-    <w:lsdException w:name="List Table 7 Colorful Accent 6" w:uiPriority="52"/>
+  <w:latentStyles w:defLockedState="0" w:defUIPriority="99" w:defSemiHidden="1" w:defUnhideWhenUsed="1" w:defQFormat="0" w:count="267">
+    <w:lsdException w:name="Normal" w:semiHidden="0" w:uiPriority="0" w:unhideWhenUsed="0" w:qFormat="1"/>
+    <w:lsdException w:name="heading 1" w:semiHidden="0" w:uiPriority="9" w:unhideWhenUsed="0" w:qFormat="1"/>
+    <w:lsdException w:name="heading 2" w:uiPriority="9" w:qFormat="1"/>
+    <w:lsdException w:name="heading 3" w:uiPriority="9" w:qFormat="1"/>
+    <w:lsdException w:name="heading 4" w:uiPriority="9" w:qFormat="1"/>
+    <w:lsdException w:name="heading 5" w:uiPriority="9" w:qFormat="1"/>
+    <w:lsdException w:name="heading 6" w:uiPriority="9" w:qFormat="1"/>
+    <w:lsdException w:name="heading 7" w:uiPriority="9" w:qFormat="1"/>
+    <w:lsdException w:name="heading 8" w:uiPriority="9" w:qFormat="1"/>
+    <w:lsdException w:name="heading 9" w:uiPriority="9" w:qFormat="1"/>
+    <w:lsdException w:name="toc 1" w:uiPriority="39"/>
+    <w:lsdException w:name="toc 2" w:uiPriority="39"/>
+    <w:lsdException w:name="toc 3" w:uiPriority="39"/>
+    <w:lsdException w:name="toc 4" w:uiPriority="39"/>
+    <w:lsdException w:name="toc 5" w:uiPriority="39"/>
+    <w:lsdException w:name="toc 6" w:uiPriority="39"/>
+    <w:lsdException w:name="toc 7" w:uiPriority="39"/>
+    <w:lsdException w:name="toc 8" w:uiPriority="39"/>
+    <w:lsdException w:name="toc 9" w:uiPriority="39"/>
+    <w:lsdException w:name="caption" w:uiPriority="35" w:qFormat="1"/>
+    <w:lsdException w:name="Title" w:semiHidden="0" w:uiPriority="10" w:unhideWhenUsed="0" w:qFormat="1"/>
+    <w:lsdException w:name="Default Paragraph Font" w:uiPriority="1"/>
+    <w:lsdException w:name="Subtitle" w:semiHidden="0" w:uiPriority="11" w:unhideWhenUsed="0" w:qFormat="1"/>
+    <w:lsdException w:name="Strong" w:semiHidden="0" w:uiPriority="22" w:unhideWhenUsed="0" w:qFormat="1"/>
+    <w:lsdException w:name="Emphasis" w:semiHidden="0" w:uiPriority="20" w:unhideWhenUsed="0" w:qFormat="1"/>
+    <w:lsdException w:name="Table Grid" w:semiHidden="0" w:uiPriority="39" w:unhideWhenUsed="0"/>
+    <w:lsdException w:name="Placeholder Text" w:unhideWhenUsed="0"/>
+    <w:lsdException w:name="No Spacing" w:semiHidden="0" w:uiPriority="1" w:unhideWhenUsed="0" w:qFormat="1"/>
+    <w:lsdException w:name="Light Shading" w:semiHidden="0" w:uiPriority="60" w:unhideWhenUsed="0"/>
+    <w:lsdException w:name="Light List" w:semiHidden="0" w:uiPriority="61" w:unhideWhenUsed="0"/>
+    <w:lsdException w:name="Light Grid" w:semiHidden="0" w:uiPriority="62" w:unhideWhenUsed="0"/>
+    <w:lsdException w:name="Medium Shading 1" w:semiHidden="0" w:uiPriority="63" w:unhideWhenUsed="0"/>
+    <w:lsdException w:name="Medium Shading 2" w:semiHidden="0" w:uiPriority="64" w:unhideWhenUsed="0"/>
+    <w:lsdException w:name="Medium List 1" w:semiHidden="0" w:uiPriority="65" w:unhideWhenUsed="0"/>
+    <w:lsdException w:name="Medium List 2" w:semiHidden="0" w:uiPriority="66" w:unhideWhenUsed="0"/>
+    <w:lsdException w:name="Medium Grid 1" w:semiHidden="0" w:uiPriority="67" w:unhideWhenUsed="0"/>
+    <w:lsdException w:name="Medium Grid 2" w:semiHidden="0" w:uiPriority="68" w:unhideWhenUsed="0"/>
+    <w:lsdException w:name="Medium Grid 3" w:semiHidden="0" w:uiPriority="69" w:unhideWhenUsed="0"/>
+    <w:lsdException w:name="Dark List" w:semiHidden="0" w:uiPriority="70" w:unhideWhenUsed="0"/>
+    <w:lsdException w:name="Colorful Shading" w:semiHidden="0" w:uiPriority="71" w:unhideWhenUsed="0"/>
+    <w:lsdException w:name="Colorful List" w:semiHidden="0" w:uiPriority="72" w:unhideWhenUsed="0"/>
+    <w:lsdException w:name="Colorful Grid" w:semiHidden="0" w:uiPriority="73" w:unhideWhenUsed="0"/>
+    <w:lsdException w:name="Light Shading Accent 1" w:semiHidden="0" w:uiPriority="60" w:unhideWhenUsed="0"/>
+    <w:lsdException w:name="Light List Accent 1" w:semiHidden="0" w:uiPriority="61" w:unhideWhenUsed="0"/>
+    <w:lsdException w:name="Light Grid Accent 1" w:semiHidden="0" w:uiPriority="62" w:unhideWhenUsed="0"/>
+    <w:lsdException w:name="Medium Shading 1 Accent 1" w:semiHidden="0" w:uiPriority="63" w:unhideWhenUsed="0"/>
+    <w:lsdException w:name="Medium Shading 2 Accent 1" w:semiHidden="0" w:uiPriority="64" w:unhideWhenUsed="0"/>
+    <w:lsdException w:name="Medium List 1 Accent 1" w:semiHidden="0" w:uiPriority="65" w:unhideWhenUsed="0"/>
+    <w:lsdException w:name="Revision" w:unhideWhenUsed="0"/>
+    <w:lsdException w:name="List Paragraph" w:semiHidden="0" w:uiPriority="34" w:unhideWhenUsed="0" w:qFormat="1"/>
+    <w:lsdException w:name="Quote" w:semiHidden="0" w:uiPriority="29" w:unhideWhenUsed="0" w:qFormat="1"/>
+    <w:lsdException w:name="Intense Quote" w:semiHidden="0" w:uiPriority="30" w:unhideWhenUsed="0" w:qFormat="1"/>
+    <w:lsdException w:name="Medium List 2 Accent 1" w:semiHidden="0" w:uiPriority="66" w:unhideWhenUsed="0"/>
+    <w:lsdException w:name="Medium Grid 1 Accent 1" w:semiHidden="0" w:uiPriority="67" w:unhideWhenUsed="0"/>
+    <w:lsdException w:name="Medium Grid 2 Accent 1" w:semiHidden="0" w:uiPriority="68" w:unhideWhenUsed="0"/>
+    <w:lsdException w:name="Medium Grid 3 Accent 1" w:semiHidden="0" w:uiPriority="69" w:unhideWhenUsed="0"/>
+    <w:lsdException w:name="Dark List Accent 1" w:semiHidden="0" w:uiPriority="70" w:unhideWhenUsed="0"/>
+    <w:lsdException w:name="Colorful Shading Accent 1" w:semiHidden="0" w:uiPriority="71" w:unhideWhenUsed="0"/>
+    <w:lsdException w:name="Colorful List Accent 1" w:semiHidden="0" w:uiPriority="72" w:unhideWhenUsed="0"/>
+    <w:lsdException w:name="Colorful Grid Accent 1" w:semiHidden="0" w:uiPriority="73" w:unhideWhenUsed="0"/>
+    <w:lsdException w:name="Light Shading Accent 2" w:semiHidden="0" w:uiPriority="60" w:unhideWhenUsed="0"/>
+    <w:lsdException w:name="Light List Accent 2" w:semiHidden="0" w:uiPriority="61" w:unhideWhenUsed="0"/>
+    <w:lsdException w:name="Light Grid Accent 2" w:semiHidden="0" w:uiPriority="62" w:unhideWhenUsed="0"/>
+    <w:lsdException w:name="Medium Shading 1 Accent 2" w:semiHidden="0" w:uiPriority="63" w:unhideWhenUsed="0"/>
+    <w:lsdException w:name="Medium Shading 2 Accent 2" w:semiHidden="0" w:uiPriority="64" w:unhideWhenUsed="0"/>
+    <w:lsdException w:name="Medium List 1 Accent 2" w:semiHidden="0" w:uiPriority="65" w:unhideWhenUsed="0"/>
+    <w:lsdException w:name="Medium List 2 Accent 2" w:semiHidden="0" w:uiPriority="66" w:unhideWhenUsed="0"/>
+    <w:lsdException w:name="Medium Grid 1 Accent 2" w:semiHidden="0" w:uiPriority="67" w:unhideWhenUsed="0"/>
+    <w:lsdException w:name="Medium Grid 2 Accent 2" w:semiHidden="0" w:uiPriority="68" w:unhideWhenUsed="0"/>
+    <w:lsdException w:name="Medium Grid 3 Accent 2" w:semiHidden="0" w:uiPriority="69" w:unhideWhenUsed="0"/>
+    <w:lsdException w:name="Dark List Accent 2" w:semiHidden="0" w:uiPriority="70" w:unhideWhenUsed="0"/>
+    <w:lsdException w:name="Colorful Shading Accent 2" w:semiHidden="0" w:uiPriority="71" w:unhideWhenUsed="0"/>
+    <w:lsdException w:name="Colorful List Accent 2" w:semiHidden="0" w:uiPriority="72" w:unhideWhenUsed="0"/>
+    <w:lsdException w:name="Colorful Grid Accent 2" w:semiHidden="0" w:uiPriority="73" w:unhideWhenUsed="0"/>
+    <w:lsdException w:name="Light Shading Accent 3" w:semiHidden="0" w:uiPriority="60" w:unhideWhenUsed="0"/>
+    <w:lsdException w:name="Light List Accent 3" w:semiHidden="0" w:uiPriority="61" w:unhideWhenUsed="0"/>
+    <w:lsdException w:name="Light Grid Accent 3" w:semiHidden="0" w:uiPriority="62" w:unhideWhenUsed="0"/>
+    <w:lsdException w:name="Medium Shading 1 Accent 3" w:semiHidden="0" w:uiPriority="63" w:unhideWhenUsed="0"/>
+    <w:lsdException w:name="Medium Shading 2 Accent 3" w:semiHidden="0" w:uiPriority="64" w:unhideWhenUsed="0"/>
+    <w:lsdException w:name="Medium List 1 Accent 3" w:semiHidden="0" w:uiPriority="65" w:unhideWhenUsed="0"/>
+    <w:lsdException w:name="Medium List 2 Accent 3" w:semiHidden="0" w:uiPriority="66" w:unhideWhenUsed="0"/>
+    <w:lsdException w:name="Medium Grid 1 Accent 3" w:semiHidden="0" w:uiPriority="67" w:unhideWhenUsed="0"/>
+    <w:lsdException w:name="Medium Grid 2 Accent 3" w:semiHidden="0" w:uiPriority="68" w:unhideWhenUsed="0"/>
+    <w:lsdException w:name="Medium Grid 3 Accent 3" w:semiHidden="0" w:uiPriority="69" w:unhideWhenUsed="0"/>
+    <w:lsdException w:name="Dark List Accent 3" w:semiHidden="0" w:uiPriority="70" w:unhideWhenUsed="0"/>
+    <w:lsdException w:name="Colorful Shading Accent 3" w:semiHidden="0" w:uiPriority="71" w:unhideWhenUsed="0"/>
+    <w:lsdException w:name="Colorful List Accent 3" w:semiHidden="0" w:uiPriority="72" w:unhideWhenUsed="0"/>
+    <w:lsdException w:name="Colorful Grid Accent 3" w:semiHidden="0" w:uiPriority="73" w:unhideWhenUsed="0"/>
+    <w:lsdException w:name="Light Shading Accent 4" w:semiHidden="0" w:uiPriority="60" w:unhideWhenUsed="0"/>
+    <w:lsdException w:name="Light List Accent 4" w:semiHidden="0" w:uiPriority="61" w:unhideWhenUsed="0"/>
+    <w:lsdException w:name="Light Grid Accent 4" w:semiHidden="0" w:uiPriority="62" w:unhideWhenUsed="0"/>
+    <w:lsdException w:name="Medium Shading 1 Accent 4" w:semiHidden="0" w:uiPriority="63" w:unhideWhenUsed="0"/>
+    <w:lsdException w:name="Medium Shading 2 Accent 4" w:semiHidden="0" w:uiPriority="64" w:unhideWhenUsed="0"/>
+    <w:lsdException w:name="Medium List 1 Accent 4" w:semiHidden="0" w:uiPriority="65" w:unhideWhenUsed="0"/>
+    <w:lsdException w:name="Medium List 2 Accent 4" w:semiHidden="0" w:uiPriority="66" w:unhideWhenUsed="0"/>
+    <w:lsdException w:name="Medium Grid 1 Accent 4" w:semiHidden="0" w:uiPriority="67" w:unhideWhenUsed="0"/>
+    <w:lsdException w:name="Medium Grid 2 Accent 4" w:semiHidden="0" w:uiPriority="68" w:unhideWhenUsed="0"/>
+    <w:lsdException w:name="Medium Grid 3 Accent 4" w:semiHidden="0" w:uiPriority="69" w:unhideWhenUsed="0"/>
+    <w:lsdException w:name="Dark List Accent 4" w:semiHidden="0" w:uiPriority="70" w:unhideWhenUsed="0"/>
+    <w:lsdException w:name="Colorful Shading Accent 4" w:semiHidden="0" w:uiPriority="71" w:unhideWhenUsed="0"/>
+    <w:lsdException w:name="Colorful List Accent 4" w:semiHidden="0" w:uiPriority="72" w:unhideWhenUsed="0"/>
+    <w:lsdException w:name="Colorful Grid Accent 4" w:semiHidden="0" w:uiPriority="73" w:unhideWhenUsed="0"/>
+    <w:lsdException w:name="Light Shading Accent 5" w:semiHidden="0" w:uiPriority="60" w:unhideWhenUsed="0"/>
+    <w:lsdException w:name="Light List Accent 5" w:semiHidden="0" w:uiPriority="61" w:unhideWhenUsed="0"/>
+    <w:lsdException w:name="Light Grid Accent 5" w:semiHidden="0" w:uiPriority="62" w:unhideWhenUsed="0"/>
+    <w:lsdException w:name="Medium Shading 1 Accent 5" w:semiHidden="0" w:uiPriority="63" w:unhideWhenUsed="0"/>
+    <w:lsdException w:name="Medium Shading 2 Accent 5" w:semiHidden="0" w:uiPriority="64" w:unhideWhenUsed="0"/>
+    <w:lsdException w:name="Medium List 1 Accent 5" w:semiHidden="0" w:uiPriority="65" w:unhideWhenUsed="0"/>
+    <w:lsdException w:name="Medium List 2 Accent 5" w:semiHidden="0" w:uiPriority="66" w:unhideWhenUsed="0"/>
+    <w:lsdException w:name="Medium Grid 1 Accent 5" w:semiHidden="0" w:uiPriority="67" w:unhideWhenUsed="0"/>
+    <w:lsdException w:name="Medium Grid 2 Accent 5" w:semiHidden="0" w:uiPriority="68" w:unhideWhenUsed="0"/>
+    <w:lsdException w:name="Medium Grid 3 Accent 5" w:semiHidden="0" w:uiPriority="69" w:unhideWhenUsed="0"/>
+    <w:lsdException w:name="Dark List Accent 5" w:semiHidden="0" w:uiPriority="70" w:unhideWhenUsed="0"/>
+    <w:lsdException w:name="Colorful Shading Accent 5" w:semiHidden="0" w:uiPriority="71" w:unhideWhenUsed="0"/>
+    <w:lsdException w:name="Colorful List Accent 5" w:semiHidden="0" w:uiPriority="72" w:unhideWhenUsed="0"/>
+    <w:lsdException w:name="Colorful Grid Accent 5" w:semiHidden="0" w:uiPriority="73" w:unhideWhenUsed="0"/>
+    <w:lsdException w:name="Light Shading Accent 6" w:semiHidden="0" w:uiPriority="60" w:unhideWhenUsed="0"/>
+    <w:lsdException w:name="Light List Accent 6" w:semiHidden="0" w:uiPriority="61" w:unhideWhenUsed="0"/>
+    <w:lsdException w:name="Light Grid Accent 6" w:semiHidden="0" w:uiPriority="62" w:unhideWhenUsed="0"/>
+    <w:lsdException w:name="Medium Shading 1 Accent 6" w:semiHidden="0" w:uiPriority="63" w:unhideWhenUsed="0"/>
+    <w:lsdException w:name="Medium Shading 2 Accent 6" w:semiHidden="0" w:uiPriority="64" w:unhideWhenUsed="0"/>
+    <w:lsdException w:name="Medium List 1 Accent 6" w:semiHidden="0" w:uiPriority="65" w:unhideWhenUsed="0"/>
+    <w:lsdException w:name="Medium List 2 Accent 6" w:semiHidden="0" w:uiPriority="66" w:unhideWhenUsed="0"/>
+    <w:lsdException w:name="Medium Grid 1 Accent 6" w:semiHidden="0" w:uiPriority="67" w:unhideWhenUsed="0"/>
+    <w:lsdException w:name="Medium Grid 2 Accent 6" w:semiHidden="0" w:uiPriority="68" w:unhideWhenUsed="0"/>
+    <w:lsdException w:name="Medium Grid 3 Accent 6" w:semiHidden="0" w:uiPriority="69" w:unhideWhenUsed="0"/>
+    <w:lsdException w:name="Dark List Accent 6" w:semiHidden="0" w:uiPriority="70" w:unhideWhenUsed="0"/>
+    <w:lsdException w:name="Colorful Shading Accent 6" w:semiHidden="0" w:uiPriority="71" w:unhideWhenUsed="0"/>
+    <w:lsdException w:name="Colorful List Accent 6" w:semiHidden="0" w:uiPriority="72" w:unhideWhenUsed="0"/>
+    <w:lsdException w:name="Colorful Grid Accent 6" w:semiHidden="0" w:uiPriority="73" w:unhideWhenUsed="0"/>
+    <w:lsdException w:name="Subtle Emphasis" w:semiHidden="0" w:uiPriority="19" w:unhideWhenUsed="0" w:qFormat="1"/>
+    <w:lsdException w:name="Intense Emphasis" w:semiHidden="0" w:uiPriority="21" w:unhideWhenUsed="0" w:qFormat="1"/>
+    <w:lsdException w:name="Subtle Reference" w:semiHidden="0" w:uiPriority="31" w:unhideWhenUsed="0" w:qFormat="1"/>
+    <w:lsdException w:name="Intense Reference" w:semiHidden="0" w:uiPriority="32" w:unhideWhenUsed="0" w:qFormat="1"/>
+    <w:lsdException w:name="Book Title" w:semiHidden="0" w:uiPriority="33" w:unhideWhenUsed="0" w:qFormat="1"/>
+    <w:lsdException w:name="Bibliography" w:uiPriority="37"/>
+    <w:lsdException w:name="TOC Heading" w:uiPriority="39" w:qFormat="1"/>
+  </w:latentStyles>
+  <w:style w:type="paragraph" w:default="1" w:styleId="Normal">
+    <w:name w:val="Normal"/>
+    <w:qFormat/>
+  </w:style>
+  <w:style w:type="character" w:default="1" w:styleId="DefaultParagraphFont">
+    <w:name w:val="Default Paragraph Font"/>
+    <w:uiPriority w:val="1"/>
+    <w:semiHidden/>
+    <w:unhideWhenUsed/>
+  </w:style>
+  <w:style w:type="table" w:default="1" w:styleId="TableNormal">
+    <w:name w:val="Normal Table"/>
+    <w:uiPriority w:val="99"/>
+    <w:semiHidden/>
+    <w:unhideWhenUsed/>
+    <w:tblPr>
+      <w:tblInd w:w="0" w:type="dxa"/>
+      <w:tblCellMar>
+        <w:top w:w="0" w:type="dxa"/>
+        <w:left w:w="108" w:type="dxa"/>
+        <w:bottom w:w="0" w:type="dxa"/>
+        <w:right w:w="108" w:type="dxa"/>
+      </w:tblCellMar>
+    </w:tblPr>
+  </w:style>
+  <w:style w:type="numbering" w:default="1" w:styleId="NoList">
+    <w:name w:val="No List"/>
+    <w:uiPriority w:val="99"/>
+    <w:semiHidden/>
+    <w:unhideWhenUsed/>
+  </w:style>
+  <w:style w:type="paragraph" w:customStyle="1" w:styleId="E31E91832557445A982C2F49191AC296">
+    <w:name w:val="E31E91832557445A982C2F49191AC296"/>
+    <w:rsid w:val="008D1FAE"/>
+  </w:style>
+  <w:style w:type="paragraph" w:customStyle="1" w:styleId="37A668C4167D4979BEC9209BA4C67963">
+    <w:name w:val="37A668C4167D4979BEC9209BA4C67963"/>
+    <w:rsid w:val="008D1FAE"/>
+  </w:style>
+</w:styles>
+</file>
+
+<file path=word/glossary/stylesWithEffects.xml><?xml version="1.0" encoding="utf-8"?>
+<w:styles xmlns:wpc="http://schemas.microsoft.com/office/word/2010/wordprocessingCanvas" xmlns:mc="http://schemas.openxmlformats.org/markup-compatibility/2006" xmlns:o="urn:schemas-microsoft-com:office:office" xmlns:r="http://schemas.openxmlformats.org/officeDocument/2006/relationships" xmlns:m="http://schemas.openxmlformats.org/officeDocument/2006/math" xmlns:v="urn:schemas-microsoft-com:vml" xmlns:wp14="http://schemas.microsoft.com/office/word/2010/wordprocessingDrawing" xmlns:wp="http://schemas.openxmlformats.org/drawingml/2006/wordprocessingDrawing" xmlns:w10="urn:schemas-microsoft-com:office:word" xmlns:w="http://schemas.openxmlformats.org/wordprocessingml/2006/main" xmlns:w14="http://schemas.microsoft.com/office/word/2010/wordml" xmlns:wpg="http://schemas.microsoft.com/office/word/2010/wordprocessingGroup" xmlns:wpi="http://schemas.microsoft.com/office/word/2010/wordprocessingInk" xmlns:wne="http://schemas.microsoft.com/office/word/2006/wordml" xmlns:wps="http://schemas.microsoft.com/office/word/2010/wordprocessingShape" mc:Ignorable="w14 wp14">
+  <w:docDefaults>
+    <w:rPrDefault>
+      <w:rPr>
+        <w:rFonts w:asciiTheme="minorHAnsi" w:eastAsiaTheme="minorEastAsia" w:hAnsiTheme="minorHAnsi" w:cstheme="minorBidi"/>
+        <w:sz w:val="22"/>
+        <w:szCs w:val="22"/>
+        <w:lang w:val="en-US" w:eastAsia="en-US" w:bidi="ar-SA"/>
+      </w:rPr>
+    </w:rPrDefault>
+    <w:pPrDefault>
+      <w:pPr>
+        <w:spacing w:after="160" w:line="259" w:lineRule="auto"/>
+      </w:pPr>
+    </w:pPrDefault>
+  </w:docDefaults>
+  <w:latentStyles w:defLockedState="0" w:defUIPriority="99" w:defSemiHidden="1" w:defUnhideWhenUsed="1" w:defQFormat="0" w:count="267">
+    <w:lsdException w:name="Normal" w:semiHidden="0" w:uiPriority="0" w:unhideWhenUsed="0" w:qFormat="1"/>
+    <w:lsdException w:name="heading 1" w:semiHidden="0" w:uiPriority="9" w:unhideWhenUsed="0" w:qFormat="1"/>
+    <w:lsdException w:name="heading 2" w:uiPriority="9" w:qFormat="1"/>
+    <w:lsdException w:name="heading 3" w:uiPriority="9" w:qFormat="1"/>
+    <w:lsdException w:name="heading 4" w:uiPriority="9" w:qFormat="1"/>
+    <w:lsdException w:name="heading 5" w:uiPriority="9" w:qFormat="1"/>
+    <w:lsdException w:name="heading 6" w:uiPriority="9" w:qFormat="1"/>
+    <w:lsdException w:name="heading 7" w:uiPriority="9" w:qFormat="1"/>
+    <w:lsdException w:name="heading 8" w:uiPriority="9" w:qFormat="1"/>
+    <w:lsdException w:name="heading 9" w:uiPriority="9" w:qFormat="1"/>
+    <w:lsdException w:name="toc 1" w:uiPriority="39"/>
+    <w:lsdException w:name="toc 2" w:uiPriority="39"/>
+    <w:lsdException w:name="toc 3" w:uiPriority="39"/>
+    <w:lsdException w:name="toc 4" w:uiPriority="39"/>
+    <w:lsdException w:name="toc 5" w:uiPriority="39"/>
+    <w:lsdException w:name="toc 6" w:uiPriority="39"/>
+    <w:lsdException w:name="toc 7" w:uiPriority="39"/>
+    <w:lsdException w:name="toc 8" w:uiPriority="39"/>
+    <w:lsdException w:name="toc 9" w:uiPriority="39"/>
+    <w:lsdException w:name="caption" w:uiPriority="35" w:qFormat="1"/>
+    <w:lsdException w:name="Title" w:semiHidden="0" w:uiPriority="10" w:unhideWhenUsed="0" w:qFormat="1"/>
+    <w:lsdException w:name="Default Paragraph Font" w:uiPriority="1"/>
+    <w:lsdException w:name="Subtitle" w:semiHidden="0" w:uiPriority="11" w:unhideWhenUsed="0" w:qFormat="1"/>
+    <w:lsdException w:name="Strong" w:semiHidden="0" w:uiPriority="22" w:unhideWhenUsed="0" w:qFormat="1"/>
+    <w:lsdException w:name="Emphasis" w:semiHidden="0" w:uiPriority="20" w:unhideWhenUsed="0" w:qFormat="1"/>
+    <w:lsdException w:name="Table Grid" w:semiHidden="0" w:uiPriority="39" w:unhideWhenUsed="0"/>
+    <w:lsdException w:name="Placeholder Text" w:unhideWhenUsed="0"/>
+    <w:lsdException w:name="No Spacing" w:semiHidden="0" w:uiPriority="1" w:unhideWhenUsed="0" w:qFormat="1"/>
+    <w:lsdException w:name="Light Shading" w:semiHidden="0" w:uiPriority="60" w:unhideWhenUsed="0"/>
+    <w:lsdException w:name="Light List" w:semiHidden="0" w:uiPriority="61" w:unhideWhenUsed="0"/>
+    <w:lsdException w:name="Light Grid" w:semiHidden="0" w:uiPriority="62" w:unhideWhenUsed="0"/>
+    <w:lsdException w:name="Medium Shading 1" w:semiHidden="0" w:uiPriority="63" w:unhideWhenUsed="0"/>
+    <w:lsdException w:name="Medium Shading 2" w:semiHidden="0" w:uiPriority="64" w:unhideWhenUsed="0"/>
+    <w:lsdException w:name="Medium List 1" w:semiHidden="0" w:uiPriority="65" w:unhideWhenUsed="0"/>
+    <w:lsdException w:name="Medium List 2" w:semiHidden="0" w:uiPriority="66" w:unhideWhenUsed="0"/>
+    <w:lsdException w:name="Medium Grid 1" w:semiHidden="0" w:uiPriority="67" w:unhideWhenUsed="0"/>
+    <w:lsdException w:name="Medium Grid 2" w:semiHidden="0" w:uiPriority="68" w:unhideWhenUsed="0"/>
+    <w:lsdException w:name="Medium Grid 3" w:semiHidden="0" w:uiPriority="69" w:unhideWhenUsed="0"/>
+    <w:lsdException w:name="Dark List" w:semiHidden="0" w:uiPriority="70" w:unhideWhenUsed="0"/>
+    <w:lsdException w:name="Colorful Shading" w:semiHidden="0" w:uiPriority="71" w:unhideWhenUsed="0"/>
+    <w:lsdException w:name="Colorful List" w:semiHidden="0" w:uiPriority="72" w:unhideWhenUsed="0"/>
+    <w:lsdException w:name="Colorful Grid" w:semiHidden="0" w:uiPriority="73" w:unhideWhenUsed="0"/>
+    <w:lsdException w:name="Light Shading Accent 1" w:semiHidden="0" w:uiPriority="60" w:unhideWhenUsed="0"/>
+    <w:lsdException w:name="Light List Accent 1" w:semiHidden="0" w:uiPriority="61" w:unhideWhenUsed="0"/>
+    <w:lsdException w:name="Light Grid Accent 1" w:semiHidden="0" w:uiPriority="62" w:unhideWhenUsed="0"/>
+    <w:lsdException w:name="Medium Shading 1 Accent 1" w:semiHidden="0" w:uiPriority="63" w:unhideWhenUsed="0"/>
+    <w:lsdException w:name="Medium Shading 2 Accent 1" w:semiHidden="0" w:uiPriority="64" w:unhideWhenUsed="0"/>
+    <w:lsdException w:name="Medium List 1 Accent 1" w:semiHidden="0" w:uiPriority="65" w:unhideWhenUsed="0"/>
+    <w:lsdException w:name="Revision" w:unhideWhenUsed="0"/>
+    <w:lsdException w:name="List Paragraph" w:semiHidden="0" w:uiPriority="34" w:unhideWhenUsed="0" w:qFormat="1"/>
+    <w:lsdException w:name="Quote" w:semiHidden="0" w:uiPriority="29" w:unhideWhenUsed="0" w:qFormat="1"/>
+    <w:lsdException w:name="Intense Quote" w:semiHidden="0" w:uiPriority="30" w:unhideWhenUsed="0" w:qFormat="1"/>
+    <w:lsdException w:name="Medium List 2 Accent 1" w:semiHidden="0" w:uiPriority="66" w:unhideWhenUsed="0"/>
+    <w:lsdException w:name="Medium Grid 1 Accent 1" w:semiHidden="0" w:uiPriority="67" w:unhideWhenUsed="0"/>
+    <w:lsdException w:name="Medium Grid 2 Accent 1" w:semiHidden="0" w:uiPriority="68" w:unhideWhenUsed="0"/>
+    <w:lsdException w:name="Medium Grid 3 Accent 1" w:semiHidden="0" w:uiPriority="69" w:unhideWhenUsed="0"/>
+    <w:lsdException w:name="Dark List Accent 1" w:semiHidden="0" w:uiPriority="70" w:unhideWhenUsed="0"/>
+    <w:lsdException w:name="Colorful Shading Accent 1" w:semiHidden="0" w:uiPriority="71" w:unhideWhenUsed="0"/>
+    <w:lsdException w:name="Colorful List Accent 1" w:semiHidden="0" w:uiPriority="72" w:unhideWhenUsed="0"/>
+    <w:lsdException w:name="Colorful Grid Accent 1" w:semiHidden="0" w:uiPriority="73" w:unhideWhenUsed="0"/>
+    <w:lsdException w:name="Light Shading Accent 2" w:semiHidden="0" w:uiPriority="60" w:unhideWhenUsed="0"/>
+    <w:lsdException w:name="Light List Accent 2" w:semiHidden="0" w:uiPriority="61" w:unhideWhenUsed="0"/>
+    <w:lsdException w:name="Light Grid Accent 2" w:semiHidden="0" w:uiPriority="62" w:unhideWhenUsed="0"/>
+    <w:lsdException w:name="Medium Shading 1 Accent 2" w:semiHidden="0" w:uiPriority="63" w:unhideWhenUsed="0"/>
+    <w:lsdException w:name="Medium Shading 2 Accent 2" w:semiHidden="0" w:uiPriority="64" w:unhideWhenUsed="0"/>
+    <w:lsdException w:name="Medium List 1 Accent 2" w:semiHidden="0" w:uiPriority="65" w:unhideWhenUsed="0"/>
+    <w:lsdException w:name="Medium List 2 Accent 2" w:semiHidden="0" w:uiPriority="66" w:unhideWhenUsed="0"/>
+    <w:lsdException w:name="Medium Grid 1 Accent 2" w:semiHidden="0" w:uiPriority="67" w:unhideWhenUsed="0"/>
+    <w:lsdException w:name="Medium Grid 2 Accent 2" w:semiHidden="0" w:uiPriority="68" w:unhideWhenUsed="0"/>
+    <w:lsdException w:name="Medium Grid 3 Accent 2" w:semiHidden="0" w:uiPriority="69" w:unhideWhenUsed="0"/>
+    <w:lsdException w:name="Dark List Accent 2" w:semiHidden="0" w:uiPriority="70" w:unhideWhenUsed="0"/>
+    <w:lsdException w:name="Colorful Shading Accent 2" w:semiHidden="0" w:uiPriority="71" w:unhideWhenUsed="0"/>
+    <w:lsdException w:name="Colorful List Accent 2" w:semiHidden="0" w:uiPriority="72" w:unhideWhenUsed="0"/>
+    <w:lsdException w:name="Colorful Grid Accent 2" w:semiHidden="0" w:uiPriority="73" w:unhideWhenUsed="0"/>
+    <w:lsdException w:name="Light Shading Accent 3" w:semiHidden="0" w:uiPriority="60" w:unhideWhenUsed="0"/>
+    <w:lsdException w:name="Light List Accent 3" w:semiHidden="0" w:uiPriority="61" w:unhideWhenUsed="0"/>
+    <w:lsdException w:name="Light Grid Accent 3" w:semiHidden="0" w:uiPriority="62" w:unhideWhenUsed="0"/>
+    <w:lsdException w:name="Medium Shading 1 Accent 3" w:semiHidden="0" w:uiPriority="63" w:unhideWhenUsed="0"/>
+    <w:lsdException w:name="Medium Shading 2 Accent 3" w:semiHidden="0" w:uiPriority="64" w:unhideWhenUsed="0"/>
+    <w:lsdException w:name="Medium List 1 Accent 3" w:semiHidden="0" w:uiPriority="65" w:unhideWhenUsed="0"/>
+    <w:lsdException w:name="Medium List 2 Accent 3" w:semiHidden="0" w:uiPriority="66" w:unhideWhenUsed="0"/>
+    <w:lsdException w:name="Medium Grid 1 Accent 3" w:semiHidden="0" w:uiPriority="67" w:unhideWhenUsed="0"/>
+    <w:lsdException w:name="Medium Grid 2 Accent 3" w:semiHidden="0" w:uiPriority="68" w:unhideWhenUsed="0"/>
+    <w:lsdException w:name="Medium Grid 3 Accent 3" w:semiHidden="0" w:uiPriority="69" w:unhideWhenUsed="0"/>
+    <w:lsdException w:name="Dark List Accent 3" w:semiHidden="0" w:uiPriority="70" w:unhideWhenUsed="0"/>
+    <w:lsdException w:name="Colorful Shading Accent 3" w:semiHidden="0" w:uiPriority="71" w:unhideWhenUsed="0"/>
+    <w:lsdException w:name="Colorful List Accent 3" w:semiHidden="0" w:uiPriority="72" w:unhideWhenUsed="0"/>
+    <w:lsdException w:name="Colorful Grid Accent 3" w:semiHidden="0" w:uiPriority="73" w:unhideWhenUsed="0"/>
+    <w:lsdException w:name="Light Shading Accent 4" w:semiHidden="0" w:uiPriority="60" w:unhideWhenUsed="0"/>
+    <w:lsdException w:name="Light List Accent 4" w:semiHidden="0" w:uiPriority="61" w:unhideWhenUsed="0"/>
+    <w:lsdException w:name="Light Grid Accent 4" w:semiHidden="0" w:uiPriority="62" w:unhideWhenUsed="0"/>
+    <w:lsdException w:name="Medium Shading 1 Accent 4" w:semiHidden="0" w:uiPriority="63" w:unhideWhenUsed="0"/>
+    <w:lsdException w:name="Medium Shading 2 Accent 4" w:semiHidden="0" w:uiPriority="64" w:unhideWhenUsed="0"/>
+    <w:lsdException w:name="Medium List 1 Accent 4" w:semiHidden="0" w:uiPriority="65" w:unhideWhenUsed="0"/>
+    <w:lsdException w:name="Medium List 2 Accent 4" w:semiHidden="0" w:uiPriority="66" w:unhideWhenUsed="0"/>
+    <w:lsdException w:name="Medium Grid 1 Accent 4" w:semiHidden="0" w:uiPriority="67" w:unhideWhenUsed="0"/>
+    <w:lsdException w:name="Medium Grid 2 Accent 4" w:semiHidden="0" w:uiPriority="68" w:unhideWhenUsed="0"/>
+    <w:lsdException w:name="Medium Grid 3 Accent 4" w:semiHidden="0" w:uiPriority="69" w:unhideWhenUsed="0"/>
+    <w:lsdException w:name="Dark List Accent 4" w:semiHidden="0" w:uiPriority="70" w:unhideWhenUsed="0"/>
+    <w:lsdException w:name="Colorful Shading Accent 4" w:semiHidden="0" w:uiPriority="71" w:unhideWhenUsed="0"/>
+    <w:lsdException w:name="Colorful List Accent 4" w:semiHidden="0" w:uiPriority="72" w:unhideWhenUsed="0"/>
+    <w:lsdException w:name="Colorful Grid Accent 4" w:semiHidden="0" w:uiPriority="73" w:unhideWhenUsed="0"/>
+    <w:lsdException w:name="Light Shading Accent 5" w:semiHidden="0" w:uiPriority="60" w:unhideWhenUsed="0"/>
+    <w:lsdException w:name="Light List Accent 5" w:semiHidden="0" w:uiPriority="61" w:unhideWhenUsed="0"/>
+    <w:lsdException w:name="Light Grid Accent 5" w:semiHidden="0" w:uiPriority="62" w:unhideWhenUsed="0"/>
+    <w:lsdException w:name="Medium Shading 1 Accent 5" w:semiHidden="0" w:uiPriority="63" w:unhideWhenUsed="0"/>
+    <w:lsdException w:name="Medium Shading 2 Accent 5" w:semiHidden="0" w:uiPriority="64" w:unhideWhenUsed="0"/>
+    <w:lsdException w:name="Medium List 1 Accent 5" w:semiHidden="0" w:uiPriority="65" w:unhideWhenUsed="0"/>
+    <w:lsdException w:name="Medium List 2 Accent 5" w:semiHidden="0" w:uiPriority="66" w:unhideWhenUsed="0"/>
+    <w:lsdException w:name="Medium Grid 1 Accent 5" w:semiHidden="0" w:uiPriority="67" w:unhideWhenUsed="0"/>
+    <w:lsdException w:name="Medium Grid 2 Accent 5" w:semiHidden="0" w:uiPriority="68" w:unhideWhenUsed="0"/>
+    <w:lsdException w:name="Medium Grid 3 Accent 5" w:semiHidden="0" w:uiPriority="69" w:unhideWhenUsed="0"/>
+    <w:lsdException w:name="Dark List Accent 5" w:semiHidden="0" w:uiPriority="70" w:unhideWhenUsed="0"/>
+    <w:lsdException w:name="Colorful Shading Accent 5" w:semiHidden="0" w:uiPriority="71" w:unhideWhenUsed="0"/>
+    <w:lsdException w:name="Colorful List Accent 5" w:semiHidden="0" w:uiPriority="72" w:unhideWhenUsed="0"/>
+    <w:lsdException w:name="Colorful Grid Accent 5" w:semiHidden="0" w:uiPriority="73" w:unhideWhenUsed="0"/>
+    <w:lsdException w:name="Light Shading Accent 6" w:semiHidden="0" w:uiPriority="60" w:unhideWhenUsed="0"/>
+    <w:lsdException w:name="Light List Accent 6" w:semiHidden="0" w:uiPriority="61" w:unhideWhenUsed="0"/>
+    <w:lsdException w:name="Light Grid Accent 6" w:semiHidden="0" w:uiPriority="62" w:unhideWhenUsed="0"/>
+    <w:lsdException w:name="Medium Shading 1 Accent 6" w:semiHidden="0" w:uiPriority="63" w:unhideWhenUsed="0"/>
+    <w:lsdException w:name="Medium Shading 2 Accent 6" w:semiHidden="0" w:uiPriority="64" w:unhideWhenUsed="0"/>
+    <w:lsdException w:name="Medium List 1 Accent 6" w:semiHidden="0" w:uiPriority="65" w:unhideWhenUsed="0"/>
+    <w:lsdException w:name="Medium List 2 Accent 6" w:semiHidden="0" w:uiPriority="66" w:unhideWhenUsed="0"/>
+    <w:lsdException w:name="Medium Grid 1 Accent 6" w:semiHidden="0" w:uiPriority="67" w:unhideWhenUsed="0"/>
+    <w:lsdException w:name="Medium Grid 2 Accent 6" w:semiHidden="0" w:uiPriority="68" w:unhideWhenUsed="0"/>
+    <w:lsdException w:name="Medium Grid 3 Accent 6" w:semiHidden="0" w:uiPriority="69" w:unhideWhenUsed="0"/>
+    <w:lsdException w:name="Dark List Accent 6" w:semiHidden="0" w:uiPriority="70" w:unhideWhenUsed="0"/>
+    <w:lsdException w:name="Colorful Shading Accent 6" w:semiHidden="0" w:uiPriority="71" w:unhideWhenUsed="0"/>
+    <w:lsdException w:name="Colorful List Accent 6" w:semiHidden="0" w:uiPriority="72" w:unhideWhenUsed="0"/>
+    <w:lsdException w:name="Colorful Grid Accent 6" w:semiHidden="0" w:uiPriority="73" w:unhideWhenUsed="0"/>
+    <w:lsdException w:name="Subtle Emphasis" w:semiHidden="0" w:uiPriority="19" w:unhideWhenUsed="0" w:qFormat="1"/>
+    <w:lsdException w:name="Intense Emphasis" w:semiHidden="0" w:uiPriority="21" w:unhideWhenUsed="0" w:qFormat="1"/>
+    <w:lsdException w:name="Subtle Reference" w:semiHidden="0" w:uiPriority="31" w:unhideWhenUsed="0" w:qFormat="1"/>
+    <w:lsdException w:name="Intense Reference" w:semiHidden="0" w:uiPriority="32" w:unhideWhenUsed="0" w:qFormat="1"/>
+    <w:lsdException w:name="Book Title" w:semiHidden="0" w:uiPriority="33" w:unhideWhenUsed="0" w:qFormat="1"/>
+    <w:lsdException w:name="Bibliography" w:uiPriority="37"/>
+    <w:lsdException w:name="TOC Heading" w:uiPriority="39" w:qFormat="1"/>
   </w:latentStyles>
   <w:style w:type="paragraph" w:default="1" w:styleId="Normal">
     <w:name w:val="Normal"/>
@@ -9662,7 +10617,7 @@
 </file>
 
 <file path=word/glossary/webSettings.xml><?xml version="1.0" encoding="utf-8"?>
-<w:webSettings xmlns:mc="http://schemas.openxmlformats.org/markup-compatibility/2006" xmlns:r="http://schemas.openxmlformats.org/officeDocument/2006/relationships" xmlns:w="http://schemas.openxmlformats.org/wordprocessingml/2006/main" xmlns:w14="http://schemas.microsoft.com/office/word/2010/wordml" xmlns:w15="http://schemas.microsoft.com/office/word/2012/wordml" mc:Ignorable="w14 w15">
+<w:webSettings xmlns:mc="http://schemas.openxmlformats.org/markup-compatibility/2006" xmlns:r="http://schemas.openxmlformats.org/officeDocument/2006/relationships" xmlns:w="http://schemas.openxmlformats.org/wordprocessingml/2006/main" xmlns:w14="http://schemas.microsoft.com/office/word/2010/wordml" mc:Ignorable="w14">
   <w:optimizeForBrowser/>
   <w:allowPNG/>
 </w:webSettings>
@@ -9923,7 +10878,7 @@
   <a:extraClrSchemeLst/>
   <a:extLst>
     <a:ext uri="{05A4C25C-085E-4340-85A3-A5531E510DB2}">
-      <thm15:themeFamily xmlns:thm15="http://schemas.microsoft.com/office/thememl/2012/main" name="Office Theme" id="{62F939B6-93AF-4DB8-9C6B-D6C7DFDC589F}" vid="{4A3C46E8-61CC-4603-A589-7422A47A8E4A}"/>
+      <thm15:themeFamily xmlns:thm15="http://schemas.microsoft.com/office/thememl/2012/main" xmlns="" name="Office Theme" id="{62F939B6-93AF-4DB8-9C6B-D6C7DFDC589F}" vid="{4A3C46E8-61CC-4603-A589-7422A47A8E4A}"/>
     </a:ext>
   </a:extLst>
 </a:theme>
@@ -9953,7 +10908,7 @@
 </file>
 
 <file path=customXml/itemProps2.xml><?xml version="1.0" encoding="utf-8"?>
-<ds:datastoreItem xmlns:ds="http://schemas.openxmlformats.org/officeDocument/2006/customXml" ds:itemID="{65EE3669-AE11-4E15-98B9-07CF23C0F0E9}">
+<ds:datastoreItem xmlns:ds="http://schemas.openxmlformats.org/officeDocument/2006/customXml" ds:itemID="{0C3CDF2E-BCAC-4DAD-A95B-C90E60011EC8}">
   <ds:schemaRefs>
     <ds:schemaRef ds:uri="http://schemas.openxmlformats.org/officeDocument/2006/bibliography"/>
   </ds:schemaRefs>

</xml_diff>

<commit_message>
added register user snapshots
</commit_message>
<xml_diff>
--- a/docs/User Manual.docx
+++ b/docs/User Manual.docx
@@ -153,9 +153,6 @@
             <w:alias w:val="Subtitle"/>
             <w:tag w:val=""/>
             <w:id w:val="328029620"/>
-            <w:placeholder>
-              <w:docPart w:val="37A668C4167D4979BEC9209BA4C67963"/>
-            </w:placeholder>
             <w:dataBinding w:prefixMappings="xmlns:ns0='http://purl.org/dc/elements/1.1/' xmlns:ns1='http://schemas.openxmlformats.org/package/2006/metadata/core-properties' " w:xpath="/ns1:coreProperties[1]/ns0:subject[1]" w:storeItemID="{6C3C8BC8-F283-45AE-878A-BAB7291924A1}"/>
             <w:text/>
           </w:sdtPr>
@@ -2355,6 +2352,59 @@
     </w:p>
     <w:p>
       <w:pPr>
+        <w:spacing w:after="0" w:line="276" w:lineRule="auto"/>
+        <w:ind w:left="361"/>
+        <w:contextualSpacing/>
+      </w:pPr>
+      <w:r>
+        <w:rPr>
+          <w:noProof/>
+        </w:rPr>
+        <w:drawing>
+          <wp:inline distT="0" distB="0" distL="0" distR="0" wp14:anchorId="17884BC4" wp14:editId="499C7C4C">
+            <wp:extent cx="5943600" cy="3601085"/>
+            <wp:effectExtent l="0" t="0" r="0" b="0"/>
+            <wp:docPr id="1" name="Picture 1"/>
+            <wp:cNvGraphicFramePr>
+              <a:graphicFrameLocks xmlns:a="http://schemas.openxmlformats.org/drawingml/2006/main" noChangeAspect="1"/>
+            </wp:cNvGraphicFramePr>
+            <a:graphic xmlns:a="http://schemas.openxmlformats.org/drawingml/2006/main">
+              <a:graphicData uri="http://schemas.openxmlformats.org/drawingml/2006/picture">
+                <pic:pic xmlns:pic="http://schemas.openxmlformats.org/drawingml/2006/picture">
+                  <pic:nvPicPr>
+                    <pic:cNvPr id="0" name="login_01.PNG"/>
+                    <pic:cNvPicPr/>
+                  </pic:nvPicPr>
+                  <pic:blipFill>
+                    <a:blip r:embed="rId12">
+                      <a:extLst>
+                        <a:ext uri="{28A0092B-C50C-407E-A947-70E740481C1C}">
+                          <a14:useLocalDpi xmlns:a14="http://schemas.microsoft.com/office/drawing/2010/main" val="0"/>
+                        </a:ext>
+                      </a:extLst>
+                    </a:blip>
+                    <a:stretch>
+                      <a:fillRect/>
+                    </a:stretch>
+                  </pic:blipFill>
+                  <pic:spPr>
+                    <a:xfrm>
+                      <a:off x="0" y="0"/>
+                      <a:ext cx="5943600" cy="3601085"/>
+                    </a:xfrm>
+                    <a:prstGeom prst="rect">
+                      <a:avLst/>
+                    </a:prstGeom>
+                  </pic:spPr>
+                </pic:pic>
+              </a:graphicData>
+            </a:graphic>
+          </wp:inline>
+        </w:drawing>
+      </w:r>
+    </w:p>
+    <w:p>
+      <w:pPr>
         <w:numPr>
           <w:ilvl w:val="0"/>
           <w:numId w:val="3"/>
@@ -2369,6 +2419,60 @@
     </w:p>
     <w:p>
       <w:pPr>
+        <w:spacing w:after="0" w:line="276" w:lineRule="auto"/>
+        <w:ind w:left="361"/>
+        <w:contextualSpacing/>
+      </w:pPr>
+      <w:r>
+        <w:rPr>
+          <w:noProof/>
+        </w:rPr>
+        <w:lastRenderedPageBreak/>
+        <w:drawing>
+          <wp:inline distT="0" distB="0" distL="0" distR="0" wp14:anchorId="67058DC0" wp14:editId="1420C98B">
+            <wp:extent cx="5943600" cy="3556635"/>
+            <wp:effectExtent l="0" t="0" r="0" b="5715"/>
+            <wp:docPr id="4" name="Picture 4"/>
+            <wp:cNvGraphicFramePr>
+              <a:graphicFrameLocks xmlns:a="http://schemas.openxmlformats.org/drawingml/2006/main" noChangeAspect="1"/>
+            </wp:cNvGraphicFramePr>
+            <a:graphic xmlns:a="http://schemas.openxmlformats.org/drawingml/2006/main">
+              <a:graphicData uri="http://schemas.openxmlformats.org/drawingml/2006/picture">
+                <pic:pic xmlns:pic="http://schemas.openxmlformats.org/drawingml/2006/picture">
+                  <pic:nvPicPr>
+                    <pic:cNvPr id="0" name="register_02.PNG"/>
+                    <pic:cNvPicPr/>
+                  </pic:nvPicPr>
+                  <pic:blipFill>
+                    <a:blip r:embed="rId13">
+                      <a:extLst>
+                        <a:ext uri="{28A0092B-C50C-407E-A947-70E740481C1C}">
+                          <a14:useLocalDpi xmlns:a14="http://schemas.microsoft.com/office/drawing/2010/main" val="0"/>
+                        </a:ext>
+                      </a:extLst>
+                    </a:blip>
+                    <a:stretch>
+                      <a:fillRect/>
+                    </a:stretch>
+                  </pic:blipFill>
+                  <pic:spPr>
+                    <a:xfrm>
+                      <a:off x="0" y="0"/>
+                      <a:ext cx="5943600" cy="3556635"/>
+                    </a:xfrm>
+                    <a:prstGeom prst="rect">
+                      <a:avLst/>
+                    </a:prstGeom>
+                  </pic:spPr>
+                </pic:pic>
+              </a:graphicData>
+            </a:graphic>
+          </wp:inline>
+        </w:drawing>
+      </w:r>
+    </w:p>
+    <w:p>
+      <w:pPr>
         <w:numPr>
           <w:ilvl w:val="0"/>
           <w:numId w:val="3"/>
@@ -2383,6 +2487,59 @@
     </w:p>
     <w:p>
       <w:pPr>
+        <w:spacing w:after="0" w:line="276" w:lineRule="auto"/>
+        <w:ind w:left="361"/>
+        <w:contextualSpacing/>
+      </w:pPr>
+      <w:r>
+        <w:rPr>
+          <w:noProof/>
+        </w:rPr>
+        <w:drawing>
+          <wp:inline distT="0" distB="0" distL="0" distR="0" wp14:anchorId="3AEF5321" wp14:editId="0417BF2F">
+            <wp:extent cx="5943600" cy="3998595"/>
+            <wp:effectExtent l="0" t="0" r="0" b="1905"/>
+            <wp:docPr id="5" name="Picture 5"/>
+            <wp:cNvGraphicFramePr>
+              <a:graphicFrameLocks xmlns:a="http://schemas.openxmlformats.org/drawingml/2006/main" noChangeAspect="1"/>
+            </wp:cNvGraphicFramePr>
+            <a:graphic xmlns:a="http://schemas.openxmlformats.org/drawingml/2006/main">
+              <a:graphicData uri="http://schemas.openxmlformats.org/drawingml/2006/picture">
+                <pic:pic xmlns:pic="http://schemas.openxmlformats.org/drawingml/2006/picture">
+                  <pic:nvPicPr>
+                    <pic:cNvPr id="0" name="register_03.PNG"/>
+                    <pic:cNvPicPr/>
+                  </pic:nvPicPr>
+                  <pic:blipFill>
+                    <a:blip r:embed="rId14">
+                      <a:extLst>
+                        <a:ext uri="{28A0092B-C50C-407E-A947-70E740481C1C}">
+                          <a14:useLocalDpi xmlns:a14="http://schemas.microsoft.com/office/drawing/2010/main" val="0"/>
+                        </a:ext>
+                      </a:extLst>
+                    </a:blip>
+                    <a:stretch>
+                      <a:fillRect/>
+                    </a:stretch>
+                  </pic:blipFill>
+                  <pic:spPr>
+                    <a:xfrm>
+                      <a:off x="0" y="0"/>
+                      <a:ext cx="5943600" cy="3998595"/>
+                    </a:xfrm>
+                    <a:prstGeom prst="rect">
+                      <a:avLst/>
+                    </a:prstGeom>
+                  </pic:spPr>
+                </pic:pic>
+              </a:graphicData>
+            </a:graphic>
+          </wp:inline>
+        </w:drawing>
+      </w:r>
+    </w:p>
+    <w:p>
+      <w:pPr>
         <w:numPr>
           <w:ilvl w:val="0"/>
           <w:numId w:val="3"/>
@@ -2397,6 +2554,60 @@
     </w:p>
     <w:p>
       <w:pPr>
+        <w:spacing w:after="0" w:line="276" w:lineRule="auto"/>
+        <w:ind w:left="361"/>
+        <w:contextualSpacing/>
+      </w:pPr>
+      <w:r>
+        <w:rPr>
+          <w:noProof/>
+        </w:rPr>
+        <w:lastRenderedPageBreak/>
+        <w:drawing>
+          <wp:inline distT="0" distB="0" distL="0" distR="0" wp14:anchorId="14CE288E" wp14:editId="1C63F542">
+            <wp:extent cx="5943600" cy="3199130"/>
+            <wp:effectExtent l="0" t="0" r="0" b="1270"/>
+            <wp:docPr id="6" name="Picture 6"/>
+            <wp:cNvGraphicFramePr>
+              <a:graphicFrameLocks xmlns:a="http://schemas.openxmlformats.org/drawingml/2006/main" noChangeAspect="1"/>
+            </wp:cNvGraphicFramePr>
+            <a:graphic xmlns:a="http://schemas.openxmlformats.org/drawingml/2006/main">
+              <a:graphicData uri="http://schemas.openxmlformats.org/drawingml/2006/picture">
+                <pic:pic xmlns:pic="http://schemas.openxmlformats.org/drawingml/2006/picture">
+                  <pic:nvPicPr>
+                    <pic:cNvPr id="0" name="login_04.PNG"/>
+                    <pic:cNvPicPr/>
+                  </pic:nvPicPr>
+                  <pic:blipFill>
+                    <a:blip r:embed="rId15">
+                      <a:extLst>
+                        <a:ext uri="{28A0092B-C50C-407E-A947-70E740481C1C}">
+                          <a14:useLocalDpi xmlns:a14="http://schemas.microsoft.com/office/drawing/2010/main" val="0"/>
+                        </a:ext>
+                      </a:extLst>
+                    </a:blip>
+                    <a:stretch>
+                      <a:fillRect/>
+                    </a:stretch>
+                  </pic:blipFill>
+                  <pic:spPr>
+                    <a:xfrm>
+                      <a:off x="0" y="0"/>
+                      <a:ext cx="5943600" cy="3199130"/>
+                    </a:xfrm>
+                    <a:prstGeom prst="rect">
+                      <a:avLst/>
+                    </a:prstGeom>
+                  </pic:spPr>
+                </pic:pic>
+              </a:graphicData>
+            </a:graphic>
+          </wp:inline>
+        </w:drawing>
+      </w:r>
+    </w:p>
+    <w:p>
+      <w:pPr>
         <w:numPr>
           <w:ilvl w:val="0"/>
           <w:numId w:val="3"/>
@@ -2455,6 +2666,59 @@
     </w:p>
     <w:p>
       <w:pPr>
+        <w:spacing w:after="0" w:line="276" w:lineRule="auto"/>
+        <w:ind w:left="720"/>
+        <w:contextualSpacing/>
+      </w:pPr>
+      <w:r>
+        <w:rPr>
+          <w:noProof/>
+        </w:rPr>
+        <w:drawing>
+          <wp:inline distT="0" distB="0" distL="0" distR="0" wp14:anchorId="116450A8" wp14:editId="41FEAD3E">
+            <wp:extent cx="5943600" cy="3556635"/>
+            <wp:effectExtent l="0" t="0" r="0" b="5715"/>
+            <wp:docPr id="7" name="Picture 7"/>
+            <wp:cNvGraphicFramePr>
+              <a:graphicFrameLocks xmlns:a="http://schemas.openxmlformats.org/drawingml/2006/main" noChangeAspect="1"/>
+            </wp:cNvGraphicFramePr>
+            <a:graphic xmlns:a="http://schemas.openxmlformats.org/drawingml/2006/main">
+              <a:graphicData uri="http://schemas.openxmlformats.org/drawingml/2006/picture">
+                <pic:pic xmlns:pic="http://schemas.openxmlformats.org/drawingml/2006/picture">
+                  <pic:nvPicPr>
+                    <pic:cNvPr id="0" name="register_02.PNG"/>
+                    <pic:cNvPicPr/>
+                  </pic:nvPicPr>
+                  <pic:blipFill>
+                    <a:blip r:embed="rId13">
+                      <a:extLst>
+                        <a:ext uri="{28A0092B-C50C-407E-A947-70E740481C1C}">
+                          <a14:useLocalDpi xmlns:a14="http://schemas.microsoft.com/office/drawing/2010/main" val="0"/>
+                        </a:ext>
+                      </a:extLst>
+                    </a:blip>
+                    <a:stretch>
+                      <a:fillRect/>
+                    </a:stretch>
+                  </pic:blipFill>
+                  <pic:spPr>
+                    <a:xfrm>
+                      <a:off x="0" y="0"/>
+                      <a:ext cx="5943600" cy="3556635"/>
+                    </a:xfrm>
+                    <a:prstGeom prst="rect">
+                      <a:avLst/>
+                    </a:prstGeom>
+                  </pic:spPr>
+                </pic:pic>
+              </a:graphicData>
+            </a:graphic>
+          </wp:inline>
+        </w:drawing>
+      </w:r>
+    </w:p>
+    <w:p>
+      <w:pPr>
         <w:numPr>
           <w:ilvl w:val="0"/>
           <w:numId w:val="4"/>
@@ -2473,11 +2737,20 @@
         <w:ind w:firstLine="361"/>
       </w:pPr>
       <w:r>
-        <w:t>Username A</w:t>
-      </w:r>
-      <w:r>
-        <w:t>lready Exists</w:t>
-      </w:r>
+        <w:lastRenderedPageBreak/>
+        <w:t xml:space="preserve">Email </w:t>
+      </w:r>
+      <w:r>
+        <w:t>is Already</w:t>
+      </w:r>
+      <w:r>
+        <w:t xml:space="preserve"> </w:t>
+      </w:r>
+      <w:r>
+        <w:t>Registered</w:t>
+      </w:r>
+      <w:bookmarkStart w:id="6" w:name="_GoBack"/>
+      <w:bookmarkEnd w:id="6"/>
     </w:p>
     <w:p>
       <w:pPr>
@@ -2490,7 +2763,63 @@
         <w:contextualSpacing/>
       </w:pPr>
       <w:r>
-        <w:t>The user tries to register a username that already exists in the system</w:t>
+        <w:t xml:space="preserve">The user tries to register an email </w:t>
+      </w:r>
+      <w:r>
+        <w:t>that already exists in the system</w:t>
+      </w:r>
+    </w:p>
+    <w:p>
+      <w:pPr>
+        <w:spacing w:after="0" w:line="276" w:lineRule="auto"/>
+        <w:ind w:left="720"/>
+        <w:contextualSpacing/>
+      </w:pPr>
+      <w:r>
+        <w:rPr>
+          <w:noProof/>
+        </w:rPr>
+        <w:drawing>
+          <wp:inline distT="0" distB="0" distL="0" distR="0" wp14:anchorId="27E0C26C" wp14:editId="45E94E3E">
+            <wp:extent cx="5943600" cy="3998595"/>
+            <wp:effectExtent l="0" t="0" r="0" b="1905"/>
+            <wp:docPr id="24" name="Picture 24"/>
+            <wp:cNvGraphicFramePr>
+              <a:graphicFrameLocks xmlns:a="http://schemas.openxmlformats.org/drawingml/2006/main" noChangeAspect="1"/>
+            </wp:cNvGraphicFramePr>
+            <a:graphic xmlns:a="http://schemas.openxmlformats.org/drawingml/2006/main">
+              <a:graphicData uri="http://schemas.openxmlformats.org/drawingml/2006/picture">
+                <pic:pic xmlns:pic="http://schemas.openxmlformats.org/drawingml/2006/picture">
+                  <pic:nvPicPr>
+                    <pic:cNvPr id="0" name="register_03.PNG"/>
+                    <pic:cNvPicPr/>
+                  </pic:nvPicPr>
+                  <pic:blipFill>
+                    <a:blip r:embed="rId14">
+                      <a:extLst>
+                        <a:ext uri="{28A0092B-C50C-407E-A947-70E740481C1C}">
+                          <a14:useLocalDpi xmlns:a14="http://schemas.microsoft.com/office/drawing/2010/main" val="0"/>
+                        </a:ext>
+                      </a:extLst>
+                    </a:blip>
+                    <a:stretch>
+                      <a:fillRect/>
+                    </a:stretch>
+                  </pic:blipFill>
+                  <pic:spPr>
+                    <a:xfrm>
+                      <a:off x="0" y="0"/>
+                      <a:ext cx="5943600" cy="3998595"/>
+                    </a:xfrm>
+                    <a:prstGeom prst="rect">
+                      <a:avLst/>
+                    </a:prstGeom>
+                  </pic:spPr>
+                </pic:pic>
+              </a:graphicData>
+            </a:graphic>
+          </wp:inline>
+        </w:drawing>
       </w:r>
     </w:p>
     <w:p>
@@ -2509,6 +2838,60 @@
     </w:p>
     <w:p>
       <w:pPr>
+        <w:spacing w:after="0" w:line="276" w:lineRule="auto"/>
+        <w:ind w:left="720"/>
+        <w:contextualSpacing/>
+      </w:pPr>
+      <w:r>
+        <w:rPr>
+          <w:noProof/>
+        </w:rPr>
+        <w:lastRenderedPageBreak/>
+        <w:drawing>
+          <wp:inline distT="0" distB="0" distL="0" distR="0" wp14:anchorId="24A65DC8" wp14:editId="4C4B408C">
+            <wp:extent cx="5943600" cy="4060825"/>
+            <wp:effectExtent l="0" t="0" r="0" b="0"/>
+            <wp:docPr id="10" name="Picture 10"/>
+            <wp:cNvGraphicFramePr>
+              <a:graphicFrameLocks xmlns:a="http://schemas.openxmlformats.org/drawingml/2006/main" noChangeAspect="1"/>
+            </wp:cNvGraphicFramePr>
+            <a:graphic xmlns:a="http://schemas.openxmlformats.org/drawingml/2006/main">
+              <a:graphicData uri="http://schemas.openxmlformats.org/drawingml/2006/picture">
+                <pic:pic xmlns:pic="http://schemas.openxmlformats.org/drawingml/2006/picture">
+                  <pic:nvPicPr>
+                    <pic:cNvPr id="0" name="register_e02_02.PNG"/>
+                    <pic:cNvPicPr/>
+                  </pic:nvPicPr>
+                  <pic:blipFill>
+                    <a:blip r:embed="rId16">
+                      <a:extLst>
+                        <a:ext uri="{28A0092B-C50C-407E-A947-70E740481C1C}">
+                          <a14:useLocalDpi xmlns:a14="http://schemas.microsoft.com/office/drawing/2010/main" val="0"/>
+                        </a:ext>
+                      </a:extLst>
+                    </a:blip>
+                    <a:stretch>
+                      <a:fillRect/>
+                    </a:stretch>
+                  </pic:blipFill>
+                  <pic:spPr>
+                    <a:xfrm>
+                      <a:off x="0" y="0"/>
+                      <a:ext cx="5943600" cy="4060825"/>
+                    </a:xfrm>
+                    <a:prstGeom prst="rect">
+                      <a:avLst/>
+                    </a:prstGeom>
+                  </pic:spPr>
+                </pic:pic>
+              </a:graphicData>
+            </a:graphic>
+          </wp:inline>
+        </w:drawing>
+      </w:r>
+    </w:p>
+    <w:p>
+      <w:pPr>
         <w:numPr>
           <w:ilvl w:val="0"/>
           <w:numId w:val="5"/>
@@ -2547,11 +2930,11 @@
         <w:pStyle w:val="Heading2"/>
         <w:spacing w:line="276" w:lineRule="auto"/>
       </w:pPr>
-      <w:bookmarkStart w:id="6" w:name="_Toc415232781"/>
+      <w:bookmarkStart w:id="7" w:name="_Toc415232781"/>
       <w:r>
         <w:t>Search</w:t>
       </w:r>
-      <w:bookmarkEnd w:id="6"/>
+      <w:bookmarkEnd w:id="7"/>
     </w:p>
     <w:p>
       <w:pPr>
@@ -2584,6 +2967,7 @@
         <w:rPr>
           <w:noProof/>
         </w:rPr>
+        <w:lastRenderedPageBreak/>
         <w:drawing>
           <wp:inline distT="0" distB="0" distL="0" distR="0" wp14:anchorId="7ED20A61" wp14:editId="288EF43D">
             <wp:extent cx="5943600" cy="2820035"/>
@@ -2602,7 +2986,7 @@
                     </pic:cNvPicPr>
                   </pic:nvPicPr>
                   <pic:blipFill>
-                    <a:blip r:embed="rId12">
+                    <a:blip r:embed="rId17">
                       <a:extLst>
                         <a:ext uri="{28A0092B-C50C-407E-A947-70E740481C1C}">
                           <a14:useLocalDpi xmlns:a14="http://schemas.microsoft.com/office/drawing/2010/main" val="0"/>
@@ -2657,7 +3041,6 @@
         <w:rPr>
           <w:noProof/>
         </w:rPr>
-        <w:lastRenderedPageBreak/>
         <w:drawing>
           <wp:inline distT="0" distB="0" distL="0" distR="0" wp14:anchorId="06005E79" wp14:editId="17A82F76">
             <wp:extent cx="5943600" cy="2811145"/>
@@ -2676,7 +3059,7 @@
                     </pic:cNvPicPr>
                   </pic:nvPicPr>
                   <pic:blipFill>
-                    <a:blip r:embed="rId13">
+                    <a:blip r:embed="rId18">
                       <a:extLst>
                         <a:ext uri="{28A0092B-C50C-407E-A947-70E740481C1C}">
                           <a14:useLocalDpi xmlns:a14="http://schemas.microsoft.com/office/drawing/2010/main" val="0"/>
@@ -2731,6 +3114,7 @@
         <w:rPr>
           <w:noProof/>
         </w:rPr>
+        <w:lastRenderedPageBreak/>
         <w:drawing>
           <wp:inline distT="0" distB="0" distL="0" distR="0" wp14:anchorId="5A882C32" wp14:editId="1C64E05C">
             <wp:extent cx="5943600" cy="2816225"/>
@@ -2749,7 +3133,7 @@
                     </pic:cNvPicPr>
                   </pic:nvPicPr>
                   <pic:blipFill>
-                    <a:blip r:embed="rId14">
+                    <a:blip r:embed="rId19">
                       <a:extLst>
                         <a:ext uri="{28A0092B-C50C-407E-A947-70E740481C1C}">
                           <a14:useLocalDpi xmlns:a14="http://schemas.microsoft.com/office/drawing/2010/main" val="0"/>
@@ -2833,7 +3217,6 @@
         <w:rPr>
           <w:noProof/>
         </w:rPr>
-        <w:lastRenderedPageBreak/>
         <w:drawing>
           <wp:inline distT="0" distB="0" distL="0" distR="0" wp14:anchorId="48098966" wp14:editId="3AB24511">
             <wp:extent cx="5943600" cy="2811145"/>
@@ -2852,7 +3235,7 @@
                     </pic:cNvPicPr>
                   </pic:nvPicPr>
                   <pic:blipFill>
-                    <a:blip r:embed="rId13">
+                    <a:blip r:embed="rId18">
                       <a:extLst>
                         <a:ext uri="{28A0092B-C50C-407E-A947-70E740481C1C}">
                           <a14:useLocalDpi xmlns:a14="http://schemas.microsoft.com/office/drawing/2010/main" val="0"/>
@@ -2906,6 +3289,7 @@
         <w:rPr>
           <w:noProof/>
         </w:rPr>
+        <w:lastRenderedPageBreak/>
         <w:drawing>
           <wp:inline distT="0" distB="0" distL="0" distR="0" wp14:anchorId="0AD8C3A9" wp14:editId="16A81BDE">
             <wp:extent cx="5943600" cy="3008630"/>
@@ -2922,7 +3306,7 @@
                     <pic:cNvPicPr/>
                   </pic:nvPicPr>
                   <pic:blipFill>
-                    <a:blip r:embed="rId15">
+                    <a:blip r:embed="rId20">
                       <a:extLst>
                         <a:ext uri="{28A0092B-C50C-407E-A947-70E740481C1C}">
                           <a14:useLocalDpi xmlns:a14="http://schemas.microsoft.com/office/drawing/2010/main" val="0"/>
@@ -2954,22 +3338,22 @@
         <w:pStyle w:val="Heading1"/>
         <w:spacing w:line="276" w:lineRule="auto"/>
       </w:pPr>
-      <w:bookmarkStart w:id="7" w:name="_Toc415232782"/>
+      <w:bookmarkStart w:id="8" w:name="_Toc415232782"/>
       <w:r>
         <w:t>For Registered Users</w:t>
       </w:r>
-      <w:bookmarkEnd w:id="7"/>
+      <w:bookmarkEnd w:id="8"/>
     </w:p>
     <w:p>
       <w:pPr>
         <w:pStyle w:val="Heading2"/>
         <w:spacing w:line="276" w:lineRule="auto"/>
       </w:pPr>
-      <w:bookmarkStart w:id="8" w:name="_Toc415232783"/>
+      <w:bookmarkStart w:id="9" w:name="_Toc415232783"/>
       <w:r>
         <w:t>Login</w:t>
       </w:r>
-      <w:bookmarkEnd w:id="8"/>
+      <w:bookmarkEnd w:id="9"/>
     </w:p>
     <w:p>
       <w:pPr>
@@ -2992,8 +3376,6 @@
       <w:r>
         <w:t>User selects to “Login”</w:t>
       </w:r>
-      <w:bookmarkStart w:id="9" w:name="_GoBack"/>
-      <w:bookmarkEnd w:id="9"/>
     </w:p>
     <w:p>
       <w:pPr>
@@ -3005,7 +3387,6 @@
         <w:rPr>
           <w:noProof/>
         </w:rPr>
-        <w:lastRenderedPageBreak/>
         <w:drawing>
           <wp:inline distT="0" distB="0" distL="0" distR="0" wp14:anchorId="7C6C89AB" wp14:editId="3AD9AE5F">
             <wp:extent cx="5943600" cy="3601085"/>
@@ -3022,7 +3403,7 @@
                     <pic:cNvPicPr/>
                   </pic:nvPicPr>
                   <pic:blipFill>
-                    <a:blip r:embed="rId16">
+                    <a:blip r:embed="rId12">
                       <a:extLst>
                         <a:ext uri="{28A0092B-C50C-407E-A947-70E740481C1C}">
                           <a14:useLocalDpi xmlns:a14="http://schemas.microsoft.com/office/drawing/2010/main" val="0"/>
@@ -3073,6 +3454,7 @@
         <w:rPr>
           <w:noProof/>
         </w:rPr>
+        <w:lastRenderedPageBreak/>
         <w:drawing>
           <wp:inline distT="0" distB="0" distL="0" distR="0" wp14:anchorId="68A69385" wp14:editId="391210BE">
             <wp:extent cx="5943600" cy="3515360"/>
@@ -3089,7 +3471,7 @@
                     <pic:cNvPicPr/>
                   </pic:nvPicPr>
                   <pic:blipFill>
-                    <a:blip r:embed="rId17">
+                    <a:blip r:embed="rId21">
                       <a:extLst>
                         <a:ext uri="{28A0092B-C50C-407E-A947-70E740481C1C}">
                           <a14:useLocalDpi xmlns:a14="http://schemas.microsoft.com/office/drawing/2010/main" val="0"/>
@@ -3140,7 +3522,6 @@
         <w:rPr>
           <w:noProof/>
         </w:rPr>
-        <w:lastRenderedPageBreak/>
         <w:drawing>
           <wp:inline distT="0" distB="0" distL="0" distR="0" wp14:anchorId="4A9E0B77" wp14:editId="64A2934A">
             <wp:extent cx="5943600" cy="3403600"/>
@@ -3157,7 +3538,7 @@
                     <pic:cNvPicPr/>
                   </pic:nvPicPr>
                   <pic:blipFill>
-                    <a:blip r:embed="rId18">
+                    <a:blip r:embed="rId22">
                       <a:extLst>
                         <a:ext uri="{28A0092B-C50C-407E-A947-70E740481C1C}">
                           <a14:useLocalDpi xmlns:a14="http://schemas.microsoft.com/office/drawing/2010/main" val="0"/>
@@ -3223,6 +3604,7 @@
         <w:rPr>
           <w:noProof/>
         </w:rPr>
+        <w:lastRenderedPageBreak/>
         <w:drawing>
           <wp:inline distT="0" distB="0" distL="0" distR="0" wp14:anchorId="533537C6" wp14:editId="43ABC4BE">
             <wp:extent cx="5943600" cy="3199130"/>
@@ -3239,7 +3621,7 @@
                     <pic:cNvPicPr/>
                   </pic:nvPicPr>
                   <pic:blipFill>
-                    <a:blip r:embed="rId19">
+                    <a:blip r:embed="rId15">
                       <a:extLst>
                         <a:ext uri="{28A0092B-C50C-407E-A947-70E740481C1C}">
                           <a14:useLocalDpi xmlns:a14="http://schemas.microsoft.com/office/drawing/2010/main" val="0"/>
@@ -3313,7 +3695,6 @@
         <w:rPr>
           <w:noProof/>
         </w:rPr>
-        <w:lastRenderedPageBreak/>
         <w:drawing>
           <wp:inline distT="0" distB="0" distL="0" distR="0" wp14:anchorId="3E9C6E43" wp14:editId="07DD81EC">
             <wp:extent cx="5943600" cy="3348355"/>
@@ -3330,7 +3711,7 @@
                     <pic:cNvPicPr/>
                   </pic:nvPicPr>
                   <pic:blipFill>
-                    <a:blip r:embed="rId20">
+                    <a:blip r:embed="rId23">
                       <a:extLst>
                         <a:ext uri="{28A0092B-C50C-407E-A947-70E740481C1C}">
                           <a14:useLocalDpi xmlns:a14="http://schemas.microsoft.com/office/drawing/2010/main" val="0"/>
@@ -3398,6 +3779,7 @@
         <w:contextualSpacing/>
       </w:pPr>
       <w:r>
+        <w:lastRenderedPageBreak/>
         <w:t>The user tries to login with a username that does not exist in the system</w:t>
       </w:r>
     </w:p>
@@ -3427,7 +3809,7 @@
                     <pic:cNvPicPr/>
                   </pic:nvPicPr>
                   <pic:blipFill>
-                    <a:blip r:embed="rId21">
+                    <a:blip r:embed="rId24">
                       <a:extLst>
                         <a:ext uri="{28A0092B-C50C-407E-A947-70E740481C1C}">
                           <a14:useLocalDpi xmlns:a14="http://schemas.microsoft.com/office/drawing/2010/main" val="0"/>
@@ -3478,7 +3860,6 @@
         <w:rPr>
           <w:noProof/>
         </w:rPr>
-        <w:lastRenderedPageBreak/>
         <w:drawing>
           <wp:inline distT="0" distB="0" distL="0" distR="0" wp14:anchorId="115008A7" wp14:editId="3B098A1C">
             <wp:extent cx="5943600" cy="3685540"/>
@@ -3495,7 +3876,7 @@
                     <pic:cNvPicPr/>
                   </pic:nvPicPr>
                   <pic:blipFill>
-                    <a:blip r:embed="rId22">
+                    <a:blip r:embed="rId25">
                       <a:extLst>
                         <a:ext uri="{28A0092B-C50C-407E-A947-70E740481C1C}">
                           <a14:useLocalDpi xmlns:a14="http://schemas.microsoft.com/office/drawing/2010/main" val="0"/>
@@ -3584,6 +3965,7 @@
         <w:contextualSpacing/>
       </w:pPr>
       <w:r>
+        <w:lastRenderedPageBreak/>
         <w:t>The user tries to login with a password that does not match the username</w:t>
       </w:r>
     </w:p>
@@ -3645,7 +4027,7 @@
                     <pic:cNvPicPr/>
                   </pic:nvPicPr>
                   <pic:blipFill>
-                    <a:blip r:embed="rId23">
+                    <a:blip r:embed="rId26">
                       <a:extLst>
                         <a:ext uri="{28A0092B-C50C-407E-A947-70E740481C1C}">
                           <a14:useLocalDpi xmlns:a14="http://schemas.microsoft.com/office/drawing/2010/main" val="0"/>
@@ -3877,6 +4259,7 @@
         <w:rPr>
           <w:noProof/>
         </w:rPr>
+        <w:lastRenderedPageBreak/>
         <w:drawing>
           <wp:inline distT="0" distB="0" distL="0" distR="0" wp14:anchorId="1B50C269" wp14:editId="5FD848D0">
             <wp:extent cx="5943600" cy="2820534"/>
@@ -3895,7 +4278,7 @@
                     </pic:cNvPicPr>
                   </pic:nvPicPr>
                   <pic:blipFill>
-                    <a:blip r:embed="rId12">
+                    <a:blip r:embed="rId17">
                       <a:extLst>
                         <a:ext uri="{28A0092B-C50C-407E-A947-70E740481C1C}">
                           <a14:useLocalDpi xmlns:a14="http://schemas.microsoft.com/office/drawing/2010/main" val="0"/>
@@ -3950,7 +4333,6 @@
         <w:rPr>
           <w:noProof/>
         </w:rPr>
-        <w:lastRenderedPageBreak/>
         <w:drawing>
           <wp:inline distT="0" distB="0" distL="0" distR="0" wp14:anchorId="4432F684" wp14:editId="6A9923B2">
             <wp:extent cx="5943600" cy="2802182"/>
@@ -3969,7 +4351,7 @@
                     </pic:cNvPicPr>
                   </pic:nvPicPr>
                   <pic:blipFill>
-                    <a:blip r:embed="rId24">
+                    <a:blip r:embed="rId27">
                       <a:extLst>
                         <a:ext uri="{28A0092B-C50C-407E-A947-70E740481C1C}">
                           <a14:useLocalDpi xmlns:a14="http://schemas.microsoft.com/office/drawing/2010/main" val="0"/>
@@ -4024,6 +4406,7 @@
         <w:rPr>
           <w:noProof/>
         </w:rPr>
+        <w:lastRenderedPageBreak/>
         <w:drawing>
           <wp:inline distT="0" distB="0" distL="0" distR="0" wp14:anchorId="2D6EAB36" wp14:editId="161B3EF9">
             <wp:extent cx="5943600" cy="3223221"/>
@@ -4042,7 +4425,7 @@
                     </pic:cNvPicPr>
                   </pic:nvPicPr>
                   <pic:blipFill>
-                    <a:blip r:embed="rId25">
+                    <a:blip r:embed="rId28">
                       <a:extLst>
                         <a:ext uri="{28A0092B-C50C-407E-A947-70E740481C1C}">
                           <a14:useLocalDpi xmlns:a14="http://schemas.microsoft.com/office/drawing/2010/main" val="0"/>
@@ -4169,7 +4552,6 @@
       </w:pPr>
       <w:bookmarkStart w:id="12" w:name="_Toc415232786"/>
       <w:r>
-        <w:lastRenderedPageBreak/>
         <w:t>Create Ingredient</w:t>
       </w:r>
       <w:bookmarkEnd w:id="12"/>
@@ -4330,6 +4712,7 @@
         <w:contextualSpacing/>
       </w:pPr>
       <w:r>
+        <w:lastRenderedPageBreak/>
         <w:t xml:space="preserve">The user clicks cancel on the create ingredient dialog box </w:t>
       </w:r>
     </w:p>
@@ -4611,7 +4994,6 @@
         <w:contextualSpacing/>
       </w:pPr>
       <w:r>
-        <w:lastRenderedPageBreak/>
         <w:tab/>
         <w:t>Ingredient Already Exists in Recipe</w:t>
       </w:r>
@@ -4793,6 +5175,7 @@
         <w:contextualSpacing/>
       </w:pPr>
       <w:r>
+        <w:lastRenderedPageBreak/>
         <w:t>Exceptions</w:t>
       </w:r>
     </w:p>
@@ -5032,7 +5415,6 @@
         <w:spacing w:line="276" w:lineRule="auto"/>
       </w:pPr>
       <w:r>
-        <w:lastRenderedPageBreak/>
         <w:t>The user is returned to the recipe page and the recipe remains unmodified.</w:t>
       </w:r>
     </w:p>
@@ -10103,43 +10485,7 @@
 </file>
 
 <file path=word/glossary/document.xml><?xml version="1.0" encoding="utf-8"?>
-<w:glossaryDocument xmlns:wpc="http://schemas.microsoft.com/office/word/2010/wordprocessingCanvas" xmlns:mc="http://schemas.openxmlformats.org/markup-compatibility/2006" xmlns:o="urn:schemas-microsoft-com:office:office" xmlns:r="http://schemas.openxmlformats.org/officeDocument/2006/relationships" xmlns:m="http://schemas.openxmlformats.org/officeDocument/2006/math" xmlns:v="urn:schemas-microsoft-com:vml" xmlns:wp14="http://schemas.microsoft.com/office/word/2010/wordprocessingDrawing" xmlns:wp="http://schemas.openxmlformats.org/drawingml/2006/wordprocessingDrawing" xmlns:w10="urn:schemas-microsoft-com:office:word" xmlns:w="http://schemas.openxmlformats.org/wordprocessingml/2006/main" xmlns:w14="http://schemas.microsoft.com/office/word/2010/wordml" xmlns:wpg="http://schemas.microsoft.com/office/word/2010/wordprocessingGroup" xmlns:wpi="http://schemas.microsoft.com/office/word/2010/wordprocessingInk" xmlns:wne="http://schemas.microsoft.com/office/word/2006/wordml" xmlns:wps="http://schemas.microsoft.com/office/word/2010/wordprocessingShape" mc:Ignorable="w14 wp14">
-  <w:docParts>
-    <w:docPart>
-      <w:docPartPr>
-        <w:name w:val="E31E91832557445A982C2F49191AC296"/>
-        <w:category>
-          <w:name w:val="General"/>
-          <w:gallery w:val="placeholder"/>
-        </w:category>
-        <w:types>
-          <w:type w:val="bbPlcHdr"/>
-        </w:types>
-        <w:behaviors>
-          <w:behavior w:val="content"/>
-        </w:behaviors>
-        <w:guid w:val="{F6D390F8-B9DD-4B26-B53D-D31C62F484D3}"/>
-      </w:docPartPr>
-      <w:docPartBody>
-        <w:p>
-          <w:pPr>
-            <w:pStyle w:val="E31E91832557445A982C2F49191AC296"/>
-          </w:pPr>
-          <w:r>
-            <w:rPr>
-              <w:rFonts w:asciiTheme="majorHAnsi" w:eastAsiaTheme="majorEastAsia" w:hAnsiTheme="majorHAnsi" w:cstheme="majorBidi"/>
-              <w:caps/>
-              <w:color w:val="4F81BD" w:themeColor="accent1"/>
-              <w:sz w:val="80"/>
-              <w:szCs w:val="80"/>
-            </w:rPr>
-            <w:t>[Document title]</w:t>
-          </w:r>
-        </w:p>
-      </w:docPartBody>
-    </w:docPart>
-  </w:docParts>
-</w:glossaryDocument>
+<w:glossaryDocument xmlns:wpc="http://schemas.microsoft.com/office/word/2010/wordprocessingCanvas" xmlns:mc="http://schemas.openxmlformats.org/markup-compatibility/2006" xmlns:o="urn:schemas-microsoft-com:office:office" xmlns:r="http://schemas.openxmlformats.org/officeDocument/2006/relationships" xmlns:m="http://schemas.openxmlformats.org/officeDocument/2006/math" xmlns:v="urn:schemas-microsoft-com:vml" xmlns:wp14="http://schemas.microsoft.com/office/word/2010/wordprocessingDrawing" xmlns:wp="http://schemas.openxmlformats.org/drawingml/2006/wordprocessingDrawing" xmlns:w10="urn:schemas-microsoft-com:office:word" xmlns:w="http://schemas.openxmlformats.org/wordprocessingml/2006/main" xmlns:w14="http://schemas.microsoft.com/office/word/2010/wordml" xmlns:wpg="http://schemas.microsoft.com/office/word/2010/wordprocessingGroup" xmlns:wpi="http://schemas.microsoft.com/office/word/2010/wordprocessingInk" xmlns:wne="http://schemas.microsoft.com/office/word/2006/wordml" xmlns:wps="http://schemas.microsoft.com/office/word/2010/wordprocessingShape" mc:Ignorable="w14 wp14"/>
 </file>
 
 <file path=word/glossary/fontTable.xml><?xml version="1.0" encoding="utf-8"?>
@@ -10197,6 +10543,7 @@
   <w:rsids>
     <w:rsidRoot w:val="008D1FAE"/>
     <w:rsid w:val="003417C7"/>
+    <w:rsid w:val="00647385"/>
     <w:rsid w:val="008D1FAE"/>
     <w:rsid w:val="00DF3FD6"/>
   </w:rsids>
@@ -10878,7 +11225,7 @@
   <a:extraClrSchemeLst/>
   <a:extLst>
     <a:ext uri="{05A4C25C-085E-4340-85A3-A5531E510DB2}">
-      <thm15:themeFamily xmlns:thm15="http://schemas.microsoft.com/office/thememl/2012/main" xmlns="" name="Office Theme" id="{62F939B6-93AF-4DB8-9C6B-D6C7DFDC589F}" vid="{4A3C46E8-61CC-4603-A589-7422A47A8E4A}"/>
+      <thm15:themeFamily xmlns="" xmlns:thm15="http://schemas.microsoft.com/office/thememl/2012/main" name="Office Theme" id="{62F939B6-93AF-4DB8-9C6B-D6C7DFDC589F}" vid="{4A3C46E8-61CC-4603-A589-7422A47A8E4A}"/>
     </a:ext>
   </a:extLst>
 </a:theme>
@@ -10908,7 +11255,7 @@
 </file>
 
 <file path=customXml/itemProps2.xml><?xml version="1.0" encoding="utf-8"?>
-<ds:datastoreItem xmlns:ds="http://schemas.openxmlformats.org/officeDocument/2006/customXml" ds:itemID="{0C3CDF2E-BCAC-4DAD-A95B-C90E60011EC8}">
+<ds:datastoreItem xmlns:ds="http://schemas.openxmlformats.org/officeDocument/2006/customXml" ds:itemID="{CF5DF130-602D-4750-BA17-B3AD691643A7}">
   <ds:schemaRefs>
     <ds:schemaRef ds:uri="http://schemas.openxmlformats.org/officeDocument/2006/bibliography"/>
   </ds:schemaRefs>

</xml_diff>

<commit_message>
added create recipe screenshots
</commit_message>
<xml_diff>
--- a/docs/User Manual.docx
+++ b/docs/User Manual.docx
@@ -2280,15 +2280,7 @@
         <w:spacing w:line="276" w:lineRule="auto"/>
       </w:pPr>
       <w:r>
-        <w:t xml:space="preserve">The ‘General Functionality’ section contains all functionality the Cookbook application makes available to any user, whether registered, unregistered, or administrator, including registering an unregistered user and the search function. The ‘For Registered Users’ section contains all functionality available to registered users (members). This includes Login, Create Cookbook, Create Recipe, Create Ingredient, </w:t>
-      </w:r>
-      <w:proofErr w:type="gramStart"/>
-      <w:r>
-        <w:t>Add</w:t>
-      </w:r>
-      <w:proofErr w:type="gramEnd"/>
-      <w:r>
-        <w:t xml:space="preserve"> Ingredients to Recipe, Add Recipe to Cookbook, Modify Recipe, and Modify Ingredients. The ‘For Administrator Users’</w:t>
+        <w:t>The ‘General Functionality’ section contains all functionality the Cookbook application makes available to any user, whether registered, unregistered, or administrator, including registering an unregistered user and the search function. The ‘For Registered Users’ section contains all functionality available to registered users (members). This includes Login, Create Cookbook, Create Recipe, Create Ingredient, Add Ingredients to Recipe, Add Recipe to Cookbook, Modify Recipe, and Modify Ingredients. The ‘For Administrator Users’</w:t>
       </w:r>
       <w:r>
         <w:t xml:space="preserve"> section contains functionality only available to administrators. This includes Modify Recipe. </w:t>
@@ -2749,8 +2741,6 @@
       <w:r>
         <w:t>Registered</w:t>
       </w:r>
-      <w:bookmarkStart w:id="6" w:name="_GoBack"/>
-      <w:bookmarkEnd w:id="6"/>
     </w:p>
     <w:p>
       <w:pPr>
@@ -2930,11 +2920,11 @@
         <w:pStyle w:val="Heading2"/>
         <w:spacing w:line="276" w:lineRule="auto"/>
       </w:pPr>
-      <w:bookmarkStart w:id="7" w:name="_Toc415232781"/>
+      <w:bookmarkStart w:id="6" w:name="_Toc415232781"/>
       <w:r>
         <w:t>Search</w:t>
       </w:r>
-      <w:bookmarkEnd w:id="7"/>
+      <w:bookmarkEnd w:id="6"/>
     </w:p>
     <w:p>
       <w:pPr>
@@ -3338,22 +3328,22 @@
         <w:pStyle w:val="Heading1"/>
         <w:spacing w:line="276" w:lineRule="auto"/>
       </w:pPr>
-      <w:bookmarkStart w:id="8" w:name="_Toc415232782"/>
+      <w:bookmarkStart w:id="7" w:name="_Toc415232782"/>
       <w:r>
         <w:t>For Registered Users</w:t>
       </w:r>
-      <w:bookmarkEnd w:id="8"/>
+      <w:bookmarkEnd w:id="7"/>
     </w:p>
     <w:p>
       <w:pPr>
         <w:pStyle w:val="Heading2"/>
         <w:spacing w:line="276" w:lineRule="auto"/>
       </w:pPr>
-      <w:bookmarkStart w:id="9" w:name="_Toc415232783"/>
+      <w:bookmarkStart w:id="8" w:name="_Toc415232783"/>
       <w:r>
         <w:t>Login</w:t>
       </w:r>
-      <w:bookmarkEnd w:id="9"/>
+      <w:bookmarkEnd w:id="8"/>
     </w:p>
     <w:p>
       <w:pPr>
@@ -4065,11 +4055,11 @@
         <w:pStyle w:val="Heading2"/>
         <w:spacing w:line="276" w:lineRule="auto"/>
       </w:pPr>
-      <w:bookmarkStart w:id="10" w:name="_Toc415232784"/>
+      <w:bookmarkStart w:id="9" w:name="_Toc415232784"/>
       <w:r>
         <w:t>Create Cookbook</w:t>
       </w:r>
-      <w:bookmarkEnd w:id="10"/>
+      <w:bookmarkEnd w:id="9"/>
     </w:p>
     <w:p>
       <w:pPr>
@@ -4219,11 +4209,11 @@
         <w:pStyle w:val="Heading2"/>
         <w:spacing w:line="276" w:lineRule="auto"/>
       </w:pPr>
-      <w:bookmarkStart w:id="11" w:name="_Toc415232785"/>
+      <w:bookmarkStart w:id="10" w:name="_Toc415232785"/>
       <w:r>
         <w:t>Create Recipe</w:t>
       </w:r>
-      <w:bookmarkEnd w:id="11"/>
+      <w:bookmarkEnd w:id="10"/>
     </w:p>
     <w:p>
       <w:pPr>
@@ -4408,10 +4398,10 @@
         </w:rPr>
         <w:lastRenderedPageBreak/>
         <w:drawing>
-          <wp:inline distT="0" distB="0" distL="0" distR="0" wp14:anchorId="2D6EAB36" wp14:editId="161B3EF9">
-            <wp:extent cx="5943600" cy="3223221"/>
-            <wp:effectExtent l="0" t="0" r="0" b="0"/>
-            <wp:docPr id="11" name="Picture 11" descr="D:\Documents\GitHub\CEN4010-cookbook\app\img\Screenshots\newrecipe.JPG"/>
+          <wp:inline distT="0" distB="0" distL="0" distR="0" wp14:anchorId="3F902BFD" wp14:editId="16FB4FDB">
+            <wp:extent cx="5943600" cy="3420110"/>
+            <wp:effectExtent l="0" t="0" r="0" b="8890"/>
+            <wp:docPr id="26" name="Picture 26"/>
             <wp:cNvGraphicFramePr>
               <a:graphicFrameLocks xmlns:a="http://schemas.openxmlformats.org/drawingml/2006/main" noChangeAspect="1"/>
             </wp:cNvGraphicFramePr>
@@ -4419,10 +4409,8 @@
               <a:graphicData uri="http://schemas.openxmlformats.org/drawingml/2006/picture">
                 <pic:pic xmlns:pic="http://schemas.openxmlformats.org/drawingml/2006/picture">
                   <pic:nvPicPr>
-                    <pic:cNvPr id="0" name="Picture 17" descr="D:\Documents\GitHub\CEN4010-cookbook\app\img\Screenshots\newrecipe.JPG"/>
-                    <pic:cNvPicPr>
-                      <a:picLocks noChangeAspect="1" noChangeArrowheads="1"/>
-                    </pic:cNvPicPr>
+                    <pic:cNvPr id="0" name="createRecipe_03.PNG"/>
+                    <pic:cNvPicPr/>
                   </pic:nvPicPr>
                   <pic:blipFill>
                     <a:blip r:embed="rId28">
@@ -4432,23 +4420,18 @@
                         </a:ext>
                       </a:extLst>
                     </a:blip>
-                    <a:srcRect/>
                     <a:stretch>
                       <a:fillRect/>
                     </a:stretch>
                   </pic:blipFill>
-                  <pic:spPr bwMode="auto">
+                  <pic:spPr>
                     <a:xfrm>
                       <a:off x="0" y="0"/>
-                      <a:ext cx="5943600" cy="3223221"/>
+                      <a:ext cx="5943600" cy="3420110"/>
                     </a:xfrm>
                     <a:prstGeom prst="rect">
                       <a:avLst/>
                     </a:prstGeom>
-                    <a:noFill/>
-                    <a:ln>
-                      <a:noFill/>
-                    </a:ln>
                   </pic:spPr>
                 </pic:pic>
               </a:graphicData>
@@ -4476,6 +4459,59 @@
     </w:p>
     <w:p>
       <w:pPr>
+        <w:spacing w:after="0" w:line="276" w:lineRule="auto"/>
+        <w:ind w:left="361"/>
+        <w:contextualSpacing/>
+      </w:pPr>
+      <w:r>
+        <w:rPr>
+          <w:noProof/>
+        </w:rPr>
+        <w:drawing>
+          <wp:inline distT="0" distB="0" distL="0" distR="0" wp14:anchorId="07ADD06D" wp14:editId="1C7DC87A">
+            <wp:extent cx="5943600" cy="3426460"/>
+            <wp:effectExtent l="0" t="0" r="0" b="2540"/>
+            <wp:docPr id="27" name="Picture 27"/>
+            <wp:cNvGraphicFramePr>
+              <a:graphicFrameLocks xmlns:a="http://schemas.openxmlformats.org/drawingml/2006/main" noChangeAspect="1"/>
+            </wp:cNvGraphicFramePr>
+            <a:graphic xmlns:a="http://schemas.openxmlformats.org/drawingml/2006/main">
+              <a:graphicData uri="http://schemas.openxmlformats.org/drawingml/2006/picture">
+                <pic:pic xmlns:pic="http://schemas.openxmlformats.org/drawingml/2006/picture">
+                  <pic:nvPicPr>
+                    <pic:cNvPr id="0" name="createRecipe_04.PNG"/>
+                    <pic:cNvPicPr/>
+                  </pic:nvPicPr>
+                  <pic:blipFill>
+                    <a:blip r:embed="rId29">
+                      <a:extLst>
+                        <a:ext uri="{28A0092B-C50C-407E-A947-70E740481C1C}">
+                          <a14:useLocalDpi xmlns:a14="http://schemas.microsoft.com/office/drawing/2010/main" val="0"/>
+                        </a:ext>
+                      </a:extLst>
+                    </a:blip>
+                    <a:stretch>
+                      <a:fillRect/>
+                    </a:stretch>
+                  </pic:blipFill>
+                  <pic:spPr>
+                    <a:xfrm>
+                      <a:off x="0" y="0"/>
+                      <a:ext cx="5943600" cy="3426460"/>
+                    </a:xfrm>
+                    <a:prstGeom prst="rect">
+                      <a:avLst/>
+                    </a:prstGeom>
+                  </pic:spPr>
+                </pic:pic>
+              </a:graphicData>
+            </a:graphic>
+          </wp:inline>
+        </w:drawing>
+      </w:r>
+    </w:p>
+    <w:p>
+      <w:pPr>
         <w:numPr>
           <w:ilvl w:val="0"/>
           <w:numId w:val="12"/>
@@ -4491,6 +4527,60 @@
     <w:p>
       <w:pPr>
         <w:spacing w:after="0" w:line="276" w:lineRule="auto"/>
+        <w:ind w:left="361"/>
+        <w:contextualSpacing/>
+      </w:pPr>
+      <w:r>
+        <w:rPr>
+          <w:noProof/>
+        </w:rPr>
+        <w:lastRenderedPageBreak/>
+        <w:drawing>
+          <wp:inline distT="0" distB="0" distL="0" distR="0" wp14:anchorId="42F2592F" wp14:editId="48D707D4">
+            <wp:extent cx="5943600" cy="3223895"/>
+            <wp:effectExtent l="0" t="0" r="0" b="0"/>
+            <wp:docPr id="28" name="Picture 28"/>
+            <wp:cNvGraphicFramePr>
+              <a:graphicFrameLocks xmlns:a="http://schemas.openxmlformats.org/drawingml/2006/main" noChangeAspect="1"/>
+            </wp:cNvGraphicFramePr>
+            <a:graphic xmlns:a="http://schemas.openxmlformats.org/drawingml/2006/main">
+              <a:graphicData uri="http://schemas.openxmlformats.org/drawingml/2006/picture">
+                <pic:pic xmlns:pic="http://schemas.openxmlformats.org/drawingml/2006/picture">
+                  <pic:nvPicPr>
+                    <pic:cNvPr id="0" name="createRecipe_05.PNG"/>
+                    <pic:cNvPicPr/>
+                  </pic:nvPicPr>
+                  <pic:blipFill>
+                    <a:blip r:embed="rId30">
+                      <a:extLst>
+                        <a:ext uri="{28A0092B-C50C-407E-A947-70E740481C1C}">
+                          <a14:useLocalDpi xmlns:a14="http://schemas.microsoft.com/office/drawing/2010/main" val="0"/>
+                        </a:ext>
+                      </a:extLst>
+                    </a:blip>
+                    <a:stretch>
+                      <a:fillRect/>
+                    </a:stretch>
+                  </pic:blipFill>
+                  <pic:spPr>
+                    <a:xfrm>
+                      <a:off x="0" y="0"/>
+                      <a:ext cx="5943600" cy="3223895"/>
+                    </a:xfrm>
+                    <a:prstGeom prst="rect">
+                      <a:avLst/>
+                    </a:prstGeom>
+                  </pic:spPr>
+                </pic:pic>
+              </a:graphicData>
+            </a:graphic>
+          </wp:inline>
+        </w:drawing>
+      </w:r>
+    </w:p>
+    <w:p>
+      <w:pPr>
+        <w:spacing w:after="0" w:line="276" w:lineRule="auto"/>
         <w:contextualSpacing/>
       </w:pPr>
     </w:p>
@@ -4536,8 +4626,13 @@
         <w:contextualSpacing/>
       </w:pPr>
       <w:r>
-        <w:t>The user is displayed the recipe.</w:t>
-      </w:r>
+        <w:t xml:space="preserve">The user is displayed </w:t>
+      </w:r>
+      <w:r>
+        <w:t>their home page.</w:t>
+      </w:r>
+      <w:bookmarkStart w:id="11" w:name="_GoBack"/>
+      <w:bookmarkEnd w:id="11"/>
     </w:p>
     <w:p>
       <w:pPr>
@@ -4712,7 +4807,6 @@
         <w:contextualSpacing/>
       </w:pPr>
       <w:r>
-        <w:lastRenderedPageBreak/>
         <w:t xml:space="preserve">The user clicks cancel on the create ingredient dialog box </w:t>
       </w:r>
     </w:p>
@@ -4737,6 +4831,7 @@
       </w:pPr>
       <w:bookmarkStart w:id="13" w:name="_Toc415232787"/>
       <w:r>
+        <w:lastRenderedPageBreak/>
         <w:t>Add Ingredients to Recipe</w:t>
       </w:r>
       <w:bookmarkEnd w:id="13"/>
@@ -5175,7 +5270,6 @@
         <w:contextualSpacing/>
       </w:pPr>
       <w:r>
-        <w:lastRenderedPageBreak/>
         <w:t>Exceptions</w:t>
       </w:r>
     </w:p>
@@ -5199,6 +5293,7 @@
         <w:contextualSpacing/>
       </w:pPr>
       <w:r>
+        <w:lastRenderedPageBreak/>
         <w:t>The user does not have any cookbooks to choose.</w:t>
       </w:r>
     </w:p>
@@ -10542,8 +10637,8 @@
   </w:compat>
   <w:rsids>
     <w:rsidRoot w:val="008D1FAE"/>
+    <w:rsid w:val="000B5262"/>
     <w:rsid w:val="003417C7"/>
-    <w:rsid w:val="00647385"/>
     <w:rsid w:val="008D1FAE"/>
     <w:rsid w:val="00DF3FD6"/>
   </w:rsids>
@@ -11255,7 +11350,7 @@
 </file>
 
 <file path=customXml/itemProps2.xml><?xml version="1.0" encoding="utf-8"?>
-<ds:datastoreItem xmlns:ds="http://schemas.openxmlformats.org/officeDocument/2006/customXml" ds:itemID="{CF5DF130-602D-4750-BA17-B3AD691643A7}">
+<ds:datastoreItem xmlns:ds="http://schemas.openxmlformats.org/officeDocument/2006/customXml" ds:itemID="{9E5AB823-DCDA-497A-B8B6-2B10333ECC1F}">
   <ds:schemaRefs>
     <ds:schemaRef ds:uri="http://schemas.openxmlformats.org/officeDocument/2006/bibliography"/>
   </ds:schemaRefs>

</xml_diff>

<commit_message>
screenshots for edit recipe
</commit_message>
<xml_diff>
--- a/docs/User Manual.docx
+++ b/docs/User Manual.docx
@@ -100,9 +100,6 @@
             <w:alias w:val="Title"/>
             <w:tag w:val=""/>
             <w:id w:val="1735040861"/>
-            <w:placeholder>
-              <w:docPart w:val="E31E91832557445A982C2F49191AC296"/>
-            </w:placeholder>
             <w:dataBinding w:prefixMappings="xmlns:ns0='http://purl.org/dc/elements/1.1/' xmlns:ns1='http://schemas.openxmlformats.org/package/2006/metadata/core-properties' " w:xpath="/ns1:coreProperties[1]/ns0:title[1]" w:storeItemID="{6C3C8BC8-F283-45AE-878A-BAB7291924A1}"/>
             <w:text/>
           </w:sdtPr>
@@ -2280,7 +2277,15 @@
         <w:spacing w:line="276" w:lineRule="auto"/>
       </w:pPr>
       <w:r>
-        <w:t>The ‘General Functionality’ section contains all functionality the Cookbook application makes available to any user, whether registered, unregistered, or administrator, including registering an unregistered user and the search function. The ‘For Registered Users’ section contains all functionality available to registered users (members). This includes Login, Create Cookbook, Create Recipe, Create Ingredient, Add Ingredients to Recipe, Add Recipe to Cookbook, Modify Recipe, and Modify Ingredients. The ‘For Administrator Users’</w:t>
+        <w:t xml:space="preserve">The ‘General Functionality’ section contains all functionality the Cookbook application makes available to any user, whether registered, unregistered, or administrator, including registering an unregistered user and the search function. The ‘For Registered Users’ section contains all functionality available to registered users (members). This includes Login, Create Cookbook, Create Recipe, Create Ingredient, </w:t>
+      </w:r>
+      <w:proofErr w:type="gramStart"/>
+      <w:r>
+        <w:t>Add</w:t>
+      </w:r>
+      <w:proofErr w:type="gramEnd"/>
+      <w:r>
+        <w:t xml:space="preserve"> Ingredients to Recipe, Add Recipe to Cookbook, Modify Recipe, and Modify Ingredients. The ‘For Administrator Users’</w:t>
       </w:r>
       <w:r>
         <w:t xml:space="preserve"> section contains functionality only available to administrators. This includes Modify Recipe. </w:t>
@@ -4631,8 +4636,6 @@
       <w:r>
         <w:t>their home page.</w:t>
       </w:r>
-      <w:bookmarkStart w:id="11" w:name="_GoBack"/>
-      <w:bookmarkEnd w:id="11"/>
     </w:p>
     <w:p>
       <w:pPr>
@@ -4645,11 +4648,11 @@
         <w:pStyle w:val="Heading2"/>
         <w:spacing w:line="276" w:lineRule="auto"/>
       </w:pPr>
-      <w:bookmarkStart w:id="12" w:name="_Toc415232786"/>
+      <w:bookmarkStart w:id="11" w:name="_Toc415232786"/>
       <w:r>
         <w:t>Create Ingredient</w:t>
       </w:r>
-      <w:bookmarkEnd w:id="12"/>
+      <w:bookmarkEnd w:id="11"/>
     </w:p>
     <w:p>
       <w:pPr>
@@ -4829,12 +4832,12 @@
         <w:pStyle w:val="Heading2"/>
         <w:spacing w:line="276" w:lineRule="auto"/>
       </w:pPr>
-      <w:bookmarkStart w:id="13" w:name="_Toc415232787"/>
+      <w:bookmarkStart w:id="12" w:name="_Toc415232787"/>
       <w:r>
         <w:lastRenderedPageBreak/>
         <w:t>Add Ingredients to Recipe</w:t>
       </w:r>
-      <w:bookmarkEnd w:id="13"/>
+      <w:bookmarkEnd w:id="12"/>
     </w:p>
     <w:p>
       <w:pPr>
@@ -5160,11 +5163,11 @@
         <w:pStyle w:val="Heading2"/>
         <w:spacing w:line="276" w:lineRule="auto"/>
       </w:pPr>
-      <w:bookmarkStart w:id="14" w:name="_Toc415232788"/>
+      <w:bookmarkStart w:id="13" w:name="_Toc415232788"/>
       <w:r>
         <w:t>Add Recipe to Cookbook</w:t>
       </w:r>
-      <w:bookmarkEnd w:id="14"/>
+      <w:bookmarkEnd w:id="13"/>
     </w:p>
     <w:p>
       <w:pPr>
@@ -5324,11 +5327,11 @@
         <w:pStyle w:val="Heading2"/>
         <w:spacing w:line="276" w:lineRule="auto"/>
       </w:pPr>
-      <w:bookmarkStart w:id="15" w:name="_Toc415232789"/>
+      <w:bookmarkStart w:id="14" w:name="_Toc415232789"/>
       <w:r>
         <w:t>Modify Recipe</w:t>
       </w:r>
-      <w:bookmarkEnd w:id="15"/>
+      <w:bookmarkEnd w:id="14"/>
     </w:p>
     <w:p>
       <w:pPr>
@@ -5349,7 +5352,7 @@
         <w:contextualSpacing/>
       </w:pPr>
       <w:r>
-        <w:t>The system displays a registered users homepage</w:t>
+        <w:t>The user clicks a recipe.</w:t>
       </w:r>
     </w:p>
     <w:p>
@@ -5363,7 +5366,7 @@
         <w:contextualSpacing/>
       </w:pPr>
       <w:r>
-        <w:t>The user clicks the button to “Open Cookbook”.</w:t>
+        <w:t>The system displays the recipe selected by the user.</w:t>
       </w:r>
     </w:p>
     <w:p>
@@ -5377,7 +5380,66 @@
         <w:contextualSpacing/>
       </w:pPr>
       <w:r>
-        <w:t>The system displays the cookbooks recipes.</w:t>
+        <w:t>The user select to “</w:t>
+      </w:r>
+      <w:r>
+        <w:t>Edit</w:t>
+      </w:r>
+      <w:r>
+        <w:t xml:space="preserve"> Recipe”.</w:t>
+      </w:r>
+    </w:p>
+    <w:p>
+      <w:pPr>
+        <w:spacing w:after="0" w:line="276" w:lineRule="auto"/>
+        <w:ind w:left="361"/>
+        <w:contextualSpacing/>
+      </w:pPr>
+      <w:r>
+        <w:rPr>
+          <w:noProof/>
+        </w:rPr>
+        <w:drawing>
+          <wp:inline distT="0" distB="0" distL="0" distR="0" wp14:anchorId="007D8E3B" wp14:editId="08CD528C">
+            <wp:extent cx="5943600" cy="2277745"/>
+            <wp:effectExtent l="0" t="0" r="0" b="8255"/>
+            <wp:docPr id="2" name="Picture 2"/>
+            <wp:cNvGraphicFramePr>
+              <a:graphicFrameLocks xmlns:a="http://schemas.openxmlformats.org/drawingml/2006/main" noChangeAspect="1"/>
+            </wp:cNvGraphicFramePr>
+            <a:graphic xmlns:a="http://schemas.openxmlformats.org/drawingml/2006/main">
+              <a:graphicData uri="http://schemas.openxmlformats.org/drawingml/2006/picture">
+                <pic:pic xmlns:pic="http://schemas.openxmlformats.org/drawingml/2006/picture">
+                  <pic:nvPicPr>
+                    <pic:cNvPr id="0" name="editRecipe_01.PNG"/>
+                    <pic:cNvPicPr/>
+                  </pic:nvPicPr>
+                  <pic:blipFill>
+                    <a:blip r:embed="rId31">
+                      <a:extLst>
+                        <a:ext uri="{28A0092B-C50C-407E-A947-70E740481C1C}">
+                          <a14:useLocalDpi xmlns:a14="http://schemas.microsoft.com/office/drawing/2010/main" val="0"/>
+                        </a:ext>
+                      </a:extLst>
+                    </a:blip>
+                    <a:stretch>
+                      <a:fillRect/>
+                    </a:stretch>
+                  </pic:blipFill>
+                  <pic:spPr>
+                    <a:xfrm>
+                      <a:off x="0" y="0"/>
+                      <a:ext cx="5943600" cy="2277745"/>
+                    </a:xfrm>
+                    <a:prstGeom prst="rect">
+                      <a:avLst/>
+                    </a:prstGeom>
+                  </pic:spPr>
+                </pic:pic>
+              </a:graphicData>
+            </a:graphic>
+          </wp:inline>
+        </w:drawing>
       </w:r>
     </w:p>
     <w:p>
@@ -5391,7 +5453,60 @@
         <w:contextualSpacing/>
       </w:pPr>
       <w:r>
-        <w:t>The user clicks a recipe.</w:t>
+        <w:t xml:space="preserve">The system displays the same recipe form displayed when creating a recipe, but the fields are pre-populated with the existing data. </w:t>
+      </w:r>
+    </w:p>
+    <w:p>
+      <w:pPr>
+        <w:spacing w:after="0" w:line="276" w:lineRule="auto"/>
+        <w:ind w:left="361"/>
+        <w:contextualSpacing/>
+      </w:pPr>
+      <w:r>
+        <w:rPr>
+          <w:noProof/>
+        </w:rPr>
+        <w:drawing>
+          <wp:inline distT="0" distB="0" distL="0" distR="0" wp14:anchorId="27EE006F" wp14:editId="510BF137">
+            <wp:extent cx="5943600" cy="3156585"/>
+            <wp:effectExtent l="0" t="0" r="0" b="5715"/>
+            <wp:docPr id="11" name="Picture 11"/>
+            <wp:cNvGraphicFramePr>
+              <a:graphicFrameLocks xmlns:a="http://schemas.openxmlformats.org/drawingml/2006/main" noChangeAspect="1"/>
+            </wp:cNvGraphicFramePr>
+            <a:graphic xmlns:a="http://schemas.openxmlformats.org/drawingml/2006/main">
+              <a:graphicData uri="http://schemas.openxmlformats.org/drawingml/2006/picture">
+                <pic:pic xmlns:pic="http://schemas.openxmlformats.org/drawingml/2006/picture">
+                  <pic:nvPicPr>
+                    <pic:cNvPr id="0" name="editRecipe_02.PNG"/>
+                    <pic:cNvPicPr/>
+                  </pic:nvPicPr>
+                  <pic:blipFill>
+                    <a:blip r:embed="rId32">
+                      <a:extLst>
+                        <a:ext uri="{28A0092B-C50C-407E-A947-70E740481C1C}">
+                          <a14:useLocalDpi xmlns:a14="http://schemas.microsoft.com/office/drawing/2010/main" val="0"/>
+                        </a:ext>
+                      </a:extLst>
+                    </a:blip>
+                    <a:stretch>
+                      <a:fillRect/>
+                    </a:stretch>
+                  </pic:blipFill>
+                  <pic:spPr>
+                    <a:xfrm>
+                      <a:off x="0" y="0"/>
+                      <a:ext cx="5943600" cy="3156585"/>
+                    </a:xfrm>
+                    <a:prstGeom prst="rect">
+                      <a:avLst/>
+                    </a:prstGeom>
+                  </pic:spPr>
+                </pic:pic>
+              </a:graphicData>
+            </a:graphic>
+          </wp:inline>
+        </w:drawing>
       </w:r>
     </w:p>
     <w:p>
@@ -5405,49 +5520,61 @@
         <w:contextualSpacing/>
       </w:pPr>
       <w:r>
-        <w:t>The system displays the recipe selected by the user.</w:t>
-      </w:r>
-    </w:p>
-    <w:p>
-      <w:pPr>
-        <w:numPr>
-          <w:ilvl w:val="0"/>
-          <w:numId w:val="23"/>
-        </w:numPr>
-        <w:spacing w:after="0" w:line="276" w:lineRule="auto"/>
-        <w:ind w:hanging="359"/>
-        <w:contextualSpacing/>
-      </w:pPr>
-      <w:r>
-        <w:t>The user select to “Modify Recipe”.</w:t>
-      </w:r>
-    </w:p>
-    <w:p>
-      <w:pPr>
-        <w:numPr>
-          <w:ilvl w:val="0"/>
-          <w:numId w:val="23"/>
-        </w:numPr>
-        <w:spacing w:after="0" w:line="276" w:lineRule="auto"/>
-        <w:ind w:hanging="359"/>
-        <w:contextualSpacing/>
-      </w:pPr>
-      <w:r>
-        <w:t>The system displays the same recipe form displayed when creating a recipe, but the fields are pre-populated with the existing data. ← Recipe form with existing data</w:t>
-      </w:r>
-    </w:p>
-    <w:p>
-      <w:pPr>
-        <w:numPr>
-          <w:ilvl w:val="0"/>
-          <w:numId w:val="23"/>
-        </w:numPr>
-        <w:spacing w:after="0" w:line="276" w:lineRule="auto"/>
-        <w:ind w:hanging="359"/>
-        <w:contextualSpacing/>
-      </w:pPr>
-      <w:r>
-        <w:t>The user edits the recipe data and click “Submit”. ← Recipe form with modified data</w:t>
+        <w:lastRenderedPageBreak/>
+        <w:t xml:space="preserve">The user edits the recipe data and click “Submit”. </w:t>
+      </w:r>
+    </w:p>
+    <w:p>
+      <w:pPr>
+        <w:spacing w:after="0" w:line="276" w:lineRule="auto"/>
+        <w:ind w:left="361"/>
+        <w:contextualSpacing/>
+      </w:pPr>
+      <w:r>
+        <w:rPr>
+          <w:noProof/>
+        </w:rPr>
+        <w:drawing>
+          <wp:inline distT="0" distB="0" distL="0" distR="0" wp14:anchorId="174B3ED2" wp14:editId="7C5770D7">
+            <wp:extent cx="5943600" cy="3140075"/>
+            <wp:effectExtent l="0" t="0" r="0" b="3175"/>
+            <wp:docPr id="25" name="Picture 25"/>
+            <wp:cNvGraphicFramePr>
+              <a:graphicFrameLocks xmlns:a="http://schemas.openxmlformats.org/drawingml/2006/main" noChangeAspect="1"/>
+            </wp:cNvGraphicFramePr>
+            <a:graphic xmlns:a="http://schemas.openxmlformats.org/drawingml/2006/main">
+              <a:graphicData uri="http://schemas.openxmlformats.org/drawingml/2006/picture">
+                <pic:pic xmlns:pic="http://schemas.openxmlformats.org/drawingml/2006/picture">
+                  <pic:nvPicPr>
+                    <pic:cNvPr id="0" name="editRecipe_03.PNG"/>
+                    <pic:cNvPicPr/>
+                  </pic:nvPicPr>
+                  <pic:blipFill>
+                    <a:blip r:embed="rId33">
+                      <a:extLst>
+                        <a:ext uri="{28A0092B-C50C-407E-A947-70E740481C1C}">
+                          <a14:useLocalDpi xmlns:a14="http://schemas.microsoft.com/office/drawing/2010/main" val="0"/>
+                        </a:ext>
+                      </a:extLst>
+                    </a:blip>
+                    <a:stretch>
+                      <a:fillRect/>
+                    </a:stretch>
+                  </pic:blipFill>
+                  <pic:spPr>
+                    <a:xfrm>
+                      <a:off x="0" y="0"/>
+                      <a:ext cx="5943600" cy="3140075"/>
+                    </a:xfrm>
+                    <a:prstGeom prst="rect">
+                      <a:avLst/>
+                    </a:prstGeom>
+                  </pic:spPr>
+                </pic:pic>
+              </a:graphicData>
+            </a:graphic>
+          </wp:inline>
+        </w:drawing>
       </w:r>
     </w:p>
     <w:p>
@@ -5467,6 +5594,59 @@
     <w:p>
       <w:pPr>
         <w:spacing w:after="0" w:line="276" w:lineRule="auto"/>
+        <w:ind w:left="361"/>
+        <w:contextualSpacing/>
+      </w:pPr>
+      <w:r>
+        <w:rPr>
+          <w:noProof/>
+        </w:rPr>
+        <w:drawing>
+          <wp:inline distT="0" distB="0" distL="0" distR="0" wp14:anchorId="55C0D53A" wp14:editId="64D7B5AD">
+            <wp:extent cx="5943600" cy="2015490"/>
+            <wp:effectExtent l="0" t="0" r="0" b="3810"/>
+            <wp:docPr id="29" name="Picture 29"/>
+            <wp:cNvGraphicFramePr>
+              <a:graphicFrameLocks xmlns:a="http://schemas.openxmlformats.org/drawingml/2006/main" noChangeAspect="1"/>
+            </wp:cNvGraphicFramePr>
+            <a:graphic xmlns:a="http://schemas.openxmlformats.org/drawingml/2006/main">
+              <a:graphicData uri="http://schemas.openxmlformats.org/drawingml/2006/picture">
+                <pic:pic xmlns:pic="http://schemas.openxmlformats.org/drawingml/2006/picture">
+                  <pic:nvPicPr>
+                    <pic:cNvPr id="0" name="editRecipe_04.PNG"/>
+                    <pic:cNvPicPr/>
+                  </pic:nvPicPr>
+                  <pic:blipFill>
+                    <a:blip r:embed="rId34">
+                      <a:extLst>
+                        <a:ext uri="{28A0092B-C50C-407E-A947-70E740481C1C}">
+                          <a14:useLocalDpi xmlns:a14="http://schemas.microsoft.com/office/drawing/2010/main" val="0"/>
+                        </a:ext>
+                      </a:extLst>
+                    </a:blip>
+                    <a:stretch>
+                      <a:fillRect/>
+                    </a:stretch>
+                  </pic:blipFill>
+                  <pic:spPr>
+                    <a:xfrm>
+                      <a:off x="0" y="0"/>
+                      <a:ext cx="5943600" cy="2015490"/>
+                    </a:xfrm>
+                    <a:prstGeom prst="rect">
+                      <a:avLst/>
+                    </a:prstGeom>
+                  </pic:spPr>
+                </pic:pic>
+              </a:graphicData>
+            </a:graphic>
+          </wp:inline>
+        </w:drawing>
+      </w:r>
+    </w:p>
+    <w:p>
+      <w:pPr>
+        <w:spacing w:after="0" w:line="276" w:lineRule="auto"/>
         <w:contextualSpacing/>
       </w:pPr>
     </w:p>
@@ -5498,6 +5678,63 @@
       </w:pPr>
       <w:r>
         <w:t>The user selects cancel on the recipe form</w:t>
+      </w:r>
+      <w:r>
+        <w:t>.</w:t>
+      </w:r>
+    </w:p>
+    <w:p>
+      <w:pPr>
+        <w:spacing w:after="0" w:line="276" w:lineRule="auto"/>
+        <w:ind w:left="1080"/>
+        <w:contextualSpacing/>
+      </w:pPr>
+      <w:r>
+        <w:rPr>
+          <w:noProof/>
+        </w:rPr>
+        <w:lastRenderedPageBreak/>
+        <w:drawing>
+          <wp:inline distT="0" distB="0" distL="0" distR="0" wp14:anchorId="2BE471DF" wp14:editId="3B1FE3F9">
+            <wp:extent cx="5943600" cy="3140075"/>
+            <wp:effectExtent l="0" t="0" r="0" b="3175"/>
+            <wp:docPr id="30" name="Picture 30"/>
+            <wp:cNvGraphicFramePr>
+              <a:graphicFrameLocks xmlns:a="http://schemas.openxmlformats.org/drawingml/2006/main" noChangeAspect="1"/>
+            </wp:cNvGraphicFramePr>
+            <a:graphic xmlns:a="http://schemas.openxmlformats.org/drawingml/2006/main">
+              <a:graphicData uri="http://schemas.openxmlformats.org/drawingml/2006/picture">
+                <pic:pic xmlns:pic="http://schemas.openxmlformats.org/drawingml/2006/picture">
+                  <pic:nvPicPr>
+                    <pic:cNvPr id="0" name="editRecipe_03.PNG"/>
+                    <pic:cNvPicPr/>
+                  </pic:nvPicPr>
+                  <pic:blipFill>
+                    <a:blip r:embed="rId33">
+                      <a:extLst>
+                        <a:ext uri="{28A0092B-C50C-407E-A947-70E740481C1C}">
+                          <a14:useLocalDpi xmlns:a14="http://schemas.microsoft.com/office/drawing/2010/main" val="0"/>
+                        </a:ext>
+                      </a:extLst>
+                    </a:blip>
+                    <a:stretch>
+                      <a:fillRect/>
+                    </a:stretch>
+                  </pic:blipFill>
+                  <pic:spPr>
+                    <a:xfrm>
+                      <a:off x="0" y="0"/>
+                      <a:ext cx="5943600" cy="3140075"/>
+                    </a:xfrm>
+                    <a:prstGeom prst="rect">
+                      <a:avLst/>
+                    </a:prstGeom>
+                  </pic:spPr>
+                </pic:pic>
+              </a:graphicData>
+            </a:graphic>
+          </wp:inline>
+        </w:drawing>
       </w:r>
     </w:p>
     <w:p>
@@ -5516,9 +5753,53 @@
     <w:p>
       <w:pPr>
         <w:spacing w:line="276" w:lineRule="auto"/>
-      </w:pPr>
-      <w:r>
-        <w:br w:type="page"/>
+        <w:ind w:left="1080"/>
+      </w:pPr>
+      <w:r>
+        <w:rPr>
+          <w:noProof/>
+        </w:rPr>
+        <w:drawing>
+          <wp:inline distT="0" distB="0" distL="0" distR="0" wp14:anchorId="1C021AD4" wp14:editId="60AB3992">
+            <wp:extent cx="5943600" cy="2277745"/>
+            <wp:effectExtent l="0" t="0" r="0" b="8255"/>
+            <wp:docPr id="31" name="Picture 31"/>
+            <wp:cNvGraphicFramePr>
+              <a:graphicFrameLocks xmlns:a="http://schemas.openxmlformats.org/drawingml/2006/main" noChangeAspect="1"/>
+            </wp:cNvGraphicFramePr>
+            <a:graphic xmlns:a="http://schemas.openxmlformats.org/drawingml/2006/main">
+              <a:graphicData uri="http://schemas.openxmlformats.org/drawingml/2006/picture">
+                <pic:pic xmlns:pic="http://schemas.openxmlformats.org/drawingml/2006/picture">
+                  <pic:nvPicPr>
+                    <pic:cNvPr id="0" name="editRecipe_01.PNG"/>
+                    <pic:cNvPicPr/>
+                  </pic:nvPicPr>
+                  <pic:blipFill>
+                    <a:blip r:embed="rId31">
+                      <a:extLst>
+                        <a:ext uri="{28A0092B-C50C-407E-A947-70E740481C1C}">
+                          <a14:useLocalDpi xmlns:a14="http://schemas.microsoft.com/office/drawing/2010/main" val="0"/>
+                        </a:ext>
+                      </a:extLst>
+                    </a:blip>
+                    <a:stretch>
+                      <a:fillRect/>
+                    </a:stretch>
+                  </pic:blipFill>
+                  <pic:spPr>
+                    <a:xfrm>
+                      <a:off x="0" y="0"/>
+                      <a:ext cx="5943600" cy="2277745"/>
+                    </a:xfrm>
+                    <a:prstGeom prst="rect">
+                      <a:avLst/>
+                    </a:prstGeom>
+                  </pic:spPr>
+                </pic:pic>
+              </a:graphicData>
+            </a:graphic>
+          </wp:inline>
+        </w:drawing>
       </w:r>
     </w:p>
     <w:p>
@@ -5526,23 +5807,22 @@
         <w:pStyle w:val="Heading1"/>
         <w:spacing w:line="276" w:lineRule="auto"/>
       </w:pPr>
-      <w:bookmarkStart w:id="16" w:name="_Toc415232790"/>
-      <w:r>
-        <w:lastRenderedPageBreak/>
+      <w:bookmarkStart w:id="15" w:name="_Toc415232790"/>
+      <w:r>
         <w:t>For Administrator Users</w:t>
       </w:r>
-      <w:bookmarkEnd w:id="16"/>
+      <w:bookmarkEnd w:id="15"/>
     </w:p>
     <w:p>
       <w:pPr>
         <w:pStyle w:val="Heading2"/>
         <w:spacing w:line="276" w:lineRule="auto"/>
       </w:pPr>
-      <w:bookmarkStart w:id="17" w:name="_Toc415232791"/>
+      <w:bookmarkStart w:id="16" w:name="_Toc415232791"/>
       <w:r>
         <w:t>Modify Ingredients</w:t>
       </w:r>
-      <w:bookmarkEnd w:id="17"/>
+      <w:bookmarkEnd w:id="16"/>
     </w:p>
     <w:p>
       <w:pPr>
@@ -5633,6 +5913,7 @@
         <w:contextualSpacing/>
       </w:pPr>
       <w:r>
+        <w:lastRenderedPageBreak/>
         <w:t>The system updates the ingredient in the database and displays the updated page of ingredients.</w:t>
       </w:r>
     </w:p>
@@ -5697,11 +5978,11 @@
         <w:pStyle w:val="Heading2"/>
         <w:spacing w:line="276" w:lineRule="auto"/>
       </w:pPr>
-      <w:bookmarkStart w:id="18" w:name="_Toc415232792"/>
+      <w:bookmarkStart w:id="17" w:name="_Toc415232792"/>
       <w:r>
         <w:t>Modify Recipe</w:t>
       </w:r>
-      <w:bookmarkEnd w:id="18"/>
+      <w:bookmarkEnd w:id="17"/>
     </w:p>
     <w:p>
       <w:pPr>
@@ -5769,6 +6050,59 @@
     </w:p>
     <w:p>
       <w:pPr>
+        <w:spacing w:after="0" w:line="276" w:lineRule="auto"/>
+        <w:ind w:left="361"/>
+        <w:contextualSpacing/>
+      </w:pPr>
+      <w:r>
+        <w:rPr>
+          <w:noProof/>
+        </w:rPr>
+        <w:drawing>
+          <wp:inline distT="0" distB="0" distL="0" distR="0" wp14:anchorId="4AE310C2" wp14:editId="3975E9E2">
+            <wp:extent cx="5943600" cy="2277745"/>
+            <wp:effectExtent l="0" t="0" r="0" b="8255"/>
+            <wp:docPr id="128" name="Picture 128"/>
+            <wp:cNvGraphicFramePr>
+              <a:graphicFrameLocks xmlns:a="http://schemas.openxmlformats.org/drawingml/2006/main" noChangeAspect="1"/>
+            </wp:cNvGraphicFramePr>
+            <a:graphic xmlns:a="http://schemas.openxmlformats.org/drawingml/2006/main">
+              <a:graphicData uri="http://schemas.openxmlformats.org/drawingml/2006/picture">
+                <pic:pic xmlns:pic="http://schemas.openxmlformats.org/drawingml/2006/picture">
+                  <pic:nvPicPr>
+                    <pic:cNvPr id="0" name="editRecipe_01.PNG"/>
+                    <pic:cNvPicPr/>
+                  </pic:nvPicPr>
+                  <pic:blipFill>
+                    <a:blip r:embed="rId31">
+                      <a:extLst>
+                        <a:ext uri="{28A0092B-C50C-407E-A947-70E740481C1C}">
+                          <a14:useLocalDpi xmlns:a14="http://schemas.microsoft.com/office/drawing/2010/main" val="0"/>
+                        </a:ext>
+                      </a:extLst>
+                    </a:blip>
+                    <a:stretch>
+                      <a:fillRect/>
+                    </a:stretch>
+                  </pic:blipFill>
+                  <pic:spPr>
+                    <a:xfrm>
+                      <a:off x="0" y="0"/>
+                      <a:ext cx="5943600" cy="2277745"/>
+                    </a:xfrm>
+                    <a:prstGeom prst="rect">
+                      <a:avLst/>
+                    </a:prstGeom>
+                  </pic:spPr>
+                </pic:pic>
+              </a:graphicData>
+            </a:graphic>
+          </wp:inline>
+        </w:drawing>
+      </w:r>
+    </w:p>
+    <w:p>
+      <w:pPr>
         <w:numPr>
           <w:ilvl w:val="0"/>
           <w:numId w:val="27"/>
@@ -5797,6 +6131,60 @@
     </w:p>
     <w:p>
       <w:pPr>
+        <w:spacing w:after="0" w:line="276" w:lineRule="auto"/>
+        <w:ind w:left="361"/>
+        <w:contextualSpacing/>
+      </w:pPr>
+      <w:r>
+        <w:rPr>
+          <w:noProof/>
+        </w:rPr>
+        <w:lastRenderedPageBreak/>
+        <w:drawing>
+          <wp:inline distT="0" distB="0" distL="0" distR="0" wp14:anchorId="55E64DE4" wp14:editId="1F53371E">
+            <wp:extent cx="5943600" cy="3156585"/>
+            <wp:effectExtent l="0" t="0" r="0" b="5715"/>
+            <wp:docPr id="129" name="Picture 129"/>
+            <wp:cNvGraphicFramePr>
+              <a:graphicFrameLocks xmlns:a="http://schemas.openxmlformats.org/drawingml/2006/main" noChangeAspect="1"/>
+            </wp:cNvGraphicFramePr>
+            <a:graphic xmlns:a="http://schemas.openxmlformats.org/drawingml/2006/main">
+              <a:graphicData uri="http://schemas.openxmlformats.org/drawingml/2006/picture">
+                <pic:pic xmlns:pic="http://schemas.openxmlformats.org/drawingml/2006/picture">
+                  <pic:nvPicPr>
+                    <pic:cNvPr id="0" name="editRecipe_02.PNG"/>
+                    <pic:cNvPicPr/>
+                  </pic:nvPicPr>
+                  <pic:blipFill>
+                    <a:blip r:embed="rId32">
+                      <a:extLst>
+                        <a:ext uri="{28A0092B-C50C-407E-A947-70E740481C1C}">
+                          <a14:useLocalDpi xmlns:a14="http://schemas.microsoft.com/office/drawing/2010/main" val="0"/>
+                        </a:ext>
+                      </a:extLst>
+                    </a:blip>
+                    <a:stretch>
+                      <a:fillRect/>
+                    </a:stretch>
+                  </pic:blipFill>
+                  <pic:spPr>
+                    <a:xfrm>
+                      <a:off x="0" y="0"/>
+                      <a:ext cx="5943600" cy="3156585"/>
+                    </a:xfrm>
+                    <a:prstGeom prst="rect">
+                      <a:avLst/>
+                    </a:prstGeom>
+                  </pic:spPr>
+                </pic:pic>
+              </a:graphicData>
+            </a:graphic>
+          </wp:inline>
+        </w:drawing>
+      </w:r>
+    </w:p>
+    <w:p>
+      <w:pPr>
         <w:numPr>
           <w:ilvl w:val="0"/>
           <w:numId w:val="27"/>
@@ -5808,6 +6196,62 @@
       <w:r>
         <w:t>The user edits the recipe data and click “Submit”</w:t>
       </w:r>
+      <w:r>
+        <w:t>.</w:t>
+      </w:r>
+    </w:p>
+    <w:p>
+      <w:pPr>
+        <w:spacing w:after="0" w:line="276" w:lineRule="auto"/>
+        <w:ind w:left="361"/>
+        <w:contextualSpacing/>
+      </w:pPr>
+      <w:r>
+        <w:rPr>
+          <w:noProof/>
+        </w:rPr>
+        <w:drawing>
+          <wp:inline distT="0" distB="0" distL="0" distR="0" wp14:anchorId="168413BD" wp14:editId="5AA86822">
+            <wp:extent cx="5943600" cy="3140075"/>
+            <wp:effectExtent l="0" t="0" r="0" b="3175"/>
+            <wp:docPr id="130" name="Picture 130"/>
+            <wp:cNvGraphicFramePr>
+              <a:graphicFrameLocks xmlns:a="http://schemas.openxmlformats.org/drawingml/2006/main" noChangeAspect="1"/>
+            </wp:cNvGraphicFramePr>
+            <a:graphic xmlns:a="http://schemas.openxmlformats.org/drawingml/2006/main">
+              <a:graphicData uri="http://schemas.openxmlformats.org/drawingml/2006/picture">
+                <pic:pic xmlns:pic="http://schemas.openxmlformats.org/drawingml/2006/picture">
+                  <pic:nvPicPr>
+                    <pic:cNvPr id="0" name="editRecipe_03.PNG"/>
+                    <pic:cNvPicPr/>
+                  </pic:nvPicPr>
+                  <pic:blipFill>
+                    <a:blip r:embed="rId33">
+                      <a:extLst>
+                        <a:ext uri="{28A0092B-C50C-407E-A947-70E740481C1C}">
+                          <a14:useLocalDpi xmlns:a14="http://schemas.microsoft.com/office/drawing/2010/main" val="0"/>
+                        </a:ext>
+                      </a:extLst>
+                    </a:blip>
+                    <a:stretch>
+                      <a:fillRect/>
+                    </a:stretch>
+                  </pic:blipFill>
+                  <pic:spPr>
+                    <a:xfrm>
+                      <a:off x="0" y="0"/>
+                      <a:ext cx="5943600" cy="3140075"/>
+                    </a:xfrm>
+                    <a:prstGeom prst="rect">
+                      <a:avLst/>
+                    </a:prstGeom>
+                  </pic:spPr>
+                </pic:pic>
+              </a:graphicData>
+            </a:graphic>
+          </wp:inline>
+        </w:drawing>
+      </w:r>
     </w:p>
     <w:p>
       <w:pPr>
@@ -5826,6 +6270,60 @@
     <w:p>
       <w:pPr>
         <w:spacing w:after="0" w:line="276" w:lineRule="auto"/>
+        <w:ind w:left="361"/>
+        <w:contextualSpacing/>
+      </w:pPr>
+      <w:r>
+        <w:rPr>
+          <w:noProof/>
+        </w:rPr>
+        <w:lastRenderedPageBreak/>
+        <w:drawing>
+          <wp:inline distT="0" distB="0" distL="0" distR="0" wp14:anchorId="5028712D" wp14:editId="1A8D3FE0">
+            <wp:extent cx="5943600" cy="2015490"/>
+            <wp:effectExtent l="0" t="0" r="0" b="3810"/>
+            <wp:docPr id="131" name="Picture 131"/>
+            <wp:cNvGraphicFramePr>
+              <a:graphicFrameLocks xmlns:a="http://schemas.openxmlformats.org/drawingml/2006/main" noChangeAspect="1"/>
+            </wp:cNvGraphicFramePr>
+            <a:graphic xmlns:a="http://schemas.openxmlformats.org/drawingml/2006/main">
+              <a:graphicData uri="http://schemas.openxmlformats.org/drawingml/2006/picture">
+                <pic:pic xmlns:pic="http://schemas.openxmlformats.org/drawingml/2006/picture">
+                  <pic:nvPicPr>
+                    <pic:cNvPr id="0" name="editRecipe_04.PNG"/>
+                    <pic:cNvPicPr/>
+                  </pic:nvPicPr>
+                  <pic:blipFill>
+                    <a:blip r:embed="rId34">
+                      <a:extLst>
+                        <a:ext uri="{28A0092B-C50C-407E-A947-70E740481C1C}">
+                          <a14:useLocalDpi xmlns:a14="http://schemas.microsoft.com/office/drawing/2010/main" val="0"/>
+                        </a:ext>
+                      </a:extLst>
+                    </a:blip>
+                    <a:stretch>
+                      <a:fillRect/>
+                    </a:stretch>
+                  </pic:blipFill>
+                  <pic:spPr>
+                    <a:xfrm>
+                      <a:off x="0" y="0"/>
+                      <a:ext cx="5943600" cy="2015490"/>
+                    </a:xfrm>
+                    <a:prstGeom prst="rect">
+                      <a:avLst/>
+                    </a:prstGeom>
+                  </pic:spPr>
+                </pic:pic>
+              </a:graphicData>
+            </a:graphic>
+          </wp:inline>
+        </w:drawing>
+      </w:r>
+    </w:p>
+    <w:p>
+      <w:pPr>
+        <w:spacing w:after="0" w:line="276" w:lineRule="auto"/>
         <w:contextualSpacing/>
       </w:pPr>
     </w:p>
@@ -5857,6 +6355,62 @@
       </w:pPr>
       <w:r>
         <w:t>The user selects cancel on the recipe form</w:t>
+      </w:r>
+      <w:r>
+        <w:t>.</w:t>
+      </w:r>
+    </w:p>
+    <w:p>
+      <w:pPr>
+        <w:spacing w:after="0" w:line="276" w:lineRule="auto"/>
+        <w:ind w:left="1080"/>
+        <w:contextualSpacing/>
+      </w:pPr>
+      <w:r>
+        <w:rPr>
+          <w:noProof/>
+        </w:rPr>
+        <w:drawing>
+          <wp:inline distT="0" distB="0" distL="0" distR="0" wp14:anchorId="41F6EA7D" wp14:editId="3AD22B05">
+            <wp:extent cx="5943600" cy="3140075"/>
+            <wp:effectExtent l="0" t="0" r="0" b="3175"/>
+            <wp:docPr id="132" name="Picture 132"/>
+            <wp:cNvGraphicFramePr>
+              <a:graphicFrameLocks xmlns:a="http://schemas.openxmlformats.org/drawingml/2006/main" noChangeAspect="1"/>
+            </wp:cNvGraphicFramePr>
+            <a:graphic xmlns:a="http://schemas.openxmlformats.org/drawingml/2006/main">
+              <a:graphicData uri="http://schemas.openxmlformats.org/drawingml/2006/picture">
+                <pic:pic xmlns:pic="http://schemas.openxmlformats.org/drawingml/2006/picture">
+                  <pic:nvPicPr>
+                    <pic:cNvPr id="0" name="editRecipe_03.PNG"/>
+                    <pic:cNvPicPr/>
+                  </pic:nvPicPr>
+                  <pic:blipFill>
+                    <a:blip r:embed="rId33">
+                      <a:extLst>
+                        <a:ext uri="{28A0092B-C50C-407E-A947-70E740481C1C}">
+                          <a14:useLocalDpi xmlns:a14="http://schemas.microsoft.com/office/drawing/2010/main" val="0"/>
+                        </a:ext>
+                      </a:extLst>
+                    </a:blip>
+                    <a:stretch>
+                      <a:fillRect/>
+                    </a:stretch>
+                  </pic:blipFill>
+                  <pic:spPr>
+                    <a:xfrm>
+                      <a:off x="0" y="0"/>
+                      <a:ext cx="5943600" cy="3140075"/>
+                    </a:xfrm>
+                    <a:prstGeom prst="rect">
+                      <a:avLst/>
+                    </a:prstGeom>
+                  </pic:spPr>
+                </pic:pic>
+              </a:graphicData>
+            </a:graphic>
+          </wp:inline>
+        </w:drawing>
       </w:r>
     </w:p>
     <w:p>
@@ -5870,6 +6424,61 @@
       <w:r>
         <w:t>The user is returned to the recipe page and the recipe remains unmodified.</w:t>
       </w:r>
+    </w:p>
+    <w:p>
+      <w:pPr>
+        <w:spacing w:after="200" w:line="276" w:lineRule="auto"/>
+        <w:ind w:left="1080"/>
+      </w:pPr>
+      <w:r>
+        <w:rPr>
+          <w:noProof/>
+        </w:rPr>
+        <w:lastRenderedPageBreak/>
+        <w:drawing>
+          <wp:inline distT="0" distB="0" distL="0" distR="0" wp14:anchorId="7B91AAE8" wp14:editId="16CC1ACA">
+            <wp:extent cx="5943600" cy="2277745"/>
+            <wp:effectExtent l="0" t="0" r="0" b="8255"/>
+            <wp:docPr id="133" name="Picture 133"/>
+            <wp:cNvGraphicFramePr>
+              <a:graphicFrameLocks xmlns:a="http://schemas.openxmlformats.org/drawingml/2006/main" noChangeAspect="1"/>
+            </wp:cNvGraphicFramePr>
+            <a:graphic xmlns:a="http://schemas.openxmlformats.org/drawingml/2006/main">
+              <a:graphicData uri="http://schemas.openxmlformats.org/drawingml/2006/picture">
+                <pic:pic xmlns:pic="http://schemas.openxmlformats.org/drawingml/2006/picture">
+                  <pic:nvPicPr>
+                    <pic:cNvPr id="0" name="editRecipe_01.PNG"/>
+                    <pic:cNvPicPr/>
+                  </pic:nvPicPr>
+                  <pic:blipFill>
+                    <a:blip r:embed="rId31">
+                      <a:extLst>
+                        <a:ext uri="{28A0092B-C50C-407E-A947-70E740481C1C}">
+                          <a14:useLocalDpi xmlns:a14="http://schemas.microsoft.com/office/drawing/2010/main" val="0"/>
+                        </a:ext>
+                      </a:extLst>
+                    </a:blip>
+                    <a:stretch>
+                      <a:fillRect/>
+                    </a:stretch>
+                  </pic:blipFill>
+                  <pic:spPr>
+                    <a:xfrm>
+                      <a:off x="0" y="0"/>
+                      <a:ext cx="5943600" cy="2277745"/>
+                    </a:xfrm>
+                    <a:prstGeom prst="rect">
+                      <a:avLst/>
+                    </a:prstGeom>
+                  </pic:spPr>
+                </pic:pic>
+              </a:graphicData>
+            </a:graphic>
+          </wp:inline>
+        </w:drawing>
+      </w:r>
+      <w:bookmarkStart w:id="18" w:name="_GoBack"/>
+      <w:bookmarkEnd w:id="18"/>
     </w:p>
     <w:p>
       <w:pPr>
@@ -10579,492 +11188,6 @@
 </w:styles>
 </file>
 
-<file path=word/glossary/document.xml><?xml version="1.0" encoding="utf-8"?>
-<w:glossaryDocument xmlns:wpc="http://schemas.microsoft.com/office/word/2010/wordprocessingCanvas" xmlns:mc="http://schemas.openxmlformats.org/markup-compatibility/2006" xmlns:o="urn:schemas-microsoft-com:office:office" xmlns:r="http://schemas.openxmlformats.org/officeDocument/2006/relationships" xmlns:m="http://schemas.openxmlformats.org/officeDocument/2006/math" xmlns:v="urn:schemas-microsoft-com:vml" xmlns:wp14="http://schemas.microsoft.com/office/word/2010/wordprocessingDrawing" xmlns:wp="http://schemas.openxmlformats.org/drawingml/2006/wordprocessingDrawing" xmlns:w10="urn:schemas-microsoft-com:office:word" xmlns:w="http://schemas.openxmlformats.org/wordprocessingml/2006/main" xmlns:w14="http://schemas.microsoft.com/office/word/2010/wordml" xmlns:wpg="http://schemas.microsoft.com/office/word/2010/wordprocessingGroup" xmlns:wpi="http://schemas.microsoft.com/office/word/2010/wordprocessingInk" xmlns:wne="http://schemas.microsoft.com/office/word/2006/wordml" xmlns:wps="http://schemas.microsoft.com/office/word/2010/wordprocessingShape" mc:Ignorable="w14 wp14"/>
-</file>
-
-<file path=word/glossary/fontTable.xml><?xml version="1.0" encoding="utf-8"?>
-<w:fonts xmlns:mc="http://schemas.openxmlformats.org/markup-compatibility/2006" xmlns:r="http://schemas.openxmlformats.org/officeDocument/2006/relationships" xmlns:w="http://schemas.openxmlformats.org/wordprocessingml/2006/main" xmlns:w14="http://schemas.microsoft.com/office/word/2010/wordml" mc:Ignorable="w14">
-  <w:font w:name="Times New Roman">
-    <w:panose1 w:val="02020603050405020304"/>
-    <w:charset w:val="00"/>
-    <w:family w:val="roman"/>
-    <w:pitch w:val="variable"/>
-    <w:sig w:usb0="E0002EFF" w:usb1="C0007843" w:usb2="00000009" w:usb3="00000000" w:csb0="000001FF" w:csb1="00000000"/>
-  </w:font>
-  <w:font w:name="Calibri">
-    <w:panose1 w:val="020F0502020204030204"/>
-    <w:charset w:val="00"/>
-    <w:family w:val="swiss"/>
-    <w:pitch w:val="variable"/>
-    <w:sig w:usb0="E00002FF" w:usb1="4000ACFF" w:usb2="00000001" w:usb3="00000000" w:csb0="0000019F" w:csb1="00000000"/>
-  </w:font>
-  <w:font w:name="Calibri Light">
-    <w:panose1 w:val="020F0302020204030204"/>
-    <w:charset w:val="00"/>
-    <w:family w:val="swiss"/>
-    <w:pitch w:val="variable"/>
-    <w:sig w:usb0="A00002EF" w:usb1="4000207B" w:usb2="00000000" w:usb3="00000000" w:csb0="0000019F" w:csb1="00000000"/>
-  </w:font>
-  <w:font w:name="Tahoma">
-    <w:panose1 w:val="020B0604030504040204"/>
-    <w:charset w:val="00"/>
-    <w:family w:val="swiss"/>
-    <w:pitch w:val="variable"/>
-    <w:sig w:usb0="E1002EFF" w:usb1="C000605B" w:usb2="00000029" w:usb3="00000000" w:csb0="000101FF" w:csb1="00000000"/>
-  </w:font>
-  <w:font w:name="Cambria">
-    <w:panose1 w:val="02040503050406030204"/>
-    <w:charset w:val="00"/>
-    <w:family w:val="roman"/>
-    <w:pitch w:val="variable"/>
-    <w:sig w:usb0="E00002FF" w:usb1="400004FF" w:usb2="00000000" w:usb3="00000000" w:csb0="0000019F" w:csb1="00000000"/>
-  </w:font>
-</w:fonts>
-</file>
-
-<file path=word/glossary/settings.xml><?xml version="1.0" encoding="utf-8"?>
-<w:settings xmlns:mc="http://schemas.openxmlformats.org/markup-compatibility/2006" xmlns:o="urn:schemas-microsoft-com:office:office" xmlns:r="http://schemas.openxmlformats.org/officeDocument/2006/relationships" xmlns:m="http://schemas.openxmlformats.org/officeDocument/2006/math" xmlns:v="urn:schemas-microsoft-com:vml" xmlns:w10="urn:schemas-microsoft-com:office:word" xmlns:w="http://schemas.openxmlformats.org/wordprocessingml/2006/main" xmlns:w14="http://schemas.microsoft.com/office/word/2010/wordml" xmlns:sl="http://schemas.openxmlformats.org/schemaLibrary/2006/main" mc:Ignorable="w14">
-  <w:view w:val="normal"/>
-  <w:defaultTabStop w:val="720"/>
-  <w:characterSpacingControl w:val="doNotCompress"/>
-  <w:compat>
-    <w:useFELayout/>
-    <w:compatSetting w:name="compatibilityMode" w:uri="http://schemas.microsoft.com/office/word" w:val="14"/>
-    <w:compatSetting w:name="overrideTableStyleFontSizeAndJustification" w:uri="http://schemas.microsoft.com/office/word" w:val="1"/>
-    <w:compatSetting w:name="enableOpenTypeFeatures" w:uri="http://schemas.microsoft.com/office/word" w:val="1"/>
-    <w:compatSetting w:name="doNotFlipMirrorIndents" w:uri="http://schemas.microsoft.com/office/word" w:val="1"/>
-  </w:compat>
-  <w:rsids>
-    <w:rsidRoot w:val="008D1FAE"/>
-    <w:rsid w:val="000B5262"/>
-    <w:rsid w:val="003417C7"/>
-    <w:rsid w:val="008D1FAE"/>
-    <w:rsid w:val="00DF3FD6"/>
-  </w:rsids>
-  <m:mathPr>
-    <m:mathFont m:val="Cambria Math"/>
-    <m:brkBin m:val="before"/>
-    <m:brkBinSub m:val="--"/>
-    <m:smallFrac m:val="0"/>
-    <m:dispDef/>
-    <m:lMargin m:val="0"/>
-    <m:rMargin m:val="0"/>
-    <m:defJc m:val="centerGroup"/>
-    <m:wrapIndent m:val="1440"/>
-    <m:intLim m:val="subSup"/>
-    <m:naryLim m:val="undOvr"/>
-  </m:mathPr>
-  <w:themeFontLang w:val="en-US"/>
-  <w:clrSchemeMapping w:bg1="light1" w:t1="dark1" w:bg2="light2" w:t2="dark2" w:accent1="accent1" w:accent2="accent2" w:accent3="accent3" w:accent4="accent4" w:accent5="accent5" w:accent6="accent6" w:hyperlink="hyperlink" w:followedHyperlink="followedHyperlink"/>
-  <w:decimalSymbol w:val="."/>
-  <w:listSeparator w:val=","/>
-</w:settings>
-</file>
-
-<file path=word/glossary/styles.xml><?xml version="1.0" encoding="utf-8"?>
-<w:styles xmlns:mc="http://schemas.openxmlformats.org/markup-compatibility/2006" xmlns:r="http://schemas.openxmlformats.org/officeDocument/2006/relationships" xmlns:w="http://schemas.openxmlformats.org/wordprocessingml/2006/main" xmlns:w14="http://schemas.microsoft.com/office/word/2010/wordml" mc:Ignorable="w14">
-  <w:docDefaults>
-    <w:rPrDefault>
-      <w:rPr>
-        <w:rFonts w:asciiTheme="minorHAnsi" w:eastAsiaTheme="minorEastAsia" w:hAnsiTheme="minorHAnsi" w:cstheme="minorBidi"/>
-        <w:sz w:val="22"/>
-        <w:szCs w:val="22"/>
-        <w:lang w:val="en-US" w:eastAsia="en-US" w:bidi="ar-SA"/>
-      </w:rPr>
-    </w:rPrDefault>
-    <w:pPrDefault>
-      <w:pPr>
-        <w:spacing w:after="160" w:line="259" w:lineRule="auto"/>
-      </w:pPr>
-    </w:pPrDefault>
-  </w:docDefaults>
-  <w:latentStyles w:defLockedState="0" w:defUIPriority="99" w:defSemiHidden="1" w:defUnhideWhenUsed="1" w:defQFormat="0" w:count="267">
-    <w:lsdException w:name="Normal" w:semiHidden="0" w:uiPriority="0" w:unhideWhenUsed="0" w:qFormat="1"/>
-    <w:lsdException w:name="heading 1" w:semiHidden="0" w:uiPriority="9" w:unhideWhenUsed="0" w:qFormat="1"/>
-    <w:lsdException w:name="heading 2" w:uiPriority="9" w:qFormat="1"/>
-    <w:lsdException w:name="heading 3" w:uiPriority="9" w:qFormat="1"/>
-    <w:lsdException w:name="heading 4" w:uiPriority="9" w:qFormat="1"/>
-    <w:lsdException w:name="heading 5" w:uiPriority="9" w:qFormat="1"/>
-    <w:lsdException w:name="heading 6" w:uiPriority="9" w:qFormat="1"/>
-    <w:lsdException w:name="heading 7" w:uiPriority="9" w:qFormat="1"/>
-    <w:lsdException w:name="heading 8" w:uiPriority="9" w:qFormat="1"/>
-    <w:lsdException w:name="heading 9" w:uiPriority="9" w:qFormat="1"/>
-    <w:lsdException w:name="toc 1" w:uiPriority="39"/>
-    <w:lsdException w:name="toc 2" w:uiPriority="39"/>
-    <w:lsdException w:name="toc 3" w:uiPriority="39"/>
-    <w:lsdException w:name="toc 4" w:uiPriority="39"/>
-    <w:lsdException w:name="toc 5" w:uiPriority="39"/>
-    <w:lsdException w:name="toc 6" w:uiPriority="39"/>
-    <w:lsdException w:name="toc 7" w:uiPriority="39"/>
-    <w:lsdException w:name="toc 8" w:uiPriority="39"/>
-    <w:lsdException w:name="toc 9" w:uiPriority="39"/>
-    <w:lsdException w:name="caption" w:uiPriority="35" w:qFormat="1"/>
-    <w:lsdException w:name="Title" w:semiHidden="0" w:uiPriority="10" w:unhideWhenUsed="0" w:qFormat="1"/>
-    <w:lsdException w:name="Default Paragraph Font" w:uiPriority="1"/>
-    <w:lsdException w:name="Subtitle" w:semiHidden="0" w:uiPriority="11" w:unhideWhenUsed="0" w:qFormat="1"/>
-    <w:lsdException w:name="Strong" w:semiHidden="0" w:uiPriority="22" w:unhideWhenUsed="0" w:qFormat="1"/>
-    <w:lsdException w:name="Emphasis" w:semiHidden="0" w:uiPriority="20" w:unhideWhenUsed="0" w:qFormat="1"/>
-    <w:lsdException w:name="Table Grid" w:semiHidden="0" w:uiPriority="39" w:unhideWhenUsed="0"/>
-    <w:lsdException w:name="Placeholder Text" w:unhideWhenUsed="0"/>
-    <w:lsdException w:name="No Spacing" w:semiHidden="0" w:uiPriority="1" w:unhideWhenUsed="0" w:qFormat="1"/>
-    <w:lsdException w:name="Light Shading" w:semiHidden="0" w:uiPriority="60" w:unhideWhenUsed="0"/>
-    <w:lsdException w:name="Light List" w:semiHidden="0" w:uiPriority="61" w:unhideWhenUsed="0"/>
-    <w:lsdException w:name="Light Grid" w:semiHidden="0" w:uiPriority="62" w:unhideWhenUsed="0"/>
-    <w:lsdException w:name="Medium Shading 1" w:semiHidden="0" w:uiPriority="63" w:unhideWhenUsed="0"/>
-    <w:lsdException w:name="Medium Shading 2" w:semiHidden="0" w:uiPriority="64" w:unhideWhenUsed="0"/>
-    <w:lsdException w:name="Medium List 1" w:semiHidden="0" w:uiPriority="65" w:unhideWhenUsed="0"/>
-    <w:lsdException w:name="Medium List 2" w:semiHidden="0" w:uiPriority="66" w:unhideWhenUsed="0"/>
-    <w:lsdException w:name="Medium Grid 1" w:semiHidden="0" w:uiPriority="67" w:unhideWhenUsed="0"/>
-    <w:lsdException w:name="Medium Grid 2" w:semiHidden="0" w:uiPriority="68" w:unhideWhenUsed="0"/>
-    <w:lsdException w:name="Medium Grid 3" w:semiHidden="0" w:uiPriority="69" w:unhideWhenUsed="0"/>
-    <w:lsdException w:name="Dark List" w:semiHidden="0" w:uiPriority="70" w:unhideWhenUsed="0"/>
-    <w:lsdException w:name="Colorful Shading" w:semiHidden="0" w:uiPriority="71" w:unhideWhenUsed="0"/>
-    <w:lsdException w:name="Colorful List" w:semiHidden="0" w:uiPriority="72" w:unhideWhenUsed="0"/>
-    <w:lsdException w:name="Colorful Grid" w:semiHidden="0" w:uiPriority="73" w:unhideWhenUsed="0"/>
-    <w:lsdException w:name="Light Shading Accent 1" w:semiHidden="0" w:uiPriority="60" w:unhideWhenUsed="0"/>
-    <w:lsdException w:name="Light List Accent 1" w:semiHidden="0" w:uiPriority="61" w:unhideWhenUsed="0"/>
-    <w:lsdException w:name="Light Grid Accent 1" w:semiHidden="0" w:uiPriority="62" w:unhideWhenUsed="0"/>
-    <w:lsdException w:name="Medium Shading 1 Accent 1" w:semiHidden="0" w:uiPriority="63" w:unhideWhenUsed="0"/>
-    <w:lsdException w:name="Medium Shading 2 Accent 1" w:semiHidden="0" w:uiPriority="64" w:unhideWhenUsed="0"/>
-    <w:lsdException w:name="Medium List 1 Accent 1" w:semiHidden="0" w:uiPriority="65" w:unhideWhenUsed="0"/>
-    <w:lsdException w:name="Revision" w:unhideWhenUsed="0"/>
-    <w:lsdException w:name="List Paragraph" w:semiHidden="0" w:uiPriority="34" w:unhideWhenUsed="0" w:qFormat="1"/>
-    <w:lsdException w:name="Quote" w:semiHidden="0" w:uiPriority="29" w:unhideWhenUsed="0" w:qFormat="1"/>
-    <w:lsdException w:name="Intense Quote" w:semiHidden="0" w:uiPriority="30" w:unhideWhenUsed="0" w:qFormat="1"/>
-    <w:lsdException w:name="Medium List 2 Accent 1" w:semiHidden="0" w:uiPriority="66" w:unhideWhenUsed="0"/>
-    <w:lsdException w:name="Medium Grid 1 Accent 1" w:semiHidden="0" w:uiPriority="67" w:unhideWhenUsed="0"/>
-    <w:lsdException w:name="Medium Grid 2 Accent 1" w:semiHidden="0" w:uiPriority="68" w:unhideWhenUsed="0"/>
-    <w:lsdException w:name="Medium Grid 3 Accent 1" w:semiHidden="0" w:uiPriority="69" w:unhideWhenUsed="0"/>
-    <w:lsdException w:name="Dark List Accent 1" w:semiHidden="0" w:uiPriority="70" w:unhideWhenUsed="0"/>
-    <w:lsdException w:name="Colorful Shading Accent 1" w:semiHidden="0" w:uiPriority="71" w:unhideWhenUsed="0"/>
-    <w:lsdException w:name="Colorful List Accent 1" w:semiHidden="0" w:uiPriority="72" w:unhideWhenUsed="0"/>
-    <w:lsdException w:name="Colorful Grid Accent 1" w:semiHidden="0" w:uiPriority="73" w:unhideWhenUsed="0"/>
-    <w:lsdException w:name="Light Shading Accent 2" w:semiHidden="0" w:uiPriority="60" w:unhideWhenUsed="0"/>
-    <w:lsdException w:name="Light List Accent 2" w:semiHidden="0" w:uiPriority="61" w:unhideWhenUsed="0"/>
-    <w:lsdException w:name="Light Grid Accent 2" w:semiHidden="0" w:uiPriority="62" w:unhideWhenUsed="0"/>
-    <w:lsdException w:name="Medium Shading 1 Accent 2" w:semiHidden="0" w:uiPriority="63" w:unhideWhenUsed="0"/>
-    <w:lsdException w:name="Medium Shading 2 Accent 2" w:semiHidden="0" w:uiPriority="64" w:unhideWhenUsed="0"/>
-    <w:lsdException w:name="Medium List 1 Accent 2" w:semiHidden="0" w:uiPriority="65" w:unhideWhenUsed="0"/>
-    <w:lsdException w:name="Medium List 2 Accent 2" w:semiHidden="0" w:uiPriority="66" w:unhideWhenUsed="0"/>
-    <w:lsdException w:name="Medium Grid 1 Accent 2" w:semiHidden="0" w:uiPriority="67" w:unhideWhenUsed="0"/>
-    <w:lsdException w:name="Medium Grid 2 Accent 2" w:semiHidden="0" w:uiPriority="68" w:unhideWhenUsed="0"/>
-    <w:lsdException w:name="Medium Grid 3 Accent 2" w:semiHidden="0" w:uiPriority="69" w:unhideWhenUsed="0"/>
-    <w:lsdException w:name="Dark List Accent 2" w:semiHidden="0" w:uiPriority="70" w:unhideWhenUsed="0"/>
-    <w:lsdException w:name="Colorful Shading Accent 2" w:semiHidden="0" w:uiPriority="71" w:unhideWhenUsed="0"/>
-    <w:lsdException w:name="Colorful List Accent 2" w:semiHidden="0" w:uiPriority="72" w:unhideWhenUsed="0"/>
-    <w:lsdException w:name="Colorful Grid Accent 2" w:semiHidden="0" w:uiPriority="73" w:unhideWhenUsed="0"/>
-    <w:lsdException w:name="Light Shading Accent 3" w:semiHidden="0" w:uiPriority="60" w:unhideWhenUsed="0"/>
-    <w:lsdException w:name="Light List Accent 3" w:semiHidden="0" w:uiPriority="61" w:unhideWhenUsed="0"/>
-    <w:lsdException w:name="Light Grid Accent 3" w:semiHidden="0" w:uiPriority="62" w:unhideWhenUsed="0"/>
-    <w:lsdException w:name="Medium Shading 1 Accent 3" w:semiHidden="0" w:uiPriority="63" w:unhideWhenUsed="0"/>
-    <w:lsdException w:name="Medium Shading 2 Accent 3" w:semiHidden="0" w:uiPriority="64" w:unhideWhenUsed="0"/>
-    <w:lsdException w:name="Medium List 1 Accent 3" w:semiHidden="0" w:uiPriority="65" w:unhideWhenUsed="0"/>
-    <w:lsdException w:name="Medium List 2 Accent 3" w:semiHidden="0" w:uiPriority="66" w:unhideWhenUsed="0"/>
-    <w:lsdException w:name="Medium Grid 1 Accent 3" w:semiHidden="0" w:uiPriority="67" w:unhideWhenUsed="0"/>
-    <w:lsdException w:name="Medium Grid 2 Accent 3" w:semiHidden="0" w:uiPriority="68" w:unhideWhenUsed="0"/>
-    <w:lsdException w:name="Medium Grid 3 Accent 3" w:semiHidden="0" w:uiPriority="69" w:unhideWhenUsed="0"/>
-    <w:lsdException w:name="Dark List Accent 3" w:semiHidden="0" w:uiPriority="70" w:unhideWhenUsed="0"/>
-    <w:lsdException w:name="Colorful Shading Accent 3" w:semiHidden="0" w:uiPriority="71" w:unhideWhenUsed="0"/>
-    <w:lsdException w:name="Colorful List Accent 3" w:semiHidden="0" w:uiPriority="72" w:unhideWhenUsed="0"/>
-    <w:lsdException w:name="Colorful Grid Accent 3" w:semiHidden="0" w:uiPriority="73" w:unhideWhenUsed="0"/>
-    <w:lsdException w:name="Light Shading Accent 4" w:semiHidden="0" w:uiPriority="60" w:unhideWhenUsed="0"/>
-    <w:lsdException w:name="Light List Accent 4" w:semiHidden="0" w:uiPriority="61" w:unhideWhenUsed="0"/>
-    <w:lsdException w:name="Light Grid Accent 4" w:semiHidden="0" w:uiPriority="62" w:unhideWhenUsed="0"/>
-    <w:lsdException w:name="Medium Shading 1 Accent 4" w:semiHidden="0" w:uiPriority="63" w:unhideWhenUsed="0"/>
-    <w:lsdException w:name="Medium Shading 2 Accent 4" w:semiHidden="0" w:uiPriority="64" w:unhideWhenUsed="0"/>
-    <w:lsdException w:name="Medium List 1 Accent 4" w:semiHidden="0" w:uiPriority="65" w:unhideWhenUsed="0"/>
-    <w:lsdException w:name="Medium List 2 Accent 4" w:semiHidden="0" w:uiPriority="66" w:unhideWhenUsed="0"/>
-    <w:lsdException w:name="Medium Grid 1 Accent 4" w:semiHidden="0" w:uiPriority="67" w:unhideWhenUsed="0"/>
-    <w:lsdException w:name="Medium Grid 2 Accent 4" w:semiHidden="0" w:uiPriority="68" w:unhideWhenUsed="0"/>
-    <w:lsdException w:name="Medium Grid 3 Accent 4" w:semiHidden="0" w:uiPriority="69" w:unhideWhenUsed="0"/>
-    <w:lsdException w:name="Dark List Accent 4" w:semiHidden="0" w:uiPriority="70" w:unhideWhenUsed="0"/>
-    <w:lsdException w:name="Colorful Shading Accent 4" w:semiHidden="0" w:uiPriority="71" w:unhideWhenUsed="0"/>
-    <w:lsdException w:name="Colorful List Accent 4" w:semiHidden="0" w:uiPriority="72" w:unhideWhenUsed="0"/>
-    <w:lsdException w:name="Colorful Grid Accent 4" w:semiHidden="0" w:uiPriority="73" w:unhideWhenUsed="0"/>
-    <w:lsdException w:name="Light Shading Accent 5" w:semiHidden="0" w:uiPriority="60" w:unhideWhenUsed="0"/>
-    <w:lsdException w:name="Light List Accent 5" w:semiHidden="0" w:uiPriority="61" w:unhideWhenUsed="0"/>
-    <w:lsdException w:name="Light Grid Accent 5" w:semiHidden="0" w:uiPriority="62" w:unhideWhenUsed="0"/>
-    <w:lsdException w:name="Medium Shading 1 Accent 5" w:semiHidden="0" w:uiPriority="63" w:unhideWhenUsed="0"/>
-    <w:lsdException w:name="Medium Shading 2 Accent 5" w:semiHidden="0" w:uiPriority="64" w:unhideWhenUsed="0"/>
-    <w:lsdException w:name="Medium List 1 Accent 5" w:semiHidden="0" w:uiPriority="65" w:unhideWhenUsed="0"/>
-    <w:lsdException w:name="Medium List 2 Accent 5" w:semiHidden="0" w:uiPriority="66" w:unhideWhenUsed="0"/>
-    <w:lsdException w:name="Medium Grid 1 Accent 5" w:semiHidden="0" w:uiPriority="67" w:unhideWhenUsed="0"/>
-    <w:lsdException w:name="Medium Grid 2 Accent 5" w:semiHidden="0" w:uiPriority="68" w:unhideWhenUsed="0"/>
-    <w:lsdException w:name="Medium Grid 3 Accent 5" w:semiHidden="0" w:uiPriority="69" w:unhideWhenUsed="0"/>
-    <w:lsdException w:name="Dark List Accent 5" w:semiHidden="0" w:uiPriority="70" w:unhideWhenUsed="0"/>
-    <w:lsdException w:name="Colorful Shading Accent 5" w:semiHidden="0" w:uiPriority="71" w:unhideWhenUsed="0"/>
-    <w:lsdException w:name="Colorful List Accent 5" w:semiHidden="0" w:uiPriority="72" w:unhideWhenUsed="0"/>
-    <w:lsdException w:name="Colorful Grid Accent 5" w:semiHidden="0" w:uiPriority="73" w:unhideWhenUsed="0"/>
-    <w:lsdException w:name="Light Shading Accent 6" w:semiHidden="0" w:uiPriority="60" w:unhideWhenUsed="0"/>
-    <w:lsdException w:name="Light List Accent 6" w:semiHidden="0" w:uiPriority="61" w:unhideWhenUsed="0"/>
-    <w:lsdException w:name="Light Grid Accent 6" w:semiHidden="0" w:uiPriority="62" w:unhideWhenUsed="0"/>
-    <w:lsdException w:name="Medium Shading 1 Accent 6" w:semiHidden="0" w:uiPriority="63" w:unhideWhenUsed="0"/>
-    <w:lsdException w:name="Medium Shading 2 Accent 6" w:semiHidden="0" w:uiPriority="64" w:unhideWhenUsed="0"/>
-    <w:lsdException w:name="Medium List 1 Accent 6" w:semiHidden="0" w:uiPriority="65" w:unhideWhenUsed="0"/>
-    <w:lsdException w:name="Medium List 2 Accent 6" w:semiHidden="0" w:uiPriority="66" w:unhideWhenUsed="0"/>
-    <w:lsdException w:name="Medium Grid 1 Accent 6" w:semiHidden="0" w:uiPriority="67" w:unhideWhenUsed="0"/>
-    <w:lsdException w:name="Medium Grid 2 Accent 6" w:semiHidden="0" w:uiPriority="68" w:unhideWhenUsed="0"/>
-    <w:lsdException w:name="Medium Grid 3 Accent 6" w:semiHidden="0" w:uiPriority="69" w:unhideWhenUsed="0"/>
-    <w:lsdException w:name="Dark List Accent 6" w:semiHidden="0" w:uiPriority="70" w:unhideWhenUsed="0"/>
-    <w:lsdException w:name="Colorful Shading Accent 6" w:semiHidden="0" w:uiPriority="71" w:unhideWhenUsed="0"/>
-    <w:lsdException w:name="Colorful List Accent 6" w:semiHidden="0" w:uiPriority="72" w:unhideWhenUsed="0"/>
-    <w:lsdException w:name="Colorful Grid Accent 6" w:semiHidden="0" w:uiPriority="73" w:unhideWhenUsed="0"/>
-    <w:lsdException w:name="Subtle Emphasis" w:semiHidden="0" w:uiPriority="19" w:unhideWhenUsed="0" w:qFormat="1"/>
-    <w:lsdException w:name="Intense Emphasis" w:semiHidden="0" w:uiPriority="21" w:unhideWhenUsed="0" w:qFormat="1"/>
-    <w:lsdException w:name="Subtle Reference" w:semiHidden="0" w:uiPriority="31" w:unhideWhenUsed="0" w:qFormat="1"/>
-    <w:lsdException w:name="Intense Reference" w:semiHidden="0" w:uiPriority="32" w:unhideWhenUsed="0" w:qFormat="1"/>
-    <w:lsdException w:name="Book Title" w:semiHidden="0" w:uiPriority="33" w:unhideWhenUsed="0" w:qFormat="1"/>
-    <w:lsdException w:name="Bibliography" w:uiPriority="37"/>
-    <w:lsdException w:name="TOC Heading" w:uiPriority="39" w:qFormat="1"/>
-  </w:latentStyles>
-  <w:style w:type="paragraph" w:default="1" w:styleId="Normal">
-    <w:name w:val="Normal"/>
-    <w:qFormat/>
-  </w:style>
-  <w:style w:type="character" w:default="1" w:styleId="DefaultParagraphFont">
-    <w:name w:val="Default Paragraph Font"/>
-    <w:uiPriority w:val="1"/>
-    <w:semiHidden/>
-    <w:unhideWhenUsed/>
-  </w:style>
-  <w:style w:type="table" w:default="1" w:styleId="TableNormal">
-    <w:name w:val="Normal Table"/>
-    <w:uiPriority w:val="99"/>
-    <w:semiHidden/>
-    <w:unhideWhenUsed/>
-    <w:tblPr>
-      <w:tblInd w:w="0" w:type="dxa"/>
-      <w:tblCellMar>
-        <w:top w:w="0" w:type="dxa"/>
-        <w:left w:w="108" w:type="dxa"/>
-        <w:bottom w:w="0" w:type="dxa"/>
-        <w:right w:w="108" w:type="dxa"/>
-      </w:tblCellMar>
-    </w:tblPr>
-  </w:style>
-  <w:style w:type="numbering" w:default="1" w:styleId="NoList">
-    <w:name w:val="No List"/>
-    <w:uiPriority w:val="99"/>
-    <w:semiHidden/>
-    <w:unhideWhenUsed/>
-  </w:style>
-  <w:style w:type="paragraph" w:customStyle="1" w:styleId="E31E91832557445A982C2F49191AC296">
-    <w:name w:val="E31E91832557445A982C2F49191AC296"/>
-    <w:rsid w:val="008D1FAE"/>
-  </w:style>
-  <w:style w:type="paragraph" w:customStyle="1" w:styleId="37A668C4167D4979BEC9209BA4C67963">
-    <w:name w:val="37A668C4167D4979BEC9209BA4C67963"/>
-    <w:rsid w:val="008D1FAE"/>
-  </w:style>
-</w:styles>
-</file>
-
-<file path=word/glossary/stylesWithEffects.xml><?xml version="1.0" encoding="utf-8"?>
-<w:styles xmlns:wpc="http://schemas.microsoft.com/office/word/2010/wordprocessingCanvas" xmlns:mc="http://schemas.openxmlformats.org/markup-compatibility/2006" xmlns:o="urn:schemas-microsoft-com:office:office" xmlns:r="http://schemas.openxmlformats.org/officeDocument/2006/relationships" xmlns:m="http://schemas.openxmlformats.org/officeDocument/2006/math" xmlns:v="urn:schemas-microsoft-com:vml" xmlns:wp14="http://schemas.microsoft.com/office/word/2010/wordprocessingDrawing" xmlns:wp="http://schemas.openxmlformats.org/drawingml/2006/wordprocessingDrawing" xmlns:w10="urn:schemas-microsoft-com:office:word" xmlns:w="http://schemas.openxmlformats.org/wordprocessingml/2006/main" xmlns:w14="http://schemas.microsoft.com/office/word/2010/wordml" xmlns:wpg="http://schemas.microsoft.com/office/word/2010/wordprocessingGroup" xmlns:wpi="http://schemas.microsoft.com/office/word/2010/wordprocessingInk" xmlns:wne="http://schemas.microsoft.com/office/word/2006/wordml" xmlns:wps="http://schemas.microsoft.com/office/word/2010/wordprocessingShape" mc:Ignorable="w14 wp14">
-  <w:docDefaults>
-    <w:rPrDefault>
-      <w:rPr>
-        <w:rFonts w:asciiTheme="minorHAnsi" w:eastAsiaTheme="minorEastAsia" w:hAnsiTheme="minorHAnsi" w:cstheme="minorBidi"/>
-        <w:sz w:val="22"/>
-        <w:szCs w:val="22"/>
-        <w:lang w:val="en-US" w:eastAsia="en-US" w:bidi="ar-SA"/>
-      </w:rPr>
-    </w:rPrDefault>
-    <w:pPrDefault>
-      <w:pPr>
-        <w:spacing w:after="160" w:line="259" w:lineRule="auto"/>
-      </w:pPr>
-    </w:pPrDefault>
-  </w:docDefaults>
-  <w:latentStyles w:defLockedState="0" w:defUIPriority="99" w:defSemiHidden="1" w:defUnhideWhenUsed="1" w:defQFormat="0" w:count="267">
-    <w:lsdException w:name="Normal" w:semiHidden="0" w:uiPriority="0" w:unhideWhenUsed="0" w:qFormat="1"/>
-    <w:lsdException w:name="heading 1" w:semiHidden="0" w:uiPriority="9" w:unhideWhenUsed="0" w:qFormat="1"/>
-    <w:lsdException w:name="heading 2" w:uiPriority="9" w:qFormat="1"/>
-    <w:lsdException w:name="heading 3" w:uiPriority="9" w:qFormat="1"/>
-    <w:lsdException w:name="heading 4" w:uiPriority="9" w:qFormat="1"/>
-    <w:lsdException w:name="heading 5" w:uiPriority="9" w:qFormat="1"/>
-    <w:lsdException w:name="heading 6" w:uiPriority="9" w:qFormat="1"/>
-    <w:lsdException w:name="heading 7" w:uiPriority="9" w:qFormat="1"/>
-    <w:lsdException w:name="heading 8" w:uiPriority="9" w:qFormat="1"/>
-    <w:lsdException w:name="heading 9" w:uiPriority="9" w:qFormat="1"/>
-    <w:lsdException w:name="toc 1" w:uiPriority="39"/>
-    <w:lsdException w:name="toc 2" w:uiPriority="39"/>
-    <w:lsdException w:name="toc 3" w:uiPriority="39"/>
-    <w:lsdException w:name="toc 4" w:uiPriority="39"/>
-    <w:lsdException w:name="toc 5" w:uiPriority="39"/>
-    <w:lsdException w:name="toc 6" w:uiPriority="39"/>
-    <w:lsdException w:name="toc 7" w:uiPriority="39"/>
-    <w:lsdException w:name="toc 8" w:uiPriority="39"/>
-    <w:lsdException w:name="toc 9" w:uiPriority="39"/>
-    <w:lsdException w:name="caption" w:uiPriority="35" w:qFormat="1"/>
-    <w:lsdException w:name="Title" w:semiHidden="0" w:uiPriority="10" w:unhideWhenUsed="0" w:qFormat="1"/>
-    <w:lsdException w:name="Default Paragraph Font" w:uiPriority="1"/>
-    <w:lsdException w:name="Subtitle" w:semiHidden="0" w:uiPriority="11" w:unhideWhenUsed="0" w:qFormat="1"/>
-    <w:lsdException w:name="Strong" w:semiHidden="0" w:uiPriority="22" w:unhideWhenUsed="0" w:qFormat="1"/>
-    <w:lsdException w:name="Emphasis" w:semiHidden="0" w:uiPriority="20" w:unhideWhenUsed="0" w:qFormat="1"/>
-    <w:lsdException w:name="Table Grid" w:semiHidden="0" w:uiPriority="39" w:unhideWhenUsed="0"/>
-    <w:lsdException w:name="Placeholder Text" w:unhideWhenUsed="0"/>
-    <w:lsdException w:name="No Spacing" w:semiHidden="0" w:uiPriority="1" w:unhideWhenUsed="0" w:qFormat="1"/>
-    <w:lsdException w:name="Light Shading" w:semiHidden="0" w:uiPriority="60" w:unhideWhenUsed="0"/>
-    <w:lsdException w:name="Light List" w:semiHidden="0" w:uiPriority="61" w:unhideWhenUsed="0"/>
-    <w:lsdException w:name="Light Grid" w:semiHidden="0" w:uiPriority="62" w:unhideWhenUsed="0"/>
-    <w:lsdException w:name="Medium Shading 1" w:semiHidden="0" w:uiPriority="63" w:unhideWhenUsed="0"/>
-    <w:lsdException w:name="Medium Shading 2" w:semiHidden="0" w:uiPriority="64" w:unhideWhenUsed="0"/>
-    <w:lsdException w:name="Medium List 1" w:semiHidden="0" w:uiPriority="65" w:unhideWhenUsed="0"/>
-    <w:lsdException w:name="Medium List 2" w:semiHidden="0" w:uiPriority="66" w:unhideWhenUsed="0"/>
-    <w:lsdException w:name="Medium Grid 1" w:semiHidden="0" w:uiPriority="67" w:unhideWhenUsed="0"/>
-    <w:lsdException w:name="Medium Grid 2" w:semiHidden="0" w:uiPriority="68" w:unhideWhenUsed="0"/>
-    <w:lsdException w:name="Medium Grid 3" w:semiHidden="0" w:uiPriority="69" w:unhideWhenUsed="0"/>
-    <w:lsdException w:name="Dark List" w:semiHidden="0" w:uiPriority="70" w:unhideWhenUsed="0"/>
-    <w:lsdException w:name="Colorful Shading" w:semiHidden="0" w:uiPriority="71" w:unhideWhenUsed="0"/>
-    <w:lsdException w:name="Colorful List" w:semiHidden="0" w:uiPriority="72" w:unhideWhenUsed="0"/>
-    <w:lsdException w:name="Colorful Grid" w:semiHidden="0" w:uiPriority="73" w:unhideWhenUsed="0"/>
-    <w:lsdException w:name="Light Shading Accent 1" w:semiHidden="0" w:uiPriority="60" w:unhideWhenUsed="0"/>
-    <w:lsdException w:name="Light List Accent 1" w:semiHidden="0" w:uiPriority="61" w:unhideWhenUsed="0"/>
-    <w:lsdException w:name="Light Grid Accent 1" w:semiHidden="0" w:uiPriority="62" w:unhideWhenUsed="0"/>
-    <w:lsdException w:name="Medium Shading 1 Accent 1" w:semiHidden="0" w:uiPriority="63" w:unhideWhenUsed="0"/>
-    <w:lsdException w:name="Medium Shading 2 Accent 1" w:semiHidden="0" w:uiPriority="64" w:unhideWhenUsed="0"/>
-    <w:lsdException w:name="Medium List 1 Accent 1" w:semiHidden="0" w:uiPriority="65" w:unhideWhenUsed="0"/>
-    <w:lsdException w:name="Revision" w:unhideWhenUsed="0"/>
-    <w:lsdException w:name="List Paragraph" w:semiHidden="0" w:uiPriority="34" w:unhideWhenUsed="0" w:qFormat="1"/>
-    <w:lsdException w:name="Quote" w:semiHidden="0" w:uiPriority="29" w:unhideWhenUsed="0" w:qFormat="1"/>
-    <w:lsdException w:name="Intense Quote" w:semiHidden="0" w:uiPriority="30" w:unhideWhenUsed="0" w:qFormat="1"/>
-    <w:lsdException w:name="Medium List 2 Accent 1" w:semiHidden="0" w:uiPriority="66" w:unhideWhenUsed="0"/>
-    <w:lsdException w:name="Medium Grid 1 Accent 1" w:semiHidden="0" w:uiPriority="67" w:unhideWhenUsed="0"/>
-    <w:lsdException w:name="Medium Grid 2 Accent 1" w:semiHidden="0" w:uiPriority="68" w:unhideWhenUsed="0"/>
-    <w:lsdException w:name="Medium Grid 3 Accent 1" w:semiHidden="0" w:uiPriority="69" w:unhideWhenUsed="0"/>
-    <w:lsdException w:name="Dark List Accent 1" w:semiHidden="0" w:uiPriority="70" w:unhideWhenUsed="0"/>
-    <w:lsdException w:name="Colorful Shading Accent 1" w:semiHidden="0" w:uiPriority="71" w:unhideWhenUsed="0"/>
-    <w:lsdException w:name="Colorful List Accent 1" w:semiHidden="0" w:uiPriority="72" w:unhideWhenUsed="0"/>
-    <w:lsdException w:name="Colorful Grid Accent 1" w:semiHidden="0" w:uiPriority="73" w:unhideWhenUsed="0"/>
-    <w:lsdException w:name="Light Shading Accent 2" w:semiHidden="0" w:uiPriority="60" w:unhideWhenUsed="0"/>
-    <w:lsdException w:name="Light List Accent 2" w:semiHidden="0" w:uiPriority="61" w:unhideWhenUsed="0"/>
-    <w:lsdException w:name="Light Grid Accent 2" w:semiHidden="0" w:uiPriority="62" w:unhideWhenUsed="0"/>
-    <w:lsdException w:name="Medium Shading 1 Accent 2" w:semiHidden="0" w:uiPriority="63" w:unhideWhenUsed="0"/>
-    <w:lsdException w:name="Medium Shading 2 Accent 2" w:semiHidden="0" w:uiPriority="64" w:unhideWhenUsed="0"/>
-    <w:lsdException w:name="Medium List 1 Accent 2" w:semiHidden="0" w:uiPriority="65" w:unhideWhenUsed="0"/>
-    <w:lsdException w:name="Medium List 2 Accent 2" w:semiHidden="0" w:uiPriority="66" w:unhideWhenUsed="0"/>
-    <w:lsdException w:name="Medium Grid 1 Accent 2" w:semiHidden="0" w:uiPriority="67" w:unhideWhenUsed="0"/>
-    <w:lsdException w:name="Medium Grid 2 Accent 2" w:semiHidden="0" w:uiPriority="68" w:unhideWhenUsed="0"/>
-    <w:lsdException w:name="Medium Grid 3 Accent 2" w:semiHidden="0" w:uiPriority="69" w:unhideWhenUsed="0"/>
-    <w:lsdException w:name="Dark List Accent 2" w:semiHidden="0" w:uiPriority="70" w:unhideWhenUsed="0"/>
-    <w:lsdException w:name="Colorful Shading Accent 2" w:semiHidden="0" w:uiPriority="71" w:unhideWhenUsed="0"/>
-    <w:lsdException w:name="Colorful List Accent 2" w:semiHidden="0" w:uiPriority="72" w:unhideWhenUsed="0"/>
-    <w:lsdException w:name="Colorful Grid Accent 2" w:semiHidden="0" w:uiPriority="73" w:unhideWhenUsed="0"/>
-    <w:lsdException w:name="Light Shading Accent 3" w:semiHidden="0" w:uiPriority="60" w:unhideWhenUsed="0"/>
-    <w:lsdException w:name="Light List Accent 3" w:semiHidden="0" w:uiPriority="61" w:unhideWhenUsed="0"/>
-    <w:lsdException w:name="Light Grid Accent 3" w:semiHidden="0" w:uiPriority="62" w:unhideWhenUsed="0"/>
-    <w:lsdException w:name="Medium Shading 1 Accent 3" w:semiHidden="0" w:uiPriority="63" w:unhideWhenUsed="0"/>
-    <w:lsdException w:name="Medium Shading 2 Accent 3" w:semiHidden="0" w:uiPriority="64" w:unhideWhenUsed="0"/>
-    <w:lsdException w:name="Medium List 1 Accent 3" w:semiHidden="0" w:uiPriority="65" w:unhideWhenUsed="0"/>
-    <w:lsdException w:name="Medium List 2 Accent 3" w:semiHidden="0" w:uiPriority="66" w:unhideWhenUsed="0"/>
-    <w:lsdException w:name="Medium Grid 1 Accent 3" w:semiHidden="0" w:uiPriority="67" w:unhideWhenUsed="0"/>
-    <w:lsdException w:name="Medium Grid 2 Accent 3" w:semiHidden="0" w:uiPriority="68" w:unhideWhenUsed="0"/>
-    <w:lsdException w:name="Medium Grid 3 Accent 3" w:semiHidden="0" w:uiPriority="69" w:unhideWhenUsed="0"/>
-    <w:lsdException w:name="Dark List Accent 3" w:semiHidden="0" w:uiPriority="70" w:unhideWhenUsed="0"/>
-    <w:lsdException w:name="Colorful Shading Accent 3" w:semiHidden="0" w:uiPriority="71" w:unhideWhenUsed="0"/>
-    <w:lsdException w:name="Colorful List Accent 3" w:semiHidden="0" w:uiPriority="72" w:unhideWhenUsed="0"/>
-    <w:lsdException w:name="Colorful Grid Accent 3" w:semiHidden="0" w:uiPriority="73" w:unhideWhenUsed="0"/>
-    <w:lsdException w:name="Light Shading Accent 4" w:semiHidden="0" w:uiPriority="60" w:unhideWhenUsed="0"/>
-    <w:lsdException w:name="Light List Accent 4" w:semiHidden="0" w:uiPriority="61" w:unhideWhenUsed="0"/>
-    <w:lsdException w:name="Light Grid Accent 4" w:semiHidden="0" w:uiPriority="62" w:unhideWhenUsed="0"/>
-    <w:lsdException w:name="Medium Shading 1 Accent 4" w:semiHidden="0" w:uiPriority="63" w:unhideWhenUsed="0"/>
-    <w:lsdException w:name="Medium Shading 2 Accent 4" w:semiHidden="0" w:uiPriority="64" w:unhideWhenUsed="0"/>
-    <w:lsdException w:name="Medium List 1 Accent 4" w:semiHidden="0" w:uiPriority="65" w:unhideWhenUsed="0"/>
-    <w:lsdException w:name="Medium List 2 Accent 4" w:semiHidden="0" w:uiPriority="66" w:unhideWhenUsed="0"/>
-    <w:lsdException w:name="Medium Grid 1 Accent 4" w:semiHidden="0" w:uiPriority="67" w:unhideWhenUsed="0"/>
-    <w:lsdException w:name="Medium Grid 2 Accent 4" w:semiHidden="0" w:uiPriority="68" w:unhideWhenUsed="0"/>
-    <w:lsdException w:name="Medium Grid 3 Accent 4" w:semiHidden="0" w:uiPriority="69" w:unhideWhenUsed="0"/>
-    <w:lsdException w:name="Dark List Accent 4" w:semiHidden="0" w:uiPriority="70" w:unhideWhenUsed="0"/>
-    <w:lsdException w:name="Colorful Shading Accent 4" w:semiHidden="0" w:uiPriority="71" w:unhideWhenUsed="0"/>
-    <w:lsdException w:name="Colorful List Accent 4" w:semiHidden="0" w:uiPriority="72" w:unhideWhenUsed="0"/>
-    <w:lsdException w:name="Colorful Grid Accent 4" w:semiHidden="0" w:uiPriority="73" w:unhideWhenUsed="0"/>
-    <w:lsdException w:name="Light Shading Accent 5" w:semiHidden="0" w:uiPriority="60" w:unhideWhenUsed="0"/>
-    <w:lsdException w:name="Light List Accent 5" w:semiHidden="0" w:uiPriority="61" w:unhideWhenUsed="0"/>
-    <w:lsdException w:name="Light Grid Accent 5" w:semiHidden="0" w:uiPriority="62" w:unhideWhenUsed="0"/>
-    <w:lsdException w:name="Medium Shading 1 Accent 5" w:semiHidden="0" w:uiPriority="63" w:unhideWhenUsed="0"/>
-    <w:lsdException w:name="Medium Shading 2 Accent 5" w:semiHidden="0" w:uiPriority="64" w:unhideWhenUsed="0"/>
-    <w:lsdException w:name="Medium List 1 Accent 5" w:semiHidden="0" w:uiPriority="65" w:unhideWhenUsed="0"/>
-    <w:lsdException w:name="Medium List 2 Accent 5" w:semiHidden="0" w:uiPriority="66" w:unhideWhenUsed="0"/>
-    <w:lsdException w:name="Medium Grid 1 Accent 5" w:semiHidden="0" w:uiPriority="67" w:unhideWhenUsed="0"/>
-    <w:lsdException w:name="Medium Grid 2 Accent 5" w:semiHidden="0" w:uiPriority="68" w:unhideWhenUsed="0"/>
-    <w:lsdException w:name="Medium Grid 3 Accent 5" w:semiHidden="0" w:uiPriority="69" w:unhideWhenUsed="0"/>
-    <w:lsdException w:name="Dark List Accent 5" w:semiHidden="0" w:uiPriority="70" w:unhideWhenUsed="0"/>
-    <w:lsdException w:name="Colorful Shading Accent 5" w:semiHidden="0" w:uiPriority="71" w:unhideWhenUsed="0"/>
-    <w:lsdException w:name="Colorful List Accent 5" w:semiHidden="0" w:uiPriority="72" w:unhideWhenUsed="0"/>
-    <w:lsdException w:name="Colorful Grid Accent 5" w:semiHidden="0" w:uiPriority="73" w:unhideWhenUsed="0"/>
-    <w:lsdException w:name="Light Shading Accent 6" w:semiHidden="0" w:uiPriority="60" w:unhideWhenUsed="0"/>
-    <w:lsdException w:name="Light List Accent 6" w:semiHidden="0" w:uiPriority="61" w:unhideWhenUsed="0"/>
-    <w:lsdException w:name="Light Grid Accent 6" w:semiHidden="0" w:uiPriority="62" w:unhideWhenUsed="0"/>
-    <w:lsdException w:name="Medium Shading 1 Accent 6" w:semiHidden="0" w:uiPriority="63" w:unhideWhenUsed="0"/>
-    <w:lsdException w:name="Medium Shading 2 Accent 6" w:semiHidden="0" w:uiPriority="64" w:unhideWhenUsed="0"/>
-    <w:lsdException w:name="Medium List 1 Accent 6" w:semiHidden="0" w:uiPriority="65" w:unhideWhenUsed="0"/>
-    <w:lsdException w:name="Medium List 2 Accent 6" w:semiHidden="0" w:uiPriority="66" w:unhideWhenUsed="0"/>
-    <w:lsdException w:name="Medium Grid 1 Accent 6" w:semiHidden="0" w:uiPriority="67" w:unhideWhenUsed="0"/>
-    <w:lsdException w:name="Medium Grid 2 Accent 6" w:semiHidden="0" w:uiPriority="68" w:unhideWhenUsed="0"/>
-    <w:lsdException w:name="Medium Grid 3 Accent 6" w:semiHidden="0" w:uiPriority="69" w:unhideWhenUsed="0"/>
-    <w:lsdException w:name="Dark List Accent 6" w:semiHidden="0" w:uiPriority="70" w:unhideWhenUsed="0"/>
-    <w:lsdException w:name="Colorful Shading Accent 6" w:semiHidden="0" w:uiPriority="71" w:unhideWhenUsed="0"/>
-    <w:lsdException w:name="Colorful List Accent 6" w:semiHidden="0" w:uiPriority="72" w:unhideWhenUsed="0"/>
-    <w:lsdException w:name="Colorful Grid Accent 6" w:semiHidden="0" w:uiPriority="73" w:unhideWhenUsed="0"/>
-    <w:lsdException w:name="Subtle Emphasis" w:semiHidden="0" w:uiPriority="19" w:unhideWhenUsed="0" w:qFormat="1"/>
-    <w:lsdException w:name="Intense Emphasis" w:semiHidden="0" w:uiPriority="21" w:unhideWhenUsed="0" w:qFormat="1"/>
-    <w:lsdException w:name="Subtle Reference" w:semiHidden="0" w:uiPriority="31" w:unhideWhenUsed="0" w:qFormat="1"/>
-    <w:lsdException w:name="Intense Reference" w:semiHidden="0" w:uiPriority="32" w:unhideWhenUsed="0" w:qFormat="1"/>
-    <w:lsdException w:name="Book Title" w:semiHidden="0" w:uiPriority="33" w:unhideWhenUsed="0" w:qFormat="1"/>
-    <w:lsdException w:name="Bibliography" w:uiPriority="37"/>
-    <w:lsdException w:name="TOC Heading" w:uiPriority="39" w:qFormat="1"/>
-  </w:latentStyles>
-  <w:style w:type="paragraph" w:default="1" w:styleId="Normal">
-    <w:name w:val="Normal"/>
-    <w:qFormat/>
-  </w:style>
-  <w:style w:type="character" w:default="1" w:styleId="DefaultParagraphFont">
-    <w:name w:val="Default Paragraph Font"/>
-    <w:uiPriority w:val="1"/>
-    <w:semiHidden/>
-    <w:unhideWhenUsed/>
-  </w:style>
-  <w:style w:type="table" w:default="1" w:styleId="TableNormal">
-    <w:name w:val="Normal Table"/>
-    <w:uiPriority w:val="99"/>
-    <w:semiHidden/>
-    <w:unhideWhenUsed/>
-    <w:tblPr>
-      <w:tblInd w:w="0" w:type="dxa"/>
-      <w:tblCellMar>
-        <w:top w:w="0" w:type="dxa"/>
-        <w:left w:w="108" w:type="dxa"/>
-        <w:bottom w:w="0" w:type="dxa"/>
-        <w:right w:w="108" w:type="dxa"/>
-      </w:tblCellMar>
-    </w:tblPr>
-  </w:style>
-  <w:style w:type="numbering" w:default="1" w:styleId="NoList">
-    <w:name w:val="No List"/>
-    <w:uiPriority w:val="99"/>
-    <w:semiHidden/>
-    <w:unhideWhenUsed/>
-  </w:style>
-  <w:style w:type="paragraph" w:customStyle="1" w:styleId="E31E91832557445A982C2F49191AC296">
-    <w:name w:val="E31E91832557445A982C2F49191AC296"/>
-    <w:rsid w:val="008D1FAE"/>
-  </w:style>
-  <w:style w:type="paragraph" w:customStyle="1" w:styleId="37A668C4167D4979BEC9209BA4C67963">
-    <w:name w:val="37A668C4167D4979BEC9209BA4C67963"/>
-    <w:rsid w:val="008D1FAE"/>
-  </w:style>
-</w:styles>
-</file>
-
-<file path=word/glossary/webSettings.xml><?xml version="1.0" encoding="utf-8"?>
-<w:webSettings xmlns:mc="http://schemas.openxmlformats.org/markup-compatibility/2006" xmlns:r="http://schemas.openxmlformats.org/officeDocument/2006/relationships" xmlns:w="http://schemas.openxmlformats.org/wordprocessingml/2006/main" xmlns:w14="http://schemas.microsoft.com/office/word/2010/wordml" mc:Ignorable="w14">
-  <w:optimizeForBrowser/>
-  <w:allowPNG/>
-</w:webSettings>
-</file>
-
 <file path=word/theme/theme1.xml><?xml version="1.0" encoding="utf-8"?>
 <a:theme xmlns:a="http://schemas.openxmlformats.org/drawingml/2006/main" name="Office Theme">
   <a:themeElements>
@@ -11320,7 +11443,7 @@
   <a:extraClrSchemeLst/>
   <a:extLst>
     <a:ext uri="{05A4C25C-085E-4340-85A3-A5531E510DB2}">
-      <thm15:themeFamily xmlns="" xmlns:thm15="http://schemas.microsoft.com/office/thememl/2012/main" name="Office Theme" id="{62F939B6-93AF-4DB8-9C6B-D6C7DFDC589F}" vid="{4A3C46E8-61CC-4603-A589-7422A47A8E4A}"/>
+      <thm15:themeFamily xmlns:thm15="http://schemas.microsoft.com/office/thememl/2012/main" xmlns="" name="Office Theme" id="{62F939B6-93AF-4DB8-9C6B-D6C7DFDC589F}" vid="{4A3C46E8-61CC-4603-A589-7422A47A8E4A}"/>
     </a:ext>
   </a:extLst>
 </a:theme>
@@ -11350,7 +11473,7 @@
 </file>
 
 <file path=customXml/itemProps2.xml><?xml version="1.0" encoding="utf-8"?>
-<ds:datastoreItem xmlns:ds="http://schemas.openxmlformats.org/officeDocument/2006/customXml" ds:itemID="{9E5AB823-DCDA-497A-B8B6-2B10333ECC1F}">
+<ds:datastoreItem xmlns:ds="http://schemas.openxmlformats.org/officeDocument/2006/customXml" ds:itemID="{D72618EE-393D-4867-A7F3-FD86F61385DE}">
   <ds:schemaRefs>
     <ds:schemaRef ds:uri="http://schemas.openxmlformats.org/officeDocument/2006/bibliography"/>
   </ds:schemaRefs>

</xml_diff>